<commit_message>
Added Content to DOC and PP
(backup porpose)
</commit_message>
<xml_diff>
--- a/doc/Dokumentation/Dokumentation - MEAN Notes.docx
+++ b/doc/Dokumentation/Dokumentation - MEAN Notes.docx
@@ -214,7 +214,7 @@
                             <a:avLst/>
                           </a:prstGeom>
                           <a:blipFill>
-                            <a:blip r:embed="rId5">
+                            <a:blip r:embed="rId7">
                               <a:duotone>
                                 <a:prstClr val="black"/>
                                 <a:schemeClr val="accent6">
@@ -274,7 +274,7 @@
                   <v:path arrowok="t" o:connecttype="custom" o:connectlocs="0,0;7315200,0;7315200,1130373;3620757,733885;0,1092249;0,0" o:connectangles="0,0,0,0,0,0"/>
                 </v:shape>
                 <v:rect id="Rechteck 151" o:spid="_x0000_s1028" style="position:absolute;width:73152;height:12161;visibility:visible;mso-wrap-style:square;v-text-anchor:middle" o:gfxdata="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" stroked="f" strokeweight="1pt">
-                  <v:fill r:id="rId6" o:title="" recolor="t" rotate="t" type="frame"/>
+                  <v:fill r:id="rId8" o:title="" recolor="t" rotate="t" type="frame"/>
                   <v:imagedata recolortarget="black"/>
                 </v:rect>
                 <w10:wrap anchorx="margin" anchory="page"/>
@@ -515,7 +515,7 @@
                             <a:avLst/>
                           </a:prstGeom>
                           <a:blipFill>
-                            <a:blip r:embed="rId5">
+                            <a:blip r:embed="rId7">
                               <a:duotone>
                                 <a:prstClr val="black"/>
                                 <a:schemeClr val="accent6">
@@ -575,7 +575,7 @@
                   <v:path arrowok="t" o:connecttype="custom" o:connectlocs="0,0;7315200,0;7315200,1130373;3620757,733885;0,1092249;0,0" o:connectangles="0,0,0,0,0,0"/>
                 </v:shape>
                 <v:rect id="Rechteck 3" o:spid="_x0000_s1028" style="position:absolute;width:73152;height:12161;visibility:visible;mso-wrap-style:square;v-text-anchor:middle" o:gfxdata="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" stroked="f" strokeweight="1pt">
-                  <v:fill r:id="rId6" o:title="" recolor="t" rotate="t" type="frame"/>
+                  <v:fill r:id="rId8" o:title="" recolor="t" rotate="t" type="frame"/>
                   <v:imagedata recolortarget="black"/>
                 </v:rect>
                 <w10:wrap anchorx="margin" anchory="page"/>
@@ -625,6 +625,7 @@
         <w:dataBinding w:prefixMappings="xmlns:ns0='http://schemas.microsoft.com/office/2006/coverPageProps' " w:xpath="/ns0:CoverPageProperties[1]/ns0:Abstract[1]" w:storeItemID="{55AF091B-3C7A-41E3-B477-F2FDAA23CFDA}"/>
         <w:text w:multiLine="1"/>
       </w:sdtPr>
+      <w:sdtEndPr/>
       <w:sdtContent>
         <w:p>
           <w:pPr>
@@ -698,69 +699,25 @@
           <w:sz w:val="20"/>
           <w:szCs w:val="20"/>
         </w:rPr>
-        <w:t>Dozent</w:t>
-      </w:r>
-      <w:r>
+        <w:t>Dozent: Prof. Dr. Mohammed Yass</w:t>
+      </w:r>
+    </w:p>
+    <w:p>
+      <w:pPr>
+        <w:pStyle w:val="KeinLeerraum"/>
         <w:rPr>
           <w:color w:val="595959" w:themeColor="text1" w:themeTint="A6"/>
           <w:sz w:val="20"/>
           <w:szCs w:val="20"/>
         </w:rPr>
-        <w:t xml:space="preserve">: </w:t>
-      </w:r>
+      </w:pPr>
       <w:r>
         <w:rPr>
           <w:color w:val="595959" w:themeColor="text1" w:themeTint="A6"/>
           <w:sz w:val="20"/>
           <w:szCs w:val="20"/>
         </w:rPr>
-        <w:t xml:space="preserve">Prof. Dr. Mohammed </w:t>
-      </w:r>
-      <w:proofErr w:type="spellStart"/>
-      <w:r>
-        <w:rPr>
-          <w:color w:val="595959" w:themeColor="text1" w:themeTint="A6"/>
-          <w:sz w:val="20"/>
-          <w:szCs w:val="20"/>
-        </w:rPr>
-        <w:t>Yass</w:t>
-      </w:r>
-      <w:proofErr w:type="spellEnd"/>
-    </w:p>
-    <w:p>
-      <w:pPr>
-        <w:pStyle w:val="KeinLeerraum"/>
-        <w:rPr>
-          <w:color w:val="595959" w:themeColor="text1" w:themeTint="A6"/>
-          <w:sz w:val="20"/>
-          <w:szCs w:val="20"/>
-        </w:rPr>
-      </w:pPr>
-      <w:r>
-        <w:rPr>
-          <w:color w:val="595959" w:themeColor="text1" w:themeTint="A6"/>
-          <w:sz w:val="20"/>
-          <w:szCs w:val="20"/>
-        </w:rPr>
-        <w:t xml:space="preserve">Team: Phillip Beck – Jovan </w:t>
-      </w:r>
-      <w:proofErr w:type="spellStart"/>
-      <w:r>
-        <w:rPr>
-          <w:color w:val="595959" w:themeColor="text1" w:themeTint="A6"/>
-          <w:sz w:val="20"/>
-          <w:szCs w:val="20"/>
-        </w:rPr>
-        <w:t>Gerodetti</w:t>
-      </w:r>
-      <w:proofErr w:type="spellEnd"/>
-      <w:r>
-        <w:rPr>
-          <w:color w:val="595959" w:themeColor="text1" w:themeTint="A6"/>
-          <w:sz w:val="20"/>
-          <w:szCs w:val="20"/>
-        </w:rPr>
-        <w:t xml:space="preserve"> – Lloyd Niebel</w:t>
+        <w:t>Team: Phillip Beck – Jovan Gerodetti – Lloyd Niebel</w:t>
       </w:r>
     </w:p>
     <w:p>
@@ -851,11 +808,9 @@
           <w:numId w:val="2"/>
         </w:numPr>
       </w:pPr>
-      <w:proofErr w:type="spellStart"/>
       <w:r>
         <w:t>Mockups</w:t>
       </w:r>
-      <w:proofErr w:type="spellEnd"/>
     </w:p>
     <w:p>
       <w:pPr>
@@ -1054,21 +1009,7 @@
         <w:rPr>
           <w:sz w:val="24"/>
         </w:rPr>
-        <w:t xml:space="preserve">Erste Ideen bezüglich der Optik wurden schnell </w:t>
-      </w:r>
-      <w:proofErr w:type="spellStart"/>
-      <w:r>
-        <w:rPr>
-          <w:sz w:val="24"/>
-        </w:rPr>
-        <w:t>ent</w:t>
-      </w:r>
-      <w:proofErr w:type="spellEnd"/>
-      <w:r>
-        <w:rPr>
-          <w:sz w:val="24"/>
-        </w:rPr>
-        <w:t>- und wieder verworfen bis wir eine erste Skizze hatten, die uns gefiel:</w:t>
+        <w:t>Erste Ideen bezüglich der Optik wurden schnell ent- und wieder verworfen bis wir eine erste Skizze hatten, die uns gefiel:</w:t>
       </w:r>
     </w:p>
     <w:p>
@@ -1102,7 +1043,7 @@
             <o:lock v:ext="edit" aspectratio="t"/>
           </v:shapetype>
           <v:shape id="_x0000_s1026" type="#_x0000_t75" style="position:absolute;margin-left:2.65pt;margin-top:13.9pt;width:453pt;height:254.5pt;z-index:-251653120;mso-position-horizontal-relative:text;mso-position-vertical-relative:text;mso-width-relative:page;mso-height-relative:page" wrapcoords="-107 -191 -107 21727 21707 21727 21707 -191 -107 -191" stroked="t" strokecolor="#5b9bd5 [3204]" strokeweight="2.25pt">
-            <v:imagedata r:id="rId7" o:title="2016-02-08 13.59.23"/>
+            <v:imagedata r:id="rId9" o:title="2016-02-08 13.59"/>
             <w10:wrap type="tight"/>
           </v:shape>
         </w:pict>
@@ -1124,55 +1065,24 @@
           <w:sz w:val="28"/>
         </w:rPr>
       </w:pPr>
-      <w:proofErr w:type="spellStart"/>
       <w:r>
         <w:rPr>
           <w:sz w:val="28"/>
         </w:rPr>
         <w:lastRenderedPageBreak/>
-        <w:t>Projektstruktuplan</w:t>
-      </w:r>
-      <w:proofErr w:type="spellEnd"/>
-      <w:r>
-        <w:rPr>
-          <w:sz w:val="28"/>
-        </w:rPr>
-        <w:t xml:space="preserve">, Zeitplanung und </w:t>
-      </w:r>
-      <w:proofErr w:type="spellStart"/>
-      <w:r>
-        <w:rPr>
-          <w:sz w:val="28"/>
-        </w:rPr>
-        <w:t>Arbeitpakete</w:t>
-      </w:r>
-      <w:proofErr w:type="spellEnd"/>
-    </w:p>
-    <w:p/>
-    <w:p>
-      <w:r>
-        <w:t xml:space="preserve">Für die Organisation, Planung und Koordination innerhalb des Teams haben wir uns für ein </w:t>
-      </w:r>
-      <w:proofErr w:type="spellStart"/>
-      <w:r>
-        <w:t>Trello</w:t>
-      </w:r>
-      <w:proofErr w:type="spellEnd"/>
-      <w:r>
-        <w:t xml:space="preserve"> Board entschieden. Dort wurden die Arbeitspakete erstellt und anschließen gemeinsam im Team bezüglich Arbeitsaufwand und Komplexität bewertet.</w:t>
-      </w:r>
-      <w:r>
-        <w:t xml:space="preserve"> Zusätzlich haben wir versucht ungefähr festzulegen wann welches Arbeitspaket abgeschlossen sein muss. Dies war insbesondere schwer, da wir nicht wussten wie lange wir für welche Features brauchen. Zwar haben wir einen erfahrenen </w:t>
-      </w:r>
-      <w:proofErr w:type="spellStart"/>
-      <w:r>
-        <w:t>Javascript</w:t>
-      </w:r>
-      <w:proofErr w:type="spellEnd"/>
-      <w:r>
-        <w:t xml:space="preserve">-Entwickler im Team, die anderen beiden Mitglieder waren allerdings Anfänger. </w:t>
-      </w:r>
-    </w:p>
+        <w:t>Projektstruktuplan, Zeitplanung und Arbeitpakete</w:t>
+      </w:r>
+    </w:p>
+    <w:p/>
+    <w:p>
+      <w:r>
+        <w:t>Für die Organisation, Planung und Koordination innerhalb des Teams haben wir uns für ein Trello Board entschieden. Dort wurden die Arbeitspakete erstellt und anschließen gemeinsam im Team bezüglich Arbeitsaufwand und Komplexität bewertet.</w:t>
+      </w:r>
+      <w:r>
+        <w:t xml:space="preserve"> Zusätzlich haben wir versucht ungefähr festzulegen wann welches Arbeitspaket abgeschlossen sein muss. Dies war insbesondere schwer, da wir nicht wussten wie lange wir für welche Features brauchen. Zwar haben wir einen erfahrenen Javascript-Entwickler im Team, die anderen beiden Mitglieder waren allerdings Anfänger. </w:t>
+      </w:r>
+    </w:p>
+    <w:p/>
     <w:p/>
     <w:p>
       <w:r>
@@ -1314,11 +1224,12 @@
             <w:pPr>
               <w:jc w:val="center"/>
             </w:pPr>
-            <w:proofErr w:type="spellStart"/>
+            <w:r>
+              <w:t xml:space="preserve">Interaktive </w:t>
+            </w:r>
             <w:r>
               <w:t>Mockups</w:t>
             </w:r>
-            <w:proofErr w:type="spellEnd"/>
           </w:p>
         </w:tc>
         <w:tc>
@@ -1346,6 +1257,9 @@
               <w:jc w:val="center"/>
             </w:pPr>
             <w:r>
+              <w:t xml:space="preserve">Grundlegende </w:t>
+            </w:r>
+            <w:r>
               <w:t>Funktionalität</w:t>
             </w:r>
           </w:p>
@@ -1366,6 +1280,7 @@
       </w:tr>
     </w:tbl>
     <w:p/>
+    <w:p/>
     <w:p>
       <w:r>
         <w:t xml:space="preserve">In der </w:t>
@@ -1389,21 +1304,16 @@
         <w:t>zweiten Woche</w:t>
       </w:r>
       <w:r>
-        <w:t xml:space="preserve"> haben wir jeweils </w:t>
-      </w:r>
-      <w:proofErr w:type="spellStart"/>
-      <w:r>
-        <w:t>Mockups</w:t>
-      </w:r>
-      <w:proofErr w:type="spellEnd"/>
-      <w:r>
-        <w:t xml:space="preserve"> erstellt und verbessert. Diese </w:t>
+        <w:t xml:space="preserve"> haben wir jeweils Mockups erstellt und verbessert. Diese </w:t>
       </w:r>
       <w:r>
         <w:t>wollten</w:t>
       </w:r>
       <w:r>
-        <w:t xml:space="preserve"> wir hochwertig und interaktiv. In </w:t>
+        <w:t xml:space="preserve"> wir hochwertig und interaktiv, sodass man bereits ein gutes Bild bekommt, wie das Projekt am Ende aussieht.</w:t>
+      </w:r>
+      <w:r>
+        <w:t xml:space="preserve"> In </w:t>
       </w:r>
       <w:r>
         <w:rPr>
@@ -1412,15 +1322,13 @@
         <w:t>Woche drei</w:t>
       </w:r>
       <w:r>
-        <w:t xml:space="preserve"> haben wir die </w:t>
-      </w:r>
-      <w:proofErr w:type="spellStart"/>
-      <w:r>
-        <w:t>Mockups</w:t>
-      </w:r>
-      <w:proofErr w:type="spellEnd"/>
-      <w:r>
-        <w:t xml:space="preserve"> umgesetzt und die GUIs erstellt. Diese konnte man zwar verwenden, es war allerdings keine Funktionalität dahinter. Trotzdem hatte man etwas zum Vorzeigen. </w:t>
+        <w:t xml:space="preserve"> haben wir die Mockups umgesetzt und die GUIs erstellt. Diese konnte man zwar verwenden, es war allerdings keine Funktionalität dahinter. Trotzdem hatte man etwas</w:t>
+      </w:r>
+      <w:r>
+        <w:t xml:space="preserve"> Brauchbares</w:t>
+      </w:r>
+      <w:r>
+        <w:t xml:space="preserve"> zum Vorzeigen. </w:t>
       </w:r>
       <w:r>
         <w:t xml:space="preserve">In </w:t>
@@ -1441,37 +1349,17 @@
         <w:t>fünften und letzten Woche</w:t>
       </w:r>
       <w:r>
-        <w:t xml:space="preserve"> haben wir ebenfalls noch an den Funktionalitäten gearbeitet und währenddessen an diesem Dokument und an </w:t>
-      </w:r>
-      <w:proofErr w:type="gramStart"/>
-      <w:r>
-        <w:t>der</w:t>
-      </w:r>
-      <w:proofErr w:type="gramEnd"/>
-      <w:r>
-        <w:t xml:space="preserve"> PowerPoint gearbeitet.</w:t>
-      </w:r>
-    </w:p>
-    <w:p/>
-    <w:p>
-      <w:r>
-        <w:t xml:space="preserve">Unser </w:t>
-      </w:r>
-      <w:proofErr w:type="spellStart"/>
-      <w:r>
-        <w:t>Trello</w:t>
-      </w:r>
-      <w:proofErr w:type="spellEnd"/>
-      <w:r>
-        <w:t xml:space="preserve"> Board sah nach der </w:t>
-      </w:r>
-      <w:proofErr w:type="spellStart"/>
-      <w:r>
-        <w:t>Mockup</w:t>
-      </w:r>
-      <w:proofErr w:type="spellEnd"/>
-      <w:r>
-        <w:t>-Erstellung</w:t>
+        <w:t xml:space="preserve"> haben wir ebenfalls noch an den Funktionalitäten gearbeitet und währenddessen an diesem Dokument und an der PowerPoint gearbeitet.</w:t>
+      </w:r>
+      <w:r>
+        <w:t xml:space="preserve"> Wir haben bis zum letzten Tag an der Funktionalität gearbeitet, insbesondere der Login und die Kategorienverwaltung waren am Ende zeitlich knapp.</w:t>
+      </w:r>
+    </w:p>
+    <w:p/>
+    <w:p>
+      <w:r>
+        <w:lastRenderedPageBreak/>
+        <w:t>Unser Trello Board sah nach der Mockup-Erstellung</w:t>
       </w:r>
       <w:r>
         <w:t xml:space="preserve"> - Woche 2 -</w:t>
@@ -1485,12 +1373,73 @@
         </w:rPr>
         <w:pict>
           <v:shape id="_x0000_s1027" type="#_x0000_t75" style="position:absolute;margin-left:2.65pt;margin-top:41.7pt;width:453pt;height:229pt;z-index:-251651072;mso-position-horizontal-relative:text;mso-position-vertical-relative:text;mso-width-relative:page;mso-height-relative:page" wrapcoords="-107 -212 -107 21742 21707 21742 21707 -212 -107 -212" stroked="t" strokecolor="#5b9bd5 [3204]" strokeweight="2.25pt">
-            <v:imagedata r:id="rId8" o:title="Capture"/>
+            <v:imagedata r:id="rId10" o:title="Capture"/>
             <w10:wrap type="tight"/>
           </v:shape>
         </w:pict>
       </w:r>
     </w:p>
+    <w:p/>
+    <w:p/>
+    <w:p/>
+    <w:p>
+      <w:r>
+        <w:t>Wie man sieht haben wir uns Reiter erstellt mit den jeweiligen Zuständen der Arbeitspakete. Wenn beispielsweise jemand an einem Paket arbeiten möchte, schaut er ins Trello-Board und überprüft ob sich das Paket nicht im Reiter „WORK IN PROCESS“ befindet. Sollte es frei sein, so schiebt derjenige, der daran arbeiten möchte es in eben genannten Reiter und fängt mit der Arbeit an. Auf diese Weise ist das Arbeitspaket „blockiert“. Wenn man nun fertig ist schiebt man das Paket entweder in „REVIEW“, um es noch einmal von jemand anders überprüfen zu lassen oder man schiebt es zurück auf „ONHOLD“ – das Paket wäre in diesem Fall noch nicht fertig. Zusätzlich kann man noch ein Kommentar schreiben, sodass die anderen wissen wie der Status des jeweiligen Paketes ist.</w:t>
+      </w:r>
+    </w:p>
+    <w:p/>
+    <w:p/>
+    <w:p/>
+    <w:p/>
+    <w:p>
+      <w:r>
+        <w:rPr>
+          <w:noProof/>
+        </w:rPr>
+        <w:lastRenderedPageBreak/>
+        <w:pict>
+          <v:shape id="_x0000_s1036" type="#_x0000_t75" style="position:absolute;margin-left:46.15pt;margin-top:4.5pt;width:360.5pt;height:236.5pt;z-index:-251637760;mso-position-horizontal-relative:text;mso-position-vertical-relative:text;mso-width-relative:page;mso-height-relative:page" wrapcoords="-135 -206 -135 21737 21735 21737 21735 -206 -135 -206" stroked="t" strokecolor="#5b9bd5 [3204]" strokeweight="2.25pt">
+            <v:imagedata r:id="rId11" o:title="Capture5"/>
+            <w10:wrap type="tight"/>
+          </v:shape>
+        </w:pict>
+      </w:r>
+    </w:p>
+    <w:p/>
+    <w:p/>
+    <w:p/>
+    <w:p/>
+    <w:p/>
+    <w:p/>
+    <w:p/>
+    <w:p>
+      <w:pPr>
+        <w:pStyle w:val="berschrift1"/>
+        <w:rPr>
+          <w:sz w:val="36"/>
+        </w:rPr>
+      </w:pPr>
+    </w:p>
+    <w:p/>
+    <w:p/>
+    <w:p/>
+    <w:p>
+      <w:r>
+        <w:t xml:space="preserve">Hier sieht man ein Paket in der Einzelansicht. Wir haben für jedes Arbeitspaket eine Checkliste mit Features erstellet, sodass einzelne bereits bearbeitete Pakete abgehakt werden können, ohne dass das ganze Paket als fertig bezeichnet werden muss. In diesem Fall sieht man, dass das Paket überfällig ist, bei diesem Paket hatten wir also eine frühere Fertigstellung ästimiert. </w:t>
+      </w:r>
+    </w:p>
+    <w:p/>
+    <w:p/>
+    <w:p/>
+    <w:p/>
+    <w:p/>
+    <w:p/>
+    <w:p/>
+    <w:p/>
+    <w:p/>
+    <w:p/>
+    <w:p/>
+    <w:p/>
     <w:p/>
     <w:p/>
     <w:p/>
@@ -1525,42 +1474,30 @@
           <w:sz w:val="28"/>
         </w:rPr>
       </w:pPr>
-      <w:proofErr w:type="spellStart"/>
       <w:r>
         <w:rPr>
           <w:sz w:val="28"/>
         </w:rPr>
         <w:t>Mockups</w:t>
       </w:r>
-      <w:proofErr w:type="spellEnd"/>
-    </w:p>
-    <w:p/>
-    <w:p>
-      <w:r>
-        <w:t xml:space="preserve">Unsere </w:t>
-      </w:r>
-      <w:proofErr w:type="spellStart"/>
-      <w:r>
-        <w:t>Mockups</w:t>
-      </w:r>
-      <w:proofErr w:type="spellEnd"/>
-      <w:r>
-        <w:t xml:space="preserve"> wollten wir in diesem Projekt hochwertig und wenn möglich interaktiv bereitstellen. Die ersten haben wir mit </w:t>
-      </w:r>
-      <w:hyperlink r:id="rId9" w:history="1">
-        <w:proofErr w:type="spellStart"/>
+    </w:p>
+    <w:p/>
+    <w:p>
+      <w:r>
+        <w:t xml:space="preserve">Unsere Mockups wollten wir in diesem Projekt hochwertig und wenn möglich interaktiv bereitstellen. Die ersten haben wir mit </w:t>
+      </w:r>
+      <w:hyperlink r:id="rId12" w:history="1">
         <w:r>
           <w:rPr>
             <w:rStyle w:val="Hyperlink"/>
           </w:rPr>
           <w:t>Ninjamock</w:t>
         </w:r>
-        <w:proofErr w:type="spellEnd"/>
       </w:hyperlink>
       <w:r>
         <w:t xml:space="preserve"> erstellt, sind dann allerdings schnell zu </w:t>
       </w:r>
-      <w:hyperlink r:id="rId10" w:history="1">
+      <w:hyperlink r:id="rId13" w:history="1">
         <w:r>
           <w:rPr>
             <w:rStyle w:val="Hyperlink"/>
@@ -1572,55 +1509,15 @@
         <w:t xml:space="preserve"> gewechselt. </w:t>
       </w:r>
       <w:r>
-        <w:t xml:space="preserve">Das Gute an </w:t>
-      </w:r>
-      <w:proofErr w:type="spellStart"/>
-      <w:r>
-        <w:t>Proto</w:t>
-      </w:r>
-      <w:proofErr w:type="spellEnd"/>
-      <w:r>
-        <w:t xml:space="preserve"> ist es, dass man ein </w:t>
-      </w:r>
-      <w:proofErr w:type="spellStart"/>
-      <w:r>
-        <w:t>Mockup</w:t>
-      </w:r>
-      <w:proofErr w:type="spellEnd"/>
-      <w:r>
-        <w:t xml:space="preserve"> mit genau derselben Optik erstellen kann, wie die Technologie die man später benutzen möchte. In unserem Fall ist das Angular Material und mit </w:t>
-      </w:r>
-      <w:proofErr w:type="spellStart"/>
-      <w:r>
-        <w:t>Proto</w:t>
-      </w:r>
-      <w:proofErr w:type="spellEnd"/>
-      <w:r>
-        <w:t xml:space="preserve"> konnten wir so ein </w:t>
-      </w:r>
-      <w:proofErr w:type="spellStart"/>
-      <w:r>
-        <w:t>Mockup</w:t>
-      </w:r>
-      <w:proofErr w:type="spellEnd"/>
-      <w:r>
-        <w:t xml:space="preserve"> erstellen, welches fast genau wie die fertige Seite aussehen könnte. </w:t>
-      </w:r>
-    </w:p>
-    <w:p/>
-    <w:p>
-      <w:r>
-        <w:t xml:space="preserve">Unsere </w:t>
-      </w:r>
-      <w:proofErr w:type="spellStart"/>
-      <w:r>
-        <w:t>Mockups</w:t>
-      </w:r>
-      <w:proofErr w:type="spellEnd"/>
-      <w:r>
-        <w:t xml:space="preserve"> sind unter folgendem </w:t>
-      </w:r>
-      <w:hyperlink r:id="rId11" w:history="1">
+        <w:t xml:space="preserve">Das Gute an Proto ist, dass man ein Mockup mit genau derselben Optik erstellen kann, wie die Technologie die man später benutzen möchte. In unserem Fall ist das Angular Material und mit Proto konnten wir so ein Mockup erstellen, welches fast genau wie die fertige Seite aussehen könnte. </w:t>
+      </w:r>
+    </w:p>
+    <w:p/>
+    <w:p>
+      <w:r>
+        <w:t xml:space="preserve">Unsere Mockups sind unter folgendem </w:t>
+      </w:r>
+      <w:hyperlink r:id="rId14" w:history="1">
         <w:r>
           <w:rPr>
             <w:rStyle w:val="Hyperlink"/>
@@ -1632,7 +1529,13 @@
         <w:t xml:space="preserve"> mit diesem Login-Daten anzusehen:</w:t>
       </w:r>
     </w:p>
-    <w:p>
+    <w:p/>
+    <w:p>
+      <w:pPr>
+        <w:rPr>
+          <w:color w:val="5B9BD5" w:themeColor="accent1"/>
+        </w:rPr>
+      </w:pPr>
       <w:r>
         <w:tab/>
         <w:t>Nutzername</w:t>
@@ -1642,9 +1545,9 @@
       </w:r>
       <w:r>
         <w:rPr>
-          <w:color w:val="FF0000"/>
-        </w:rPr>
-        <w:t>username123</w:t>
+          <w:color w:val="5B9BD5" w:themeColor="accent1"/>
+        </w:rPr>
+        <w:t>j2237963@trbvm.com</w:t>
       </w:r>
     </w:p>
     <w:p>
@@ -1657,23 +1560,21 @@
       </w:r>
       <w:r>
         <w:rPr>
-          <w:color w:val="FF0000"/>
-        </w:rPr>
-        <w:t xml:space="preserve">password123 </w:t>
-      </w:r>
-    </w:p>
-    <w:p/>
-    <w:p>
-      <w:r>
-        <w:t xml:space="preserve">Das </w:t>
-      </w:r>
-      <w:proofErr w:type="spellStart"/>
-      <w:r>
-        <w:t>Mockup</w:t>
-      </w:r>
-      <w:proofErr w:type="spellEnd"/>
-      <w:r>
-        <w:t xml:space="preserve"> unserer Haup</w:t>
+          <w:color w:val="5B9BD5" w:themeColor="accent1"/>
+        </w:rPr>
+        <w:t>Passwort</w:t>
+      </w:r>
+      <w:r>
+        <w:rPr>
+          <w:color w:val="5B9BD5" w:themeColor="accent1"/>
+        </w:rPr>
+        <w:t xml:space="preserve"> </w:t>
+      </w:r>
+    </w:p>
+    <w:p/>
+    <w:p>
+      <w:r>
+        <w:t>Das Mockup unserer Haup</w:t>
       </w:r>
       <w:r>
         <w:t xml:space="preserve">tseite sieht folgendermaßen aus – die Sidebar mit dem Menü ist hier nicht zu sehen. </w:t>
@@ -1690,18 +1591,17 @@
         </w:rPr>
         <w:pict>
           <v:shape id="_x0000_s1028" type="#_x0000_t75" style="position:absolute;margin-left:.15pt;margin-top:.05pt;width:453.5pt;height:275pt;z-index:-251649024;mso-position-horizontal:absolute;mso-position-horizontal-relative:text;mso-position-vertical:absolute;mso-position-vertical-relative:text;mso-width-relative:page;mso-height-relative:page" wrapcoords="-107 -177 -107 21718 21707 21718 21707 -177 -107 -177" stroked="t" strokecolor="#5b9bd5 [3204]" strokeweight="2.25pt">
-            <v:imagedata r:id="rId12" o:title="Capture2"/>
+            <v:imagedata r:id="rId15" o:title="Capture2"/>
             <w10:wrap type="tight"/>
           </v:shape>
         </w:pict>
       </w:r>
     </w:p>
     <w:p/>
-    <w:p/>
     <w:p>
       <w:r>
         <w:lastRenderedPageBreak/>
-        <w:t>Die Login Seite:</w:t>
+        <w:t xml:space="preserve">Die Login Seite ist bisher äußerst rudimentär gehalten. Die Eingaben des Nutzers werden in dem Sinne nicht überprüft, dass keine E-Mail versendet wird, in der der Nutzer einen Link bestätigen muss. Dafür fehlt uns schlicht der SMTP-Server – und die Zeit. Die Registrierung funktioniert also mit E-Mail bzw. Nutzername und Passwort. Es wird lediglich bei der Registrierung überprüft, ob die E-Mail Adresse bereits vorhanden ist. </w:t>
       </w:r>
     </w:p>
     <w:p/>
@@ -1716,6 +1616,12 @@
           <w:color w:val="FF0000"/>
         </w:rPr>
         <w:t xml:space="preserve">TEXT FEHLT NOCH </w:t>
+      </w:r>
+      <w:r>
+        <w:rPr>
+          <w:color w:val="FF0000"/>
+        </w:rPr>
+        <w:t>BILD FEHLT NOCH</w:t>
       </w:r>
     </w:p>
     <w:p/>
@@ -1726,7 +1632,7 @@
         </w:rPr>
         <w:pict>
           <v:shape id="_x0000_s1029" type="#_x0000_t75" style="position:absolute;margin-left:.15pt;margin-top:.2pt;width:453.5pt;height:256pt;z-index:-251646976;mso-position-horizontal:absolute;mso-position-horizontal-relative:text;mso-position-vertical:absolute;mso-position-vertical-relative:text;mso-width-relative:page;mso-height-relative:page" wrapcoords="-107 -190 -107 21727 21707 21727 21707 -190 -107 -190" stroked="t" strokecolor="#5b9bd5 [3204]" strokeweight="2.25pt">
-            <v:imagedata r:id="rId13" o:title="Capture3"/>
+            <v:imagedata r:id="rId16" o:title="Capture3"/>
             <w10:wrap type="tight"/>
           </v:shape>
         </w:pict>
@@ -1744,18 +1650,25 @@
     <w:p/>
     <w:p/>
     <w:p/>
-    <w:p/>
-    <w:p/>
-    <w:p/>
-    <w:p>
-      <w:bookmarkStart w:id="4" w:name="_GoBack"/>
-      <w:bookmarkEnd w:id="4"/>
+    <w:p>
       <w:r>
         <w:lastRenderedPageBreak/>
-        <w:t>Und</w:t>
-      </w:r>
-      <w:r>
-        <w:t xml:space="preserve"> hier ein Bild der Sidebar mit den Kategorien. Oben hatten wir überlegt unser Logo bzw. einfach unseren Schriftzug einzufügen, und drunter das Feld um eine neue Kategorie hinzuzufügen. </w:t>
+        <w:t>H</w:t>
+      </w:r>
+      <w:r>
+        <w:t xml:space="preserve">ier </w:t>
+      </w:r>
+      <w:r>
+        <w:t xml:space="preserve">ist </w:t>
+      </w:r>
+      <w:r>
+        <w:t>ein Bild der Sidebar mit den Kategorien</w:t>
+      </w:r>
+      <w:r>
+        <w:t xml:space="preserve"> zu sehen</w:t>
+      </w:r>
+      <w:r>
+        <w:t xml:space="preserve">. Oben hatten wir überlegt unser Logo bzw. einfach unseren Schriftzug einzufügen, und drunter das Feld um eine neue Kategorie hinzuzufügen. </w:t>
       </w:r>
       <w:r>
         <w:t xml:space="preserve">Dies haben wir allerdings später in der Umsetzung in ein Dialog Fenster ausgelagert, da es wohl nicht andauernd vorkommt, dass jemand eine neue Kategorie erstellt und somit das Feld eher unnötig stark präsent ist. </w:t>
@@ -1769,7 +1682,7 @@
         </w:rPr>
         <w:pict>
           <v:shape id="_x0000_s1030" type="#_x0000_t75" style="position:absolute;margin-left:.15pt;margin-top:.2pt;width:453pt;height:236.5pt;z-index:-251644928;mso-position-horizontal:absolute;mso-position-horizontal-relative:text;mso-position-vertical:absolute;mso-position-vertical-relative:text;mso-width-relative:page;mso-height-relative:page" wrapcoords="-107 -206 -107 21737 21707 21737 21707 -206 -107 -206" stroked="t" strokecolor="#5b9bd5 [3204]" strokeweight="2.25pt">
-            <v:imagedata r:id="rId14" o:title="Capture4"/>
+            <v:imagedata r:id="rId17" o:title="Capture4"/>
             <w10:wrap type="tight"/>
           </v:shape>
         </w:pict>
@@ -1812,21 +1725,11 @@
     <w:p/>
     <w:p>
       <w:r>
-        <w:t xml:space="preserve">Bei den Technologien haben wir uns – wie der Projektname bereits verrät – für den MEAN-Stack entschieden. Zwar hatten zwei der drei Teammitglieder nur Grunderfahrungen mit </w:t>
-      </w:r>
-      <w:proofErr w:type="spellStart"/>
-      <w:r>
-        <w:t>Javascript</w:t>
-      </w:r>
-      <w:proofErr w:type="spellEnd"/>
-      <w:r>
-        <w:t xml:space="preserve"> und somit wäre der traditionellere LAMP-Stack wohl die </w:t>
-      </w:r>
-      <w:proofErr w:type="spellStart"/>
+        <w:t xml:space="preserve">Bei den Technologien haben wir uns – wie der Projektname bereits verrät – für den MEAN-Stack entschieden. Zwar hatten zwei der drei Teammitglieder nur Grunderfahrungen mit Javascript und somit wäre der traditionellere LAMP-Stack wohl die </w:t>
+      </w:r>
       <w:r>
         <w:t>naheliegendere</w:t>
       </w:r>
-      <w:proofErr w:type="spellEnd"/>
       <w:r>
         <w:t xml:space="preserve"> Entscheidung gewesen, aber wir wollten den neueren Stack ausprobieren um damit Erfahrungen zu sammeln und sicherer zu werden. Ebenso war die Kenntnis des MEAN-Stacks eine Voraussetzung für eines der Praktika, welches ein Teammitglied im Praxissemester abhalten würde. </w:t>
       </w:r>
@@ -1883,7 +1786,7 @@
                     </pic:cNvPicPr>
                   </pic:nvPicPr>
                   <pic:blipFill>
-                    <a:blip r:embed="rId15">
+                    <a:blip r:embed="rId18">
                       <a:extLst>
                         <a:ext uri="{28A0092B-C50C-407E-A947-70E740481C1C}">
                           <a14:useLocalDpi xmlns:a14="http://schemas.microsoft.com/office/drawing/2010/main" val="0"/>
@@ -1939,19 +1842,9 @@
           <w:numId w:val="7"/>
         </w:numPr>
       </w:pPr>
-      <w:proofErr w:type="spellStart"/>
-      <w:r>
-        <w:t>MongoDB</w:t>
-      </w:r>
-      <w:proofErr w:type="spellEnd"/>
-      <w:r>
-        <w:t xml:space="preserve"> in der </w:t>
-      </w:r>
-      <w:proofErr w:type="spellStart"/>
-      <w:r>
-        <w:t>Persistenzschicht</w:t>
-      </w:r>
-      <w:proofErr w:type="spellEnd"/>
+      <w:r>
+        <w:t>MongoDB in der Persistenzschicht</w:t>
+      </w:r>
     </w:p>
     <w:p>
       <w:pPr>
@@ -2037,7 +1930,7 @@
                     </pic:cNvPicPr>
                   </pic:nvPicPr>
                   <pic:blipFill>
-                    <a:blip r:embed="rId16" cstate="print">
+                    <a:blip r:embed="rId19" cstate="print">
                       <a:extLst>
                         <a:ext uri="{28A0092B-C50C-407E-A947-70E740481C1C}">
                           <a14:useLocalDpi xmlns:a14="http://schemas.microsoft.com/office/drawing/2010/main" val="0"/>
@@ -2094,7 +1987,7 @@
       <w:r>
         <w:t xml:space="preserve">Als Entwicklungsumgebung haben wir uns für </w:t>
       </w:r>
-      <w:hyperlink r:id="rId17" w:history="1">
+      <w:hyperlink r:id="rId20" w:history="1">
         <w:r>
           <w:rPr>
             <w:rStyle w:val="Hyperlink"/>
@@ -2103,13 +1996,7 @@
         </w:r>
       </w:hyperlink>
       <w:r>
-        <w:t xml:space="preserve"> mit diversen Erweiterungen </w:t>
-      </w:r>
-      <w:r>
-        <w:t>entschieden</w:t>
-      </w:r>
-      <w:r>
-        <w:t xml:space="preserve">. </w:t>
+        <w:t xml:space="preserve"> mit diversen Erweiterungen entschieden. </w:t>
       </w:r>
     </w:p>
     <w:p/>
@@ -2156,7 +2043,7 @@
                     </pic:cNvPicPr>
                   </pic:nvPicPr>
                   <pic:blipFill>
-                    <a:blip r:embed="rId18" cstate="print">
+                    <a:blip r:embed="rId21" cstate="print">
                       <a:extLst>
                         <a:ext uri="{28A0092B-C50C-407E-A947-70E740481C1C}">
                           <a14:useLocalDpi xmlns:a14="http://schemas.microsoft.com/office/drawing/2010/main" val="0"/>
@@ -2208,17 +2095,9 @@
         <w:t>Zur Versionsverwaltung</w:t>
       </w:r>
       <w:r>
-        <w:t xml:space="preserve"> haben wir </w:t>
-      </w:r>
-      <w:proofErr w:type="spellStart"/>
-      <w:r>
-        <w:t>Git</w:t>
-      </w:r>
-      <w:proofErr w:type="spellEnd"/>
-      <w:r>
-        <w:t xml:space="preserve"> bzw. GitHub.com im speziellen verwendet. Unser Projekt ist </w:t>
-      </w:r>
-      <w:hyperlink r:id="rId19" w:history="1">
+        <w:t xml:space="preserve"> haben wir Git bzw. GitHub.com im speziellen verwendet. Unser Projekt ist </w:t>
+      </w:r>
+      <w:hyperlink r:id="rId22" w:history="1">
         <w:r>
           <w:rPr>
             <w:rStyle w:val="Hyperlink"/>
@@ -2229,6 +2108,15 @@
       <w:r>
         <w:t xml:space="preserve"> in einem öffentlichen Repository zu finden. </w:t>
       </w:r>
+      <w:r>
+        <w:t>Git haben wir per Kommandozeile</w:t>
+      </w:r>
+      <w:r>
+        <w:t xml:space="preserve"> bzw. Git-BASH</w:t>
+      </w:r>
+      <w:r>
+        <w:t xml:space="preserve"> bedient.</w:t>
+      </w:r>
     </w:p>
     <w:p/>
     <w:p/>
@@ -2240,7 +2128,7 @@
         <w:lastRenderedPageBreak/>
         <w:pict>
           <v:shape id="_x0000_s1035" type="#_x0000_t75" style="position:absolute;margin-left:196.65pt;margin-top:10.85pt;width:272.5pt;height:82.5pt;z-index:-251639808;mso-position-horizontal-relative:text;mso-position-vertical-relative:text;mso-width-relative:page;mso-height-relative:page" wrapcoords="-179 -589 -179 21993 21779 21993 21779 -589 -179 -589" stroked="t" strokecolor="#5b9bd5 [3204]" strokeweight="2.25pt">
-            <v:imagedata r:id="rId20" o:title="Trello-Logo"/>
+            <v:imagedata r:id="rId23" o:title="Trello-Logo"/>
             <w10:wrap type="tight"/>
           </v:shape>
         </w:pict>
@@ -2248,27 +2136,474 @@
     </w:p>
     <w:p>
       <w:r>
-        <w:t xml:space="preserve">Und wie bereits erwähnt haben wir ein </w:t>
-      </w:r>
-      <w:proofErr w:type="spellStart"/>
-      <w:r>
-        <w:t>Trello</w:t>
-      </w:r>
-      <w:proofErr w:type="spellEnd"/>
-      <w:r>
-        <w:t>-Board für die interne Kommunikation und die Aufteilung der Aufgaben verwendet</w:t>
-      </w:r>
-    </w:p>
-    <w:p/>
-    <w:p/>
-    <w:p/>
-    <w:p/>
-    <w:p>
-      <w:proofErr w:type="spellStart"/>
-      <w:r>
-        <w:t>asd</w:t>
-      </w:r>
-      <w:proofErr w:type="spellEnd"/>
+        <w:t>Und wie bereits erwähnt haben wir ein Trello-Board für die interne Kommunikation und die Aufteilung der Aufgaben verwendet</w:t>
+      </w:r>
+      <w:r>
+        <w:t>.</w:t>
+      </w:r>
+    </w:p>
+    <w:p/>
+    <w:p/>
+    <w:p/>
+    <w:p/>
+    <w:p>
+      <w:r>
+        <w:t xml:space="preserve">Zusätzlich </w:t>
+      </w:r>
+    </w:p>
+    <w:p/>
+    <w:p/>
+    <w:p/>
+    <w:p/>
+    <w:p/>
+    <w:p/>
+    <w:p/>
+    <w:p/>
+    <w:p/>
+    <w:p/>
+    <w:p/>
+    <w:p/>
+    <w:p/>
+    <w:p/>
+    <w:p/>
+    <w:p/>
+    <w:p/>
+    <w:p/>
+    <w:p/>
+    <w:p/>
+    <w:p/>
+    <w:p/>
+    <w:p/>
+    <w:p>
+      <w:pPr>
+        <w:pStyle w:val="Listenabsatz"/>
+        <w:numPr>
+          <w:ilvl w:val="1"/>
+          <w:numId w:val="2"/>
+        </w:numPr>
+        <w:rPr>
+          <w:sz w:val="28"/>
+        </w:rPr>
+      </w:pPr>
+      <w:r>
+        <w:rPr>
+          <w:sz w:val="28"/>
+        </w:rPr>
+        <w:lastRenderedPageBreak/>
+        <w:t>Datenmodelle</w:t>
+      </w:r>
+    </w:p>
+    <w:p/>
+    <w:p>
+      <w:r>
+        <w:rPr>
+          <w:noProof/>
+        </w:rPr>
+        <w:pict>
+          <v:shape id="_x0000_s1040" type="#_x0000_t75" style="position:absolute;margin-left:.15pt;margin-top:72.25pt;width:453.5pt;height:149pt;z-index:-251629568;mso-position-horizontal-relative:text;mso-position-vertical-relative:text;mso-width-relative:page;mso-height-relative:page" wrapcoords="-107 -326 -107 21817 21707 21817 21707 -326 -107 -326" stroked="t" strokecolor="#5b9bd5 [3204]" strokeweight="2.25pt">
+            <v:imagedata r:id="rId24" o:title="Capture9"/>
+            <w10:wrap type="tight"/>
+          </v:shape>
+        </w:pict>
+      </w:r>
+      <w:r>
+        <w:t>Die Datenmodelle sind bei MongoDB einfach gehalten. Dadurch, dass man jedwedes Objekt in der Datenbank speichern kann, ohne diese vorher durch Tabellen darauf vorzubereiten gestaltet sich der Aufwand vor der eigentlichen Nutzung der Datenbank als gering.</w:t>
+      </w:r>
+    </w:p>
+    <w:p/>
+    <w:p/>
+    <w:p>
+      <w:r>
+        <w:rPr>
+          <w:noProof/>
+        </w:rPr>
+        <w:pict>
+          <v:shape id="_x0000_s1041" type="#_x0000_t75" style="position:absolute;margin-left:.15pt;margin-top:.1pt;width:453.5pt;height:354.5pt;z-index:-251627520;mso-position-horizontal:absolute;mso-position-horizontal-relative:text;mso-position-vertical:absolute;mso-position-vertical-relative:text;mso-width-relative:page;mso-height-relative:page" wrapcoords="-107 -137 -107 21691 21707 21691 21707 -137 -107 -137" stroked="t" strokecolor="#5b9bd5 [3204]" strokeweight="2.25pt">
+            <v:imagedata r:id="rId25" o:title="Capture10"/>
+            <w10:wrap type="tight"/>
+          </v:shape>
+        </w:pict>
+      </w:r>
+    </w:p>
+    <w:p/>
+    <w:p>
+      <w:r>
+        <w:rPr>
+          <w:noProof/>
+        </w:rPr>
+        <w:lastRenderedPageBreak/>
+        <w:pict>
+          <v:shape id="_x0000_s1042" type="#_x0000_t75" style="position:absolute;margin-left:.15pt;margin-top:.15pt;width:453.5pt;height:215.5pt;z-index:-251625472;mso-position-horizontal:absolute;mso-position-horizontal-relative:text;mso-position-vertical:absolute;mso-position-vertical-relative:text;mso-width-relative:page;mso-height-relative:page" wrapcoords="-107 -226 -107 21751 21707 21751 21707 -226 -107 -226" stroked="t" strokecolor="#5b9bd5 [3204]" strokeweight="2.25pt">
+            <v:imagedata r:id="rId26" o:title="Capture11"/>
+            <w10:wrap type="tight"/>
+          </v:shape>
+        </w:pict>
+      </w:r>
+    </w:p>
+    <w:p/>
+    <w:p/>
+    <w:p/>
+    <w:p/>
+    <w:p/>
+    <w:p/>
+    <w:p/>
+    <w:p/>
+    <w:p/>
+    <w:p/>
+    <w:p/>
+    <w:p/>
+    <w:p/>
+    <w:p/>
+    <w:p/>
+    <w:p/>
+    <w:p/>
+    <w:p/>
+    <w:p/>
+    <w:p/>
+    <w:p>
+      <w:pPr>
+        <w:pStyle w:val="berschrift1"/>
+        <w:numPr>
+          <w:ilvl w:val="0"/>
+          <w:numId w:val="4"/>
+        </w:numPr>
+        <w:rPr>
+          <w:sz w:val="36"/>
+        </w:rPr>
+      </w:pPr>
+      <w:r>
+        <w:rPr>
+          <w:sz w:val="36"/>
+        </w:rPr>
+        <w:lastRenderedPageBreak/>
+        <w:t>Umsetzung</w:t>
+      </w:r>
+    </w:p>
+    <w:p/>
+    <w:p/>
+    <w:p>
+      <w:r>
+        <w:t xml:space="preserve">Nachfolgend zeigen wir Screenshots des </w:t>
+      </w:r>
+      <w:r>
+        <w:t xml:space="preserve">MEAN-Notes Projektes zum Zeitpunkt der Abgabe bzw. Vorstellung. </w:t>
+      </w:r>
+    </w:p>
+    <w:p>
+      <w:r>
+        <w:rPr>
+          <w:noProof/>
+        </w:rPr>
+        <w:pict>
+          <v:shape id="_x0000_s1039" type="#_x0000_t75" style="position:absolute;margin-left:260.65pt;margin-top:12.5pt;width:196pt;height:182pt;z-index:-251631616;mso-position-horizontal-relative:text;mso-position-vertical-relative:text;mso-width-relative:page;mso-height-relative:page" wrapcoords="-248 -267 -248 21778 21848 21778 21848 -267 -248 -267" stroked="t" strokecolor="#5b9bd5 [3204]" strokeweight="2.25pt">
+            <v:imagedata r:id="rId27" o:title="Capture8"/>
+            <w10:wrap type="tight"/>
+          </v:shape>
+        </w:pict>
+      </w:r>
+    </w:p>
+    <w:p>
+      <w:pPr>
+        <w:rPr>
+          <w:color w:val="FF0000"/>
+        </w:rPr>
+      </w:pPr>
+      <w:r>
+        <w:rPr>
+          <w:color w:val="FF0000"/>
+        </w:rPr>
+        <w:t>LOGIN SCREEN</w:t>
+      </w:r>
+    </w:p>
+    <w:p>
+      <w:pPr>
+        <w:rPr>
+          <w:color w:val="FF0000"/>
+        </w:rPr>
+      </w:pPr>
+    </w:p>
+    <w:p>
+      <w:pPr>
+        <w:rPr>
+          <w:color w:val="FF0000"/>
+        </w:rPr>
+      </w:pPr>
+      <w:r>
+        <w:rPr>
+          <w:color w:val="FF0000"/>
+        </w:rPr>
+        <w:t>REG SCREEN</w:t>
+      </w:r>
+    </w:p>
+    <w:p>
+      <w:pPr>
+        <w:rPr>
+          <w:color w:val="FF0000"/>
+        </w:rPr>
+      </w:pPr>
+    </w:p>
+    <w:p>
+      <w:pPr>
+        <w:rPr>
+          <w:color w:val="FF0000"/>
+        </w:rPr>
+      </w:pPr>
+      <w:r>
+        <w:rPr>
+          <w:color w:val="FF0000"/>
+        </w:rPr>
+        <w:t>HAUPTANSICHT MIT EINIGEN NOTES</w:t>
+      </w:r>
+    </w:p>
+    <w:p>
+      <w:pPr>
+        <w:rPr>
+          <w:color w:val="FF0000"/>
+        </w:rPr>
+      </w:pPr>
+    </w:p>
+    <w:p>
+      <w:pPr>
+        <w:rPr>
+          <w:color w:val="FF0000"/>
+        </w:rPr>
+      </w:pPr>
+      <w:r>
+        <w:rPr>
+          <w:color w:val="FF0000"/>
+        </w:rPr>
+        <w:t>CREATE NOTE</w:t>
+      </w:r>
+    </w:p>
+    <w:p>
+      <w:pPr>
+        <w:rPr>
+          <w:color w:val="FF0000"/>
+        </w:rPr>
+      </w:pPr>
+    </w:p>
+    <w:p>
+      <w:pPr>
+        <w:rPr>
+          <w:color w:val="FF0000"/>
+        </w:rPr>
+      </w:pPr>
+      <w:r>
+        <w:rPr>
+          <w:color w:val="FF0000"/>
+        </w:rPr>
+        <w:t xml:space="preserve">SIDEBAR </w:t>
+      </w:r>
+    </w:p>
+    <w:p>
+      <w:pPr>
+        <w:rPr>
+          <w:color w:val="FF0000"/>
+        </w:rPr>
+      </w:pPr>
+    </w:p>
+    <w:p>
+      <w:pPr>
+        <w:rPr>
+          <w:color w:val="FF0000"/>
+        </w:rPr>
+      </w:pPr>
+      <w:r>
+        <w:rPr>
+          <w:color w:val="FF0000"/>
+        </w:rPr>
+        <w:t>CREATE CAT</w:t>
+      </w:r>
+    </w:p>
+    <w:p>
+      <w:pPr>
+        <w:rPr>
+          <w:color w:val="FF0000"/>
+        </w:rPr>
+      </w:pPr>
+      <w:r>
+        <w:rPr>
+          <w:noProof/>
+        </w:rPr>
+        <w:pict>
+          <v:shape id="_x0000_s1037" type="#_x0000_t75" style="position:absolute;margin-left:280.65pt;margin-top:2.65pt;width:125.5pt;height:123.5pt;z-index:-251635712;mso-position-horizontal-relative:text;mso-position-vertical-relative:text;mso-width-relative:page;mso-height-relative:page" wrapcoords="-307 -313 -307 21809 21907 21809 21907 -313 -307 -313" stroked="t" strokecolor="#5b9bd5 [3204]" strokeweight="2.25pt">
+            <v:imagedata r:id="rId28" o:title="Capture6"/>
+            <w10:wrap type="tight"/>
+          </v:shape>
+        </w:pict>
+      </w:r>
+    </w:p>
+    <w:p>
+      <w:pPr>
+        <w:rPr>
+          <w:color w:val="FF0000"/>
+        </w:rPr>
+      </w:pPr>
+    </w:p>
+    <w:p>
+      <w:pPr>
+        <w:rPr>
+          <w:color w:val="FF0000"/>
+        </w:rPr>
+      </w:pPr>
+    </w:p>
+    <w:p/>
+    <w:p>
+      <w:r>
+        <w:rPr>
+          <w:noProof/>
+        </w:rPr>
+        <w:pict>
+          <v:shape id="_x0000_s1038" type="#_x0000_t75" style="position:absolute;margin-left:55.3pt;margin-top:6.6pt;width:141.35pt;height:143.55pt;z-index:-251633664;mso-position-horizontal-relative:text;mso-position-vertical-relative:text;mso-width-relative:page;mso-height-relative:page" wrapcoords="-252 -248 -252 21766 21852 21766 21852 -248 -252 -248" stroked="t" strokecolor="#5b9bd5 [3204]" strokeweight="2.25pt">
+            <v:imagedata r:id="rId29" o:title="Capture7"/>
+            <w10:wrap type="tight"/>
+          </v:shape>
+        </w:pict>
+      </w:r>
+    </w:p>
+    <w:p/>
+    <w:p/>
+    <w:p/>
+    <w:p/>
+    <w:p/>
+    <w:p/>
+    <w:p/>
+    <w:p/>
+    <w:p/>
+    <w:p>
+      <w:pPr>
+        <w:tabs>
+          <w:tab w:val="left" w:pos="3150"/>
+        </w:tabs>
+      </w:pPr>
+      <w:r>
+        <w:tab/>
+      </w:r>
+    </w:p>
+    <w:p>
+      <w:pPr>
+        <w:pStyle w:val="berschrift1"/>
+        <w:numPr>
+          <w:ilvl w:val="0"/>
+          <w:numId w:val="4"/>
+        </w:numPr>
+        <w:rPr>
+          <w:sz w:val="36"/>
+        </w:rPr>
+      </w:pPr>
+      <w:r>
+        <w:rPr>
+          <w:sz w:val="36"/>
+        </w:rPr>
+        <w:lastRenderedPageBreak/>
+        <w:t>Zukünftige Features</w:t>
+      </w:r>
+    </w:p>
+    <w:p/>
+    <w:p/>
+    <w:p>
+      <w:pPr>
+        <w:pStyle w:val="Listenabsatz"/>
+        <w:numPr>
+          <w:ilvl w:val="0"/>
+          <w:numId w:val="11"/>
+        </w:numPr>
+      </w:pPr>
+      <w:r>
+        <w:t>Registrierung ausbauen</w:t>
+      </w:r>
+    </w:p>
+    <w:p/>
+    <w:p>
+      <w:r>
+        <w:t>Ein zukünftiges Feature wäre es, die Registrierung auszubauen bzw. auf den allgemeinen Stand der Technik zu heben. Somit würde eine E-Mail an den User gesendet werden, woraufhin diese</w:t>
+      </w:r>
+      <w:r>
+        <w:t>r</w:t>
+      </w:r>
+      <w:r>
+        <w:t xml:space="preserve"> einen Link in der E-Mail bestätigen muss. </w:t>
+      </w:r>
+    </w:p>
+    <w:p>
+      <w:pPr>
+        <w:tabs>
+          <w:tab w:val="left" w:pos="3150"/>
+        </w:tabs>
+      </w:pPr>
+    </w:p>
+    <w:p>
+      <w:pPr>
+        <w:pStyle w:val="Listenabsatz"/>
+        <w:numPr>
+          <w:ilvl w:val="0"/>
+          <w:numId w:val="11"/>
+        </w:numPr>
+        <w:tabs>
+          <w:tab w:val="left" w:pos="3150"/>
+        </w:tabs>
+      </w:pPr>
+      <w:r>
+        <w:t>„Multiplayer“</w:t>
+      </w:r>
+    </w:p>
+    <w:p>
+      <w:pPr>
+        <w:tabs>
+          <w:tab w:val="left" w:pos="3150"/>
+        </w:tabs>
+      </w:pPr>
+    </w:p>
+    <w:p>
+      <w:pPr>
+        <w:tabs>
+          <w:tab w:val="left" w:pos="3150"/>
+        </w:tabs>
+      </w:pPr>
+      <w:r>
+        <w:t>Bereits am Anfang des Projekts hatten wir die Vorstellung, dass man seine Notizen mit jemandem teilen kann. Dies wäre insofern interessant,</w:t>
+      </w:r>
+      <w:r>
+        <w:t xml:space="preserve"> als da</w:t>
+      </w:r>
+      <w:r>
+        <w:t>s man bestimmte Kategorien mit anderen Usern teilen kann. So könnte es in einer Wohngemeinschaft die Kategorie „Einkaufen“ geben, bei welcher alle Mitbewohner Schreibrechte besitzen.</w:t>
+      </w:r>
+      <w:r>
+        <w:t xml:space="preserve"> </w:t>
+      </w:r>
+    </w:p>
+    <w:p>
+      <w:pPr>
+        <w:tabs>
+          <w:tab w:val="left" w:pos="3150"/>
+        </w:tabs>
+      </w:pPr>
+      <w:r>
+        <w:t xml:space="preserve">Eine andere Möglichkeit wäre es ein eigenes Brett mit extra Kategorien und Notizen zu erstellen, welches dann geteilt werden kann. </w:t>
+      </w:r>
+    </w:p>
+    <w:p>
+      <w:pPr>
+        <w:tabs>
+          <w:tab w:val="left" w:pos="3150"/>
+        </w:tabs>
+      </w:pPr>
+      <w:r>
+        <w:t>Beide</w:t>
+      </w:r>
+      <w:bookmarkStart w:id="4" w:name="_GoBack"/>
+      <w:bookmarkEnd w:id="4"/>
+      <w:r>
+        <w:t xml:space="preserve"> genannten Möglichkeiten sind allerdings softwareergonomisch nicht einwandfrei, es müsste unbedingt auf eine klare Trennung von privaten und geteilten Notizen geachtet werden.</w:t>
+      </w:r>
+    </w:p>
+    <w:p>
+      <w:pPr>
+        <w:tabs>
+          <w:tab w:val="left" w:pos="3150"/>
+        </w:tabs>
+      </w:pPr>
     </w:p>
     <w:sectPr>
       <w:pgSz w:w="11906" w:h="16838"/>
@@ -2280,6 +2615,56 @@
 </w:document>
 </file>
 
+<file path=word/endnotes.xml><?xml version="1.0" encoding="utf-8"?>
+<w:endnotes xmlns:wpc="http://schemas.microsoft.com/office/word/2010/wordprocessingCanvas" xmlns:mc="http://schemas.openxmlformats.org/markup-compatibility/2006" xmlns:o="urn:schemas-microsoft-com:office:office" xmlns:r="http://schemas.openxmlformats.org/officeDocument/2006/relationships" xmlns:m="http://schemas.openxmlformats.org/officeDocument/2006/math" xmlns:v="urn:schemas-microsoft-com:vml" xmlns:wp14="http://schemas.microsoft.com/office/word/2010/wordprocessingDrawing" xmlns:wp="http://schemas.openxmlformats.org/drawingml/2006/wordprocessingDrawing" xmlns:w10="urn:schemas-microsoft-com:office:word" xmlns:w="http://schemas.openxmlformats.org/wordprocessingml/2006/main" xmlns:w14="http://schemas.microsoft.com/office/word/2010/wordml" xmlns:w15="http://schemas.microsoft.com/office/word/2012/wordml" xmlns:wpg="http://schemas.microsoft.com/office/word/2010/wordprocessingGroup" xmlns:wpi="http://schemas.microsoft.com/office/word/2010/wordprocessingInk" xmlns:wne="http://schemas.microsoft.com/office/word/2006/wordml" xmlns:wps="http://schemas.microsoft.com/office/word/2010/wordprocessingShape" mc:Ignorable="w14 w15 wp14">
+  <w:endnote w:type="separator" w:id="-1">
+    <w:p>
+      <w:pPr>
+        <w:spacing w:after="0" w:line="240" w:lineRule="auto"/>
+      </w:pPr>
+      <w:r>
+        <w:separator/>
+      </w:r>
+    </w:p>
+  </w:endnote>
+  <w:endnote w:type="continuationSeparator" w:id="0">
+    <w:p>
+      <w:pPr>
+        <w:spacing w:after="0" w:line="240" w:lineRule="auto"/>
+      </w:pPr>
+      <w:r>
+        <w:continuationSeparator/>
+      </w:r>
+    </w:p>
+  </w:endnote>
+</w:endnotes>
+</file>
+
+<file path=word/footnotes.xml><?xml version="1.0" encoding="utf-8"?>
+<w:footnotes xmlns:wpc="http://schemas.microsoft.com/office/word/2010/wordprocessingCanvas" xmlns:mc="http://schemas.openxmlformats.org/markup-compatibility/2006" xmlns:o="urn:schemas-microsoft-com:office:office" xmlns:r="http://schemas.openxmlformats.org/officeDocument/2006/relationships" xmlns:m="http://schemas.openxmlformats.org/officeDocument/2006/math" xmlns:v="urn:schemas-microsoft-com:vml" xmlns:wp14="http://schemas.microsoft.com/office/word/2010/wordprocessingDrawing" xmlns:wp="http://schemas.openxmlformats.org/drawingml/2006/wordprocessingDrawing" xmlns:w10="urn:schemas-microsoft-com:office:word" xmlns:w="http://schemas.openxmlformats.org/wordprocessingml/2006/main" xmlns:w14="http://schemas.microsoft.com/office/word/2010/wordml" xmlns:w15="http://schemas.microsoft.com/office/word/2012/wordml" xmlns:wpg="http://schemas.microsoft.com/office/word/2010/wordprocessingGroup" xmlns:wpi="http://schemas.microsoft.com/office/word/2010/wordprocessingInk" xmlns:wne="http://schemas.microsoft.com/office/word/2006/wordml" xmlns:wps="http://schemas.microsoft.com/office/word/2010/wordprocessingShape" mc:Ignorable="w14 w15 wp14">
+  <w:footnote w:type="separator" w:id="-1">
+    <w:p>
+      <w:pPr>
+        <w:spacing w:after="0" w:line="240" w:lineRule="auto"/>
+      </w:pPr>
+      <w:r>
+        <w:separator/>
+      </w:r>
+    </w:p>
+  </w:footnote>
+  <w:footnote w:type="continuationSeparator" w:id="0">
+    <w:p>
+      <w:pPr>
+        <w:spacing w:after="0" w:line="240" w:lineRule="auto"/>
+      </w:pPr>
+      <w:r>
+        <w:continuationSeparator/>
+      </w:r>
+    </w:p>
+  </w:footnote>
+</w:footnotes>
+</file>
+
 <file path=word/numbering.xml><?xml version="1.0" encoding="utf-8"?>
 <w:numbering xmlns:wpc="http://schemas.microsoft.com/office/word/2010/wordprocessingCanvas" xmlns:mc="http://schemas.openxmlformats.org/markup-compatibility/2006" xmlns:o="urn:schemas-microsoft-com:office:office" xmlns:r="http://schemas.openxmlformats.org/officeDocument/2006/relationships" xmlns:m="http://schemas.openxmlformats.org/officeDocument/2006/math" xmlns:v="urn:schemas-microsoft-com:vml" xmlns:wp14="http://schemas.microsoft.com/office/word/2010/wordprocessingDrawing" xmlns:wp="http://schemas.openxmlformats.org/drawingml/2006/wordprocessingDrawing" xmlns:w10="urn:schemas-microsoft-com:office:word" xmlns:w="http://schemas.openxmlformats.org/wordprocessingml/2006/main" xmlns:w14="http://schemas.microsoft.com/office/word/2010/wordml" xmlns:w15="http://schemas.microsoft.com/office/word/2012/wordml" xmlns:wpg="http://schemas.microsoft.com/office/word/2010/wordprocessingGroup" xmlns:wpi="http://schemas.microsoft.com/office/word/2010/wordprocessingInk" xmlns:wne="http://schemas.microsoft.com/office/word/2006/wordml" xmlns:wps="http://schemas.microsoft.com/office/word/2010/wordprocessingShape" mc:Ignorable="w14 w15 wp14">
   <w:abstractNum w:abstractNumId="0" w15:restartNumberingAfterBreak="0">
@@ -2550,6 +2935,95 @@
     </w:lvl>
   </w:abstractNum>
   <w:abstractNum w:abstractNumId="3" w15:restartNumberingAfterBreak="0">
+    <w:nsid w:val="1B52545C"/>
+    <w:multiLevelType w:val="hybridMultilevel"/>
+    <w:tmpl w:val="4942EF0E"/>
+    <w:lvl w:ilvl="0" w:tplc="0407000F">
+      <w:start w:val="1"/>
+      <w:numFmt w:val="decimal"/>
+      <w:lvlText w:val="%1."/>
+      <w:lvlJc w:val="left"/>
+      <w:pPr>
+        <w:ind w:left="720" w:hanging="360"/>
+      </w:pPr>
+      <w:rPr>
+        <w:rFonts w:hint="default"/>
+      </w:rPr>
+    </w:lvl>
+    <w:lvl w:ilvl="1" w:tplc="04070019" w:tentative="1">
+      <w:start w:val="1"/>
+      <w:numFmt w:val="lowerLetter"/>
+      <w:lvlText w:val="%2."/>
+      <w:lvlJc w:val="left"/>
+      <w:pPr>
+        <w:ind w:left="1440" w:hanging="360"/>
+      </w:pPr>
+    </w:lvl>
+    <w:lvl w:ilvl="2" w:tplc="0407001B" w:tentative="1">
+      <w:start w:val="1"/>
+      <w:numFmt w:val="lowerRoman"/>
+      <w:lvlText w:val="%3."/>
+      <w:lvlJc w:val="right"/>
+      <w:pPr>
+        <w:ind w:left="2160" w:hanging="180"/>
+      </w:pPr>
+    </w:lvl>
+    <w:lvl w:ilvl="3" w:tplc="0407000F" w:tentative="1">
+      <w:start w:val="1"/>
+      <w:numFmt w:val="decimal"/>
+      <w:lvlText w:val="%4."/>
+      <w:lvlJc w:val="left"/>
+      <w:pPr>
+        <w:ind w:left="2880" w:hanging="360"/>
+      </w:pPr>
+    </w:lvl>
+    <w:lvl w:ilvl="4" w:tplc="04070019" w:tentative="1">
+      <w:start w:val="1"/>
+      <w:numFmt w:val="lowerLetter"/>
+      <w:lvlText w:val="%5."/>
+      <w:lvlJc w:val="left"/>
+      <w:pPr>
+        <w:ind w:left="3600" w:hanging="360"/>
+      </w:pPr>
+    </w:lvl>
+    <w:lvl w:ilvl="5" w:tplc="0407001B" w:tentative="1">
+      <w:start w:val="1"/>
+      <w:numFmt w:val="lowerRoman"/>
+      <w:lvlText w:val="%6."/>
+      <w:lvlJc w:val="right"/>
+      <w:pPr>
+        <w:ind w:left="4320" w:hanging="180"/>
+      </w:pPr>
+    </w:lvl>
+    <w:lvl w:ilvl="6" w:tplc="0407000F" w:tentative="1">
+      <w:start w:val="1"/>
+      <w:numFmt w:val="decimal"/>
+      <w:lvlText w:val="%7."/>
+      <w:lvlJc w:val="left"/>
+      <w:pPr>
+        <w:ind w:left="5040" w:hanging="360"/>
+      </w:pPr>
+    </w:lvl>
+    <w:lvl w:ilvl="7" w:tplc="04070019" w:tentative="1">
+      <w:start w:val="1"/>
+      <w:numFmt w:val="lowerLetter"/>
+      <w:lvlText w:val="%8."/>
+      <w:lvlJc w:val="left"/>
+      <w:pPr>
+        <w:ind w:left="5760" w:hanging="360"/>
+      </w:pPr>
+    </w:lvl>
+    <w:lvl w:ilvl="8" w:tplc="0407001B" w:tentative="1">
+      <w:start w:val="1"/>
+      <w:numFmt w:val="lowerRoman"/>
+      <w:lvlText w:val="%9."/>
+      <w:lvlJc w:val="right"/>
+      <w:pPr>
+        <w:ind w:left="6480" w:hanging="180"/>
+      </w:pPr>
+    </w:lvl>
+  </w:abstractNum>
+  <w:abstractNum w:abstractNumId="4" w15:restartNumberingAfterBreak="0">
     <w:nsid w:val="26F36855"/>
     <w:multiLevelType w:val="hybridMultilevel"/>
     <w:tmpl w:val="94DAF226"/>
@@ -2638,7 +3112,7 @@
       </w:pPr>
     </w:lvl>
   </w:abstractNum>
-  <w:abstractNum w:abstractNumId="4" w15:restartNumberingAfterBreak="0">
+  <w:abstractNum w:abstractNumId="5" w15:restartNumberingAfterBreak="0">
     <w:nsid w:val="38BA7BC3"/>
     <w:multiLevelType w:val="hybridMultilevel"/>
     <w:tmpl w:val="54661DDE"/>
@@ -2727,7 +3201,185 @@
       </w:pPr>
     </w:lvl>
   </w:abstractNum>
-  <w:abstractNum w:abstractNumId="5" w15:restartNumberingAfterBreak="0">
+  <w:abstractNum w:abstractNumId="6" w15:restartNumberingAfterBreak="0">
+    <w:nsid w:val="4ECC2CE4"/>
+    <w:multiLevelType w:val="hybridMultilevel"/>
+    <w:tmpl w:val="4942EF0E"/>
+    <w:lvl w:ilvl="0" w:tplc="0407000F">
+      <w:start w:val="1"/>
+      <w:numFmt w:val="decimal"/>
+      <w:lvlText w:val="%1."/>
+      <w:lvlJc w:val="left"/>
+      <w:pPr>
+        <w:ind w:left="720" w:hanging="360"/>
+      </w:pPr>
+      <w:rPr>
+        <w:rFonts w:hint="default"/>
+      </w:rPr>
+    </w:lvl>
+    <w:lvl w:ilvl="1" w:tplc="04070019" w:tentative="1">
+      <w:start w:val="1"/>
+      <w:numFmt w:val="lowerLetter"/>
+      <w:lvlText w:val="%2."/>
+      <w:lvlJc w:val="left"/>
+      <w:pPr>
+        <w:ind w:left="1440" w:hanging="360"/>
+      </w:pPr>
+    </w:lvl>
+    <w:lvl w:ilvl="2" w:tplc="0407001B" w:tentative="1">
+      <w:start w:val="1"/>
+      <w:numFmt w:val="lowerRoman"/>
+      <w:lvlText w:val="%3."/>
+      <w:lvlJc w:val="right"/>
+      <w:pPr>
+        <w:ind w:left="2160" w:hanging="180"/>
+      </w:pPr>
+    </w:lvl>
+    <w:lvl w:ilvl="3" w:tplc="0407000F" w:tentative="1">
+      <w:start w:val="1"/>
+      <w:numFmt w:val="decimal"/>
+      <w:lvlText w:val="%4."/>
+      <w:lvlJc w:val="left"/>
+      <w:pPr>
+        <w:ind w:left="2880" w:hanging="360"/>
+      </w:pPr>
+    </w:lvl>
+    <w:lvl w:ilvl="4" w:tplc="04070019" w:tentative="1">
+      <w:start w:val="1"/>
+      <w:numFmt w:val="lowerLetter"/>
+      <w:lvlText w:val="%5."/>
+      <w:lvlJc w:val="left"/>
+      <w:pPr>
+        <w:ind w:left="3600" w:hanging="360"/>
+      </w:pPr>
+    </w:lvl>
+    <w:lvl w:ilvl="5" w:tplc="0407001B" w:tentative="1">
+      <w:start w:val="1"/>
+      <w:numFmt w:val="lowerRoman"/>
+      <w:lvlText w:val="%6."/>
+      <w:lvlJc w:val="right"/>
+      <w:pPr>
+        <w:ind w:left="4320" w:hanging="180"/>
+      </w:pPr>
+    </w:lvl>
+    <w:lvl w:ilvl="6" w:tplc="0407000F" w:tentative="1">
+      <w:start w:val="1"/>
+      <w:numFmt w:val="decimal"/>
+      <w:lvlText w:val="%7."/>
+      <w:lvlJc w:val="left"/>
+      <w:pPr>
+        <w:ind w:left="5040" w:hanging="360"/>
+      </w:pPr>
+    </w:lvl>
+    <w:lvl w:ilvl="7" w:tplc="04070019" w:tentative="1">
+      <w:start w:val="1"/>
+      <w:numFmt w:val="lowerLetter"/>
+      <w:lvlText w:val="%8."/>
+      <w:lvlJc w:val="left"/>
+      <w:pPr>
+        <w:ind w:left="5760" w:hanging="360"/>
+      </w:pPr>
+    </w:lvl>
+    <w:lvl w:ilvl="8" w:tplc="0407001B" w:tentative="1">
+      <w:start w:val="1"/>
+      <w:numFmt w:val="lowerRoman"/>
+      <w:lvlText w:val="%9."/>
+      <w:lvlJc w:val="right"/>
+      <w:pPr>
+        <w:ind w:left="6480" w:hanging="180"/>
+      </w:pPr>
+    </w:lvl>
+  </w:abstractNum>
+  <w:abstractNum w:abstractNumId="7" w15:restartNumberingAfterBreak="0">
+    <w:nsid w:val="57BA538C"/>
+    <w:multiLevelType w:val="hybridMultilevel"/>
+    <w:tmpl w:val="1870F6F8"/>
+    <w:lvl w:ilvl="0" w:tplc="BDEED634">
+      <w:start w:val="1"/>
+      <w:numFmt w:val="upperRoman"/>
+      <w:lvlText w:val="%1."/>
+      <w:lvlJc w:val="left"/>
+      <w:pPr>
+        <w:ind w:left="1080" w:hanging="720"/>
+      </w:pPr>
+      <w:rPr>
+        <w:rFonts w:hint="default"/>
+      </w:rPr>
+    </w:lvl>
+    <w:lvl w:ilvl="1" w:tplc="04070019" w:tentative="1">
+      <w:start w:val="1"/>
+      <w:numFmt w:val="lowerLetter"/>
+      <w:lvlText w:val="%2."/>
+      <w:lvlJc w:val="left"/>
+      <w:pPr>
+        <w:ind w:left="1440" w:hanging="360"/>
+      </w:pPr>
+    </w:lvl>
+    <w:lvl w:ilvl="2" w:tplc="0407001B" w:tentative="1">
+      <w:start w:val="1"/>
+      <w:numFmt w:val="lowerRoman"/>
+      <w:lvlText w:val="%3."/>
+      <w:lvlJc w:val="right"/>
+      <w:pPr>
+        <w:ind w:left="2160" w:hanging="180"/>
+      </w:pPr>
+    </w:lvl>
+    <w:lvl w:ilvl="3" w:tplc="0407000F" w:tentative="1">
+      <w:start w:val="1"/>
+      <w:numFmt w:val="decimal"/>
+      <w:lvlText w:val="%4."/>
+      <w:lvlJc w:val="left"/>
+      <w:pPr>
+        <w:ind w:left="2880" w:hanging="360"/>
+      </w:pPr>
+    </w:lvl>
+    <w:lvl w:ilvl="4" w:tplc="04070019" w:tentative="1">
+      <w:start w:val="1"/>
+      <w:numFmt w:val="lowerLetter"/>
+      <w:lvlText w:val="%5."/>
+      <w:lvlJc w:val="left"/>
+      <w:pPr>
+        <w:ind w:left="3600" w:hanging="360"/>
+      </w:pPr>
+    </w:lvl>
+    <w:lvl w:ilvl="5" w:tplc="0407001B" w:tentative="1">
+      <w:start w:val="1"/>
+      <w:numFmt w:val="lowerRoman"/>
+      <w:lvlText w:val="%6."/>
+      <w:lvlJc w:val="right"/>
+      <w:pPr>
+        <w:ind w:left="4320" w:hanging="180"/>
+      </w:pPr>
+    </w:lvl>
+    <w:lvl w:ilvl="6" w:tplc="0407000F" w:tentative="1">
+      <w:start w:val="1"/>
+      <w:numFmt w:val="decimal"/>
+      <w:lvlText w:val="%7."/>
+      <w:lvlJc w:val="left"/>
+      <w:pPr>
+        <w:ind w:left="5040" w:hanging="360"/>
+      </w:pPr>
+    </w:lvl>
+    <w:lvl w:ilvl="7" w:tplc="04070019" w:tentative="1">
+      <w:start w:val="1"/>
+      <w:numFmt w:val="lowerLetter"/>
+      <w:lvlText w:val="%8."/>
+      <w:lvlJc w:val="left"/>
+      <w:pPr>
+        <w:ind w:left="5760" w:hanging="360"/>
+      </w:pPr>
+    </w:lvl>
+    <w:lvl w:ilvl="8" w:tplc="0407001B" w:tentative="1">
+      <w:start w:val="1"/>
+      <w:numFmt w:val="lowerRoman"/>
+      <w:lvlText w:val="%9."/>
+      <w:lvlJc w:val="right"/>
+      <w:pPr>
+        <w:ind w:left="6480" w:hanging="180"/>
+      </w:pPr>
+    </w:lvl>
+  </w:abstractNum>
+  <w:abstractNum w:abstractNumId="8" w15:restartNumberingAfterBreak="0">
     <w:nsid w:val="5ED841FC"/>
     <w:multiLevelType w:val="hybridMultilevel"/>
     <w:tmpl w:val="5BE830F0"/>
@@ -2840,7 +3492,93 @@
       </w:rPr>
     </w:lvl>
   </w:abstractNum>
-  <w:abstractNum w:abstractNumId="6" w15:restartNumberingAfterBreak="0">
+  <w:abstractNum w:abstractNumId="9" w15:restartNumberingAfterBreak="0">
+    <w:nsid w:val="74746109"/>
+    <w:multiLevelType w:val="hybridMultilevel"/>
+    <w:tmpl w:val="CDBE813C"/>
+    <w:lvl w:ilvl="0" w:tplc="04070013">
+      <w:start w:val="1"/>
+      <w:numFmt w:val="upperRoman"/>
+      <w:lvlText w:val="%1."/>
+      <w:lvlJc w:val="right"/>
+      <w:pPr>
+        <w:ind w:left="1260" w:hanging="180"/>
+      </w:pPr>
+    </w:lvl>
+    <w:lvl w:ilvl="1" w:tplc="04070019" w:tentative="1">
+      <w:start w:val="1"/>
+      <w:numFmt w:val="lowerLetter"/>
+      <w:lvlText w:val="%2."/>
+      <w:lvlJc w:val="left"/>
+      <w:pPr>
+        <w:ind w:left="1980" w:hanging="360"/>
+      </w:pPr>
+    </w:lvl>
+    <w:lvl w:ilvl="2" w:tplc="0407001B" w:tentative="1">
+      <w:start w:val="1"/>
+      <w:numFmt w:val="lowerRoman"/>
+      <w:lvlText w:val="%3."/>
+      <w:lvlJc w:val="right"/>
+      <w:pPr>
+        <w:ind w:left="2700" w:hanging="180"/>
+      </w:pPr>
+    </w:lvl>
+    <w:lvl w:ilvl="3" w:tplc="0407000F" w:tentative="1">
+      <w:start w:val="1"/>
+      <w:numFmt w:val="decimal"/>
+      <w:lvlText w:val="%4."/>
+      <w:lvlJc w:val="left"/>
+      <w:pPr>
+        <w:ind w:left="3420" w:hanging="360"/>
+      </w:pPr>
+    </w:lvl>
+    <w:lvl w:ilvl="4" w:tplc="04070019" w:tentative="1">
+      <w:start w:val="1"/>
+      <w:numFmt w:val="lowerLetter"/>
+      <w:lvlText w:val="%5."/>
+      <w:lvlJc w:val="left"/>
+      <w:pPr>
+        <w:ind w:left="4140" w:hanging="360"/>
+      </w:pPr>
+    </w:lvl>
+    <w:lvl w:ilvl="5" w:tplc="0407001B" w:tentative="1">
+      <w:start w:val="1"/>
+      <w:numFmt w:val="lowerRoman"/>
+      <w:lvlText w:val="%6."/>
+      <w:lvlJc w:val="right"/>
+      <w:pPr>
+        <w:ind w:left="4860" w:hanging="180"/>
+      </w:pPr>
+    </w:lvl>
+    <w:lvl w:ilvl="6" w:tplc="0407000F" w:tentative="1">
+      <w:start w:val="1"/>
+      <w:numFmt w:val="decimal"/>
+      <w:lvlText w:val="%7."/>
+      <w:lvlJc w:val="left"/>
+      <w:pPr>
+        <w:ind w:left="5580" w:hanging="360"/>
+      </w:pPr>
+    </w:lvl>
+    <w:lvl w:ilvl="7" w:tplc="04070019" w:tentative="1">
+      <w:start w:val="1"/>
+      <w:numFmt w:val="lowerLetter"/>
+      <w:lvlText w:val="%8."/>
+      <w:lvlJc w:val="left"/>
+      <w:pPr>
+        <w:ind w:left="6300" w:hanging="360"/>
+      </w:pPr>
+    </w:lvl>
+    <w:lvl w:ilvl="8" w:tplc="0407001B" w:tentative="1">
+      <w:start w:val="1"/>
+      <w:numFmt w:val="lowerRoman"/>
+      <w:lvlText w:val="%9."/>
+      <w:lvlJc w:val="right"/>
+      <w:pPr>
+        <w:ind w:left="7020" w:hanging="180"/>
+      </w:pPr>
+    </w:lvl>
+  </w:abstractNum>
+  <w:abstractNum w:abstractNumId="10" w15:restartNumberingAfterBreak="0">
     <w:nsid w:val="7F0E09DD"/>
     <w:multiLevelType w:val="hybridMultilevel"/>
     <w:tmpl w:val="4942EF0E"/>
@@ -2930,16 +3668,16 @@
     </w:lvl>
   </w:abstractNum>
   <w:num w:numId="1">
-    <w:abstractNumId w:val="3"/>
+    <w:abstractNumId w:val="4"/>
   </w:num>
   <w:num w:numId="2">
-    <w:abstractNumId w:val="4"/>
+    <w:abstractNumId w:val="5"/>
   </w:num>
   <w:num w:numId="3">
     <w:abstractNumId w:val="1"/>
   </w:num>
   <w:num w:numId="4">
-    <w:abstractNumId w:val="6"/>
+    <w:abstractNumId w:val="10"/>
   </w:num>
   <w:num w:numId="5">
     <w:abstractNumId w:val="2"/>
@@ -2948,7 +3686,19 @@
     <w:abstractNumId w:val="0"/>
   </w:num>
   <w:num w:numId="7">
-    <w:abstractNumId w:val="5"/>
+    <w:abstractNumId w:val="8"/>
+  </w:num>
+  <w:num w:numId="8">
+    <w:abstractNumId w:val="6"/>
+  </w:num>
+  <w:num w:numId="9">
+    <w:abstractNumId w:val="9"/>
+  </w:num>
+  <w:num w:numId="10">
+    <w:abstractNumId w:val="3"/>
+  </w:num>
+  <w:num w:numId="11">
+    <w:abstractNumId w:val="7"/>
   </w:num>
 </w:numbering>
 </file>
@@ -3508,6 +4258,50 @@
       <w:u w:val="single"/>
     </w:rPr>
   </w:style>
+  <w:style w:type="paragraph" w:styleId="Kopfzeile">
+    <w:name w:val="header"/>
+    <w:basedOn w:val="Standard"/>
+    <w:link w:val="KopfzeileZchn"/>
+    <w:uiPriority w:val="99"/>
+    <w:unhideWhenUsed/>
+    <w:rsid w:val="00AD7D82"/>
+    <w:pPr>
+      <w:tabs>
+        <w:tab w:val="center" w:pos="4536"/>
+        <w:tab w:val="right" w:pos="9072"/>
+      </w:tabs>
+      <w:spacing w:after="0" w:line="240" w:lineRule="auto"/>
+    </w:pPr>
+  </w:style>
+  <w:style w:type="character" w:customStyle="1" w:styleId="KopfzeileZchn">
+    <w:name w:val="Kopfzeile Zchn"/>
+    <w:basedOn w:val="Absatz-Standardschriftart"/>
+    <w:link w:val="Kopfzeile"/>
+    <w:uiPriority w:val="99"/>
+    <w:rsid w:val="00AD7D82"/>
+  </w:style>
+  <w:style w:type="paragraph" w:styleId="Fuzeile">
+    <w:name w:val="footer"/>
+    <w:basedOn w:val="Standard"/>
+    <w:link w:val="FuzeileZchn"/>
+    <w:uiPriority w:val="99"/>
+    <w:unhideWhenUsed/>
+    <w:rsid w:val="00AD7D82"/>
+    <w:pPr>
+      <w:tabs>
+        <w:tab w:val="center" w:pos="4536"/>
+        <w:tab w:val="right" w:pos="9072"/>
+      </w:tabs>
+      <w:spacing w:after="0" w:line="240" w:lineRule="auto"/>
+    </w:pPr>
+  </w:style>
+  <w:style w:type="character" w:customStyle="1" w:styleId="FuzeileZchn">
+    <w:name w:val="Fußzeile Zchn"/>
+    <w:basedOn w:val="Absatz-Standardschriftart"/>
+    <w:link w:val="Fuzeile"/>
+    <w:uiPriority w:val="99"/>
+    <w:rsid w:val="00AD7D82"/>
+  </w:style>
 </w:styles>
 </file>
 

</xml_diff>

<commit_message>
Created MEAN-Logo + Work in DOC
- Logo "FinalLogo.png"
- Work on DOc
- Work on PP
</commit_message>
<xml_diff>
--- a/doc/Dokumentation/Dokumentation - MEAN Notes.docx
+++ b/doc/Dokumentation/Dokumentation - MEAN Notes.docx
@@ -214,7 +214,7 @@
                             <a:avLst/>
                           </a:prstGeom>
                           <a:blipFill>
-                            <a:blip r:embed="rId7">
+                            <a:blip r:embed="rId8">
                               <a:duotone>
                                 <a:prstClr val="black"/>
                                 <a:schemeClr val="accent6">
@@ -274,7 +274,7 @@
                   <v:path arrowok="t" o:connecttype="custom" o:connectlocs="0,0;7315200,0;7315200,1130373;3620757,733885;0,1092249;0,0" o:connectangles="0,0,0,0,0,0"/>
                 </v:shape>
                 <v:rect id="Rechteck 151" o:spid="_x0000_s1028" style="position:absolute;width:73152;height:12161;visibility:visible;mso-wrap-style:square;v-text-anchor:middle" o:gfxdata="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" stroked="f" strokeweight="1pt">
-                  <v:fill r:id="rId8" o:title="" recolor="t" rotate="t" type="frame"/>
+                  <v:fill r:id="rId9" o:title="" recolor="t" rotate="t" type="frame"/>
                   <v:imagedata recolortarget="black"/>
                 </v:rect>
                 <w10:wrap anchorx="margin" anchory="page"/>
@@ -306,284 +306,6 @@
           <w:sz w:val="144"/>
         </w:rPr>
       </w:pPr>
-      <w:r>
-        <w:rPr>
-          <w:noProof/>
-          <w:sz w:val="144"/>
-          <w:lang w:eastAsia="de-DE"/>
-        </w:rPr>
-        <mc:AlternateContent>
-          <mc:Choice Requires="wpg">
-            <w:drawing>
-              <wp:anchor distT="0" distB="0" distL="114300" distR="114300" simplePos="0" relativeHeight="251661312" behindDoc="0" locked="0" layoutInCell="1" allowOverlap="1" wp14:anchorId="57DC21E4" wp14:editId="330D03C4">
-                <wp:simplePos x="0" y="0"/>
-                <wp:positionH relativeFrom="margin">
-                  <wp:align>center</wp:align>
-                </wp:positionH>
-                <wp:positionV relativeFrom="page">
-                  <wp:posOffset>9157335</wp:posOffset>
-                </wp:positionV>
-                <wp:extent cx="7315200" cy="1215391"/>
-                <wp:effectExtent l="76200" t="76200" r="67310" b="78105"/>
-                <wp:wrapNone/>
-                <wp:docPr id="1" name="Gruppe 149"/>
-                <wp:cNvGraphicFramePr/>
-                <a:graphic xmlns:a="http://schemas.openxmlformats.org/drawingml/2006/main">
-                  <a:graphicData uri="http://schemas.microsoft.com/office/word/2010/wordprocessingGroup">
-                    <wpg:wgp>
-                      <wpg:cNvGrpSpPr/>
-                      <wpg:grpSpPr>
-                        <a:xfrm>
-                          <a:off x="0" y="0"/>
-                          <a:ext cx="7315200" cy="1215391"/>
-                          <a:chOff x="0" y="-1"/>
-                          <a:chExt cx="7315200" cy="1216153"/>
-                        </a:xfrm>
-                        <a:effectLst>
-                          <a:glow rad="63500">
-                            <a:schemeClr val="accent6">
-                              <a:satMod val="175000"/>
-                              <a:alpha val="40000"/>
-                            </a:schemeClr>
-                          </a:glow>
-                        </a:effectLst>
-                      </wpg:grpSpPr>
-                      <wps:wsp>
-                        <wps:cNvPr id="2" name="Rechteck 51"/>
-                        <wps:cNvSpPr/>
-                        <wps:spPr>
-                          <a:xfrm>
-                            <a:off x="0" y="-1"/>
-                            <a:ext cx="7315200" cy="1130373"/>
-                          </a:xfrm>
-                          <a:custGeom>
-                            <a:avLst/>
-                            <a:gdLst>
-                              <a:gd name="connsiteX0" fmla="*/ 0 w 7312660"/>
-                              <a:gd name="connsiteY0" fmla="*/ 0 h 1215390"/>
-                              <a:gd name="connsiteX1" fmla="*/ 7312660 w 7312660"/>
-                              <a:gd name="connsiteY1" fmla="*/ 0 h 1215390"/>
-                              <a:gd name="connsiteX2" fmla="*/ 7312660 w 7312660"/>
-                              <a:gd name="connsiteY2" fmla="*/ 1215390 h 1215390"/>
-                              <a:gd name="connsiteX3" fmla="*/ 0 w 7312660"/>
-                              <a:gd name="connsiteY3" fmla="*/ 1215390 h 1215390"/>
-                              <a:gd name="connsiteX4" fmla="*/ 0 w 7312660"/>
-                              <a:gd name="connsiteY4" fmla="*/ 0 h 1215390"/>
-                              <a:gd name="connsiteX0" fmla="*/ 0 w 7312660"/>
-                              <a:gd name="connsiteY0" fmla="*/ 0 h 1215390"/>
-                              <a:gd name="connsiteX1" fmla="*/ 7312660 w 7312660"/>
-                              <a:gd name="connsiteY1" fmla="*/ 0 h 1215390"/>
-                              <a:gd name="connsiteX2" fmla="*/ 7312660 w 7312660"/>
-                              <a:gd name="connsiteY2" fmla="*/ 1215390 h 1215390"/>
-                              <a:gd name="connsiteX3" fmla="*/ 3667125 w 7312660"/>
-                              <a:gd name="connsiteY3" fmla="*/ 1209675 h 1215390"/>
-                              <a:gd name="connsiteX4" fmla="*/ 0 w 7312660"/>
-                              <a:gd name="connsiteY4" fmla="*/ 1215390 h 1215390"/>
-                              <a:gd name="connsiteX5" fmla="*/ 0 w 7312660"/>
-                              <a:gd name="connsiteY5" fmla="*/ 0 h 1215390"/>
-                              <a:gd name="connsiteX0" fmla="*/ 0 w 7312660"/>
-                              <a:gd name="connsiteY0" fmla="*/ 0 h 1215390"/>
-                              <a:gd name="connsiteX1" fmla="*/ 7312660 w 7312660"/>
-                              <a:gd name="connsiteY1" fmla="*/ 0 h 1215390"/>
-                              <a:gd name="connsiteX2" fmla="*/ 7312660 w 7312660"/>
-                              <a:gd name="connsiteY2" fmla="*/ 1215390 h 1215390"/>
-                              <a:gd name="connsiteX3" fmla="*/ 3619500 w 7312660"/>
-                              <a:gd name="connsiteY3" fmla="*/ 733425 h 1215390"/>
-                              <a:gd name="connsiteX4" fmla="*/ 0 w 7312660"/>
-                              <a:gd name="connsiteY4" fmla="*/ 1215390 h 1215390"/>
-                              <a:gd name="connsiteX5" fmla="*/ 0 w 7312660"/>
-                              <a:gd name="connsiteY5" fmla="*/ 0 h 1215390"/>
-                              <a:gd name="connsiteX0" fmla="*/ 0 w 7312660"/>
-                              <a:gd name="connsiteY0" fmla="*/ 0 h 1215390"/>
-                              <a:gd name="connsiteX1" fmla="*/ 7312660 w 7312660"/>
-                              <a:gd name="connsiteY1" fmla="*/ 0 h 1215390"/>
-                              <a:gd name="connsiteX2" fmla="*/ 7312660 w 7312660"/>
-                              <a:gd name="connsiteY2" fmla="*/ 1129665 h 1215390"/>
-                              <a:gd name="connsiteX3" fmla="*/ 3619500 w 7312660"/>
-                              <a:gd name="connsiteY3" fmla="*/ 733425 h 1215390"/>
-                              <a:gd name="connsiteX4" fmla="*/ 0 w 7312660"/>
-                              <a:gd name="connsiteY4" fmla="*/ 1215390 h 1215390"/>
-                              <a:gd name="connsiteX5" fmla="*/ 0 w 7312660"/>
-                              <a:gd name="connsiteY5" fmla="*/ 0 h 1215390"/>
-                              <a:gd name="connsiteX0" fmla="*/ 9525 w 7322185"/>
-                              <a:gd name="connsiteY0" fmla="*/ 0 h 1129665"/>
-                              <a:gd name="connsiteX1" fmla="*/ 7322185 w 7322185"/>
-                              <a:gd name="connsiteY1" fmla="*/ 0 h 1129665"/>
-                              <a:gd name="connsiteX2" fmla="*/ 7322185 w 7322185"/>
-                              <a:gd name="connsiteY2" fmla="*/ 1129665 h 1129665"/>
-                              <a:gd name="connsiteX3" fmla="*/ 3629025 w 7322185"/>
-                              <a:gd name="connsiteY3" fmla="*/ 733425 h 1129665"/>
-                              <a:gd name="connsiteX4" fmla="*/ 0 w 7322185"/>
-                              <a:gd name="connsiteY4" fmla="*/ 1091565 h 1129665"/>
-                              <a:gd name="connsiteX5" fmla="*/ 9525 w 7322185"/>
-                              <a:gd name="connsiteY5" fmla="*/ 0 h 1129665"/>
-                              <a:gd name="connsiteX0" fmla="*/ 0 w 7312660"/>
-                              <a:gd name="connsiteY0" fmla="*/ 0 h 1129665"/>
-                              <a:gd name="connsiteX1" fmla="*/ 7312660 w 7312660"/>
-                              <a:gd name="connsiteY1" fmla="*/ 0 h 1129665"/>
-                              <a:gd name="connsiteX2" fmla="*/ 7312660 w 7312660"/>
-                              <a:gd name="connsiteY2" fmla="*/ 1129665 h 1129665"/>
-                              <a:gd name="connsiteX3" fmla="*/ 3619500 w 7312660"/>
-                              <a:gd name="connsiteY3" fmla="*/ 733425 h 1129665"/>
-                              <a:gd name="connsiteX4" fmla="*/ 0 w 7312660"/>
-                              <a:gd name="connsiteY4" fmla="*/ 1091565 h 1129665"/>
-                              <a:gd name="connsiteX5" fmla="*/ 0 w 7312660"/>
-                              <a:gd name="connsiteY5" fmla="*/ 0 h 1129665"/>
-                            </a:gdLst>
-                            <a:ahLst/>
-                            <a:cxnLst>
-                              <a:cxn ang="0">
-                                <a:pos x="connsiteX0" y="connsiteY0"/>
-                              </a:cxn>
-                              <a:cxn ang="0">
-                                <a:pos x="connsiteX1" y="connsiteY1"/>
-                              </a:cxn>
-                              <a:cxn ang="0">
-                                <a:pos x="connsiteX2" y="connsiteY2"/>
-                              </a:cxn>
-                              <a:cxn ang="0">
-                                <a:pos x="connsiteX3" y="connsiteY3"/>
-                              </a:cxn>
-                              <a:cxn ang="0">
-                                <a:pos x="connsiteX4" y="connsiteY4"/>
-                              </a:cxn>
-                              <a:cxn ang="0">
-                                <a:pos x="connsiteX5" y="connsiteY5"/>
-                              </a:cxn>
-                            </a:cxnLst>
-                            <a:rect l="l" t="t" r="r" b="b"/>
-                            <a:pathLst>
-                              <a:path w="7312660" h="1129665">
-                                <a:moveTo>
-                                  <a:pt x="0" y="0"/>
-                                </a:moveTo>
-                                <a:lnTo>
-                                  <a:pt x="7312660" y="0"/>
-                                </a:lnTo>
-                                <a:lnTo>
-                                  <a:pt x="7312660" y="1129665"/>
-                                </a:lnTo>
-                                <a:lnTo>
-                                  <a:pt x="3619500" y="733425"/>
-                                </a:lnTo>
-                                <a:lnTo>
-                                  <a:pt x="0" y="1091565"/>
-                                </a:lnTo>
-                                <a:lnTo>
-                                  <a:pt x="0" y="0"/>
-                                </a:lnTo>
-                                <a:close/>
-                              </a:path>
-                            </a:pathLst>
-                          </a:custGeom>
-                          <a:ln>
-                            <a:noFill/>
-                          </a:ln>
-                        </wps:spPr>
-                        <wps:style>
-                          <a:lnRef idx="2">
-                            <a:schemeClr val="accent1">
-                              <a:shade val="50000"/>
-                            </a:schemeClr>
-                          </a:lnRef>
-                          <a:fillRef idx="1">
-                            <a:schemeClr val="accent1"/>
-                          </a:fillRef>
-                          <a:effectRef idx="0">
-                            <a:schemeClr val="accent1"/>
-                          </a:effectRef>
-                          <a:fontRef idx="minor">
-                            <a:schemeClr val="lt1"/>
-                          </a:fontRef>
-                        </wps:style>
-                        <wps:bodyPr rot="0" spcFirstLastPara="0" vertOverflow="overflow" horzOverflow="overflow" vert="horz" wrap="square" lIns="91440" tIns="45720" rIns="91440" bIns="45720" numCol="1" spcCol="0" rtlCol="0" fromWordArt="0" anchor="ctr" anchorCtr="0" forceAA="0" compatLnSpc="1">
-                          <a:prstTxWarp prst="textNoShape">
-                            <a:avLst/>
-                          </a:prstTxWarp>
-                          <a:noAutofit/>
-                        </wps:bodyPr>
-                      </wps:wsp>
-                      <wps:wsp>
-                        <wps:cNvPr id="3" name="Rechteck 3"/>
-                        <wps:cNvSpPr/>
-                        <wps:spPr>
-                          <a:xfrm>
-                            <a:off x="0" y="0"/>
-                            <a:ext cx="7315200" cy="1216152"/>
-                          </a:xfrm>
-                          <a:prstGeom prst="rect">
-                            <a:avLst/>
-                          </a:prstGeom>
-                          <a:blipFill>
-                            <a:blip r:embed="rId7">
-                              <a:duotone>
-                                <a:prstClr val="black"/>
-                                <a:schemeClr val="accent6">
-                                  <a:tint val="45000"/>
-                                  <a:satMod val="400000"/>
-                                </a:schemeClr>
-                              </a:duotone>
-                            </a:blip>
-                            <a:stretch>
-                              <a:fillRect r="-7574"/>
-                            </a:stretch>
-                          </a:blipFill>
-                          <a:ln>
-                            <a:noFill/>
-                          </a:ln>
-                        </wps:spPr>
-                        <wps:style>
-                          <a:lnRef idx="2">
-                            <a:schemeClr val="accent1">
-                              <a:shade val="50000"/>
-                            </a:schemeClr>
-                          </a:lnRef>
-                          <a:fillRef idx="1">
-                            <a:schemeClr val="accent1"/>
-                          </a:fillRef>
-                          <a:effectRef idx="0">
-                            <a:schemeClr val="accent1"/>
-                          </a:effectRef>
-                          <a:fontRef idx="minor">
-                            <a:schemeClr val="lt1"/>
-                          </a:fontRef>
-                        </wps:style>
-                        <wps:bodyPr rot="0" spcFirstLastPara="0" vertOverflow="overflow" horzOverflow="overflow" vert="horz" wrap="square" lIns="91440" tIns="45720" rIns="91440" bIns="45720" numCol="1" spcCol="0" rtlCol="0" fromWordArt="0" anchor="ctr" anchorCtr="0" forceAA="0" compatLnSpc="1">
-                          <a:prstTxWarp prst="textNoShape">
-                            <a:avLst/>
-                          </a:prstTxWarp>
-                          <a:noAutofit/>
-                        </wps:bodyPr>
-                      </wps:wsp>
-                    </wpg:wgp>
-                  </a:graphicData>
-                </a:graphic>
-                <wp14:sizeRelH relativeFrom="page">
-                  <wp14:pctWidth>94100</wp14:pctWidth>
-                </wp14:sizeRelH>
-                <wp14:sizeRelV relativeFrom="page">
-                  <wp14:pctHeight>12100</wp14:pctHeight>
-                </wp14:sizeRelV>
-              </wp:anchor>
-            </w:drawing>
-          </mc:Choice>
-          <mc:Fallback>
-            <w:pict>
-              <v:group w14:anchorId="7D138561" id="Gruppe 149" o:spid="_x0000_s1026" style="position:absolute;margin-left:0;margin-top:721.05pt;width:8in;height:95.7pt;z-index:251661312;mso-width-percent:941;mso-height-percent:121;mso-position-horizontal:center;mso-position-horizontal-relative:margin;mso-position-vertical-relative:page;mso-width-percent:941;mso-height-percent:121" coordorigin="" coordsize="73152,12161" o:gfxdata="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">
-                <v:shape id="Rechteck 51" o:spid="_x0000_s1027" style="position:absolute;width:73152;height:11303;visibility:visible;mso-wrap-style:square;v-text-anchor:middle" coordsize="7312660,1129665" o:gfxdata="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" path="m,l7312660,r,1129665l3619500,733425,,1091565,,xe" fillcolor="#5b9bd5 [3204]" stroked="f" strokeweight="1pt">
-                  <v:stroke joinstyle="miter"/>
-                  <v:path arrowok="t" o:connecttype="custom" o:connectlocs="0,0;7315200,0;7315200,1130373;3620757,733885;0,1092249;0,0" o:connectangles="0,0,0,0,0,0"/>
-                </v:shape>
-                <v:rect id="Rechteck 3" o:spid="_x0000_s1028" style="position:absolute;width:73152;height:12161;visibility:visible;mso-wrap-style:square;v-text-anchor:middle" o:gfxdata="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" stroked="f" strokeweight="1pt">
-                  <v:fill r:id="rId8" o:title="" recolor="t" rotate="t" type="frame"/>
-                  <v:imagedata recolortarget="black"/>
-                </v:rect>
-                <w10:wrap anchorx="margin" anchory="page"/>
-              </v:group>
-            </w:pict>
-          </mc:Fallback>
-        </mc:AlternateContent>
-      </w:r>
       <w:r>
         <w:rPr>
           <w:sz w:val="144"/>
@@ -693,14 +415,16 @@
           <w:szCs w:val="20"/>
         </w:rPr>
       </w:pPr>
-      <w:r>
+    </w:p>
+    <w:p>
+      <w:pPr>
+        <w:pStyle w:val="KeinLeerraum"/>
         <w:rPr>
           <w:color w:val="595959" w:themeColor="text1" w:themeTint="A6"/>
           <w:sz w:val="20"/>
           <w:szCs w:val="20"/>
         </w:rPr>
-        <w:t>Dozent: Prof. Dr. Mohammed Yass</w:t>
-      </w:r>
+      </w:pPr>
     </w:p>
     <w:p>
       <w:pPr>
@@ -711,165 +435,1128 @@
           <w:szCs w:val="20"/>
         </w:rPr>
       </w:pPr>
-      <w:r>
+    </w:p>
+    <w:p>
+      <w:pPr>
+        <w:pStyle w:val="KeinLeerraum"/>
         <w:rPr>
           <w:color w:val="595959" w:themeColor="text1" w:themeTint="A6"/>
           <w:sz w:val="20"/>
           <w:szCs w:val="20"/>
         </w:rPr>
-        <w:t>Team: Phillip Beck – Jovan Gerodetti – Lloyd Niebel</w:t>
-      </w:r>
-    </w:p>
-    <w:p>
-      <w:pPr>
-        <w:rPr>
+      </w:pPr>
+      <w:r>
+        <w:rPr>
+          <w:noProof/>
           <w:sz w:val="24"/>
         </w:rPr>
-      </w:pPr>
-    </w:p>
-    <w:p/>
-    <w:p/>
-    <w:p/>
-    <w:p/>
-    <w:p/>
-    <w:p/>
-    <w:p/>
-    <w:p/>
-    <w:p/>
-    <w:p/>
-    <w:p/>
-    <w:p/>
-    <w:p/>
-    <w:p/>
-    <w:p/>
-    <w:p>
-      <w:pPr>
-        <w:pStyle w:val="berschrift1"/>
-      </w:pPr>
-      <w:r>
-        <w:lastRenderedPageBreak/>
-        <w:t>Inhaltsverzeichnis</w:t>
-      </w:r>
-    </w:p>
-    <w:p/>
-    <w:p>
-      <w:pPr>
-        <w:pStyle w:val="Listenabsatz"/>
-        <w:numPr>
-          <w:ilvl w:val="0"/>
-          <w:numId w:val="2"/>
-        </w:numPr>
-      </w:pPr>
-      <w:r>
-        <w:t>Aufgabenstellung und Grundidee</w:t>
-      </w:r>
-    </w:p>
-    <w:p>
-      <w:pPr>
-        <w:pStyle w:val="Listenabsatz"/>
-        <w:numPr>
-          <w:ilvl w:val="1"/>
-          <w:numId w:val="2"/>
-        </w:numPr>
-      </w:pPr>
-      <w:r>
-        <w:t>Ideenfindung</w:t>
-      </w:r>
-    </w:p>
-    <w:p>
-      <w:pPr>
-        <w:pStyle w:val="Listenabsatz"/>
-        <w:numPr>
-          <w:ilvl w:val="1"/>
-          <w:numId w:val="2"/>
-        </w:numPr>
-      </w:pPr>
-      <w:r>
-        <w:t>Projektstrukturplan</w:t>
-      </w:r>
-    </w:p>
-    <w:p>
-      <w:pPr>
-        <w:pStyle w:val="Listenabsatz"/>
-        <w:numPr>
-          <w:ilvl w:val="0"/>
-          <w:numId w:val="2"/>
-        </w:numPr>
-      </w:pPr>
-      <w:r>
-        <w:t>Konzeptionierung und Planung</w:t>
-      </w:r>
-    </w:p>
-    <w:p>
-      <w:pPr>
-        <w:pStyle w:val="Listenabsatz"/>
-        <w:numPr>
-          <w:ilvl w:val="1"/>
-          <w:numId w:val="2"/>
-        </w:numPr>
-      </w:pPr>
-      <w:r>
-        <w:t>Mockups</w:t>
-      </w:r>
-    </w:p>
-    <w:p>
-      <w:pPr>
-        <w:pStyle w:val="Listenabsatz"/>
-        <w:numPr>
-          <w:ilvl w:val="1"/>
-          <w:numId w:val="2"/>
-        </w:numPr>
-      </w:pPr>
-      <w:bookmarkStart w:id="0" w:name="OLE_LINK5"/>
-      <w:bookmarkStart w:id="1" w:name="OLE_LINK6"/>
-      <w:r>
-        <w:t>Technologien</w:t>
-      </w:r>
-      <w:bookmarkEnd w:id="0"/>
-      <w:bookmarkEnd w:id="1"/>
-    </w:p>
-    <w:p>
-      <w:pPr>
-        <w:pStyle w:val="Listenabsatz"/>
-        <w:numPr>
-          <w:ilvl w:val="1"/>
-          <w:numId w:val="2"/>
-        </w:numPr>
-      </w:pPr>
-      <w:r>
-        <w:t>Datenmodelle</w:t>
-      </w:r>
-    </w:p>
-    <w:p>
-      <w:pPr>
-        <w:pStyle w:val="Listenabsatz"/>
-        <w:numPr>
-          <w:ilvl w:val="0"/>
-          <w:numId w:val="2"/>
-        </w:numPr>
-      </w:pPr>
-      <w:r>
-        <w:t>Umsetzung</w:t>
-      </w:r>
-    </w:p>
-    <w:p>
-      <w:pPr>
-        <w:pStyle w:val="Listenabsatz"/>
-        <w:numPr>
-          <w:ilvl w:val="0"/>
-          <w:numId w:val="2"/>
-        </w:numPr>
-      </w:pPr>
-      <w:r>
-        <w:t>Zukünftige Features</w:t>
-      </w:r>
-    </w:p>
-    <w:p/>
-    <w:p/>
-    <w:p/>
-    <w:p/>
-    <w:p/>
-    <w:p/>
+        <w:drawing>
+          <wp:anchor distT="0" distB="0" distL="114300" distR="114300" simplePos="0" relativeHeight="251658239" behindDoc="1" locked="0" layoutInCell="1" allowOverlap="1" wp14:anchorId="05A10D02" wp14:editId="0E7CBC21">
+            <wp:simplePos x="0" y="0"/>
+            <wp:positionH relativeFrom="page">
+              <wp:posOffset>3331210</wp:posOffset>
+            </wp:positionH>
+            <wp:positionV relativeFrom="paragraph">
+              <wp:posOffset>6985</wp:posOffset>
+            </wp:positionV>
+            <wp:extent cx="4219575" cy="4219575"/>
+            <wp:effectExtent l="0" t="0" r="9525" b="9525"/>
+            <wp:wrapThrough wrapText="bothSides">
+              <wp:wrapPolygon edited="0">
+                <wp:start x="0" y="0"/>
+                <wp:lineTo x="0" y="21551"/>
+                <wp:lineTo x="21551" y="21551"/>
+                <wp:lineTo x="21551" y="0"/>
+                <wp:lineTo x="0" y="0"/>
+              </wp:wrapPolygon>
+            </wp:wrapThrough>
+            <wp:docPr id="9" name="Grafik 9" descr="C:\Users\Kulu-M\AppData\Local\Microsoft\Windows\INetCache\Content.Word\432545951FF.PNG"/>
+            <wp:cNvGraphicFramePr>
+              <a:graphicFrameLocks xmlns:a="http://schemas.openxmlformats.org/drawingml/2006/main" noChangeAspect="1"/>
+            </wp:cNvGraphicFramePr>
+            <a:graphic xmlns:a="http://schemas.openxmlformats.org/drawingml/2006/main">
+              <a:graphicData uri="http://schemas.openxmlformats.org/drawingml/2006/picture">
+                <pic:pic xmlns:pic="http://schemas.openxmlformats.org/drawingml/2006/picture">
+                  <pic:nvPicPr>
+                    <pic:cNvPr id="0" name="Picture 24" descr="C:\Users\Kulu-M\AppData\Local\Microsoft\Windows\INetCache\Content.Word\432545951FF.PNG"/>
+                    <pic:cNvPicPr>
+                      <a:picLocks noChangeAspect="1" noChangeArrowheads="1"/>
+                    </pic:cNvPicPr>
+                  </pic:nvPicPr>
+                  <pic:blipFill>
+                    <a:blip r:embed="rId10" cstate="print">
+                      <a:extLst>
+                        <a:ext uri="{28A0092B-C50C-407E-A947-70E740481C1C}">
+                          <a14:useLocalDpi xmlns:a14="http://schemas.microsoft.com/office/drawing/2010/main" val="0"/>
+                        </a:ext>
+                      </a:extLst>
+                    </a:blip>
+                    <a:srcRect/>
+                    <a:stretch>
+                      <a:fillRect/>
+                    </a:stretch>
+                  </pic:blipFill>
+                  <pic:spPr bwMode="auto">
+                    <a:xfrm>
+                      <a:off x="0" y="0"/>
+                      <a:ext cx="4219575" cy="4219575"/>
+                    </a:xfrm>
+                    <a:prstGeom prst="rect">
+                      <a:avLst/>
+                    </a:prstGeom>
+                    <a:noFill/>
+                    <a:ln>
+                      <a:noFill/>
+                    </a:ln>
+                  </pic:spPr>
+                </pic:pic>
+              </a:graphicData>
+            </a:graphic>
+            <wp14:sizeRelH relativeFrom="page">
+              <wp14:pctWidth>0</wp14:pctWidth>
+            </wp14:sizeRelH>
+            <wp14:sizeRelV relativeFrom="page">
+              <wp14:pctHeight>0</wp14:pctHeight>
+            </wp14:sizeRelV>
+          </wp:anchor>
+        </w:drawing>
+      </w:r>
+    </w:p>
+    <w:p>
+      <w:pPr>
+        <w:pStyle w:val="KeinLeerraum"/>
+        <w:rPr>
+          <w:color w:val="595959" w:themeColor="text1" w:themeTint="A6"/>
+          <w:sz w:val="20"/>
+          <w:szCs w:val="20"/>
+        </w:rPr>
+      </w:pPr>
+    </w:p>
+    <w:p>
+      <w:pPr>
+        <w:pStyle w:val="KeinLeerraum"/>
+        <w:rPr>
+          <w:color w:val="595959" w:themeColor="text1" w:themeTint="A6"/>
+          <w:sz w:val="20"/>
+          <w:szCs w:val="20"/>
+        </w:rPr>
+      </w:pPr>
+    </w:p>
+    <w:p>
+      <w:pPr>
+        <w:pStyle w:val="KeinLeerraum"/>
+        <w:rPr>
+          <w:color w:val="595959" w:themeColor="text1" w:themeTint="A6"/>
+          <w:sz w:val="20"/>
+          <w:szCs w:val="20"/>
+        </w:rPr>
+      </w:pPr>
+    </w:p>
+    <w:p>
+      <w:pPr>
+        <w:pStyle w:val="KeinLeerraum"/>
+        <w:rPr>
+          <w:color w:val="595959" w:themeColor="text1" w:themeTint="A6"/>
+          <w:sz w:val="20"/>
+          <w:szCs w:val="20"/>
+        </w:rPr>
+      </w:pPr>
+    </w:p>
+    <w:p>
+      <w:pPr>
+        <w:pStyle w:val="KeinLeerraum"/>
+        <w:rPr>
+          <w:color w:val="595959" w:themeColor="text1" w:themeTint="A6"/>
+          <w:sz w:val="20"/>
+          <w:szCs w:val="20"/>
+        </w:rPr>
+      </w:pPr>
+    </w:p>
+    <w:p>
+      <w:pPr>
+        <w:pStyle w:val="KeinLeerraum"/>
+        <w:rPr>
+          <w:color w:val="595959" w:themeColor="text1" w:themeTint="A6"/>
+          <w:sz w:val="20"/>
+          <w:szCs w:val="20"/>
+        </w:rPr>
+      </w:pPr>
+    </w:p>
+    <w:p>
+      <w:pPr>
+        <w:pStyle w:val="KeinLeerraum"/>
+        <w:rPr>
+          <w:color w:val="595959" w:themeColor="text1" w:themeTint="A6"/>
+          <w:sz w:val="20"/>
+          <w:szCs w:val="20"/>
+        </w:rPr>
+      </w:pPr>
+    </w:p>
+    <w:p>
+      <w:pPr>
+        <w:pStyle w:val="KeinLeerraum"/>
+        <w:rPr>
+          <w:color w:val="595959" w:themeColor="text1" w:themeTint="A6"/>
+          <w:sz w:val="20"/>
+          <w:szCs w:val="20"/>
+        </w:rPr>
+      </w:pPr>
+    </w:p>
+    <w:p>
+      <w:pPr>
+        <w:pStyle w:val="KeinLeerraum"/>
+        <w:rPr>
+          <w:color w:val="595959" w:themeColor="text1" w:themeTint="A6"/>
+          <w:sz w:val="20"/>
+          <w:szCs w:val="20"/>
+        </w:rPr>
+      </w:pPr>
+      <w:r>
+        <w:rPr>
+          <w:color w:val="595959" w:themeColor="text1" w:themeTint="A6"/>
+          <w:sz w:val="20"/>
+          <w:szCs w:val="20"/>
+        </w:rPr>
+        <w:t xml:space="preserve">Dozent: </w:t>
+      </w:r>
+    </w:p>
+    <w:p>
+      <w:pPr>
+        <w:pStyle w:val="KeinLeerraum"/>
+        <w:rPr>
+          <w:color w:val="595959" w:themeColor="text1" w:themeTint="A6"/>
+          <w:sz w:val="20"/>
+          <w:szCs w:val="20"/>
+        </w:rPr>
+      </w:pPr>
+      <w:r>
+        <w:rPr>
+          <w:color w:val="595959" w:themeColor="text1" w:themeTint="A6"/>
+          <w:sz w:val="20"/>
+          <w:szCs w:val="20"/>
+        </w:rPr>
+        <w:t xml:space="preserve">Prof. Dr. Mohammed </w:t>
+      </w:r>
+      <w:proofErr w:type="spellStart"/>
+      <w:r>
+        <w:rPr>
+          <w:color w:val="595959" w:themeColor="text1" w:themeTint="A6"/>
+          <w:sz w:val="20"/>
+          <w:szCs w:val="20"/>
+        </w:rPr>
+        <w:t>Yass</w:t>
+      </w:r>
+      <w:proofErr w:type="spellEnd"/>
+    </w:p>
+    <w:p>
+      <w:pPr>
+        <w:pStyle w:val="KeinLeerraum"/>
+        <w:rPr>
+          <w:color w:val="595959" w:themeColor="text1" w:themeTint="A6"/>
+          <w:sz w:val="20"/>
+          <w:szCs w:val="20"/>
+        </w:rPr>
+      </w:pPr>
+    </w:p>
+    <w:p>
+      <w:pPr>
+        <w:pStyle w:val="KeinLeerraum"/>
+        <w:rPr>
+          <w:color w:val="595959" w:themeColor="text1" w:themeTint="A6"/>
+          <w:sz w:val="20"/>
+          <w:szCs w:val="20"/>
+        </w:rPr>
+      </w:pPr>
+      <w:r>
+        <w:rPr>
+          <w:color w:val="595959" w:themeColor="text1" w:themeTint="A6"/>
+          <w:sz w:val="20"/>
+          <w:szCs w:val="20"/>
+        </w:rPr>
+        <w:t xml:space="preserve">Team: </w:t>
+      </w:r>
+    </w:p>
+    <w:p>
+      <w:pPr>
+        <w:pStyle w:val="KeinLeerraum"/>
+        <w:rPr>
+          <w:color w:val="595959" w:themeColor="text1" w:themeTint="A6"/>
+          <w:sz w:val="20"/>
+          <w:szCs w:val="20"/>
+        </w:rPr>
+      </w:pPr>
+      <w:r>
+        <w:rPr>
+          <w:color w:val="595959" w:themeColor="text1" w:themeTint="A6"/>
+          <w:sz w:val="20"/>
+          <w:szCs w:val="20"/>
+        </w:rPr>
+        <w:t xml:space="preserve">Phillip Beck – Jovan </w:t>
+      </w:r>
+      <w:proofErr w:type="spellStart"/>
+      <w:r>
+        <w:rPr>
+          <w:color w:val="595959" w:themeColor="text1" w:themeTint="A6"/>
+          <w:sz w:val="20"/>
+          <w:szCs w:val="20"/>
+        </w:rPr>
+        <w:t>Gerodetti</w:t>
+      </w:r>
+      <w:proofErr w:type="spellEnd"/>
+      <w:r>
+        <w:rPr>
+          <w:color w:val="595959" w:themeColor="text1" w:themeTint="A6"/>
+          <w:sz w:val="20"/>
+          <w:szCs w:val="20"/>
+        </w:rPr>
+        <w:t xml:space="preserve"> – Lloyd Niebel</w:t>
+      </w:r>
+    </w:p>
+    <w:p>
+      <w:pPr>
+        <w:rPr>
+          <w:sz w:val="24"/>
+        </w:rPr>
+      </w:pPr>
+    </w:p>
+    <w:p/>
+    <w:p/>
+    <w:p/>
+    <w:p/>
+    <w:p/>
+    <w:p/>
+    <w:p/>
+    <w:p/>
+    <w:p/>
+    <w:sdt>
+      <w:sdtPr>
+        <w:id w:val="103151750"/>
+        <w:docPartObj>
+          <w:docPartGallery w:val="Table of Contents"/>
+          <w:docPartUnique/>
+        </w:docPartObj>
+      </w:sdtPr>
+      <w:sdtEndPr>
+        <w:rPr>
+          <w:rFonts w:asciiTheme="minorHAnsi" w:eastAsiaTheme="minorHAnsi" w:hAnsiTheme="minorHAnsi" w:cstheme="minorBidi"/>
+          <w:b/>
+          <w:bCs/>
+          <w:color w:val="auto"/>
+          <w:sz w:val="22"/>
+          <w:szCs w:val="22"/>
+          <w:lang w:eastAsia="en-US"/>
+        </w:rPr>
+      </w:sdtEndPr>
+      <w:sdtContent>
+        <w:p>
+          <w:pPr>
+            <w:pStyle w:val="Inhaltsverzeichnisberschrift"/>
+          </w:pPr>
+          <w:r>
+            <w:t>Inhaltsverzeichnis</w:t>
+          </w:r>
+        </w:p>
+        <w:p>
+          <w:pPr>
+            <w:rPr>
+              <w:lang w:eastAsia="de-DE"/>
+            </w:rPr>
+          </w:pPr>
+        </w:p>
+        <w:p>
+          <w:pPr>
+            <w:pStyle w:val="Verzeichnis1"/>
+            <w:tabs>
+              <w:tab w:val="left" w:pos="440"/>
+              <w:tab w:val="right" w:leader="dot" w:pos="9062"/>
+            </w:tabs>
+            <w:rPr>
+              <w:rFonts w:eastAsiaTheme="minorEastAsia"/>
+              <w:noProof/>
+              <w:lang w:eastAsia="de-DE"/>
+            </w:rPr>
+          </w:pPr>
+          <w:r>
+            <w:fldChar w:fldCharType="begin"/>
+          </w:r>
+          <w:r>
+            <w:instrText xml:space="preserve"> TOC \o "1-3" \h \z \u </w:instrText>
+          </w:r>
+          <w:r>
+            <w:fldChar w:fldCharType="separate"/>
+          </w:r>
+          <w:hyperlink w:anchor="_Toc442780476" w:history="1">
+            <w:r>
+              <w:rPr>
+                <w:rStyle w:val="Hyperlink"/>
+                <w:noProof/>
+              </w:rPr>
+              <w:t>1.</w:t>
+            </w:r>
+            <w:r>
+              <w:rPr>
+                <w:rFonts w:eastAsiaTheme="minorEastAsia"/>
+                <w:noProof/>
+                <w:lang w:eastAsia="de-DE"/>
+              </w:rPr>
+              <w:tab/>
+            </w:r>
+            <w:r>
+              <w:rPr>
+                <w:rStyle w:val="Hyperlink"/>
+                <w:noProof/>
+              </w:rPr>
+              <w:t>Aufgabenstellung und Grundidee</w:t>
+            </w:r>
+            <w:r>
+              <w:rPr>
+                <w:noProof/>
+                <w:webHidden/>
+              </w:rPr>
+              <w:tab/>
+            </w:r>
+            <w:r>
+              <w:rPr>
+                <w:noProof/>
+                <w:webHidden/>
+              </w:rPr>
+              <w:fldChar w:fldCharType="begin"/>
+            </w:r>
+            <w:r>
+              <w:rPr>
+                <w:noProof/>
+                <w:webHidden/>
+              </w:rPr>
+              <w:instrText xml:space="preserve"> PAGEREF _Toc442780476 \h </w:instrText>
+            </w:r>
+            <w:r>
+              <w:rPr>
+                <w:noProof/>
+                <w:webHidden/>
+              </w:rPr>
+            </w:r>
+            <w:r>
+              <w:rPr>
+                <w:noProof/>
+                <w:webHidden/>
+              </w:rPr>
+              <w:fldChar w:fldCharType="separate"/>
+            </w:r>
+            <w:r>
+              <w:rPr>
+                <w:noProof/>
+                <w:webHidden/>
+              </w:rPr>
+              <w:t>3</w:t>
+            </w:r>
+            <w:r>
+              <w:rPr>
+                <w:noProof/>
+                <w:webHidden/>
+              </w:rPr>
+              <w:fldChar w:fldCharType="end"/>
+            </w:r>
+          </w:hyperlink>
+        </w:p>
+        <w:p>
+          <w:pPr>
+            <w:pStyle w:val="Verzeichnis2"/>
+            <w:tabs>
+              <w:tab w:val="left" w:pos="660"/>
+              <w:tab w:val="right" w:leader="dot" w:pos="9062"/>
+            </w:tabs>
+            <w:rPr>
+              <w:rFonts w:eastAsiaTheme="minorEastAsia"/>
+              <w:noProof/>
+              <w:lang w:eastAsia="de-DE"/>
+            </w:rPr>
+          </w:pPr>
+          <w:hyperlink w:anchor="_Toc442780477" w:history="1">
+            <w:r>
+              <w:rPr>
+                <w:rStyle w:val="Hyperlink"/>
+                <w:noProof/>
+              </w:rPr>
+              <w:t>I.</w:t>
+            </w:r>
+            <w:r>
+              <w:rPr>
+                <w:rFonts w:eastAsiaTheme="minorEastAsia"/>
+                <w:noProof/>
+                <w:lang w:eastAsia="de-DE"/>
+              </w:rPr>
+              <w:tab/>
+            </w:r>
+            <w:r>
+              <w:rPr>
+                <w:rStyle w:val="Hyperlink"/>
+                <w:noProof/>
+              </w:rPr>
+              <w:t>Ideenfindung</w:t>
+            </w:r>
+            <w:r>
+              <w:rPr>
+                <w:noProof/>
+                <w:webHidden/>
+              </w:rPr>
+              <w:tab/>
+            </w:r>
+            <w:r>
+              <w:rPr>
+                <w:noProof/>
+                <w:webHidden/>
+              </w:rPr>
+              <w:fldChar w:fldCharType="begin"/>
+            </w:r>
+            <w:r>
+              <w:rPr>
+                <w:noProof/>
+                <w:webHidden/>
+              </w:rPr>
+              <w:instrText xml:space="preserve"> PAGEREF _Toc442780477 \h </w:instrText>
+            </w:r>
+            <w:r>
+              <w:rPr>
+                <w:noProof/>
+                <w:webHidden/>
+              </w:rPr>
+            </w:r>
+            <w:r>
+              <w:rPr>
+                <w:noProof/>
+                <w:webHidden/>
+              </w:rPr>
+              <w:fldChar w:fldCharType="separate"/>
+            </w:r>
+            <w:r>
+              <w:rPr>
+                <w:noProof/>
+                <w:webHidden/>
+              </w:rPr>
+              <w:t>3</w:t>
+            </w:r>
+            <w:r>
+              <w:rPr>
+                <w:noProof/>
+                <w:webHidden/>
+              </w:rPr>
+              <w:fldChar w:fldCharType="end"/>
+            </w:r>
+          </w:hyperlink>
+        </w:p>
+        <w:p>
+          <w:pPr>
+            <w:pStyle w:val="Verzeichnis2"/>
+            <w:tabs>
+              <w:tab w:val="left" w:pos="660"/>
+              <w:tab w:val="right" w:leader="dot" w:pos="9062"/>
+            </w:tabs>
+            <w:rPr>
+              <w:rFonts w:eastAsiaTheme="minorEastAsia"/>
+              <w:noProof/>
+              <w:lang w:eastAsia="de-DE"/>
+            </w:rPr>
+          </w:pPr>
+          <w:hyperlink w:anchor="_Toc442780478" w:history="1">
+            <w:r>
+              <w:rPr>
+                <w:rStyle w:val="Hyperlink"/>
+                <w:noProof/>
+              </w:rPr>
+              <w:t>II.</w:t>
+            </w:r>
+            <w:r>
+              <w:rPr>
+                <w:rFonts w:eastAsiaTheme="minorEastAsia"/>
+                <w:noProof/>
+                <w:lang w:eastAsia="de-DE"/>
+              </w:rPr>
+              <w:tab/>
+            </w:r>
+            <w:r>
+              <w:rPr>
+                <w:rStyle w:val="Hyperlink"/>
+                <w:noProof/>
+              </w:rPr>
+              <w:t>Projektstruktuplan, Zeitplanung und Arbeitpakete</w:t>
+            </w:r>
+            <w:r>
+              <w:rPr>
+                <w:noProof/>
+                <w:webHidden/>
+              </w:rPr>
+              <w:tab/>
+            </w:r>
+            <w:r>
+              <w:rPr>
+                <w:noProof/>
+                <w:webHidden/>
+              </w:rPr>
+              <w:fldChar w:fldCharType="begin"/>
+            </w:r>
+            <w:r>
+              <w:rPr>
+                <w:noProof/>
+                <w:webHidden/>
+              </w:rPr>
+              <w:instrText xml:space="preserve"> PAGEREF _Toc442780478 \h </w:instrText>
+            </w:r>
+            <w:r>
+              <w:rPr>
+                <w:noProof/>
+                <w:webHidden/>
+              </w:rPr>
+            </w:r>
+            <w:r>
+              <w:rPr>
+                <w:noProof/>
+                <w:webHidden/>
+              </w:rPr>
+              <w:fldChar w:fldCharType="separate"/>
+            </w:r>
+            <w:r>
+              <w:rPr>
+                <w:noProof/>
+                <w:webHidden/>
+              </w:rPr>
+              <w:t>4</w:t>
+            </w:r>
+            <w:r>
+              <w:rPr>
+                <w:noProof/>
+                <w:webHidden/>
+              </w:rPr>
+              <w:fldChar w:fldCharType="end"/>
+            </w:r>
+          </w:hyperlink>
+        </w:p>
+        <w:p>
+          <w:pPr>
+            <w:pStyle w:val="Verzeichnis1"/>
+            <w:tabs>
+              <w:tab w:val="left" w:pos="440"/>
+              <w:tab w:val="right" w:leader="dot" w:pos="9062"/>
+            </w:tabs>
+            <w:rPr>
+              <w:rFonts w:eastAsiaTheme="minorEastAsia"/>
+              <w:noProof/>
+              <w:lang w:eastAsia="de-DE"/>
+            </w:rPr>
+          </w:pPr>
+          <w:hyperlink w:anchor="_Toc442780479" w:history="1">
+            <w:r>
+              <w:rPr>
+                <w:rStyle w:val="Hyperlink"/>
+                <w:noProof/>
+              </w:rPr>
+              <w:t>2.</w:t>
+            </w:r>
+            <w:r>
+              <w:rPr>
+                <w:rFonts w:eastAsiaTheme="minorEastAsia"/>
+                <w:noProof/>
+                <w:lang w:eastAsia="de-DE"/>
+              </w:rPr>
+              <w:tab/>
+            </w:r>
+            <w:r>
+              <w:rPr>
+                <w:rStyle w:val="Hyperlink"/>
+                <w:noProof/>
+              </w:rPr>
+              <w:t>Konzeptionierung und Planung</w:t>
+            </w:r>
+            <w:r>
+              <w:rPr>
+                <w:noProof/>
+                <w:webHidden/>
+              </w:rPr>
+              <w:tab/>
+            </w:r>
+            <w:r>
+              <w:rPr>
+                <w:noProof/>
+                <w:webHidden/>
+              </w:rPr>
+              <w:fldChar w:fldCharType="begin"/>
+            </w:r>
+            <w:r>
+              <w:rPr>
+                <w:noProof/>
+                <w:webHidden/>
+              </w:rPr>
+              <w:instrText xml:space="preserve"> PAGEREF _Toc442780479 \h </w:instrText>
+            </w:r>
+            <w:r>
+              <w:rPr>
+                <w:noProof/>
+                <w:webHidden/>
+              </w:rPr>
+            </w:r>
+            <w:r>
+              <w:rPr>
+                <w:noProof/>
+                <w:webHidden/>
+              </w:rPr>
+              <w:fldChar w:fldCharType="separate"/>
+            </w:r>
+            <w:r>
+              <w:rPr>
+                <w:noProof/>
+                <w:webHidden/>
+              </w:rPr>
+              <w:t>7</w:t>
+            </w:r>
+            <w:r>
+              <w:rPr>
+                <w:noProof/>
+                <w:webHidden/>
+              </w:rPr>
+              <w:fldChar w:fldCharType="end"/>
+            </w:r>
+          </w:hyperlink>
+        </w:p>
+        <w:p>
+          <w:pPr>
+            <w:pStyle w:val="Verzeichnis2"/>
+            <w:tabs>
+              <w:tab w:val="left" w:pos="660"/>
+              <w:tab w:val="right" w:leader="dot" w:pos="9062"/>
+            </w:tabs>
+            <w:rPr>
+              <w:rFonts w:eastAsiaTheme="minorEastAsia"/>
+              <w:noProof/>
+              <w:lang w:eastAsia="de-DE"/>
+            </w:rPr>
+          </w:pPr>
+          <w:hyperlink w:anchor="_Toc442780480" w:history="1">
+            <w:r>
+              <w:rPr>
+                <w:rStyle w:val="Hyperlink"/>
+                <w:noProof/>
+              </w:rPr>
+              <w:t>I.</w:t>
+            </w:r>
+            <w:r>
+              <w:rPr>
+                <w:rFonts w:eastAsiaTheme="minorEastAsia"/>
+                <w:noProof/>
+                <w:lang w:eastAsia="de-DE"/>
+              </w:rPr>
+              <w:tab/>
+            </w:r>
+            <w:r>
+              <w:rPr>
+                <w:rStyle w:val="Hyperlink"/>
+                <w:noProof/>
+              </w:rPr>
+              <w:t>Mockups</w:t>
+            </w:r>
+            <w:r>
+              <w:rPr>
+                <w:noProof/>
+                <w:webHidden/>
+              </w:rPr>
+              <w:tab/>
+            </w:r>
+            <w:r>
+              <w:rPr>
+                <w:noProof/>
+                <w:webHidden/>
+              </w:rPr>
+              <w:fldChar w:fldCharType="begin"/>
+            </w:r>
+            <w:r>
+              <w:rPr>
+                <w:noProof/>
+                <w:webHidden/>
+              </w:rPr>
+              <w:instrText xml:space="preserve"> PAGEREF _Toc442780480 \h </w:instrText>
+            </w:r>
+            <w:r>
+              <w:rPr>
+                <w:noProof/>
+                <w:webHidden/>
+              </w:rPr>
+            </w:r>
+            <w:r>
+              <w:rPr>
+                <w:noProof/>
+                <w:webHidden/>
+              </w:rPr>
+              <w:fldChar w:fldCharType="separate"/>
+            </w:r>
+            <w:r>
+              <w:rPr>
+                <w:noProof/>
+                <w:webHidden/>
+              </w:rPr>
+              <w:t>7</w:t>
+            </w:r>
+            <w:r>
+              <w:rPr>
+                <w:noProof/>
+                <w:webHidden/>
+              </w:rPr>
+              <w:fldChar w:fldCharType="end"/>
+            </w:r>
+          </w:hyperlink>
+        </w:p>
+        <w:p>
+          <w:pPr>
+            <w:pStyle w:val="Verzeichnis2"/>
+            <w:tabs>
+              <w:tab w:val="left" w:pos="660"/>
+              <w:tab w:val="right" w:leader="dot" w:pos="9062"/>
+            </w:tabs>
+            <w:rPr>
+              <w:rFonts w:eastAsiaTheme="minorEastAsia"/>
+              <w:noProof/>
+              <w:lang w:eastAsia="de-DE"/>
+            </w:rPr>
+          </w:pPr>
+          <w:hyperlink w:anchor="_Toc442780481" w:history="1">
+            <w:r>
+              <w:rPr>
+                <w:rStyle w:val="Hyperlink"/>
+                <w:noProof/>
+              </w:rPr>
+              <w:t>II.</w:t>
+            </w:r>
+            <w:r>
+              <w:rPr>
+                <w:rFonts w:eastAsiaTheme="minorEastAsia"/>
+                <w:noProof/>
+                <w:lang w:eastAsia="de-DE"/>
+              </w:rPr>
+              <w:tab/>
+            </w:r>
+            <w:r>
+              <w:rPr>
+                <w:rStyle w:val="Hyperlink"/>
+                <w:noProof/>
+              </w:rPr>
+              <w:t>Technologien</w:t>
+            </w:r>
+            <w:r>
+              <w:rPr>
+                <w:noProof/>
+                <w:webHidden/>
+              </w:rPr>
+              <w:tab/>
+            </w:r>
+            <w:r>
+              <w:rPr>
+                <w:noProof/>
+                <w:webHidden/>
+              </w:rPr>
+              <w:fldChar w:fldCharType="begin"/>
+            </w:r>
+            <w:r>
+              <w:rPr>
+                <w:noProof/>
+                <w:webHidden/>
+              </w:rPr>
+              <w:instrText xml:space="preserve"> PAGEREF _Toc442780481 \h </w:instrText>
+            </w:r>
+            <w:r>
+              <w:rPr>
+                <w:noProof/>
+                <w:webHidden/>
+              </w:rPr>
+            </w:r>
+            <w:r>
+              <w:rPr>
+                <w:noProof/>
+                <w:webHidden/>
+              </w:rPr>
+              <w:fldChar w:fldCharType="separate"/>
+            </w:r>
+            <w:r>
+              <w:rPr>
+                <w:noProof/>
+                <w:webHidden/>
+              </w:rPr>
+              <w:t>11</w:t>
+            </w:r>
+            <w:r>
+              <w:rPr>
+                <w:noProof/>
+                <w:webHidden/>
+              </w:rPr>
+              <w:fldChar w:fldCharType="end"/>
+            </w:r>
+          </w:hyperlink>
+        </w:p>
+        <w:p>
+          <w:pPr>
+            <w:pStyle w:val="Verzeichnis2"/>
+            <w:tabs>
+              <w:tab w:val="left" w:pos="880"/>
+              <w:tab w:val="right" w:leader="dot" w:pos="9062"/>
+            </w:tabs>
+            <w:rPr>
+              <w:rFonts w:eastAsiaTheme="minorEastAsia"/>
+              <w:noProof/>
+              <w:lang w:eastAsia="de-DE"/>
+            </w:rPr>
+          </w:pPr>
+          <w:hyperlink w:anchor="_Toc442780482" w:history="1">
+            <w:r>
+              <w:rPr>
+                <w:rStyle w:val="Hyperlink"/>
+                <w:noProof/>
+              </w:rPr>
+              <w:t>III.</w:t>
+            </w:r>
+            <w:r>
+              <w:rPr>
+                <w:rFonts w:eastAsiaTheme="minorEastAsia"/>
+                <w:noProof/>
+                <w:lang w:eastAsia="de-DE"/>
+              </w:rPr>
+              <w:tab/>
+            </w:r>
+            <w:r>
+              <w:rPr>
+                <w:rStyle w:val="Hyperlink"/>
+                <w:noProof/>
+              </w:rPr>
+              <w:t>Datenmodelle</w:t>
+            </w:r>
+            <w:r>
+              <w:rPr>
+                <w:noProof/>
+                <w:webHidden/>
+              </w:rPr>
+              <w:tab/>
+            </w:r>
+            <w:r>
+              <w:rPr>
+                <w:noProof/>
+                <w:webHidden/>
+              </w:rPr>
+              <w:fldChar w:fldCharType="begin"/>
+            </w:r>
+            <w:r>
+              <w:rPr>
+                <w:noProof/>
+                <w:webHidden/>
+              </w:rPr>
+              <w:instrText xml:space="preserve"> PAGEREF _Toc442780482 \h </w:instrText>
+            </w:r>
+            <w:r>
+              <w:rPr>
+                <w:noProof/>
+                <w:webHidden/>
+              </w:rPr>
+            </w:r>
+            <w:r>
+              <w:rPr>
+                <w:noProof/>
+                <w:webHidden/>
+              </w:rPr>
+              <w:fldChar w:fldCharType="separate"/>
+            </w:r>
+            <w:r>
+              <w:rPr>
+                <w:noProof/>
+                <w:webHidden/>
+              </w:rPr>
+              <w:t>13</w:t>
+            </w:r>
+            <w:r>
+              <w:rPr>
+                <w:noProof/>
+                <w:webHidden/>
+              </w:rPr>
+              <w:fldChar w:fldCharType="end"/>
+            </w:r>
+          </w:hyperlink>
+        </w:p>
+        <w:p>
+          <w:pPr>
+            <w:pStyle w:val="Verzeichnis1"/>
+            <w:tabs>
+              <w:tab w:val="left" w:pos="440"/>
+              <w:tab w:val="right" w:leader="dot" w:pos="9062"/>
+            </w:tabs>
+            <w:rPr>
+              <w:rFonts w:eastAsiaTheme="minorEastAsia"/>
+              <w:noProof/>
+              <w:lang w:eastAsia="de-DE"/>
+            </w:rPr>
+          </w:pPr>
+          <w:hyperlink w:anchor="_Toc442780483" w:history="1">
+            <w:r>
+              <w:rPr>
+                <w:rStyle w:val="Hyperlink"/>
+                <w:noProof/>
+              </w:rPr>
+              <w:t>3.</w:t>
+            </w:r>
+            <w:r>
+              <w:rPr>
+                <w:rFonts w:eastAsiaTheme="minorEastAsia"/>
+                <w:noProof/>
+                <w:lang w:eastAsia="de-DE"/>
+              </w:rPr>
+              <w:tab/>
+            </w:r>
+            <w:r>
+              <w:rPr>
+                <w:rStyle w:val="Hyperlink"/>
+                <w:noProof/>
+              </w:rPr>
+              <w:t>Umsetzung</w:t>
+            </w:r>
+            <w:r>
+              <w:rPr>
+                <w:noProof/>
+                <w:webHidden/>
+              </w:rPr>
+              <w:tab/>
+            </w:r>
+            <w:r>
+              <w:rPr>
+                <w:noProof/>
+                <w:webHidden/>
+              </w:rPr>
+              <w:fldChar w:fldCharType="begin"/>
+            </w:r>
+            <w:r>
+              <w:rPr>
+                <w:noProof/>
+                <w:webHidden/>
+              </w:rPr>
+              <w:instrText xml:space="preserve"> PAGEREF _Toc442780483 \h </w:instrText>
+            </w:r>
+            <w:r>
+              <w:rPr>
+                <w:noProof/>
+                <w:webHidden/>
+              </w:rPr>
+            </w:r>
+            <w:r>
+              <w:rPr>
+                <w:noProof/>
+                <w:webHidden/>
+              </w:rPr>
+              <w:fldChar w:fldCharType="separate"/>
+            </w:r>
+            <w:r>
+              <w:rPr>
+                <w:noProof/>
+                <w:webHidden/>
+              </w:rPr>
+              <w:t>14</w:t>
+            </w:r>
+            <w:r>
+              <w:rPr>
+                <w:noProof/>
+                <w:webHidden/>
+              </w:rPr>
+              <w:fldChar w:fldCharType="end"/>
+            </w:r>
+          </w:hyperlink>
+        </w:p>
+        <w:p>
+          <w:pPr>
+            <w:pStyle w:val="Verzeichnis1"/>
+            <w:tabs>
+              <w:tab w:val="left" w:pos="440"/>
+              <w:tab w:val="right" w:leader="dot" w:pos="9062"/>
+            </w:tabs>
+            <w:rPr>
+              <w:rFonts w:eastAsiaTheme="minorEastAsia"/>
+              <w:noProof/>
+              <w:lang w:eastAsia="de-DE"/>
+            </w:rPr>
+          </w:pPr>
+          <w:hyperlink w:anchor="_Toc442780484" w:history="1">
+            <w:r>
+              <w:rPr>
+                <w:rStyle w:val="Hyperlink"/>
+                <w:noProof/>
+              </w:rPr>
+              <w:t>4.</w:t>
+            </w:r>
+            <w:r>
+              <w:rPr>
+                <w:rFonts w:eastAsiaTheme="minorEastAsia"/>
+                <w:noProof/>
+                <w:lang w:eastAsia="de-DE"/>
+              </w:rPr>
+              <w:tab/>
+            </w:r>
+            <w:r>
+              <w:rPr>
+                <w:rStyle w:val="Hyperlink"/>
+                <w:noProof/>
+              </w:rPr>
+              <w:t>Zukünftige Features</w:t>
+            </w:r>
+            <w:r>
+              <w:rPr>
+                <w:noProof/>
+                <w:webHidden/>
+              </w:rPr>
+              <w:tab/>
+            </w:r>
+            <w:r>
+              <w:rPr>
+                <w:noProof/>
+                <w:webHidden/>
+              </w:rPr>
+              <w:fldChar w:fldCharType="begin"/>
+            </w:r>
+            <w:r>
+              <w:rPr>
+                <w:noProof/>
+                <w:webHidden/>
+              </w:rPr>
+              <w:instrText xml:space="preserve"> PAGEREF _Toc442780484 \h </w:instrText>
+            </w:r>
+            <w:r>
+              <w:rPr>
+                <w:noProof/>
+                <w:webHidden/>
+              </w:rPr>
+            </w:r>
+            <w:r>
+              <w:rPr>
+                <w:noProof/>
+                <w:webHidden/>
+              </w:rPr>
+              <w:fldChar w:fldCharType="separate"/>
+            </w:r>
+            <w:r>
+              <w:rPr>
+                <w:noProof/>
+                <w:webHidden/>
+              </w:rPr>
+              <w:t>15</w:t>
+            </w:r>
+            <w:r>
+              <w:rPr>
+                <w:noProof/>
+                <w:webHidden/>
+              </w:rPr>
+              <w:fldChar w:fldCharType="end"/>
+            </w:r>
+          </w:hyperlink>
+        </w:p>
+        <w:p>
+          <w:r>
+            <w:rPr>
+              <w:b/>
+              <w:bCs/>
+            </w:rPr>
+            <w:fldChar w:fldCharType="end"/>
+          </w:r>
+        </w:p>
+      </w:sdtContent>
+    </w:sdt>
     <w:p/>
     <w:p/>
     <w:p/>
@@ -898,8 +1585,9 @@
           <w:sz w:val="36"/>
         </w:rPr>
       </w:pPr>
-      <w:bookmarkStart w:id="2" w:name="OLE_LINK7"/>
-      <w:bookmarkStart w:id="3" w:name="OLE_LINK8"/>
+      <w:bookmarkStart w:id="0" w:name="OLE_LINK7"/>
+      <w:bookmarkStart w:id="1" w:name="OLE_LINK8"/>
+      <w:bookmarkStart w:id="2" w:name="_Toc442780476"/>
       <w:r>
         <w:rPr>
           <w:sz w:val="36"/>
@@ -907,9 +1595,10 @@
         <w:lastRenderedPageBreak/>
         <w:t>Aufgabenstellung und Grundidee</w:t>
       </w:r>
-    </w:p>
-    <w:bookmarkEnd w:id="2"/>
-    <w:bookmarkEnd w:id="3"/>
+      <w:bookmarkEnd w:id="2"/>
+    </w:p>
+    <w:bookmarkEnd w:id="0"/>
+    <w:bookmarkEnd w:id="1"/>
     <w:p/>
     <w:p>
       <w:pPr>
@@ -918,16 +1607,19 @@
           <w:ilvl w:val="0"/>
           <w:numId w:val="5"/>
         </w:numPr>
+        <w:outlineLvl w:val="1"/>
         <w:rPr>
           <w:sz w:val="28"/>
         </w:rPr>
       </w:pPr>
+      <w:bookmarkStart w:id="3" w:name="_Toc442780477"/>
       <w:r>
         <w:rPr>
           <w:sz w:val="28"/>
         </w:rPr>
         <w:t>Ideenfindung</w:t>
       </w:r>
+      <w:bookmarkEnd w:id="3"/>
     </w:p>
     <w:p/>
     <w:p>
@@ -1009,8 +1701,29 @@
         <w:rPr>
           <w:sz w:val="24"/>
         </w:rPr>
-        <w:t>Erste Ideen bezüglich der Optik wurden schnell ent- und wieder verworfen bis wir eine erste Skizze hatten, die uns gefiel:</w:t>
-      </w:r>
+        <w:t xml:space="preserve">Erste Ideen bezüglich der Optik wurden schnell </w:t>
+      </w:r>
+      <w:proofErr w:type="spellStart"/>
+      <w:r>
+        <w:rPr>
+          <w:sz w:val="24"/>
+        </w:rPr>
+        <w:t>ent</w:t>
+      </w:r>
+      <w:proofErr w:type="spellEnd"/>
+      <w:r>
+        <w:rPr>
+          <w:sz w:val="24"/>
+        </w:rPr>
+        <w:t>- und wieder verworfen bis wir eine erste Skizze hatten, die uns gefiel:</w:t>
+      </w:r>
+    </w:p>
+    <w:p>
+      <w:pPr>
+        <w:rPr>
+          <w:sz w:val="32"/>
+        </w:rPr>
+      </w:pPr>
     </w:p>
     <w:p>
       <w:pPr>
@@ -1043,14 +1756,12 @@
             <o:lock v:ext="edit" aspectratio="t"/>
           </v:shapetype>
           <v:shape id="_x0000_s1026" type="#_x0000_t75" style="position:absolute;margin-left:2.65pt;margin-top:13.9pt;width:453pt;height:254.5pt;z-index:-251653120;mso-position-horizontal-relative:text;mso-position-vertical-relative:text;mso-width-relative:page;mso-height-relative:page" wrapcoords="-107 -191 -107 21727 21707 21727 21707 -191 -107 -191" stroked="t" strokecolor="#5b9bd5 [3204]" strokeweight="2.25pt">
-            <v:imagedata r:id="rId9" o:title="2016-02-08 13.59"/>
+            <v:imagedata r:id="rId11" o:title="2016-02-08 13.59"/>
             <w10:wrap type="tight"/>
           </v:shape>
         </w:pict>
       </w:r>
     </w:p>
-    <w:p/>
-    <w:p/>
     <w:p/>
     <w:p/>
     <w:p/>
@@ -1061,25 +1772,60 @@
           <w:ilvl w:val="0"/>
           <w:numId w:val="5"/>
         </w:numPr>
+        <w:outlineLvl w:val="1"/>
         <w:rPr>
           <w:sz w:val="28"/>
         </w:rPr>
       </w:pPr>
+      <w:bookmarkStart w:id="4" w:name="_Toc442780478"/>
+      <w:proofErr w:type="spellStart"/>
       <w:r>
         <w:rPr>
           <w:sz w:val="28"/>
         </w:rPr>
         <w:lastRenderedPageBreak/>
-        <w:t>Projektstruktuplan, Zeitplanung und Arbeitpakete</w:t>
-      </w:r>
-    </w:p>
-    <w:p/>
-    <w:p>
-      <w:r>
-        <w:t>Für die Organisation, Planung und Koordination innerhalb des Teams haben wir uns für ein Trello Board entschieden. Dort wurden die Arbeitspakete erstellt und anschließen gemeinsam im Team bezüglich Arbeitsaufwand und Komplexität bewertet.</w:t>
-      </w:r>
-      <w:r>
-        <w:t xml:space="preserve"> Zusätzlich haben wir versucht ungefähr festzulegen wann welches Arbeitspaket abgeschlossen sein muss. Dies war insbesondere schwer, da wir nicht wussten wie lange wir für welche Features brauchen. Zwar haben wir einen erfahrenen Javascript-Entwickler im Team, die anderen beiden Mitglieder waren allerdings Anfänger. </w:t>
+        <w:t>Projektstruktuplan</w:t>
+      </w:r>
+      <w:proofErr w:type="spellEnd"/>
+      <w:r>
+        <w:rPr>
+          <w:sz w:val="28"/>
+        </w:rPr>
+        <w:t xml:space="preserve">, Zeitplanung und </w:t>
+      </w:r>
+      <w:proofErr w:type="spellStart"/>
+      <w:r>
+        <w:rPr>
+          <w:sz w:val="28"/>
+        </w:rPr>
+        <w:t>Arbeitpakete</w:t>
+      </w:r>
+      <w:bookmarkEnd w:id="4"/>
+      <w:proofErr w:type="spellEnd"/>
+    </w:p>
+    <w:p/>
+    <w:p>
+      <w:r>
+        <w:t xml:space="preserve">Für die Organisation, Planung und Koordination innerhalb des Teams haben wir uns für ein </w:t>
+      </w:r>
+      <w:proofErr w:type="spellStart"/>
+      <w:r>
+        <w:t>Trello</w:t>
+      </w:r>
+      <w:proofErr w:type="spellEnd"/>
+      <w:r>
+        <w:t xml:space="preserve"> Board entschieden. Dort wurden die Arbeitspakete erstellt und anschließen gemeinsam im Team bezüglich Arbeitsaufwand und Komplexität bewertet.</w:t>
+      </w:r>
+      <w:r>
+        <w:t xml:space="preserve"> Zusätzlich haben wir versucht ungefähr festzulegen wann welches Arbeitspaket abgeschlossen sein muss. Dies war insbesondere schwer, da wir nicht wussten wie lange wir für welche Features brauchen. Zwar haben wir einen erfahrenen </w:t>
+      </w:r>
+      <w:proofErr w:type="spellStart"/>
+      <w:r>
+        <w:t>Javascript</w:t>
+      </w:r>
+      <w:proofErr w:type="spellEnd"/>
+      <w:r>
+        <w:t xml:space="preserve">-Entwickler im Team, die anderen beiden Mitglieder waren allerdings Anfänger. </w:t>
       </w:r>
     </w:p>
     <w:p/>
@@ -1349,17 +2095,43 @@
         <w:t>fünften und letzten Woche</w:t>
       </w:r>
       <w:r>
-        <w:t xml:space="preserve"> haben wir ebenfalls noch an den Funktionalitäten gearbeitet und währenddessen an diesem Dokument und an der PowerPoint gearbeitet.</w:t>
+        <w:t xml:space="preserve"> haben wir ebenfalls noch an den Funktionalitäten gearbeitet und währenddessen an diesem Dokument und an </w:t>
+      </w:r>
+      <w:proofErr w:type="gramStart"/>
+      <w:r>
+        <w:t>der</w:t>
+      </w:r>
+      <w:proofErr w:type="gramEnd"/>
+      <w:r>
+        <w:t xml:space="preserve"> PowerPoint gearbeitet.</w:t>
       </w:r>
       <w:r>
         <w:t xml:space="preserve"> Wir haben bis zum letzten Tag an der Funktionalität gearbeitet, insbesondere der Login und die Kategorienverwaltung waren am Ende zeitlich knapp.</w:t>
       </w:r>
     </w:p>
     <w:p/>
-    <w:p>
-      <w:r>
-        <w:lastRenderedPageBreak/>
-        <w:t>Unser Trello Board sah nach der Mockup-Erstellung</w:t>
+    <w:p/>
+    <w:p/>
+    <w:p/>
+    <w:p/>
+    <w:p/>
+    <w:p/>
+    <w:p/>
+    <w:p/>
+    <w:p/>
+    <w:p/>
+    <w:p/>
+    <w:p>
+      <w:r>
+        <w:t xml:space="preserve">Unser </w:t>
+      </w:r>
+      <w:proofErr w:type="spellStart"/>
+      <w:r>
+        <w:t>Trello</w:t>
+      </w:r>
+      <w:proofErr w:type="spellEnd"/>
+      <w:r>
+        <w:t xml:space="preserve"> Board sah nach der Mockup-Erstellung</w:t>
       </w:r>
       <w:r>
         <w:t xml:space="preserve"> - Woche 2 -</w:t>
@@ -1373,7 +2145,7 @@
         </w:rPr>
         <w:pict>
           <v:shape id="_x0000_s1027" type="#_x0000_t75" style="position:absolute;margin-left:2.65pt;margin-top:41.7pt;width:453pt;height:229pt;z-index:-251651072;mso-position-horizontal-relative:text;mso-position-vertical-relative:text;mso-width-relative:page;mso-height-relative:page" wrapcoords="-107 -212 -107 21742 21707 21742 21707 -212 -107 -212" stroked="t" strokecolor="#5b9bd5 [3204]" strokeweight="2.25pt">
-            <v:imagedata r:id="rId10" o:title="Capture"/>
+            <v:imagedata r:id="rId12" o:title="Capture"/>
             <w10:wrap type="tight"/>
           </v:shape>
         </w:pict>
@@ -1384,9 +2156,24 @@
     <w:p/>
     <w:p>
       <w:r>
-        <w:t>Wie man sieht haben wir uns Reiter erstellt mit den jeweiligen Zuständen der Arbeitspakete. Wenn beispielsweise jemand an einem Paket arbeiten möchte, schaut er ins Trello-Board und überprüft ob sich das Paket nicht im Reiter „WORK IN PROCESS“ befindet. Sollte es frei sein, so schiebt derjenige, der daran arbeiten möchte es in eben genannten Reiter und fängt mit der Arbeit an. Auf diese Weise ist das Arbeitspaket „blockiert“. Wenn man nun fertig ist schiebt man das Paket entweder in „REVIEW“, um es noch einmal von jemand anders überprüfen zu lassen oder man schiebt es zurück auf „ONHOLD“ – das Paket wäre in diesem Fall noch nicht fertig. Zusätzlich kann man noch ein Kommentar schreiben, sodass die anderen wissen wie der Status des jeweiligen Paketes ist.</w:t>
-      </w:r>
-    </w:p>
+        <w:t xml:space="preserve">Wie man sieht haben wir uns Reiter erstellt mit den jeweiligen Zuständen der Arbeitspakete. Wenn beispielsweise jemand an einem Paket arbeiten möchte, schaut er ins </w:t>
+      </w:r>
+      <w:proofErr w:type="spellStart"/>
+      <w:r>
+        <w:t>Trello</w:t>
+      </w:r>
+      <w:proofErr w:type="spellEnd"/>
+      <w:r>
+        <w:t>-Board und überprüft ob sich das Paket nicht im Reiter „WORK IN PROCESS“ befindet. Sollte es frei sein, so schiebt derjenige, der daran arbeiten möchte es in eben genannten Reiter und fängt mit der Arbeit an. Auf diese Weise ist das Arbeitspaket „blockiert“. Wenn man nun fertig ist schiebt man das Paket entweder in „REVIEW“, um es noch einmal von jemand anders überprüfen zu lassen oder man schiebt es zurück auf „ONHOLD“ – das Paket wäre in diesem Fall noch nicht fertig. Zusätzlich kann man noch ein Kommentar schreiben, sodass die anderen wissen wie der Status des jeweiligen Paketes ist.</w:t>
+      </w:r>
+    </w:p>
+    <w:p/>
+    <w:p/>
+    <w:p/>
+    <w:p/>
+    <w:p/>
+    <w:p/>
+    <w:p/>
     <w:p/>
     <w:p/>
     <w:p/>
@@ -1396,10 +2183,9 @@
         <w:rPr>
           <w:noProof/>
         </w:rPr>
-        <w:lastRenderedPageBreak/>
         <w:pict>
           <v:shape id="_x0000_s1036" type="#_x0000_t75" style="position:absolute;margin-left:46.15pt;margin-top:4.5pt;width:360.5pt;height:236.5pt;z-index:-251637760;mso-position-horizontal-relative:text;mso-position-vertical-relative:text;mso-width-relative:page;mso-height-relative:page" wrapcoords="-135 -206 -135 21737 21735 21737 21735 -206 -135 -206" stroked="t" strokecolor="#5b9bd5 [3204]" strokeweight="2.25pt">
-            <v:imagedata r:id="rId11" o:title="Capture5"/>
+            <v:imagedata r:id="rId13" o:title="Capture5"/>
             <w10:wrap type="tight"/>
           </v:shape>
         </w:pict>
@@ -1454,6 +2240,7 @@
           <w:sz w:val="36"/>
         </w:rPr>
       </w:pPr>
+      <w:bookmarkStart w:id="5" w:name="_Toc442780479"/>
       <w:r>
         <w:rPr>
           <w:sz w:val="36"/>
@@ -1461,6 +2248,7 @@
         <w:lastRenderedPageBreak/>
         <w:t>Konzeptionierung und Planung</w:t>
       </w:r>
+      <w:bookmarkEnd w:id="5"/>
     </w:p>
     <w:p/>
     <w:p>
@@ -1470,23 +2258,26 @@
           <w:ilvl w:val="1"/>
           <w:numId w:val="2"/>
         </w:numPr>
+        <w:outlineLvl w:val="1"/>
         <w:rPr>
           <w:sz w:val="28"/>
         </w:rPr>
       </w:pPr>
+      <w:bookmarkStart w:id="6" w:name="_Toc442780480"/>
       <w:r>
         <w:rPr>
           <w:sz w:val="28"/>
         </w:rPr>
         <w:t>Mockups</w:t>
       </w:r>
+      <w:bookmarkEnd w:id="6"/>
     </w:p>
     <w:p/>
     <w:p>
       <w:r>
         <w:t xml:space="preserve">Unsere Mockups wollten wir in diesem Projekt hochwertig und wenn möglich interaktiv bereitstellen. Die ersten haben wir mit </w:t>
       </w:r>
-      <w:hyperlink r:id="rId12" w:history="1">
+      <w:hyperlink r:id="rId14" w:history="1">
         <w:r>
           <w:rPr>
             <w:rStyle w:val="Hyperlink"/>
@@ -1497,7 +2288,7 @@
       <w:r>
         <w:t xml:space="preserve"> erstellt, sind dann allerdings schnell zu </w:t>
       </w:r>
-      <w:hyperlink r:id="rId13" w:history="1">
+      <w:hyperlink r:id="rId15" w:history="1">
         <w:r>
           <w:rPr>
             <w:rStyle w:val="Hyperlink"/>
@@ -1509,7 +2300,23 @@
         <w:t xml:space="preserve"> gewechselt. </w:t>
       </w:r>
       <w:r>
-        <w:t xml:space="preserve">Das Gute an Proto ist, dass man ein Mockup mit genau derselben Optik erstellen kann, wie die Technologie die man später benutzen möchte. In unserem Fall ist das Angular Material und mit Proto konnten wir so ein Mockup erstellen, welches fast genau wie die fertige Seite aussehen könnte. </w:t>
+        <w:t xml:space="preserve">Das Gute an </w:t>
+      </w:r>
+      <w:proofErr w:type="spellStart"/>
+      <w:r>
+        <w:t>Proto</w:t>
+      </w:r>
+      <w:proofErr w:type="spellEnd"/>
+      <w:r>
+        <w:t xml:space="preserve"> ist, dass man ein Mockup mit genau derselben Optik erstellen kann, wie die Technologie die man später benutzen möchte. In unserem Fall ist das Angular Material und mit </w:t>
+      </w:r>
+      <w:proofErr w:type="spellStart"/>
+      <w:r>
+        <w:t>Proto</w:t>
+      </w:r>
+      <w:proofErr w:type="spellEnd"/>
+      <w:r>
+        <w:t xml:space="preserve"> konnten wir so ein Mockup erstellen, welches fast genau wie die fertige Seite aussehen könnte. </w:t>
       </w:r>
     </w:p>
     <w:p/>
@@ -1517,7 +2324,7 @@
       <w:r>
         <w:t xml:space="preserve">Unsere Mockups sind unter folgendem </w:t>
       </w:r>
-      <w:hyperlink r:id="rId14" w:history="1">
+      <w:hyperlink r:id="rId16" w:history="1">
         <w:r>
           <w:rPr>
             <w:rStyle w:val="Hyperlink"/>
@@ -1584,6 +2391,21 @@
       </w:r>
     </w:p>
     <w:p/>
+    <w:p/>
+    <w:p/>
+    <w:p/>
+    <w:p/>
+    <w:p/>
+    <w:p/>
+    <w:p/>
+    <w:p/>
+    <w:p/>
+    <w:p/>
+    <w:p/>
+    <w:p/>
+    <w:p/>
+    <w:p/>
+    <w:p/>
     <w:p>
       <w:r>
         <w:rPr>
@@ -1591,7 +2413,7 @@
         </w:rPr>
         <w:pict>
           <v:shape id="_x0000_s1028" type="#_x0000_t75" style="position:absolute;margin-left:.15pt;margin-top:.05pt;width:453.5pt;height:275pt;z-index:-251649024;mso-position-horizontal:absolute;mso-position-horizontal-relative:text;mso-position-vertical:absolute;mso-position-vertical-relative:text;mso-width-relative:page;mso-height-relative:page" wrapcoords="-107 -177 -107 21718 21707 21718 21707 -177 -107 -177" stroked="t" strokecolor="#5b9bd5 [3204]" strokeweight="2.25pt">
-            <v:imagedata r:id="rId15" o:title="Capture2"/>
+            <v:imagedata r:id="rId17" o:title="Capture2"/>
             <w10:wrap type="tight"/>
           </v:shape>
         </w:pict>
@@ -1600,7 +2422,6 @@
     <w:p/>
     <w:p>
       <w:r>
-        <w:lastRenderedPageBreak/>
         <w:t xml:space="preserve">Die Login Seite ist bisher äußerst rudimentär gehalten. Die Eingaben des Nutzers werden in dem Sinne nicht überprüft, dass keine E-Mail versendet wird, in der der Nutzer einen Link bestätigen muss. Dafür fehlt uns schlicht der SMTP-Server – und die Zeit. Die Registrierung funktioniert also mit E-Mail bzw. Nutzername und Passwort. Es wird lediglich bei der Registrierung überprüft, ob die E-Mail Adresse bereits vorhanden ist. </w:t>
       </w:r>
     </w:p>
@@ -1624,6 +2445,16 @@
         <w:t>BILD FEHLT NOCH</w:t>
       </w:r>
     </w:p>
+    <w:p/>
+    <w:p/>
+    <w:p/>
+    <w:p/>
+    <w:p/>
+    <w:p/>
+    <w:p/>
+    <w:p/>
+    <w:p/>
+    <w:p/>
     <w:p/>
     <w:p>
       <w:r>
@@ -1632,7 +2463,7 @@
         </w:rPr>
         <w:pict>
           <v:shape id="_x0000_s1029" type="#_x0000_t75" style="position:absolute;margin-left:.15pt;margin-top:.2pt;width:453.5pt;height:256pt;z-index:-251646976;mso-position-horizontal:absolute;mso-position-horizontal-relative:text;mso-position-vertical:absolute;mso-position-vertical-relative:text;mso-width-relative:page;mso-height-relative:page" wrapcoords="-107 -190 -107 21727 21707 21727 21707 -190 -107 -190" stroked="t" strokecolor="#5b9bd5 [3204]" strokeweight="2.25pt">
-            <v:imagedata r:id="rId16" o:title="Capture3"/>
+            <v:imagedata r:id="rId18" o:title="Capture3"/>
             <w10:wrap type="tight"/>
           </v:shape>
         </w:pict>
@@ -1650,9 +2481,14 @@
     <w:p/>
     <w:p/>
     <w:p/>
-    <w:p>
-      <w:r>
-        <w:lastRenderedPageBreak/>
+    <w:p/>
+    <w:p/>
+    <w:p/>
+    <w:p/>
+    <w:p/>
+    <w:p/>
+    <w:p>
+      <w:r>
         <w:t>H</w:t>
       </w:r>
       <w:r>
@@ -1682,14 +2518,12 @@
         </w:rPr>
         <w:pict>
           <v:shape id="_x0000_s1030" type="#_x0000_t75" style="position:absolute;margin-left:.15pt;margin-top:.2pt;width:453pt;height:236.5pt;z-index:-251644928;mso-position-horizontal:absolute;mso-position-horizontal-relative:text;mso-position-vertical:absolute;mso-position-vertical-relative:text;mso-width-relative:page;mso-height-relative:page" wrapcoords="-107 -206 -107 21737 21707 21737 21707 -206 -107 -206" stroked="t" strokecolor="#5b9bd5 [3204]" strokeweight="2.25pt">
-            <v:imagedata r:id="rId17" o:title="Capture4"/>
+            <v:imagedata r:id="rId19" o:title="Capture4"/>
             <w10:wrap type="tight"/>
           </v:shape>
         </w:pict>
       </w:r>
     </w:p>
-    <w:p/>
-    <w:p/>
     <w:p/>
     <w:p/>
     <w:p/>
@@ -1710,10 +2544,12 @@
           <w:ilvl w:val="1"/>
           <w:numId w:val="2"/>
         </w:numPr>
+        <w:outlineLvl w:val="1"/>
         <w:rPr>
           <w:sz w:val="28"/>
         </w:rPr>
       </w:pPr>
+      <w:bookmarkStart w:id="7" w:name="_Toc442780481"/>
       <w:r>
         <w:rPr>
           <w:sz w:val="28"/>
@@ -1721,11 +2557,26 @@
         <w:lastRenderedPageBreak/>
         <w:t>Technologien</w:t>
       </w:r>
-    </w:p>
-    <w:p/>
-    <w:p>
-      <w:r>
-        <w:t xml:space="preserve">Bei den Technologien haben wir uns – wie der Projektname bereits verrät – für den MEAN-Stack entschieden. Zwar hatten zwei der drei Teammitglieder nur Grunderfahrungen mit Javascript und somit wäre der traditionellere LAMP-Stack wohl die </w:t>
+      <w:bookmarkEnd w:id="7"/>
+    </w:p>
+    <w:p/>
+    <w:p>
+      <w:r>
+        <w:t xml:space="preserve">Bei den Technologien haben wir uns – wie der Projektname bereits verrät – für den MEAN-Stack entschieden. Zwar hatten zwei der drei Teammitglieder nur Grunderfahrungen mit </w:t>
+      </w:r>
+      <w:proofErr w:type="spellStart"/>
+      <w:r>
+        <w:t>Javascript</w:t>
+      </w:r>
+      <w:proofErr w:type="spellEnd"/>
+      <w:r>
+        <w:t xml:space="preserve"> und somit wäre der traditionellere LAMP-Stack</w:t>
+      </w:r>
+      <w:r>
+        <w:t xml:space="preserve"> (Linux – Apache – MySQL – PHP)</w:t>
+      </w:r>
+      <w:r>
+        <w:t xml:space="preserve"> wohl die </w:t>
       </w:r>
       <w:r>
         <w:t>naheliegendere</w:t>
@@ -1786,7 +2637,7 @@
                     </pic:cNvPicPr>
                   </pic:nvPicPr>
                   <pic:blipFill>
-                    <a:blip r:embed="rId18">
+                    <a:blip r:embed="rId20">
                       <a:extLst>
                         <a:ext uri="{28A0092B-C50C-407E-A947-70E740481C1C}">
                           <a14:useLocalDpi xmlns:a14="http://schemas.microsoft.com/office/drawing/2010/main" val="0"/>
@@ -1930,7 +2781,7 @@
                     </pic:cNvPicPr>
                   </pic:nvPicPr>
                   <pic:blipFill>
-                    <a:blip r:embed="rId19" cstate="print">
+                    <a:blip r:embed="rId21" cstate="print">
                       <a:extLst>
                         <a:ext uri="{28A0092B-C50C-407E-A947-70E740481C1C}">
                           <a14:useLocalDpi xmlns:a14="http://schemas.microsoft.com/office/drawing/2010/main" val="0"/>
@@ -1987,7 +2838,7 @@
       <w:r>
         <w:t xml:space="preserve">Als Entwicklungsumgebung haben wir uns für </w:t>
       </w:r>
-      <w:hyperlink r:id="rId20" w:history="1">
+      <w:hyperlink r:id="rId22" w:history="1">
         <w:r>
           <w:rPr>
             <w:rStyle w:val="Hyperlink"/>
@@ -2043,7 +2894,7 @@
                     </pic:cNvPicPr>
                   </pic:nvPicPr>
                   <pic:blipFill>
-                    <a:blip r:embed="rId21" cstate="print">
+                    <a:blip r:embed="rId23" cstate="print">
                       <a:extLst>
                         <a:ext uri="{28A0092B-C50C-407E-A947-70E740481C1C}">
                           <a14:useLocalDpi xmlns:a14="http://schemas.microsoft.com/office/drawing/2010/main" val="0"/>
@@ -2095,9 +2946,17 @@
         <w:t>Zur Versionsverwaltung</w:t>
       </w:r>
       <w:r>
-        <w:t xml:space="preserve"> haben wir Git bzw. GitHub.com im speziellen verwendet. Unser Projekt ist </w:t>
-      </w:r>
-      <w:hyperlink r:id="rId22" w:history="1">
+        <w:t xml:space="preserve"> haben wir </w:t>
+      </w:r>
+      <w:proofErr w:type="spellStart"/>
+      <w:r>
+        <w:t>Git</w:t>
+      </w:r>
+      <w:proofErr w:type="spellEnd"/>
+      <w:r>
+        <w:t xml:space="preserve"> bzw. GitHub.com im speziellen verwendet. Unser Projekt ist </w:t>
+      </w:r>
+      <w:hyperlink r:id="rId24" w:history="1">
         <w:r>
           <w:rPr>
             <w:rStyle w:val="Hyperlink"/>
@@ -2108,11 +2967,24 @@
       <w:r>
         <w:t xml:space="preserve"> in einem öffentlichen Repository zu finden. </w:t>
       </w:r>
-      <w:r>
-        <w:t>Git haben wir per Kommandozeile</w:t>
-      </w:r>
-      <w:r>
-        <w:t xml:space="preserve"> bzw. Git-BASH</w:t>
+      <w:proofErr w:type="spellStart"/>
+      <w:r>
+        <w:t>Git</w:t>
+      </w:r>
+      <w:proofErr w:type="spellEnd"/>
+      <w:r>
+        <w:t xml:space="preserve"> haben wir per Kommandozeile</w:t>
+      </w:r>
+      <w:r>
+        <w:t xml:space="preserve"> bzw. </w:t>
+      </w:r>
+      <w:proofErr w:type="spellStart"/>
+      <w:r>
+        <w:t>Git</w:t>
+      </w:r>
+      <w:proofErr w:type="spellEnd"/>
+      <w:r>
+        <w:t>-BASH</w:t>
       </w:r>
       <w:r>
         <w:t xml:space="preserve"> bedient.</w:t>
@@ -2120,15 +2992,15 @@
     </w:p>
     <w:p/>
     <w:p/>
+    <w:p/>
     <w:p>
       <w:r>
         <w:rPr>
           <w:noProof/>
         </w:rPr>
-        <w:lastRenderedPageBreak/>
         <w:pict>
           <v:shape id="_x0000_s1035" type="#_x0000_t75" style="position:absolute;margin-left:196.65pt;margin-top:10.85pt;width:272.5pt;height:82.5pt;z-index:-251639808;mso-position-horizontal-relative:text;mso-position-vertical-relative:text;mso-width-relative:page;mso-height-relative:page" wrapcoords="-179 -589 -179 21993 21779 21993 21779 -589 -179 -589" stroked="t" strokecolor="#5b9bd5 [3204]" strokeweight="2.25pt">
-            <v:imagedata r:id="rId23" o:title="Trello-Logo"/>
+            <v:imagedata r:id="rId25" o:title="Trello-Logo"/>
             <w10:wrap type="tight"/>
           </v:shape>
         </w:pict>
@@ -2136,28 +3008,76 @@
     </w:p>
     <w:p>
       <w:r>
-        <w:t>Und wie bereits erwähnt haben wir ein Trello-Board für die interne Kommunikation und die Aufteilung der Aufgaben verwendet</w:t>
+        <w:t xml:space="preserve">Und wie bereits erwähnt haben wir ein </w:t>
+      </w:r>
+      <w:proofErr w:type="spellStart"/>
+      <w:r>
+        <w:t>Trello</w:t>
+      </w:r>
+      <w:proofErr w:type="spellEnd"/>
+      <w:r>
+        <w:t>-Board für die interne Kommunikation und die Aufteilung der Aufgaben verwendet</w:t>
       </w:r>
       <w:r>
         <w:t>.</w:t>
       </w:r>
-    </w:p>
-    <w:p/>
-    <w:p/>
-    <w:p/>
-    <w:p/>
-    <w:p>
-      <w:r>
-        <w:t xml:space="preserve">Zusätzlich </w:t>
-      </w:r>
-    </w:p>
-    <w:p/>
-    <w:p/>
-    <w:p/>
-    <w:p/>
-    <w:p/>
-    <w:p/>
-    <w:p/>
+      <w:r>
+        <w:t xml:space="preserve"> Das </w:t>
+      </w:r>
+      <w:proofErr w:type="spellStart"/>
+      <w:r>
+        <w:t>Trello</w:t>
+      </w:r>
+      <w:proofErr w:type="spellEnd"/>
+      <w:r>
+        <w:t xml:space="preserve">-Board ist </w:t>
+      </w:r>
+      <w:hyperlink r:id="rId26" w:history="1">
+        <w:r>
+          <w:rPr>
+            <w:rStyle w:val="Hyperlink"/>
+          </w:rPr>
+          <w:t>hier</w:t>
+        </w:r>
+      </w:hyperlink>
+      <w:r>
+        <w:t xml:space="preserve"> zu finden.</w:t>
+      </w:r>
+    </w:p>
+    <w:p/>
+    <w:p/>
+    <w:p/>
+    <w:p>
+      <w:r>
+        <w:rPr>
+          <w:noProof/>
+        </w:rPr>
+        <w:pict>
+          <v:shape id="_x0000_s1044" type="#_x0000_t75" style="position:absolute;margin-left:2.65pt;margin-top:14.1pt;width:153.5pt;height:153.5pt;z-index:-251629568;mso-position-horizontal-relative:text;mso-position-vertical-relative:text;mso-width-relative:page;mso-height-relative:page" wrapcoords="-386 -386 -386 21857 21986 21857 21986 -386 -386 -386" stroked="t" strokecolor="#5b9bd5 [3204]" strokeweight="2.25pt">
+            <v:imagedata r:id="rId27" o:title="Telegram_Messenger"/>
+            <w10:wrap type="tight"/>
+          </v:shape>
+        </w:pict>
+      </w:r>
+    </w:p>
+    <w:p/>
+    <w:p/>
+    <w:p>
+      <w:r>
+        <w:t xml:space="preserve">Zur allgemeinen Kommunikation, für kurze Fragen oder Terminabsprachen haben wir den WhatsApp Konkurrenten </w:t>
+      </w:r>
+      <w:hyperlink r:id="rId28" w:history="1">
+        <w:r>
+          <w:rPr>
+            <w:rStyle w:val="Hyperlink"/>
+          </w:rPr>
+          <w:t>Telegramm</w:t>
+        </w:r>
+      </w:hyperlink>
+      <w:r>
+        <w:t xml:space="preserve"> verwendet. </w:t>
+      </w:r>
+    </w:p>
     <w:p/>
     <w:p/>
     <w:p/>
@@ -2181,10 +3101,12 @@
           <w:ilvl w:val="1"/>
           <w:numId w:val="2"/>
         </w:numPr>
+        <w:outlineLvl w:val="1"/>
         <w:rPr>
           <w:sz w:val="28"/>
         </w:rPr>
       </w:pPr>
+      <w:bookmarkStart w:id="8" w:name="_Toc442780482"/>
       <w:r>
         <w:rPr>
           <w:sz w:val="28"/>
@@ -2192,54 +3114,62 @@
         <w:lastRenderedPageBreak/>
         <w:t>Datenmodelle</w:t>
       </w:r>
-    </w:p>
-    <w:p/>
-    <w:p>
-      <w:r>
-        <w:rPr>
-          <w:noProof/>
-        </w:rPr>
-        <w:pict>
-          <v:shape id="_x0000_s1040" type="#_x0000_t75" style="position:absolute;margin-left:.15pt;margin-top:72.25pt;width:453.5pt;height:149pt;z-index:-251629568;mso-position-horizontal-relative:text;mso-position-vertical-relative:text;mso-width-relative:page;mso-height-relative:page" wrapcoords="-107 -326 -107 21817 21707 21817 21707 -326 -107 -326" stroked="t" strokecolor="#5b9bd5 [3204]" strokeweight="2.25pt">
-            <v:imagedata r:id="rId24" o:title="Capture9"/>
-            <w10:wrap type="tight"/>
-          </v:shape>
-        </w:pict>
-      </w:r>
+      <w:bookmarkEnd w:id="8"/>
+    </w:p>
+    <w:p/>
+    <w:p>
       <w:r>
         <w:t>Die Datenmodelle sind bei MongoDB einfach gehalten. Dadurch, dass man jedwedes Objekt in der Datenbank speichern kann, ohne diese vorher durch Tabellen darauf vorzubereiten gestaltet sich der Aufwand vor der eigentlichen Nutzung der Datenbank als gering.</w:t>
       </w:r>
     </w:p>
     <w:p/>
     <w:p/>
-    <w:p>
-      <w:r>
-        <w:rPr>
-          <w:noProof/>
-        </w:rPr>
-        <w:pict>
-          <v:shape id="_x0000_s1041" type="#_x0000_t75" style="position:absolute;margin-left:.15pt;margin-top:.1pt;width:453.5pt;height:354.5pt;z-index:-251627520;mso-position-horizontal:absolute;mso-position-horizontal-relative:text;mso-position-vertical:absolute;mso-position-vertical-relative:text;mso-width-relative:page;mso-height-relative:page" wrapcoords="-107 -137 -107 21691 21707 21691 21707 -137 -107 -137" stroked="t" strokecolor="#5b9bd5 [3204]" strokeweight="2.25pt">
-            <v:imagedata r:id="rId25" o:title="Capture10"/>
-            <w10:wrap type="tight"/>
-          </v:shape>
-        </w:pict>
-      </w:r>
-    </w:p>
-    <w:p/>
-    <w:p>
-      <w:r>
-        <w:rPr>
-          <w:noProof/>
-        </w:rPr>
-        <w:lastRenderedPageBreak/>
-        <w:pict>
-          <v:shape id="_x0000_s1042" type="#_x0000_t75" style="position:absolute;margin-left:.15pt;margin-top:.15pt;width:453.5pt;height:215.5pt;z-index:-251625472;mso-position-horizontal:absolute;mso-position-horizontal-relative:text;mso-position-vertical:absolute;mso-position-vertical-relative:text;mso-width-relative:page;mso-height-relative:page" wrapcoords="-107 -226 -107 21751 21707 21751 21707 -226 -107 -226" stroked="t" strokecolor="#5b9bd5 [3204]" strokeweight="2.25pt">
-            <v:imagedata r:id="rId26" o:title="Capture11"/>
-            <w10:wrap type="tight"/>
-          </v:shape>
-        </w:pict>
-      </w:r>
-    </w:p>
+    <w:p/>
+    <w:p>
+      <w:pPr>
+        <w:rPr>
+          <w:color w:val="FF0000"/>
+        </w:rPr>
+      </w:pPr>
+      <w:r>
+        <w:rPr>
+          <w:color w:val="FF0000"/>
+        </w:rPr>
+        <w:t>DATENMODELLE EINFÜGEN</w:t>
+      </w:r>
+    </w:p>
+    <w:p/>
+    <w:p/>
+    <w:p/>
+    <w:p/>
+    <w:p/>
+    <w:p/>
+    <w:p/>
+    <w:p/>
+    <w:p/>
+    <w:p/>
+    <w:p/>
+    <w:p/>
+    <w:p/>
+    <w:p/>
+    <w:p/>
+    <w:p/>
+    <w:p/>
+    <w:p/>
+    <w:p/>
+    <w:p/>
+    <w:p/>
+    <w:p/>
+    <w:p/>
+    <w:p/>
+    <w:p/>
+    <w:p/>
+    <w:p/>
+    <w:p/>
+    <w:p/>
+    <w:p/>
+    <w:p/>
+    <w:p/>
     <w:p/>
     <w:p/>
     <w:p/>
@@ -2271,6 +3201,7 @@
           <w:sz w:val="36"/>
         </w:rPr>
       </w:pPr>
+      <w:bookmarkStart w:id="9" w:name="_Toc442780483"/>
       <w:r>
         <w:rPr>
           <w:sz w:val="36"/>
@@ -2278,6 +3209,7 @@
         <w:lastRenderedPageBreak/>
         <w:t>Umsetzung</w:t>
       </w:r>
+      <w:bookmarkEnd w:id="9"/>
     </w:p>
     <w:p/>
     <w:p/>
@@ -2296,7 +3228,7 @@
         </w:rPr>
         <w:pict>
           <v:shape id="_x0000_s1039" type="#_x0000_t75" style="position:absolute;margin-left:260.65pt;margin-top:12.5pt;width:196pt;height:182pt;z-index:-251631616;mso-position-horizontal-relative:text;mso-position-vertical-relative:text;mso-width-relative:page;mso-height-relative:page" wrapcoords="-248 -267 -248 21778 21848 21778 21848 -267 -248 -267" stroked="t" strokecolor="#5b9bd5 [3204]" strokeweight="2.25pt">
-            <v:imagedata r:id="rId27" o:title="Capture8"/>
+            <v:imagedata r:id="rId29" o:title="Capture8"/>
             <w10:wrap type="tight"/>
           </v:shape>
         </w:pict>
@@ -2427,7 +3359,7 @@
         </w:rPr>
         <w:pict>
           <v:shape id="_x0000_s1037" type="#_x0000_t75" style="position:absolute;margin-left:280.65pt;margin-top:2.65pt;width:125.5pt;height:123.5pt;z-index:-251635712;mso-position-horizontal-relative:text;mso-position-vertical-relative:text;mso-width-relative:page;mso-height-relative:page" wrapcoords="-307 -313 -307 21809 21907 21809 21907 -313 -307 -313" stroked="t" strokecolor="#5b9bd5 [3204]" strokeweight="2.25pt">
-            <v:imagedata r:id="rId28" o:title="Capture6"/>
+            <v:imagedata r:id="rId30" o:title="Capture6"/>
             <w10:wrap type="tight"/>
           </v:shape>
         </w:pict>
@@ -2455,7 +3387,7 @@
         </w:rPr>
         <w:pict>
           <v:shape id="_x0000_s1038" type="#_x0000_t75" style="position:absolute;margin-left:55.3pt;margin-top:6.6pt;width:141.35pt;height:143.55pt;z-index:-251633664;mso-position-horizontal-relative:text;mso-position-vertical-relative:text;mso-width-relative:page;mso-height-relative:page" wrapcoords="-252 -248 -252 21766 21852 21766 21852 -248 -252 -248" stroked="t" strokecolor="#5b9bd5 [3204]" strokeweight="2.25pt">
-            <v:imagedata r:id="rId29" o:title="Capture7"/>
+            <v:imagedata r:id="rId31" o:title="Capture7"/>
             <w10:wrap type="tight"/>
           </v:shape>
         </w:pict>
@@ -2468,17 +3400,12 @@
     <w:p/>
     <w:p/>
     <w:p/>
-    <w:p/>
-    <w:p/>
     <w:p>
       <w:pPr>
         <w:tabs>
           <w:tab w:val="left" w:pos="3150"/>
         </w:tabs>
       </w:pPr>
-      <w:r>
-        <w:tab/>
-      </w:r>
     </w:p>
     <w:p>
       <w:pPr>
@@ -2491,6 +3418,7 @@
           <w:sz w:val="36"/>
         </w:rPr>
       </w:pPr>
+      <w:bookmarkStart w:id="10" w:name="_Toc442780484"/>
       <w:r>
         <w:rPr>
           <w:sz w:val="36"/>
@@ -2498,6 +3426,7 @@
         <w:lastRenderedPageBreak/>
         <w:t>Zukünftige Features</w:t>
       </w:r>
+      <w:bookmarkEnd w:id="10"/>
     </w:p>
     <w:p/>
     <w:p/>
@@ -2523,6 +3452,9 @@
       </w:r>
       <w:r>
         <w:t xml:space="preserve"> einen Link in der E-Mail bestätigen muss. </w:t>
+      </w:r>
+      <w:r>
+        <w:t xml:space="preserve">Ebenso fehlt bisher die Funktion „Passwort vergessen“. </w:t>
       </w:r>
     </w:p>
     <w:p>
@@ -2592,8 +3524,6 @@
       <w:r>
         <w:t>Beide</w:t>
       </w:r>
-      <w:bookmarkStart w:id="4" w:name="_GoBack"/>
-      <w:bookmarkEnd w:id="4"/>
       <w:r>
         <w:t xml:space="preserve"> genannten Möglichkeiten sind allerdings softwareergonomisch nicht einwandfrei, es müsste unbedingt auf eine klare Trennung von privaten und geteilten Notizen geachtet werden.</w:t>
       </w:r>
@@ -2605,7 +3535,178 @@
         </w:tabs>
       </w:pPr>
     </w:p>
+    <w:p>
+      <w:pPr>
+        <w:pStyle w:val="Listenabsatz"/>
+        <w:numPr>
+          <w:ilvl w:val="0"/>
+          <w:numId w:val="11"/>
+        </w:numPr>
+        <w:tabs>
+          <w:tab w:val="left" w:pos="3150"/>
+        </w:tabs>
+      </w:pPr>
+      <w:r>
+        <w:t>Archivierung von Notizen</w:t>
+      </w:r>
+    </w:p>
+    <w:p>
+      <w:pPr>
+        <w:tabs>
+          <w:tab w:val="left" w:pos="3150"/>
+        </w:tabs>
+      </w:pPr>
+    </w:p>
+    <w:p>
+      <w:pPr>
+        <w:tabs>
+          <w:tab w:val="left" w:pos="3150"/>
+        </w:tabs>
+      </w:pPr>
+      <w:r>
+        <w:t>Wir hatten uns vorgenommen eine Archivierung der Notizen zu implementieren - im Moment ist es nu</w:t>
+      </w:r>
+      <w:r>
+        <w:t>r möglich eine Notiz zu löschen.</w:t>
+      </w:r>
+    </w:p>
+    <w:p>
+      <w:pPr>
+        <w:tabs>
+          <w:tab w:val="left" w:pos="3150"/>
+        </w:tabs>
+      </w:pPr>
+      <w:r>
+        <w:t>(</w:t>
+      </w:r>
+      <w:r>
+        <w:t>S</w:t>
+      </w:r>
+      <w:r>
+        <w:t>iehe Notiz Mockup: Es gibt ein „Haken“ und ein „Papierkorb“</w:t>
+      </w:r>
+      <w:r>
+        <w:t xml:space="preserve"> Symbol)</w:t>
+      </w:r>
+    </w:p>
+    <w:p>
+      <w:pPr>
+        <w:tabs>
+          <w:tab w:val="left" w:pos="3150"/>
+        </w:tabs>
+      </w:pPr>
+      <w:r>
+        <w:t>Geplant war es,</w:t>
+      </w:r>
+      <w:r>
+        <w:t xml:space="preserve"> eine Kategorie „</w:t>
+      </w:r>
+      <w:r>
+        <w:t>Archiv</w:t>
+      </w:r>
+      <w:r>
+        <w:t>“ zu erstellen, in der dann archi</w:t>
+      </w:r>
+      <w:r>
+        <w:t>vierte Notizen gelagert werden. Somit müsste die abgehakte Notiz allerdings aus allen anderen Kategorien entfernt werden – und man könnte nich</w:t>
+      </w:r>
+      <w:r>
+        <w:t>t mehr nachvollziehen in welchen</w:t>
+      </w:r>
+      <w:r>
+        <w:t xml:space="preserve"> Kategorie</w:t>
+      </w:r>
+      <w:r>
+        <w:t>n</w:t>
+      </w:r>
+      <w:r>
+        <w:t xml:space="preserve"> die Notiz</w:t>
+      </w:r>
+      <w:r>
+        <w:t xml:space="preserve"> einmal</w:t>
+      </w:r>
+      <w:r>
+        <w:t xml:space="preserve"> war. </w:t>
+      </w:r>
+      <w:r>
+        <w:t xml:space="preserve">Das Archiv wäre in dieser Form auch nichts anderes als ein riesiger Papierkorb. </w:t>
+      </w:r>
+    </w:p>
+    <w:p>
+      <w:pPr>
+        <w:tabs>
+          <w:tab w:val="left" w:pos="3150"/>
+        </w:tabs>
+      </w:pPr>
+      <w:r>
+        <w:t xml:space="preserve">Das Feature haben wir aus Zeitgründen hintenangestellt und nicht fertig gestellt. </w:t>
+      </w:r>
+    </w:p>
+    <w:p>
+      <w:pPr>
+        <w:tabs>
+          <w:tab w:val="left" w:pos="3150"/>
+        </w:tabs>
+      </w:pPr>
+    </w:p>
+    <w:p>
+      <w:pPr>
+        <w:pStyle w:val="Listenabsatz"/>
+        <w:numPr>
+          <w:ilvl w:val="0"/>
+          <w:numId w:val="11"/>
+        </w:numPr>
+        <w:tabs>
+          <w:tab w:val="left" w:pos="3150"/>
+        </w:tabs>
+      </w:pPr>
+      <w:r>
+        <w:t>Drag &amp; Drop</w:t>
+      </w:r>
+    </w:p>
+    <w:p>
+      <w:pPr>
+        <w:tabs>
+          <w:tab w:val="left" w:pos="3150"/>
+        </w:tabs>
+      </w:pPr>
+    </w:p>
+    <w:p>
+      <w:pPr>
+        <w:tabs>
+          <w:tab w:val="left" w:pos="3150"/>
+        </w:tabs>
+      </w:pPr>
+      <w:r>
+        <w:t xml:space="preserve">Eine weitere Idee war es, dass der Nutzer per Drag &amp; Drop die Notizen individuell anordnen kann. Dies haben wir allerdings nicht weiter verfolgt. </w:t>
+      </w:r>
+    </w:p>
+    <w:p>
+      <w:pPr>
+        <w:tabs>
+          <w:tab w:val="left" w:pos="3150"/>
+        </w:tabs>
+      </w:pPr>
+    </w:p>
+    <w:p>
+      <w:pPr>
+        <w:tabs>
+          <w:tab w:val="left" w:pos="3150"/>
+        </w:tabs>
+      </w:pPr>
+    </w:p>
+    <w:p>
+      <w:pPr>
+        <w:tabs>
+          <w:tab w:val="left" w:pos="3150"/>
+        </w:tabs>
+      </w:pPr>
+      <w:bookmarkStart w:id="11" w:name="_GoBack"/>
+      <w:bookmarkEnd w:id="11"/>
+    </w:p>
     <w:sectPr>
+      <w:headerReference w:type="default" r:id="rId32"/>
+      <w:footerReference w:type="default" r:id="rId33"/>
       <w:pgSz w:w="11906" w:h="16838"/>
       <w:pgMar w:top="1417" w:right="1417" w:bottom="1134" w:left="1417" w:header="708" w:footer="708" w:gutter="0"/>
       <w:cols w:space="708"/>
@@ -2640,6 +3741,133 @@
 </w:endnotes>
 </file>
 
+<file path=word/footer1.xml><?xml version="1.0" encoding="utf-8"?>
+<w:ftr xmlns:wpc="http://schemas.microsoft.com/office/word/2010/wordprocessingCanvas" xmlns:mc="http://schemas.openxmlformats.org/markup-compatibility/2006" xmlns:o="urn:schemas-microsoft-com:office:office" xmlns:r="http://schemas.openxmlformats.org/officeDocument/2006/relationships" xmlns:m="http://schemas.openxmlformats.org/officeDocument/2006/math" xmlns:v="urn:schemas-microsoft-com:vml" xmlns:wp14="http://schemas.microsoft.com/office/word/2010/wordprocessingDrawing" xmlns:wp="http://schemas.openxmlformats.org/drawingml/2006/wordprocessingDrawing" xmlns:w10="urn:schemas-microsoft-com:office:word" xmlns:w="http://schemas.openxmlformats.org/wordprocessingml/2006/main" xmlns:w14="http://schemas.microsoft.com/office/word/2010/wordml" xmlns:w15="http://schemas.microsoft.com/office/word/2012/wordml" xmlns:wpg="http://schemas.microsoft.com/office/word/2010/wordprocessingGroup" xmlns:wpi="http://schemas.microsoft.com/office/word/2010/wordprocessingInk" xmlns:wne="http://schemas.microsoft.com/office/word/2006/wordml" xmlns:wps="http://schemas.microsoft.com/office/word/2010/wordprocessingShape" mc:Ignorable="w14 w15 wp14">
+  <w:sdt>
+    <w:sdtPr>
+      <w:id w:val="1747152843"/>
+      <w:docPartObj>
+        <w:docPartGallery w:val="Page Numbers (Bottom of Page)"/>
+        <w:docPartUnique/>
+      </w:docPartObj>
+    </w:sdtPr>
+    <w:sdtContent>
+      <w:p>
+        <w:pPr>
+          <w:pStyle w:val="Fuzeile"/>
+          <w:jc w:val="center"/>
+        </w:pPr>
+        <w:r>
+          <w:rPr>
+            <w:noProof/>
+            <w:lang w:eastAsia="de-DE"/>
+          </w:rPr>
+          <mc:AlternateContent>
+            <mc:Choice Requires="wps">
+              <w:drawing>
+                <wp:inline distT="0" distB="0" distL="0" distR="0">
+                  <wp:extent cx="5467350" cy="45085"/>
+                  <wp:effectExtent l="0" t="9525" r="0" b="2540"/>
+                  <wp:docPr id="7" name="Flussdiagramm: Verzweigung 7" descr="Light horizontal"/>
+                  <wp:cNvGraphicFramePr>
+                    <a:graphicFrameLocks xmlns:a="http://schemas.openxmlformats.org/drawingml/2006/main"/>
+                  </wp:cNvGraphicFramePr>
+                  <a:graphic xmlns:a="http://schemas.openxmlformats.org/drawingml/2006/main">
+                    <a:graphicData uri="http://schemas.microsoft.com/office/word/2010/wordprocessingShape">
+                      <wps:wsp>
+                        <wps:cNvSpPr>
+                          <a:spLocks noChangeArrowheads="1"/>
+                        </wps:cNvSpPr>
+                        <wps:spPr bwMode="auto">
+                          <a:xfrm flipV="1">
+                            <a:off x="0" y="0"/>
+                            <a:ext cx="5467350" cy="45085"/>
+                          </a:xfrm>
+                          <a:prstGeom prst="flowChartDecision">
+                            <a:avLst/>
+                          </a:prstGeom>
+                          <a:pattFill prst="ltHorz">
+                            <a:fgClr>
+                              <a:srgbClr val="000000"/>
+                            </a:fgClr>
+                            <a:bgClr>
+                              <a:srgbClr val="FFFFFF"/>
+                            </a:bgClr>
+                          </a:pattFill>
+                          <a:ln>
+                            <a:noFill/>
+                          </a:ln>
+                          <a:extLst>
+                            <a:ext uri="{91240B29-F687-4F45-9708-019B960494DF}">
+                              <a14:hiddenLine xmlns:a14="http://schemas.microsoft.com/office/drawing/2010/main" w="9525">
+                                <a:solidFill>
+                                  <a:srgbClr val="000000"/>
+                                </a:solidFill>
+                                <a:miter lim="800000"/>
+                                <a:headEnd/>
+                                <a:tailEnd/>
+                              </a14:hiddenLine>
+                            </a:ext>
+                          </a:extLst>
+                        </wps:spPr>
+                        <wps:bodyPr rot="0" vert="horz" wrap="square" lIns="91440" tIns="45720" rIns="91440" bIns="45720" anchor="t" anchorCtr="0" upright="1">
+                          <a:noAutofit/>
+                        </wps:bodyPr>
+                      </wps:wsp>
+                    </a:graphicData>
+                  </a:graphic>
+                </wp:inline>
+              </w:drawing>
+            </mc:Choice>
+            <mc:Fallback>
+              <w:pict>
+                <v:shapetype w14:anchorId="45B979AF" id="_x0000_t110" coordsize="21600,21600" o:spt="110" path="m10800,l,10800,10800,21600,21600,10800xe">
+                  <v:stroke joinstyle="miter"/>
+                  <v:path gradientshapeok="t" o:connecttype="rect" textboxrect="5400,5400,16200,16200"/>
+                </v:shapetype>
+                <v:shape id="Flussdiagramm: Verzweigung 7" o:spid="_x0000_s1026" type="#_x0000_t110" alt="Light horizontal" style="width:430.5pt;height:3.55pt;flip:y;visibility:visible;mso-wrap-style:square;mso-left-percent:-10001;mso-top-percent:-10001;mso-position-horizontal:absolute;mso-position-horizontal-relative:char;mso-position-vertical:absolute;mso-position-vertical-relative:line;mso-left-percent:-10001;mso-top-percent:-10001;v-text-anchor:top" o:gfxdata="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" fillcolor="black" stroked="f">
+                  <v:fill r:id="rId1" o:title="" type="pattern"/>
+                  <w10:anchorlock/>
+                </v:shape>
+              </w:pict>
+            </mc:Fallback>
+          </mc:AlternateContent>
+        </w:r>
+      </w:p>
+      <w:p>
+        <w:pPr>
+          <w:pStyle w:val="Fuzeile"/>
+          <w:jc w:val="center"/>
+        </w:pPr>
+        <w:r>
+          <w:fldChar w:fldCharType="begin"/>
+        </w:r>
+        <w:r>
+          <w:instrText>PAGE    \* MERGEFORMAT</w:instrText>
+        </w:r>
+        <w:r>
+          <w:fldChar w:fldCharType="separate"/>
+        </w:r>
+        <w:r>
+          <w:rPr>
+            <w:noProof/>
+          </w:rPr>
+          <w:t>17</w:t>
+        </w:r>
+        <w:r>
+          <w:fldChar w:fldCharType="end"/>
+        </w:r>
+      </w:p>
+    </w:sdtContent>
+  </w:sdt>
+  <w:p>
+    <w:pPr>
+      <w:pStyle w:val="Fuzeile"/>
+    </w:pPr>
+  </w:p>
+</w:ftr>
+</file>
+
 <file path=word/footnotes.xml><?xml version="1.0" encoding="utf-8"?>
 <w:footnotes xmlns:wpc="http://schemas.microsoft.com/office/word/2010/wordprocessingCanvas" xmlns:mc="http://schemas.openxmlformats.org/markup-compatibility/2006" xmlns:o="urn:schemas-microsoft-com:office:office" xmlns:r="http://schemas.openxmlformats.org/officeDocument/2006/relationships" xmlns:m="http://schemas.openxmlformats.org/officeDocument/2006/math" xmlns:v="urn:schemas-microsoft-com:vml" xmlns:wp14="http://schemas.microsoft.com/office/word/2010/wordprocessingDrawing" xmlns:wp="http://schemas.openxmlformats.org/drawingml/2006/wordprocessingDrawing" xmlns:w10="urn:schemas-microsoft-com:office:word" xmlns:w="http://schemas.openxmlformats.org/wordprocessingml/2006/main" xmlns:w14="http://schemas.microsoft.com/office/word/2010/wordml" xmlns:w15="http://schemas.microsoft.com/office/word/2012/wordml" xmlns:wpg="http://schemas.microsoft.com/office/word/2010/wordprocessingGroup" xmlns:wpi="http://schemas.microsoft.com/office/word/2010/wordprocessingInk" xmlns:wne="http://schemas.microsoft.com/office/word/2006/wordml" xmlns:wps="http://schemas.microsoft.com/office/word/2010/wordprocessingShape" mc:Ignorable="w14 w15 wp14">
   <w:footnote w:type="separator" w:id="-1">
@@ -2663,6 +3891,34 @@
     </w:p>
   </w:footnote>
 </w:footnotes>
+</file>
+
+<file path=word/header1.xml><?xml version="1.0" encoding="utf-8"?>
+<w:hdr xmlns:wpc="http://schemas.microsoft.com/office/word/2010/wordprocessingCanvas" xmlns:mc="http://schemas.openxmlformats.org/markup-compatibility/2006" xmlns:o="urn:schemas-microsoft-com:office:office" xmlns:r="http://schemas.openxmlformats.org/officeDocument/2006/relationships" xmlns:m="http://schemas.openxmlformats.org/officeDocument/2006/math" xmlns:v="urn:schemas-microsoft-com:vml" xmlns:wp14="http://schemas.microsoft.com/office/word/2010/wordprocessingDrawing" xmlns:wp="http://schemas.openxmlformats.org/drawingml/2006/wordprocessingDrawing" xmlns:w10="urn:schemas-microsoft-com:office:word" xmlns:w="http://schemas.openxmlformats.org/wordprocessingml/2006/main" xmlns:w14="http://schemas.microsoft.com/office/word/2010/wordml" xmlns:w15="http://schemas.microsoft.com/office/word/2012/wordml" xmlns:wpg="http://schemas.microsoft.com/office/word/2010/wordprocessingGroup" xmlns:wpi="http://schemas.microsoft.com/office/word/2010/wordprocessingInk" xmlns:wne="http://schemas.microsoft.com/office/word/2006/wordml" xmlns:wps="http://schemas.microsoft.com/office/word/2010/wordprocessingShape" mc:Ignorable="w14 w15 wp14">
+  <w:p>
+    <w:pPr>
+      <w:pStyle w:val="Kopfzeile"/>
+    </w:pPr>
+    <w:r>
+      <w:t>SRH HEIDELBERG</w:t>
+    </w:r>
+    <w:r>
+      <w:tab/>
+      <w:t>MEAN-Notes</w:t>
+    </w:r>
+    <w:r>
+      <w:ptab w:relativeTo="margin" w:alignment="right" w:leader="none"/>
+    </w:r>
+    <w:r>
+      <w:t xml:space="preserve">Prof. Dr. </w:t>
+    </w:r>
+    <w:proofErr w:type="spellStart"/>
+    <w:r>
+      <w:t>Yass</w:t>
+    </w:r>
+    <w:proofErr w:type="spellEnd"/>
+  </w:p>
+</w:hdr>
 </file>
 
 <file path=word/numbering.xml><?xml version="1.0" encoding="utf-8"?>
@@ -4302,7 +5558,573 @@
     <w:uiPriority w:val="99"/>
     <w:rsid w:val="00AD7D82"/>
   </w:style>
+  <w:style w:type="paragraph" w:styleId="Inhaltsverzeichnisberschrift">
+    <w:name w:val="TOC Heading"/>
+    <w:basedOn w:val="berschrift1"/>
+    <w:next w:val="Standard"/>
+    <w:uiPriority w:val="39"/>
+    <w:unhideWhenUsed/>
+    <w:qFormat/>
+    <w:rsid w:val="007F1A8A"/>
+    <w:pPr>
+      <w:outlineLvl w:val="9"/>
+    </w:pPr>
+    <w:rPr>
+      <w:lang w:eastAsia="de-DE"/>
+    </w:rPr>
+  </w:style>
+  <w:style w:type="paragraph" w:styleId="Verzeichnis1">
+    <w:name w:val="toc 1"/>
+    <w:basedOn w:val="Standard"/>
+    <w:next w:val="Standard"/>
+    <w:autoRedefine/>
+    <w:uiPriority w:val="39"/>
+    <w:unhideWhenUsed/>
+    <w:rsid w:val="007F1A8A"/>
+    <w:pPr>
+      <w:spacing w:after="100"/>
+    </w:pPr>
+  </w:style>
+  <w:style w:type="paragraph" w:styleId="Verzeichnis2">
+    <w:name w:val="toc 2"/>
+    <w:basedOn w:val="Standard"/>
+    <w:next w:val="Standard"/>
+    <w:autoRedefine/>
+    <w:uiPriority w:val="39"/>
+    <w:unhideWhenUsed/>
+    <w:rsid w:val="007F1A8A"/>
+    <w:pPr>
+      <w:spacing w:after="100"/>
+      <w:ind w:left="220"/>
+    </w:pPr>
+  </w:style>
 </w:styles>
+</file>
+
+<file path=word/glossary/document.xml><?xml version="1.0" encoding="utf-8"?>
+<w:glossaryDocument xmlns:wpc="http://schemas.microsoft.com/office/word/2010/wordprocessingCanvas" xmlns:mc="http://schemas.openxmlformats.org/markup-compatibility/2006" xmlns:o="urn:schemas-microsoft-com:office:office" xmlns:r="http://schemas.openxmlformats.org/officeDocument/2006/relationships" xmlns:m="http://schemas.openxmlformats.org/officeDocument/2006/math" xmlns:v="urn:schemas-microsoft-com:vml" xmlns:wp14="http://schemas.microsoft.com/office/word/2010/wordprocessingDrawing" xmlns:wp="http://schemas.openxmlformats.org/drawingml/2006/wordprocessingDrawing" xmlns:w10="urn:schemas-microsoft-com:office:word" xmlns:w="http://schemas.openxmlformats.org/wordprocessingml/2006/main" xmlns:w14="http://schemas.microsoft.com/office/word/2010/wordml" xmlns:w15="http://schemas.microsoft.com/office/word/2012/wordml" xmlns:wpg="http://schemas.microsoft.com/office/word/2010/wordprocessingGroup" xmlns:wpi="http://schemas.microsoft.com/office/word/2010/wordprocessingInk" xmlns:wne="http://schemas.microsoft.com/office/word/2006/wordml" xmlns:wps="http://schemas.microsoft.com/office/word/2010/wordprocessingShape" mc:Ignorable="w14 w15 wp14"/>
+</file>
+
+<file path=word/glossary/fontTable.xml><?xml version="1.0" encoding="utf-8"?>
+<w:fonts xmlns:mc="http://schemas.openxmlformats.org/markup-compatibility/2006" xmlns:r="http://schemas.openxmlformats.org/officeDocument/2006/relationships" xmlns:w="http://schemas.openxmlformats.org/wordprocessingml/2006/main" xmlns:w14="http://schemas.microsoft.com/office/word/2010/wordml" xmlns:w15="http://schemas.microsoft.com/office/word/2012/wordml" mc:Ignorable="w14 w15">
+  <w:font w:name="Times New Roman">
+    <w:panose1 w:val="02020603050405020304"/>
+    <w:charset w:val="00"/>
+    <w:family w:val="roman"/>
+    <w:pitch w:val="variable"/>
+    <w:sig w:usb0="E0002EFF" w:usb1="C0007843" w:usb2="00000009" w:usb3="00000000" w:csb0="000001FF" w:csb1="00000000"/>
+  </w:font>
+  <w:font w:name="Symbol">
+    <w:panose1 w:val="05050102010706020507"/>
+    <w:charset w:val="02"/>
+    <w:family w:val="roman"/>
+    <w:pitch w:val="variable"/>
+    <w:sig w:usb0="00000000" w:usb1="10000000" w:usb2="00000000" w:usb3="00000000" w:csb0="80000000" w:csb1="00000000"/>
+  </w:font>
+  <w:font w:name="Courier New">
+    <w:panose1 w:val="02070309020205020404"/>
+    <w:charset w:val="00"/>
+    <w:family w:val="modern"/>
+    <w:pitch w:val="fixed"/>
+    <w:sig w:usb0="E0002EFF" w:usb1="C0007843" w:usb2="00000009" w:usb3="00000000" w:csb0="000001FF" w:csb1="00000000"/>
+  </w:font>
+  <w:font w:name="Wingdings">
+    <w:panose1 w:val="05000000000000000000"/>
+    <w:charset w:val="02"/>
+    <w:family w:val="auto"/>
+    <w:pitch w:val="variable"/>
+    <w:sig w:usb0="00000000" w:usb1="10000000" w:usb2="00000000" w:usb3="00000000" w:csb0="80000000" w:csb1="00000000"/>
+  </w:font>
+  <w:font w:name="Calibri">
+    <w:panose1 w:val="020F0502020204030204"/>
+    <w:charset w:val="00"/>
+    <w:family w:val="swiss"/>
+    <w:pitch w:val="variable"/>
+    <w:sig w:usb0="E00002FF" w:usb1="4000ACFF" w:usb2="00000001" w:usb3="00000000" w:csb0="0000019F" w:csb1="00000000"/>
+  </w:font>
+  <w:font w:name="Calibri Light">
+    <w:panose1 w:val="020F0302020204030204"/>
+    <w:charset w:val="00"/>
+    <w:family w:val="swiss"/>
+    <w:pitch w:val="variable"/>
+    <w:sig w:usb0="A00002EF" w:usb1="4000207B" w:usb2="00000000" w:usb3="00000000" w:csb0="0000019F" w:csb1="00000000"/>
+  </w:font>
+</w:fonts>
+</file>
+
+<file path=word/glossary/settings.xml><?xml version="1.0" encoding="utf-8"?>
+<w:settings xmlns:mc="http://schemas.openxmlformats.org/markup-compatibility/2006" xmlns:o="urn:schemas-microsoft-com:office:office" xmlns:r="http://schemas.openxmlformats.org/officeDocument/2006/relationships" xmlns:m="http://schemas.openxmlformats.org/officeDocument/2006/math" xmlns:v="urn:schemas-microsoft-com:vml" xmlns:w10="urn:schemas-microsoft-com:office:word" xmlns:w="http://schemas.openxmlformats.org/wordprocessingml/2006/main" xmlns:w14="http://schemas.microsoft.com/office/word/2010/wordml" xmlns:w15="http://schemas.microsoft.com/office/word/2012/wordml" xmlns:sl="http://schemas.openxmlformats.org/schemaLibrary/2006/main" mc:Ignorable="w14 w15">
+  <w:view w:val="normal"/>
+  <w:defaultTabStop w:val="708"/>
+  <w:hyphenationZone w:val="425"/>
+  <w:characterSpacingControl w:val="doNotCompress"/>
+  <w:compat>
+    <w:useFELayout/>
+    <w:compatSetting w:name="compatibilityMode" w:uri="http://schemas.microsoft.com/office/word" w:val="15"/>
+    <w:compatSetting w:name="overrideTableStyleFontSizeAndJustification" w:uri="http://schemas.microsoft.com/office/word" w:val="1"/>
+    <w:compatSetting w:name="enableOpenTypeFeatures" w:uri="http://schemas.microsoft.com/office/word" w:val="1"/>
+    <w:compatSetting w:name="doNotFlipMirrorIndents" w:uri="http://schemas.microsoft.com/office/word" w:val="1"/>
+    <w:compatSetting w:name="differentiateMultirowTableHeaders" w:uri="http://schemas.microsoft.com/office/word" w:val="1"/>
+  </w:compat>
+  <w:rsids>
+    <w:rsidRoot w:val="00525EED"/>
+    <w:rsid w:val="00525EED"/>
+    <w:rsid w:val="00F5196B"/>
+  </w:rsids>
+  <m:mathPr>
+    <m:mathFont m:val="Cambria Math"/>
+    <m:brkBin m:val="before"/>
+    <m:brkBinSub m:val="--"/>
+    <m:smallFrac m:val="0"/>
+    <m:dispDef/>
+    <m:lMargin m:val="0"/>
+    <m:rMargin m:val="0"/>
+    <m:defJc m:val="centerGroup"/>
+    <m:wrapIndent m:val="1440"/>
+    <m:intLim m:val="subSup"/>
+    <m:naryLim m:val="undOvr"/>
+  </m:mathPr>
+  <w:themeFontLang w:val="de-DE"/>
+  <w:clrSchemeMapping w:bg1="light1" w:t1="dark1" w:bg2="light2" w:t2="dark2" w:accent1="accent1" w:accent2="accent2" w:accent3="accent3" w:accent4="accent4" w:accent5="accent5" w:accent6="accent6" w:hyperlink="hyperlink" w:followedHyperlink="followedHyperlink"/>
+  <w:decimalSymbol w:val=","/>
+  <w:listSeparator w:val=";"/>
+  <w15:chartTrackingRefBased/>
+</w:settings>
+</file>
+
+<file path=word/glossary/styles.xml><?xml version="1.0" encoding="utf-8"?>
+<w:styles xmlns:mc="http://schemas.openxmlformats.org/markup-compatibility/2006" xmlns:r="http://schemas.openxmlformats.org/officeDocument/2006/relationships" xmlns:w="http://schemas.openxmlformats.org/wordprocessingml/2006/main" xmlns:w14="http://schemas.microsoft.com/office/word/2010/wordml" xmlns:w15="http://schemas.microsoft.com/office/word/2012/wordml" mc:Ignorable="w14 w15">
+  <w:docDefaults>
+    <w:rPrDefault>
+      <w:rPr>
+        <w:rFonts w:asciiTheme="minorHAnsi" w:eastAsiaTheme="minorEastAsia" w:hAnsiTheme="minorHAnsi" w:cstheme="minorBidi"/>
+        <w:sz w:val="22"/>
+        <w:szCs w:val="22"/>
+        <w:lang w:val="de-DE" w:eastAsia="de-DE" w:bidi="ar-SA"/>
+      </w:rPr>
+    </w:rPrDefault>
+    <w:pPrDefault>
+      <w:pPr>
+        <w:spacing w:after="160" w:line="259" w:lineRule="auto"/>
+      </w:pPr>
+    </w:pPrDefault>
+  </w:docDefaults>
+  <w:latentStyles w:defLockedState="0" w:defUIPriority="99" w:defSemiHidden="0" w:defUnhideWhenUsed="0" w:defQFormat="0" w:count="371">
+    <w:lsdException w:name="Normal" w:uiPriority="0" w:qFormat="1"/>
+    <w:lsdException w:name="heading 1" w:uiPriority="9" w:qFormat="1"/>
+    <w:lsdException w:name="heading 2" w:semiHidden="1" w:uiPriority="9" w:unhideWhenUsed="1" w:qFormat="1"/>
+    <w:lsdException w:name="heading 3" w:semiHidden="1" w:uiPriority="9" w:unhideWhenUsed="1" w:qFormat="1"/>
+    <w:lsdException w:name="heading 4" w:semiHidden="1" w:uiPriority="9" w:unhideWhenUsed="1" w:qFormat="1"/>
+    <w:lsdException w:name="heading 5" w:semiHidden="1" w:uiPriority="9" w:unhideWhenUsed="1" w:qFormat="1"/>
+    <w:lsdException w:name="heading 6" w:semiHidden="1" w:uiPriority="9" w:unhideWhenUsed="1" w:qFormat="1"/>
+    <w:lsdException w:name="heading 7" w:semiHidden="1" w:uiPriority="9" w:unhideWhenUsed="1" w:qFormat="1"/>
+    <w:lsdException w:name="heading 8" w:semiHidden="1" w:uiPriority="9" w:unhideWhenUsed="1" w:qFormat="1"/>
+    <w:lsdException w:name="heading 9" w:semiHidden="1" w:uiPriority="9" w:unhideWhenUsed="1" w:qFormat="1"/>
+    <w:lsdException w:name="index 1" w:semiHidden="1" w:unhideWhenUsed="1"/>
+    <w:lsdException w:name="index 2" w:semiHidden="1" w:unhideWhenUsed="1"/>
+    <w:lsdException w:name="index 3" w:semiHidden="1" w:unhideWhenUsed="1"/>
+    <w:lsdException w:name="index 4" w:semiHidden="1" w:unhideWhenUsed="1"/>
+    <w:lsdException w:name="index 5" w:semiHidden="1" w:unhideWhenUsed="1"/>
+    <w:lsdException w:name="index 6" w:semiHidden="1" w:unhideWhenUsed="1"/>
+    <w:lsdException w:name="index 7" w:semiHidden="1" w:unhideWhenUsed="1"/>
+    <w:lsdException w:name="index 8" w:semiHidden="1" w:unhideWhenUsed="1"/>
+    <w:lsdException w:name="index 9" w:semiHidden="1" w:unhideWhenUsed="1"/>
+    <w:lsdException w:name="toc 1" w:semiHidden="1" w:uiPriority="39" w:unhideWhenUsed="1"/>
+    <w:lsdException w:name="toc 2" w:semiHidden="1" w:uiPriority="39" w:unhideWhenUsed="1"/>
+    <w:lsdException w:name="toc 3" w:semiHidden="1" w:uiPriority="39" w:unhideWhenUsed="1"/>
+    <w:lsdException w:name="toc 4" w:semiHidden="1" w:uiPriority="39" w:unhideWhenUsed="1"/>
+    <w:lsdException w:name="toc 5" w:semiHidden="1" w:uiPriority="39" w:unhideWhenUsed="1"/>
+    <w:lsdException w:name="toc 6" w:semiHidden="1" w:uiPriority="39" w:unhideWhenUsed="1"/>
+    <w:lsdException w:name="toc 7" w:semiHidden="1" w:uiPriority="39" w:unhideWhenUsed="1"/>
+    <w:lsdException w:name="toc 8" w:semiHidden="1" w:uiPriority="39" w:unhideWhenUsed="1"/>
+    <w:lsdException w:name="toc 9" w:semiHidden="1" w:uiPriority="39" w:unhideWhenUsed="1"/>
+    <w:lsdException w:name="Normal Indent" w:semiHidden="1" w:unhideWhenUsed="1"/>
+    <w:lsdException w:name="footnote text" w:semiHidden="1" w:unhideWhenUsed="1"/>
+    <w:lsdException w:name="annotation text" w:semiHidden="1" w:unhideWhenUsed="1"/>
+    <w:lsdException w:name="header" w:semiHidden="1" w:unhideWhenUsed="1"/>
+    <w:lsdException w:name="footer" w:semiHidden="1" w:unhideWhenUsed="1"/>
+    <w:lsdException w:name="index heading" w:semiHidden="1" w:unhideWhenUsed="1"/>
+    <w:lsdException w:name="caption" w:semiHidden="1" w:uiPriority="35" w:unhideWhenUsed="1" w:qFormat="1"/>
+    <w:lsdException w:name="table of figures" w:semiHidden="1" w:unhideWhenUsed="1"/>
+    <w:lsdException w:name="envelope address" w:semiHidden="1" w:unhideWhenUsed="1"/>
+    <w:lsdException w:name="envelope return" w:semiHidden="1" w:unhideWhenUsed="1"/>
+    <w:lsdException w:name="footnote reference" w:semiHidden="1" w:unhideWhenUsed="1"/>
+    <w:lsdException w:name="annotation reference" w:semiHidden="1" w:unhideWhenUsed="1"/>
+    <w:lsdException w:name="line number" w:semiHidden="1" w:unhideWhenUsed="1"/>
+    <w:lsdException w:name="page number" w:semiHidden="1" w:unhideWhenUsed="1"/>
+    <w:lsdException w:name="endnote reference" w:semiHidden="1" w:unhideWhenUsed="1"/>
+    <w:lsdException w:name="endnote text" w:semiHidden="1" w:unhideWhenUsed="1"/>
+    <w:lsdException w:name="table of authorities" w:semiHidden="1" w:unhideWhenUsed="1"/>
+    <w:lsdException w:name="macro" w:semiHidden="1" w:unhideWhenUsed="1"/>
+    <w:lsdException w:name="toa heading" w:semiHidden="1" w:unhideWhenUsed="1"/>
+    <w:lsdException w:name="List" w:semiHidden="1" w:unhideWhenUsed="1"/>
+    <w:lsdException w:name="List Bullet" w:semiHidden="1" w:unhideWhenUsed="1"/>
+    <w:lsdException w:name="List Number" w:semiHidden="1" w:unhideWhenUsed="1"/>
+    <w:lsdException w:name="List 2" w:semiHidden="1" w:unhideWhenUsed="1"/>
+    <w:lsdException w:name="List 3" w:semiHidden="1" w:unhideWhenUsed="1"/>
+    <w:lsdException w:name="List 4" w:semiHidden="1" w:unhideWhenUsed="1"/>
+    <w:lsdException w:name="List 5" w:semiHidden="1" w:unhideWhenUsed="1"/>
+    <w:lsdException w:name="List Bullet 2" w:semiHidden="1" w:unhideWhenUsed="1"/>
+    <w:lsdException w:name="List Bullet 3" w:semiHidden="1" w:unhideWhenUsed="1"/>
+    <w:lsdException w:name="List Bullet 4" w:semiHidden="1" w:unhideWhenUsed="1"/>
+    <w:lsdException w:name="List Bullet 5" w:semiHidden="1" w:unhideWhenUsed="1"/>
+    <w:lsdException w:name="List Number 2" w:semiHidden="1" w:unhideWhenUsed="1"/>
+    <w:lsdException w:name="List Number 3" w:semiHidden="1" w:unhideWhenUsed="1"/>
+    <w:lsdException w:name="List Number 4" w:semiHidden="1" w:unhideWhenUsed="1"/>
+    <w:lsdException w:name="List Number 5" w:semiHidden="1" w:unhideWhenUsed="1"/>
+    <w:lsdException w:name="Title" w:uiPriority="10" w:qFormat="1"/>
+    <w:lsdException w:name="Closing" w:semiHidden="1" w:unhideWhenUsed="1"/>
+    <w:lsdException w:name="Signature" w:semiHidden="1" w:unhideWhenUsed="1"/>
+    <w:lsdException w:name="Default Paragraph Font" w:semiHidden="1" w:uiPriority="1" w:unhideWhenUsed="1"/>
+    <w:lsdException w:name="Body Text" w:semiHidden="1" w:unhideWhenUsed="1"/>
+    <w:lsdException w:name="Body Text Indent" w:semiHidden="1" w:unhideWhenUsed="1"/>
+    <w:lsdException w:name="List Continue" w:semiHidden="1" w:unhideWhenUsed="1"/>
+    <w:lsdException w:name="List Continue 2" w:semiHidden="1" w:unhideWhenUsed="1"/>
+    <w:lsdException w:name="List Continue 3" w:semiHidden="1" w:unhideWhenUsed="1"/>
+    <w:lsdException w:name="List Continue 4" w:semiHidden="1" w:unhideWhenUsed="1"/>
+    <w:lsdException w:name="List Continue 5" w:semiHidden="1" w:unhideWhenUsed="1"/>
+    <w:lsdException w:name="Message Header" w:semiHidden="1" w:unhideWhenUsed="1"/>
+    <w:lsdException w:name="Subtitle" w:uiPriority="11" w:qFormat="1"/>
+    <w:lsdException w:name="Salutation" w:semiHidden="1" w:unhideWhenUsed="1"/>
+    <w:lsdException w:name="Date" w:semiHidden="1" w:unhideWhenUsed="1"/>
+    <w:lsdException w:name="Body Text First Indent" w:semiHidden="1" w:unhideWhenUsed="1"/>
+    <w:lsdException w:name="Body Text First Indent 2" w:semiHidden="1" w:unhideWhenUsed="1"/>
+    <w:lsdException w:name="Note Heading" w:semiHidden="1" w:unhideWhenUsed="1"/>
+    <w:lsdException w:name="Body Text 2" w:semiHidden="1" w:unhideWhenUsed="1"/>
+    <w:lsdException w:name="Body Text 3" w:semiHidden="1" w:unhideWhenUsed="1"/>
+    <w:lsdException w:name="Body Text Indent 2" w:semiHidden="1" w:unhideWhenUsed="1"/>
+    <w:lsdException w:name="Body Text Indent 3" w:semiHidden="1" w:unhideWhenUsed="1"/>
+    <w:lsdException w:name="Block Text" w:semiHidden="1" w:unhideWhenUsed="1"/>
+    <w:lsdException w:name="Hyperlink" w:semiHidden="1" w:unhideWhenUsed="1"/>
+    <w:lsdException w:name="FollowedHyperlink" w:semiHidden="1" w:unhideWhenUsed="1"/>
+    <w:lsdException w:name="Strong" w:uiPriority="22" w:qFormat="1"/>
+    <w:lsdException w:name="Emphasis" w:uiPriority="20" w:qFormat="1"/>
+    <w:lsdException w:name="Document Map" w:semiHidden="1" w:unhideWhenUsed="1"/>
+    <w:lsdException w:name="Plain Text" w:semiHidden="1" w:unhideWhenUsed="1"/>
+    <w:lsdException w:name="E-mail Signature" w:semiHidden="1" w:unhideWhenUsed="1"/>
+    <w:lsdException w:name="HTML Top of Form" w:semiHidden="1" w:unhideWhenUsed="1"/>
+    <w:lsdException w:name="HTML Bottom of Form" w:semiHidden="1" w:unhideWhenUsed="1"/>
+    <w:lsdException w:name="Normal (Web)" w:semiHidden="1" w:unhideWhenUsed="1"/>
+    <w:lsdException w:name="HTML Acronym" w:semiHidden="1" w:unhideWhenUsed="1"/>
+    <w:lsdException w:name="HTML Address" w:semiHidden="1" w:unhideWhenUsed="1"/>
+    <w:lsdException w:name="HTML Cite" w:semiHidden="1" w:unhideWhenUsed="1"/>
+    <w:lsdException w:name="HTML Code" w:semiHidden="1" w:unhideWhenUsed="1"/>
+    <w:lsdException w:name="HTML Definition" w:semiHidden="1" w:unhideWhenUsed="1"/>
+    <w:lsdException w:name="HTML Keyboard" w:semiHidden="1" w:unhideWhenUsed="1"/>
+    <w:lsdException w:name="HTML Preformatted" w:semiHidden="1" w:unhideWhenUsed="1"/>
+    <w:lsdException w:name="HTML Sample" w:semiHidden="1" w:unhideWhenUsed="1"/>
+    <w:lsdException w:name="HTML Typewriter" w:semiHidden="1" w:unhideWhenUsed="1"/>
+    <w:lsdException w:name="HTML Variable" w:semiHidden="1" w:unhideWhenUsed="1"/>
+    <w:lsdException w:name="Normal Table" w:semiHidden="1" w:unhideWhenUsed="1"/>
+    <w:lsdException w:name="annotation subject" w:semiHidden="1" w:unhideWhenUsed="1"/>
+    <w:lsdException w:name="No List" w:semiHidden="1" w:unhideWhenUsed="1"/>
+    <w:lsdException w:name="Outline List 1" w:semiHidden="1" w:unhideWhenUsed="1"/>
+    <w:lsdException w:name="Outline List 2" w:semiHidden="1" w:unhideWhenUsed="1"/>
+    <w:lsdException w:name="Outline List 3" w:semiHidden="1" w:unhideWhenUsed="1"/>
+    <w:lsdException w:name="Table Simple 1" w:semiHidden="1" w:unhideWhenUsed="1"/>
+    <w:lsdException w:name="Table Simple 2" w:semiHidden="1" w:unhideWhenUsed="1"/>
+    <w:lsdException w:name="Table Simple 3" w:semiHidden="1" w:unhideWhenUsed="1"/>
+    <w:lsdException w:name="Table Classic 1" w:semiHidden="1" w:unhideWhenUsed="1"/>
+    <w:lsdException w:name="Table Classic 2" w:semiHidden="1" w:unhideWhenUsed="1"/>
+    <w:lsdException w:name="Table Classic 3" w:semiHidden="1" w:unhideWhenUsed="1"/>
+    <w:lsdException w:name="Table Classic 4" w:semiHidden="1" w:unhideWhenUsed="1"/>
+    <w:lsdException w:name="Table Colorful 1" w:semiHidden="1" w:unhideWhenUsed="1"/>
+    <w:lsdException w:name="Table Colorful 2" w:semiHidden="1" w:unhideWhenUsed="1"/>
+    <w:lsdException w:name="Table Colorful 3" w:semiHidden="1" w:unhideWhenUsed="1"/>
+    <w:lsdException w:name="Table Columns 1" w:semiHidden="1" w:unhideWhenUsed="1"/>
+    <w:lsdException w:name="Table Columns 2" w:semiHidden="1" w:unhideWhenUsed="1"/>
+    <w:lsdException w:name="Table Columns 3" w:semiHidden="1" w:unhideWhenUsed="1"/>
+    <w:lsdException w:name="Table Columns 4" w:semiHidden="1" w:unhideWhenUsed="1"/>
+    <w:lsdException w:name="Table Columns 5" w:semiHidden="1" w:unhideWhenUsed="1"/>
+    <w:lsdException w:name="Table Grid 1" w:semiHidden="1" w:unhideWhenUsed="1"/>
+    <w:lsdException w:name="Table Grid 2" w:semiHidden="1" w:unhideWhenUsed="1"/>
+    <w:lsdException w:name="Table Grid 3" w:semiHidden="1" w:unhideWhenUsed="1"/>
+    <w:lsdException w:name="Table Grid 4" w:semiHidden="1" w:unhideWhenUsed="1"/>
+    <w:lsdException w:name="Table Grid 5" w:semiHidden="1" w:unhideWhenUsed="1"/>
+    <w:lsdException w:name="Table Grid 6" w:semiHidden="1" w:unhideWhenUsed="1"/>
+    <w:lsdException w:name="Table Grid 7" w:semiHidden="1" w:unhideWhenUsed="1"/>
+    <w:lsdException w:name="Table Grid 8" w:semiHidden="1" w:unhideWhenUsed="1"/>
+    <w:lsdException w:name="Table List 1" w:semiHidden="1" w:unhideWhenUsed="1"/>
+    <w:lsdException w:name="Table List 2" w:semiHidden="1" w:unhideWhenUsed="1"/>
+    <w:lsdException w:name="Table List 3" w:semiHidden="1" w:unhideWhenUsed="1"/>
+    <w:lsdException w:name="Table List 4" w:semiHidden="1" w:unhideWhenUsed="1"/>
+    <w:lsdException w:name="Table List 5" w:semiHidden="1" w:unhideWhenUsed="1"/>
+    <w:lsdException w:name="Table List 6" w:semiHidden="1" w:unhideWhenUsed="1"/>
+    <w:lsdException w:name="Table List 7" w:semiHidden="1" w:unhideWhenUsed="1"/>
+    <w:lsdException w:name="Table List 8" w:semiHidden="1" w:unhideWhenUsed="1"/>
+    <w:lsdException w:name="Table 3D effects 1" w:semiHidden="1" w:unhideWhenUsed="1"/>
+    <w:lsdException w:name="Table 3D effects 2" w:semiHidden="1" w:unhideWhenUsed="1"/>
+    <w:lsdException w:name="Table 3D effects 3" w:semiHidden="1" w:unhideWhenUsed="1"/>
+    <w:lsdException w:name="Table Contemporary" w:semiHidden="1" w:unhideWhenUsed="1"/>
+    <w:lsdException w:name="Table Elegant" w:semiHidden="1" w:unhideWhenUsed="1"/>
+    <w:lsdException w:name="Table Professional" w:semiHidden="1" w:unhideWhenUsed="1"/>
+    <w:lsdException w:name="Table Subtle 1" w:semiHidden="1" w:unhideWhenUsed="1"/>
+    <w:lsdException w:name="Table Subtle 2" w:semiHidden="1" w:unhideWhenUsed="1"/>
+    <w:lsdException w:name="Table Web 1" w:semiHidden="1" w:unhideWhenUsed="1"/>
+    <w:lsdException w:name="Table Web 2" w:semiHidden="1" w:unhideWhenUsed="1"/>
+    <w:lsdException w:name="Table Web 3" w:semiHidden="1" w:unhideWhenUsed="1"/>
+    <w:lsdException w:name="Balloon Text" w:semiHidden="1" w:unhideWhenUsed="1"/>
+    <w:lsdException w:name="Table Grid" w:uiPriority="39"/>
+    <w:lsdException w:name="Table Theme" w:semiHidden="1" w:unhideWhenUsed="1"/>
+    <w:lsdException w:name="Placeholder Text" w:semiHidden="1"/>
+    <w:lsdException w:name="No Spacing" w:uiPriority="1" w:qFormat="1"/>
+    <w:lsdException w:name="Light Shading" w:uiPriority="60"/>
+    <w:lsdException w:name="Light List" w:uiPriority="61"/>
+    <w:lsdException w:name="Light Grid" w:uiPriority="62"/>
+    <w:lsdException w:name="Medium Shading 1" w:uiPriority="63"/>
+    <w:lsdException w:name="Medium Shading 2" w:uiPriority="64"/>
+    <w:lsdException w:name="Medium List 1" w:uiPriority="65"/>
+    <w:lsdException w:name="Medium List 2" w:uiPriority="66"/>
+    <w:lsdException w:name="Medium Grid 1" w:uiPriority="67"/>
+    <w:lsdException w:name="Medium Grid 2" w:uiPriority="68"/>
+    <w:lsdException w:name="Medium Grid 3" w:uiPriority="69"/>
+    <w:lsdException w:name="Dark List" w:uiPriority="70"/>
+    <w:lsdException w:name="Colorful Shading" w:uiPriority="71"/>
+    <w:lsdException w:name="Colorful List" w:uiPriority="72"/>
+    <w:lsdException w:name="Colorful Grid" w:uiPriority="73"/>
+    <w:lsdException w:name="Light Shading Accent 1" w:uiPriority="60"/>
+    <w:lsdException w:name="Light List Accent 1" w:uiPriority="61"/>
+    <w:lsdException w:name="Light Grid Accent 1" w:uiPriority="62"/>
+    <w:lsdException w:name="Medium Shading 1 Accent 1" w:uiPriority="63"/>
+    <w:lsdException w:name="Medium Shading 2 Accent 1" w:uiPriority="64"/>
+    <w:lsdException w:name="Medium List 1 Accent 1" w:uiPriority="65"/>
+    <w:lsdException w:name="Revision" w:semiHidden="1"/>
+    <w:lsdException w:name="List Paragraph" w:uiPriority="34" w:qFormat="1"/>
+    <w:lsdException w:name="Quote" w:uiPriority="29" w:qFormat="1"/>
+    <w:lsdException w:name="Intense Quote" w:uiPriority="30" w:qFormat="1"/>
+    <w:lsdException w:name="Medium List 2 Accent 1" w:uiPriority="66"/>
+    <w:lsdException w:name="Medium Grid 1 Accent 1" w:uiPriority="67"/>
+    <w:lsdException w:name="Medium Grid 2 Accent 1" w:uiPriority="68"/>
+    <w:lsdException w:name="Medium Grid 3 Accent 1" w:uiPriority="69"/>
+    <w:lsdException w:name="Dark List Accent 1" w:uiPriority="70"/>
+    <w:lsdException w:name="Colorful Shading Accent 1" w:uiPriority="71"/>
+    <w:lsdException w:name="Colorful List Accent 1" w:uiPriority="72"/>
+    <w:lsdException w:name="Colorful Grid Accent 1" w:uiPriority="73"/>
+    <w:lsdException w:name="Light Shading Accent 2" w:uiPriority="60"/>
+    <w:lsdException w:name="Light List Accent 2" w:uiPriority="61"/>
+    <w:lsdException w:name="Light Grid Accent 2" w:uiPriority="62"/>
+    <w:lsdException w:name="Medium Shading 1 Accent 2" w:uiPriority="63"/>
+    <w:lsdException w:name="Medium Shading 2 Accent 2" w:uiPriority="64"/>
+    <w:lsdException w:name="Medium List 1 Accent 2" w:uiPriority="65"/>
+    <w:lsdException w:name="Medium List 2 Accent 2" w:uiPriority="66"/>
+    <w:lsdException w:name="Medium Grid 1 Accent 2" w:uiPriority="67"/>
+    <w:lsdException w:name="Medium Grid 2 Accent 2" w:uiPriority="68"/>
+    <w:lsdException w:name="Medium Grid 3 Accent 2" w:uiPriority="69"/>
+    <w:lsdException w:name="Dark List Accent 2" w:uiPriority="70"/>
+    <w:lsdException w:name="Colorful Shading Accent 2" w:uiPriority="71"/>
+    <w:lsdException w:name="Colorful List Accent 2" w:uiPriority="72"/>
+    <w:lsdException w:name="Colorful Grid Accent 2" w:uiPriority="73"/>
+    <w:lsdException w:name="Light Shading Accent 3" w:uiPriority="60"/>
+    <w:lsdException w:name="Light List Accent 3" w:uiPriority="61"/>
+    <w:lsdException w:name="Light Grid Accent 3" w:uiPriority="62"/>
+    <w:lsdException w:name="Medium Shading 1 Accent 3" w:uiPriority="63"/>
+    <w:lsdException w:name="Medium Shading 2 Accent 3" w:uiPriority="64"/>
+    <w:lsdException w:name="Medium List 1 Accent 3" w:uiPriority="65"/>
+    <w:lsdException w:name="Medium List 2 Accent 3" w:uiPriority="66"/>
+    <w:lsdException w:name="Medium Grid 1 Accent 3" w:uiPriority="67"/>
+    <w:lsdException w:name="Medium Grid 2 Accent 3" w:uiPriority="68"/>
+    <w:lsdException w:name="Medium Grid 3 Accent 3" w:uiPriority="69"/>
+    <w:lsdException w:name="Dark List Accent 3" w:uiPriority="70"/>
+    <w:lsdException w:name="Colorful Shading Accent 3" w:uiPriority="71"/>
+    <w:lsdException w:name="Colorful List Accent 3" w:uiPriority="72"/>
+    <w:lsdException w:name="Colorful Grid Accent 3" w:uiPriority="73"/>
+    <w:lsdException w:name="Light Shading Accent 4" w:uiPriority="60"/>
+    <w:lsdException w:name="Light List Accent 4" w:uiPriority="61"/>
+    <w:lsdException w:name="Light Grid Accent 4" w:uiPriority="62"/>
+    <w:lsdException w:name="Medium Shading 1 Accent 4" w:uiPriority="63"/>
+    <w:lsdException w:name="Medium Shading 2 Accent 4" w:uiPriority="64"/>
+    <w:lsdException w:name="Medium List 1 Accent 4" w:uiPriority="65"/>
+    <w:lsdException w:name="Medium List 2 Accent 4" w:uiPriority="66"/>
+    <w:lsdException w:name="Medium Grid 1 Accent 4" w:uiPriority="67"/>
+    <w:lsdException w:name="Medium Grid 2 Accent 4" w:uiPriority="68"/>
+    <w:lsdException w:name="Medium Grid 3 Accent 4" w:uiPriority="69"/>
+    <w:lsdException w:name="Dark List Accent 4" w:uiPriority="70"/>
+    <w:lsdException w:name="Colorful Shading Accent 4" w:uiPriority="71"/>
+    <w:lsdException w:name="Colorful List Accent 4" w:uiPriority="72"/>
+    <w:lsdException w:name="Colorful Grid Accent 4" w:uiPriority="73"/>
+    <w:lsdException w:name="Light Shading Accent 5" w:uiPriority="60"/>
+    <w:lsdException w:name="Light List Accent 5" w:uiPriority="61"/>
+    <w:lsdException w:name="Light Grid Accent 5" w:uiPriority="62"/>
+    <w:lsdException w:name="Medium Shading 1 Accent 5" w:uiPriority="63"/>
+    <w:lsdException w:name="Medium Shading 2 Accent 5" w:uiPriority="64"/>
+    <w:lsdException w:name="Medium List 1 Accent 5" w:uiPriority="65"/>
+    <w:lsdException w:name="Medium List 2 Accent 5" w:uiPriority="66"/>
+    <w:lsdException w:name="Medium Grid 1 Accent 5" w:uiPriority="67"/>
+    <w:lsdException w:name="Medium Grid 2 Accent 5" w:uiPriority="68"/>
+    <w:lsdException w:name="Medium Grid 3 Accent 5" w:uiPriority="69"/>
+    <w:lsdException w:name="Dark List Accent 5" w:uiPriority="70"/>
+    <w:lsdException w:name="Colorful Shading Accent 5" w:uiPriority="71"/>
+    <w:lsdException w:name="Colorful List Accent 5" w:uiPriority="72"/>
+    <w:lsdException w:name="Colorful Grid Accent 5" w:uiPriority="73"/>
+    <w:lsdException w:name="Light Shading Accent 6" w:uiPriority="60"/>
+    <w:lsdException w:name="Light List Accent 6" w:uiPriority="61"/>
+    <w:lsdException w:name="Light Grid Accent 6" w:uiPriority="62"/>
+    <w:lsdException w:name="Medium Shading 1 Accent 6" w:uiPriority="63"/>
+    <w:lsdException w:name="Medium Shading 2 Accent 6" w:uiPriority="64"/>
+    <w:lsdException w:name="Medium List 1 Accent 6" w:uiPriority="65"/>
+    <w:lsdException w:name="Medium List 2 Accent 6" w:uiPriority="66"/>
+    <w:lsdException w:name="Medium Grid 1 Accent 6" w:uiPriority="67"/>
+    <w:lsdException w:name="Medium Grid 2 Accent 6" w:uiPriority="68"/>
+    <w:lsdException w:name="Medium Grid 3 Accent 6" w:uiPriority="69"/>
+    <w:lsdException w:name="Dark List Accent 6" w:uiPriority="70"/>
+    <w:lsdException w:name="Colorful Shading Accent 6" w:uiPriority="71"/>
+    <w:lsdException w:name="Colorful List Accent 6" w:uiPriority="72"/>
+    <w:lsdException w:name="Colorful Grid Accent 6" w:uiPriority="73"/>
+    <w:lsdException w:name="Subtle Emphasis" w:uiPriority="19" w:qFormat="1"/>
+    <w:lsdException w:name="Intense Emphasis" w:uiPriority="21" w:qFormat="1"/>
+    <w:lsdException w:name="Subtle Reference" w:uiPriority="31" w:qFormat="1"/>
+    <w:lsdException w:name="Intense Reference" w:uiPriority="32" w:qFormat="1"/>
+    <w:lsdException w:name="Book Title" w:uiPriority="33" w:qFormat="1"/>
+    <w:lsdException w:name="Bibliography" w:semiHidden="1" w:uiPriority="37" w:unhideWhenUsed="1"/>
+    <w:lsdException w:name="TOC Heading" w:semiHidden="1" w:uiPriority="39" w:unhideWhenUsed="1" w:qFormat="1"/>
+    <w:lsdException w:name="Plain Table 1" w:uiPriority="41"/>
+    <w:lsdException w:name="Plain Table 2" w:uiPriority="42"/>
+    <w:lsdException w:name="Plain Table 3" w:uiPriority="43"/>
+    <w:lsdException w:name="Plain Table 4" w:uiPriority="44"/>
+    <w:lsdException w:name="Plain Table 5" w:uiPriority="45"/>
+    <w:lsdException w:name="Grid Table Light" w:uiPriority="40"/>
+    <w:lsdException w:name="Grid Table 1 Light" w:uiPriority="46"/>
+    <w:lsdException w:name="Grid Table 2" w:uiPriority="47"/>
+    <w:lsdException w:name="Grid Table 3" w:uiPriority="48"/>
+    <w:lsdException w:name="Grid Table 4" w:uiPriority="49"/>
+    <w:lsdException w:name="Grid Table 5 Dark" w:uiPriority="50"/>
+    <w:lsdException w:name="Grid Table 6 Colorful" w:uiPriority="51"/>
+    <w:lsdException w:name="Grid Table 7 Colorful" w:uiPriority="52"/>
+    <w:lsdException w:name="Grid Table 1 Light Accent 1" w:uiPriority="46"/>
+    <w:lsdException w:name="Grid Table 2 Accent 1" w:uiPriority="47"/>
+    <w:lsdException w:name="Grid Table 3 Accent 1" w:uiPriority="48"/>
+    <w:lsdException w:name="Grid Table 4 Accent 1" w:uiPriority="49"/>
+    <w:lsdException w:name="Grid Table 5 Dark Accent 1" w:uiPriority="50"/>
+    <w:lsdException w:name="Grid Table 6 Colorful Accent 1" w:uiPriority="51"/>
+    <w:lsdException w:name="Grid Table 7 Colorful Accent 1" w:uiPriority="52"/>
+    <w:lsdException w:name="Grid Table 1 Light Accent 2" w:uiPriority="46"/>
+    <w:lsdException w:name="Grid Table 2 Accent 2" w:uiPriority="47"/>
+    <w:lsdException w:name="Grid Table 3 Accent 2" w:uiPriority="48"/>
+    <w:lsdException w:name="Grid Table 4 Accent 2" w:uiPriority="49"/>
+    <w:lsdException w:name="Grid Table 5 Dark Accent 2" w:uiPriority="50"/>
+    <w:lsdException w:name="Grid Table 6 Colorful Accent 2" w:uiPriority="51"/>
+    <w:lsdException w:name="Grid Table 7 Colorful Accent 2" w:uiPriority="52"/>
+    <w:lsdException w:name="Grid Table 1 Light Accent 3" w:uiPriority="46"/>
+    <w:lsdException w:name="Grid Table 2 Accent 3" w:uiPriority="47"/>
+    <w:lsdException w:name="Grid Table 3 Accent 3" w:uiPriority="48"/>
+    <w:lsdException w:name="Grid Table 4 Accent 3" w:uiPriority="49"/>
+    <w:lsdException w:name="Grid Table 5 Dark Accent 3" w:uiPriority="50"/>
+    <w:lsdException w:name="Grid Table 6 Colorful Accent 3" w:uiPriority="51"/>
+    <w:lsdException w:name="Grid Table 7 Colorful Accent 3" w:uiPriority="52"/>
+    <w:lsdException w:name="Grid Table 1 Light Accent 4" w:uiPriority="46"/>
+    <w:lsdException w:name="Grid Table 2 Accent 4" w:uiPriority="47"/>
+    <w:lsdException w:name="Grid Table 3 Accent 4" w:uiPriority="48"/>
+    <w:lsdException w:name="Grid Table 4 Accent 4" w:uiPriority="49"/>
+    <w:lsdException w:name="Grid Table 5 Dark Accent 4" w:uiPriority="50"/>
+    <w:lsdException w:name="Grid Table 6 Colorful Accent 4" w:uiPriority="51"/>
+    <w:lsdException w:name="Grid Table 7 Colorful Accent 4" w:uiPriority="52"/>
+    <w:lsdException w:name="Grid Table 1 Light Accent 5" w:uiPriority="46"/>
+    <w:lsdException w:name="Grid Table 2 Accent 5" w:uiPriority="47"/>
+    <w:lsdException w:name="Grid Table 3 Accent 5" w:uiPriority="48"/>
+    <w:lsdException w:name="Grid Table 4 Accent 5" w:uiPriority="49"/>
+    <w:lsdException w:name="Grid Table 5 Dark Accent 5" w:uiPriority="50"/>
+    <w:lsdException w:name="Grid Table 6 Colorful Accent 5" w:uiPriority="51"/>
+    <w:lsdException w:name="Grid Table 7 Colorful Accent 5" w:uiPriority="52"/>
+    <w:lsdException w:name="Grid Table 1 Light Accent 6" w:uiPriority="46"/>
+    <w:lsdException w:name="Grid Table 2 Accent 6" w:uiPriority="47"/>
+    <w:lsdException w:name="Grid Table 3 Accent 6" w:uiPriority="48"/>
+    <w:lsdException w:name="Grid Table 4 Accent 6" w:uiPriority="49"/>
+    <w:lsdException w:name="Grid Table 5 Dark Accent 6" w:uiPriority="50"/>
+    <w:lsdException w:name="Grid Table 6 Colorful Accent 6" w:uiPriority="51"/>
+    <w:lsdException w:name="Grid Table 7 Colorful Accent 6" w:uiPriority="52"/>
+    <w:lsdException w:name="List Table 1 Light" w:uiPriority="46"/>
+    <w:lsdException w:name="List Table 2" w:uiPriority="47"/>
+    <w:lsdException w:name="List Table 3" w:uiPriority="48"/>
+    <w:lsdException w:name="List Table 4" w:uiPriority="49"/>
+    <w:lsdException w:name="List Table 5 Dark" w:uiPriority="50"/>
+    <w:lsdException w:name="List Table 6 Colorful" w:uiPriority="51"/>
+    <w:lsdException w:name="List Table 7 Colorful" w:uiPriority="52"/>
+    <w:lsdException w:name="List Table 1 Light Accent 1" w:uiPriority="46"/>
+    <w:lsdException w:name="List Table 2 Accent 1" w:uiPriority="47"/>
+    <w:lsdException w:name="List Table 3 Accent 1" w:uiPriority="48"/>
+    <w:lsdException w:name="List Table 4 Accent 1" w:uiPriority="49"/>
+    <w:lsdException w:name="List Table 5 Dark Accent 1" w:uiPriority="50"/>
+    <w:lsdException w:name="List Table 6 Colorful Accent 1" w:uiPriority="51"/>
+    <w:lsdException w:name="List Table 7 Colorful Accent 1" w:uiPriority="52"/>
+    <w:lsdException w:name="List Table 1 Light Accent 2" w:uiPriority="46"/>
+    <w:lsdException w:name="List Table 2 Accent 2" w:uiPriority="47"/>
+    <w:lsdException w:name="List Table 3 Accent 2" w:uiPriority="48"/>
+    <w:lsdException w:name="List Table 4 Accent 2" w:uiPriority="49"/>
+    <w:lsdException w:name="List Table 5 Dark Accent 2" w:uiPriority="50"/>
+    <w:lsdException w:name="List Table 6 Colorful Accent 2" w:uiPriority="51"/>
+    <w:lsdException w:name="List Table 7 Colorful Accent 2" w:uiPriority="52"/>
+    <w:lsdException w:name="List Table 1 Light Accent 3" w:uiPriority="46"/>
+    <w:lsdException w:name="List Table 2 Accent 3" w:uiPriority="47"/>
+    <w:lsdException w:name="List Table 3 Accent 3" w:uiPriority="48"/>
+    <w:lsdException w:name="List Table 4 Accent 3" w:uiPriority="49"/>
+    <w:lsdException w:name="List Table 5 Dark Accent 3" w:uiPriority="50"/>
+    <w:lsdException w:name="List Table 6 Colorful Accent 3" w:uiPriority="51"/>
+    <w:lsdException w:name="List Table 7 Colorful Accent 3" w:uiPriority="52"/>
+    <w:lsdException w:name="List Table 1 Light Accent 4" w:uiPriority="46"/>
+    <w:lsdException w:name="List Table 2 Accent 4" w:uiPriority="47"/>
+    <w:lsdException w:name="List Table 3 Accent 4" w:uiPriority="48"/>
+    <w:lsdException w:name="List Table 4 Accent 4" w:uiPriority="49"/>
+    <w:lsdException w:name="List Table 5 Dark Accent 4" w:uiPriority="50"/>
+    <w:lsdException w:name="List Table 6 Colorful Accent 4" w:uiPriority="51"/>
+    <w:lsdException w:name="List Table 7 Colorful Accent 4" w:uiPriority="52"/>
+    <w:lsdException w:name="List Table 1 Light Accent 5" w:uiPriority="46"/>
+    <w:lsdException w:name="List Table 2 Accent 5" w:uiPriority="47"/>
+    <w:lsdException w:name="List Table 3 Accent 5" w:uiPriority="48"/>
+    <w:lsdException w:name="List Table 4 Accent 5" w:uiPriority="49"/>
+    <w:lsdException w:name="List Table 5 Dark Accent 5" w:uiPriority="50"/>
+    <w:lsdException w:name="List Table 6 Colorful Accent 5" w:uiPriority="51"/>
+    <w:lsdException w:name="List Table 7 Colorful Accent 5" w:uiPriority="52"/>
+    <w:lsdException w:name="List Table 1 Light Accent 6" w:uiPriority="46"/>
+    <w:lsdException w:name="List Table 2 Accent 6" w:uiPriority="47"/>
+    <w:lsdException w:name="List Table 3 Accent 6" w:uiPriority="48"/>
+    <w:lsdException w:name="List Table 4 Accent 6" w:uiPriority="49"/>
+    <w:lsdException w:name="List Table 5 Dark Accent 6" w:uiPriority="50"/>
+    <w:lsdException w:name="List Table 6 Colorful Accent 6" w:uiPriority="51"/>
+    <w:lsdException w:name="List Table 7 Colorful Accent 6" w:uiPriority="52"/>
+  </w:latentStyles>
+  <w:style w:type="paragraph" w:default="1" w:styleId="Standard">
+    <w:name w:val="Normal"/>
+    <w:qFormat/>
+  </w:style>
+  <w:style w:type="character" w:default="1" w:styleId="Absatz-Standardschriftart">
+    <w:name w:val="Default Paragraph Font"/>
+    <w:uiPriority w:val="1"/>
+    <w:semiHidden/>
+    <w:unhideWhenUsed/>
+  </w:style>
+  <w:style w:type="table" w:default="1" w:styleId="NormaleTabelle">
+    <w:name w:val="Normal Table"/>
+    <w:uiPriority w:val="99"/>
+    <w:semiHidden/>
+    <w:unhideWhenUsed/>
+    <w:tblPr>
+      <w:tblInd w:w="0" w:type="dxa"/>
+      <w:tblCellMar>
+        <w:top w:w="0" w:type="dxa"/>
+        <w:left w:w="108" w:type="dxa"/>
+        <w:bottom w:w="0" w:type="dxa"/>
+        <w:right w:w="108" w:type="dxa"/>
+      </w:tblCellMar>
+    </w:tblPr>
+  </w:style>
+  <w:style w:type="numbering" w:default="1" w:styleId="KeineListe">
+    <w:name w:val="No List"/>
+    <w:uiPriority w:val="99"/>
+    <w:semiHidden/>
+    <w:unhideWhenUsed/>
+  </w:style>
+  <w:style w:type="paragraph" w:customStyle="1" w:styleId="B8BDC07D491D45C792AB4DC9DBD24CC4">
+    <w:name w:val="B8BDC07D491D45C792AB4DC9DBD24CC4"/>
+    <w:rsid w:val="00525EED"/>
+  </w:style>
+</w:styles>
+</file>
+
+<file path=word/glossary/webSettings.xml><?xml version="1.0" encoding="utf-8"?>
+<w:webSettings xmlns:mc="http://schemas.openxmlformats.org/markup-compatibility/2006" xmlns:r="http://schemas.openxmlformats.org/officeDocument/2006/relationships" xmlns:w="http://schemas.openxmlformats.org/wordprocessingml/2006/main" xmlns:w14="http://schemas.microsoft.com/office/word/2010/wordml" xmlns:w15="http://schemas.microsoft.com/office/word/2012/wordml" mc:Ignorable="w14 w15">
+  <w:optimizeForBrowser/>
+  <w:allowPNG/>
+</w:webSettings>
 </file>
 
 <file path=word/theme/theme1.xml><?xml version="1.0" encoding="utf-8"?>
@@ -4564,4 +6386,16 @@
     </a:ext>
   </a:extLst>
 </a:theme>
+</file>
+
+<file path=customXml/item1.xml><?xml version="1.0" encoding="utf-8"?>
+<b:Sources xmlns:b="http://schemas.openxmlformats.org/officeDocument/2006/bibliography" xmlns="http://schemas.openxmlformats.org/officeDocument/2006/bibliography" SelectedStyle="\APASixthEditionOfficeOnline.xsl" StyleName="APA" Version="6"/>
+</file>
+
+<file path=customXml/itemProps1.xml><?xml version="1.0" encoding="utf-8"?>
+<ds:datastoreItem xmlns:ds="http://schemas.openxmlformats.org/officeDocument/2006/customXml" ds:itemID="{D5BBA9B6-9A96-4702-8BF8-3ADD8C0F2207}">
+  <ds:schemaRefs>
+    <ds:schemaRef ds:uri="http://schemas.openxmlformats.org/officeDocument/2006/bibliography"/>
+  </ds:schemaRefs>
+</ds:datastoreItem>
 </file>
</xml_diff>

<commit_message>
Documentation + Comments on PP
</commit_message>
<xml_diff>
--- a/doc/Dokumentation/Dokumentation - MEAN Notes.docx
+++ b/doc/Dokumentation/Dokumentation - MEAN Notes.docx
@@ -730,6 +730,13 @@
     <w:p/>
     <w:sdt>
       <w:sdtPr>
+        <w:rPr>
+          <w:rFonts w:asciiTheme="minorHAnsi" w:eastAsiaTheme="minorHAnsi" w:hAnsiTheme="minorHAnsi" w:cstheme="minorBidi"/>
+          <w:color w:val="auto"/>
+          <w:sz w:val="22"/>
+          <w:szCs w:val="22"/>
+          <w:lang w:eastAsia="en-US"/>
+        </w:rPr>
         <w:id w:val="103151750"/>
         <w:docPartObj>
           <w:docPartGallery w:val="Table of Contents"/>
@@ -738,13 +745,8 @@
       </w:sdtPr>
       <w:sdtEndPr>
         <w:rPr>
-          <w:rFonts w:asciiTheme="minorHAnsi" w:eastAsiaTheme="minorHAnsi" w:hAnsiTheme="minorHAnsi" w:cstheme="minorBidi"/>
           <w:b/>
           <w:bCs/>
-          <w:color w:val="auto"/>
-          <w:sz w:val="22"/>
-          <w:szCs w:val="22"/>
-          <w:lang w:eastAsia="en-US"/>
         </w:rPr>
       </w:sdtEndPr>
       <w:sdtContent>
@@ -785,7 +787,7 @@
           <w:r>
             <w:fldChar w:fldCharType="separate"/>
           </w:r>
-          <w:hyperlink w:anchor="_Toc442780476" w:history="1">
+          <w:hyperlink w:anchor="_Toc442864607" w:history="1">
             <w:r>
               <w:rPr>
                 <w:rStyle w:val="Hyperlink"/>
@@ -827,7 +829,7 @@
                 <w:noProof/>
                 <w:webHidden/>
               </w:rPr>
-              <w:instrText xml:space="preserve"> PAGEREF _Toc442780476 \h </w:instrText>
+              <w:instrText xml:space="preserve"> PAGEREF _Toc442864607 \h </w:instrText>
             </w:r>
             <w:r>
               <w:rPr>
@@ -871,7 +873,7 @@
               <w:lang w:eastAsia="de-DE"/>
             </w:rPr>
           </w:pPr>
-          <w:hyperlink w:anchor="_Toc442780477" w:history="1">
+          <w:hyperlink w:anchor="_Toc442864608" w:history="1">
             <w:r>
               <w:rPr>
                 <w:rStyle w:val="Hyperlink"/>
@@ -913,7 +915,7 @@
                 <w:noProof/>
                 <w:webHidden/>
               </w:rPr>
-              <w:instrText xml:space="preserve"> PAGEREF _Toc442780477 \h </w:instrText>
+              <w:instrText xml:space="preserve"> PAGEREF _Toc442864608 \h </w:instrText>
             </w:r>
             <w:r>
               <w:rPr>
@@ -957,7 +959,7 @@
               <w:lang w:eastAsia="de-DE"/>
             </w:rPr>
           </w:pPr>
-          <w:hyperlink w:anchor="_Toc442780478" w:history="1">
+          <w:hyperlink w:anchor="_Toc442864609" w:history="1">
             <w:r>
               <w:rPr>
                 <w:rStyle w:val="Hyperlink"/>
@@ -999,7 +1001,7 @@
                 <w:noProof/>
                 <w:webHidden/>
               </w:rPr>
-              <w:instrText xml:space="preserve"> PAGEREF _Toc442780478 \h </w:instrText>
+              <w:instrText xml:space="preserve"> PAGEREF _Toc442864609 \h </w:instrText>
             </w:r>
             <w:r>
               <w:rPr>
@@ -1043,7 +1045,7 @@
               <w:lang w:eastAsia="de-DE"/>
             </w:rPr>
           </w:pPr>
-          <w:hyperlink w:anchor="_Toc442780479" w:history="1">
+          <w:hyperlink w:anchor="_Toc442864610" w:history="1">
             <w:r>
               <w:rPr>
                 <w:rStyle w:val="Hyperlink"/>
@@ -1085,7 +1087,7 @@
                 <w:noProof/>
                 <w:webHidden/>
               </w:rPr>
-              <w:instrText xml:space="preserve"> PAGEREF _Toc442780479 \h </w:instrText>
+              <w:instrText xml:space="preserve"> PAGEREF _Toc442864610 \h </w:instrText>
             </w:r>
             <w:r>
               <w:rPr>
@@ -1129,7 +1131,7 @@
               <w:lang w:eastAsia="de-DE"/>
             </w:rPr>
           </w:pPr>
-          <w:hyperlink w:anchor="_Toc442780480" w:history="1">
+          <w:hyperlink w:anchor="_Toc442864611" w:history="1">
             <w:r>
               <w:rPr>
                 <w:rStyle w:val="Hyperlink"/>
@@ -1171,7 +1173,7 @@
                 <w:noProof/>
                 <w:webHidden/>
               </w:rPr>
-              <w:instrText xml:space="preserve"> PAGEREF _Toc442780480 \h </w:instrText>
+              <w:instrText xml:space="preserve"> PAGEREF _Toc442864611 \h </w:instrText>
             </w:r>
             <w:r>
               <w:rPr>
@@ -1215,7 +1217,7 @@
               <w:lang w:eastAsia="de-DE"/>
             </w:rPr>
           </w:pPr>
-          <w:hyperlink w:anchor="_Toc442780481" w:history="1">
+          <w:hyperlink w:anchor="_Toc442864612" w:history="1">
             <w:r>
               <w:rPr>
                 <w:rStyle w:val="Hyperlink"/>
@@ -1257,7 +1259,7 @@
                 <w:noProof/>
                 <w:webHidden/>
               </w:rPr>
-              <w:instrText xml:space="preserve"> PAGEREF _Toc442780481 \h </w:instrText>
+              <w:instrText xml:space="preserve"> PAGEREF _Toc442864612 \h </w:instrText>
             </w:r>
             <w:r>
               <w:rPr>
@@ -1277,7 +1279,7 @@
                 <w:noProof/>
                 <w:webHidden/>
               </w:rPr>
-              <w:t>11</w:t>
+              <w:t>10</w:t>
             </w:r>
             <w:r>
               <w:rPr>
@@ -1301,7 +1303,7 @@
               <w:lang w:eastAsia="de-DE"/>
             </w:rPr>
           </w:pPr>
-          <w:hyperlink w:anchor="_Toc442780482" w:history="1">
+          <w:hyperlink w:anchor="_Toc442864613" w:history="1">
             <w:r>
               <w:rPr>
                 <w:rStyle w:val="Hyperlink"/>
@@ -1343,7 +1345,7 @@
                 <w:noProof/>
                 <w:webHidden/>
               </w:rPr>
-              <w:instrText xml:space="preserve"> PAGEREF _Toc442780482 \h </w:instrText>
+              <w:instrText xml:space="preserve"> PAGEREF _Toc442864613 \h </w:instrText>
             </w:r>
             <w:r>
               <w:rPr>
@@ -1363,7 +1365,7 @@
                 <w:noProof/>
                 <w:webHidden/>
               </w:rPr>
-              <w:t>13</w:t>
+              <w:t>12</w:t>
             </w:r>
             <w:r>
               <w:rPr>
@@ -1387,7 +1389,7 @@
               <w:lang w:eastAsia="de-DE"/>
             </w:rPr>
           </w:pPr>
-          <w:hyperlink w:anchor="_Toc442780483" w:history="1">
+          <w:hyperlink w:anchor="_Toc442864614" w:history="1">
             <w:r>
               <w:rPr>
                 <w:rStyle w:val="Hyperlink"/>
@@ -1429,7 +1431,7 @@
                 <w:noProof/>
                 <w:webHidden/>
               </w:rPr>
-              <w:instrText xml:space="preserve"> PAGEREF _Toc442780483 \h </w:instrText>
+              <w:instrText xml:space="preserve"> PAGEREF _Toc442864614 \h </w:instrText>
             </w:r>
             <w:r>
               <w:rPr>
@@ -1473,7 +1475,7 @@
               <w:lang w:eastAsia="de-DE"/>
             </w:rPr>
           </w:pPr>
-          <w:hyperlink w:anchor="_Toc442780484" w:history="1">
+          <w:hyperlink w:anchor="_Toc442864615" w:history="1">
             <w:r>
               <w:rPr>
                 <w:rStyle w:val="Hyperlink"/>
@@ -1515,7 +1517,7 @@
                 <w:noProof/>
                 <w:webHidden/>
               </w:rPr>
-              <w:instrText xml:space="preserve"> PAGEREF _Toc442780484 \h </w:instrText>
+              <w:instrText xml:space="preserve"> PAGEREF _Toc442864615 \h </w:instrText>
             </w:r>
             <w:r>
               <w:rPr>
@@ -1536,6 +1538,99 @@
                 <w:webHidden/>
               </w:rPr>
               <w:t>15</w:t>
+            </w:r>
+            <w:r>
+              <w:rPr>
+                <w:noProof/>
+                <w:webHidden/>
+              </w:rPr>
+              <w:fldChar w:fldCharType="end"/>
+            </w:r>
+          </w:hyperlink>
+        </w:p>
+        <w:p>
+          <w:pPr>
+            <w:pStyle w:val="Verzeichnis1"/>
+            <w:tabs>
+              <w:tab w:val="left" w:pos="440"/>
+              <w:tab w:val="right" w:leader="dot" w:pos="9062"/>
+            </w:tabs>
+            <w:rPr>
+              <w:rFonts w:eastAsiaTheme="minorEastAsia"/>
+              <w:noProof/>
+              <w:lang w:eastAsia="de-DE"/>
+            </w:rPr>
+          </w:pPr>
+          <w:hyperlink w:anchor="_Toc442864616" w:history="1">
+            <w:r>
+              <w:rPr>
+                <w:rStyle w:val="Hyperlink"/>
+                <w:noProof/>
+              </w:rPr>
+              <w:t>5.</w:t>
+            </w:r>
+            <w:r>
+              <w:rPr>
+                <w:rFonts w:eastAsiaTheme="minorEastAsia"/>
+                <w:noProof/>
+                <w:lang w:eastAsia="de-DE"/>
+              </w:rPr>
+              <w:tab/>
+            </w:r>
+            <w:r>
+              <w:rPr>
+                <w:rStyle w:val="Hyperlink"/>
+                <w:noProof/>
+              </w:rPr>
+              <w:t>Quelle</w:t>
+            </w:r>
+            <w:r>
+              <w:rPr>
+                <w:rStyle w:val="Hyperlink"/>
+                <w:noProof/>
+              </w:rPr>
+              <w:t>n</w:t>
+            </w:r>
+            <w:r>
+              <w:rPr>
+                <w:noProof/>
+                <w:webHidden/>
+              </w:rPr>
+              <w:tab/>
+            </w:r>
+            <w:r>
+              <w:rPr>
+                <w:noProof/>
+                <w:webHidden/>
+              </w:rPr>
+              <w:fldChar w:fldCharType="begin"/>
+            </w:r>
+            <w:r>
+              <w:rPr>
+                <w:noProof/>
+                <w:webHidden/>
+              </w:rPr>
+              <w:instrText xml:space="preserve"> PAGEREF _Toc442864616 \h </w:instrText>
+            </w:r>
+            <w:r>
+              <w:rPr>
+                <w:noProof/>
+                <w:webHidden/>
+              </w:rPr>
+            </w:r>
+            <w:r>
+              <w:rPr>
+                <w:noProof/>
+                <w:webHidden/>
+              </w:rPr>
+              <w:fldChar w:fldCharType="separate"/>
+            </w:r>
+            <w:r>
+              <w:rPr>
+                <w:noProof/>
+                <w:webHidden/>
+              </w:rPr>
+              <w:t>16</w:t>
             </w:r>
             <w:r>
               <w:rPr>
@@ -1573,7 +1668,6 @@
     <w:p/>
     <w:p/>
     <w:p/>
-    <w:p/>
     <w:p>
       <w:pPr>
         <w:pStyle w:val="berschrift1"/>
@@ -1587,7 +1681,7 @@
       </w:pPr>
       <w:bookmarkStart w:id="0" w:name="OLE_LINK7"/>
       <w:bookmarkStart w:id="1" w:name="OLE_LINK8"/>
-      <w:bookmarkStart w:id="2" w:name="_Toc442780476"/>
+      <w:bookmarkStart w:id="2" w:name="_Toc442864607"/>
       <w:r>
         <w:rPr>
           <w:sz w:val="36"/>
@@ -1612,7 +1706,7 @@
           <w:sz w:val="28"/>
         </w:rPr>
       </w:pPr>
-      <w:bookmarkStart w:id="3" w:name="_Toc442780477"/>
+      <w:bookmarkStart w:id="3" w:name="_Toc442864608"/>
       <w:r>
         <w:rPr>
           <w:sz w:val="28"/>
@@ -1756,7 +1850,7 @@
             <o:lock v:ext="edit" aspectratio="t"/>
           </v:shapetype>
           <v:shape id="_x0000_s1026" type="#_x0000_t75" style="position:absolute;margin-left:2.65pt;margin-top:13.9pt;width:453pt;height:254.5pt;z-index:-251653120;mso-position-horizontal-relative:text;mso-position-vertical-relative:text;mso-width-relative:page;mso-height-relative:page" wrapcoords="-107 -191 -107 21727 21707 21727 21707 -191 -107 -191" stroked="t" strokecolor="#5b9bd5 [3204]" strokeweight="2.25pt">
-            <v:imagedata r:id="rId11" o:title="2016-02-08 13.59"/>
+            <v:imagedata r:id="rId11" o:title="2016-02-08 13"/>
             <w10:wrap type="tight"/>
           </v:shape>
         </w:pict>
@@ -1777,7 +1871,7 @@
           <w:sz w:val="28"/>
         </w:rPr>
       </w:pPr>
-      <w:bookmarkStart w:id="4" w:name="_Toc442780478"/>
+      <w:bookmarkStart w:id="4" w:name="_Toc442864609"/>
       <w:proofErr w:type="spellStart"/>
       <w:r>
         <w:rPr>
@@ -1835,6 +1929,7 @@
         <w:t xml:space="preserve">Unsere grobe Zeitplanung war die folgende: </w:t>
       </w:r>
     </w:p>
+    <w:p/>
     <w:tbl>
       <w:tblPr>
         <w:tblStyle w:val="Tabellenraster"/>
@@ -2120,7 +2215,6 @@
     <w:p/>
     <w:p/>
     <w:p/>
-    <w:p/>
     <w:p>
       <w:r>
         <w:t xml:space="preserve">Unser </w:t>
@@ -2240,7 +2334,7 @@
           <w:sz w:val="36"/>
         </w:rPr>
       </w:pPr>
-      <w:bookmarkStart w:id="5" w:name="_Toc442780479"/>
+      <w:bookmarkStart w:id="5" w:name="_Toc442864610"/>
       <w:r>
         <w:rPr>
           <w:sz w:val="36"/>
@@ -2263,7 +2357,7 @@
           <w:sz w:val="28"/>
         </w:rPr>
       </w:pPr>
-      <w:bookmarkStart w:id="6" w:name="_Toc442780480"/>
+      <w:bookmarkStart w:id="6" w:name="_Toc442864611"/>
       <w:r>
         <w:rPr>
           <w:sz w:val="28"/>
@@ -2358,6 +2452,11 @@
       </w:r>
     </w:p>
     <w:p>
+      <w:pPr>
+        <w:rPr>
+          <w:color w:val="5B9BD5" w:themeColor="accent1"/>
+        </w:rPr>
+      </w:pPr>
       <w:r>
         <w:tab/>
         <w:t>Passwort</w:t>
@@ -2381,7 +2480,15 @@
     <w:p/>
     <w:p>
       <w:r>
-        <w:t>Das Mockup unserer Haup</w:t>
+        <w:t xml:space="preserve">Das </w:t>
+      </w:r>
+      <w:proofErr w:type="spellStart"/>
+      <w:r>
+        <w:t>Mockup</w:t>
+      </w:r>
+      <w:proofErr w:type="spellEnd"/>
+      <w:r>
+        <w:t xml:space="preserve"> unserer Haup</w:t>
       </w:r>
       <w:r>
         <w:t xml:space="preserve">tseite sieht folgendermaßen aus – die Sidebar mit dem Menü ist hier nicht zu sehen. </w:t>
@@ -2390,21 +2497,6 @@
         <w:t>Über die genaue Anordnung der Buttons „Abgehakt“ und „Löschen“ hatten wir uns länger Gedanken gemacht und diese noch mehrere Male verworfen bzw. geändert.</w:t>
       </w:r>
     </w:p>
-    <w:p/>
-    <w:p/>
-    <w:p/>
-    <w:p/>
-    <w:p/>
-    <w:p/>
-    <w:p/>
-    <w:p/>
-    <w:p/>
-    <w:p/>
-    <w:p/>
-    <w:p/>
-    <w:p/>
-    <w:p/>
-    <w:p/>
     <w:p/>
     <w:p>
       <w:r>
@@ -2422,39 +2514,18 @@
     <w:p/>
     <w:p>
       <w:r>
-        <w:t xml:space="preserve">Die Login Seite ist bisher äußerst rudimentär gehalten. Die Eingaben des Nutzers werden in dem Sinne nicht überprüft, dass keine E-Mail versendet wird, in der der Nutzer einen Link bestätigen muss. Dafür fehlt uns schlicht der SMTP-Server – und die Zeit. Die Registrierung funktioniert also mit E-Mail bzw. Nutzername und Passwort. Es wird lediglich bei der Registrierung überprüft, ob die E-Mail Adresse bereits vorhanden ist. </w:t>
-      </w:r>
-    </w:p>
-    <w:p/>
-    <w:p>
-      <w:pPr>
-        <w:rPr>
-          <w:color w:val="FF0000"/>
-        </w:rPr>
-      </w:pPr>
-      <w:r>
-        <w:rPr>
-          <w:color w:val="FF0000"/>
-        </w:rPr>
-        <w:t xml:space="preserve">TEXT FEHLT NOCH </w:t>
-      </w:r>
-      <w:r>
-        <w:rPr>
-          <w:color w:val="FF0000"/>
-        </w:rPr>
-        <w:t>BILD FEHLT NOCH</w:t>
-      </w:r>
-    </w:p>
-    <w:p/>
-    <w:p/>
-    <w:p/>
-    <w:p/>
-    <w:p/>
-    <w:p/>
-    <w:p/>
-    <w:p/>
-    <w:p/>
-    <w:p/>
+        <w:t xml:space="preserve">Die Login Seite ist bisher äußerst rudimentär gehalten. Die Eingaben des Nutzers werden in dem Sinne nicht überprüft, dass keine E-Mail versendet wird, in der der Nutzer einen Link bestätigen muss. Dafür fehlt uns schlicht der SMTP-Server – und die Zeit. Die Registrierung funktioniert also mit E-Mail bzw. Nutzername und Passwort. Es wird lediglich bei der Registrierung überprüft, ob </w:t>
+      </w:r>
+      <w:r>
+        <w:t xml:space="preserve">es sich um eine E-Mail Adresse handelt und ob diese </w:t>
+      </w:r>
+      <w:r>
+        <w:t xml:space="preserve">bereits vorhanden ist. </w:t>
+      </w:r>
+      <w:r>
+        <w:t>Die eigentliche Login Seite wurde am Schluss nur per Dialog umgesetzt.</w:t>
+      </w:r>
+    </w:p>
     <w:p/>
     <w:p>
       <w:r>
@@ -2482,11 +2553,6 @@
     <w:p/>
     <w:p/>
     <w:p/>
-    <w:p/>
-    <w:p/>
-    <w:p/>
-    <w:p/>
-    <w:p/>
     <w:p>
       <w:r>
         <w:t>H</w:t>
@@ -2549,7 +2615,7 @@
           <w:sz w:val="28"/>
         </w:rPr>
       </w:pPr>
-      <w:bookmarkStart w:id="7" w:name="_Toc442780481"/>
+      <w:bookmarkStart w:id="7" w:name="_Toc442864612"/>
       <w:r>
         <w:rPr>
           <w:sz w:val="28"/>
@@ -2992,14 +3058,13 @@
     </w:p>
     <w:p/>
     <w:p/>
-    <w:p/>
     <w:p>
       <w:r>
         <w:rPr>
           <w:noProof/>
         </w:rPr>
         <w:pict>
-          <v:shape id="_x0000_s1035" type="#_x0000_t75" style="position:absolute;margin-left:196.65pt;margin-top:10.85pt;width:272.5pt;height:82.5pt;z-index:-251639808;mso-position-horizontal-relative:text;mso-position-vertical-relative:text;mso-width-relative:page;mso-height-relative:page" wrapcoords="-179 -589 -179 21993 21779 21993 21779 -589 -179 -589" stroked="t" strokecolor="#5b9bd5 [3204]" strokeweight="2.25pt">
+          <v:shape id="_x0000_s1035" type="#_x0000_t75" style="position:absolute;margin-left:195.7pt;margin-top:17.3pt;width:272.5pt;height:82.5pt;z-index:-251639808;mso-position-horizontal-relative:text;mso-position-vertical-relative:text;mso-width-relative:page;mso-height-relative:page" wrapcoords="-179 -589 -179 21993 21779 21993 21779 -589 -179 -589" stroked="t" strokecolor="#5b9bd5 [3204]" strokeweight="2.25pt">
             <v:imagedata r:id="rId25" o:title="Trello-Logo"/>
             <w10:wrap type="tight"/>
           </v:shape>
@@ -3063,6 +3128,9 @@
     <w:p/>
     <w:p/>
     <w:p>
+      <w:pPr>
+        <w:ind w:left="3540"/>
+      </w:pPr>
       <w:r>
         <w:t xml:space="preserve">Zur allgemeinen Kommunikation, für kurze Fragen oder Terminabsprachen haben wir den WhatsApp Konkurrenten </w:t>
       </w:r>
@@ -3094,6 +3162,7 @@
     <w:p/>
     <w:p/>
     <w:p/>
+    <w:p/>
     <w:p>
       <w:pPr>
         <w:pStyle w:val="Listenabsatz"/>
@@ -3106,7 +3175,7 @@
           <w:sz w:val="28"/>
         </w:rPr>
       </w:pPr>
-      <w:bookmarkStart w:id="8" w:name="_Toc442780482"/>
+      <w:bookmarkStart w:id="8" w:name="_Toc442864613"/>
       <w:r>
         <w:rPr>
           <w:sz w:val="28"/>
@@ -3122,74 +3191,912 @@
         <w:t>Die Datenmodelle sind bei MongoDB einfach gehalten. Dadurch, dass man jedwedes Objekt in der Datenbank speichern kann, ohne diese vorher durch Tabellen darauf vorzubereiten gestaltet sich der Aufwand vor der eigentlichen Nutzung der Datenbank als gering.</w:t>
       </w:r>
     </w:p>
-    <w:p/>
-    <w:p/>
-    <w:p/>
-    <w:p>
-      <w:pPr>
-        <w:rPr>
-          <w:color w:val="FF0000"/>
-        </w:rPr>
-      </w:pPr>
-      <w:r>
-        <w:rPr>
-          <w:color w:val="FF0000"/>
-        </w:rPr>
-        <w:t>DATENMODELLE EINFÜGEN</w:t>
-      </w:r>
-    </w:p>
-    <w:p/>
-    <w:p/>
-    <w:p/>
-    <w:p/>
-    <w:p/>
-    <w:p/>
-    <w:p/>
-    <w:p/>
-    <w:p/>
-    <w:p/>
-    <w:p/>
-    <w:p/>
-    <w:p/>
-    <w:p/>
-    <w:p/>
-    <w:p/>
-    <w:p/>
-    <w:p/>
-    <w:p/>
-    <w:p/>
-    <w:p/>
-    <w:p/>
-    <w:p/>
-    <w:p/>
-    <w:p/>
-    <w:p/>
-    <w:p/>
-    <w:p/>
-    <w:p/>
-    <w:p/>
-    <w:p/>
-    <w:p/>
-    <w:p/>
-    <w:p/>
-    <w:p/>
-    <w:p/>
-    <w:p/>
-    <w:p/>
-    <w:p/>
-    <w:p/>
-    <w:p/>
-    <w:p/>
-    <w:p/>
-    <w:p/>
-    <w:p/>
-    <w:p/>
-    <w:p/>
-    <w:p/>
-    <w:p/>
-    <w:p/>
-    <w:p/>
-    <w:p/>
+    <w:p>
+      <w:bookmarkStart w:id="9" w:name="_GoBack"/>
+      <w:bookmarkEnd w:id="9"/>
+    </w:p>
+    <w:p>
+      <w:r>
+        <w:t>Folgende Datenmodelle wurden von uns verwendet:</w:t>
+      </w:r>
+    </w:p>
+    <w:p>
+      <w:r>
+        <w:t xml:space="preserve">* = </w:t>
+      </w:r>
+      <w:proofErr w:type="spellStart"/>
+      <w:r>
+        <w:t>unique</w:t>
+      </w:r>
+      <w:proofErr w:type="spellEnd"/>
+    </w:p>
+    <w:p>
+      <w:pPr>
+        <w:numPr>
+          <w:ilvl w:val="0"/>
+          <w:numId w:val="15"/>
+        </w:numPr>
+        <w:rPr>
+          <w:rFonts w:ascii="Lucida Sans Typewriter" w:hAnsi="Lucida Sans Typewriter"/>
+          <w:sz w:val="20"/>
+        </w:rPr>
+      </w:pPr>
+      <w:proofErr w:type="spellStart"/>
+      <w:r>
+        <w:rPr>
+          <w:rFonts w:ascii="Lucida Sans Typewriter" w:hAnsi="Lucida Sans Typewriter"/>
+          <w:sz w:val="20"/>
+        </w:rPr>
+        <w:t>tokens</w:t>
+      </w:r>
+      <w:proofErr w:type="spellEnd"/>
+    </w:p>
+    <w:p>
+      <w:pPr>
+        <w:numPr>
+          <w:ilvl w:val="1"/>
+          <w:numId w:val="16"/>
+        </w:numPr>
+        <w:rPr>
+          <w:rFonts w:ascii="Lucida Sans Typewriter" w:hAnsi="Lucida Sans Typewriter"/>
+          <w:sz w:val="20"/>
+        </w:rPr>
+      </w:pPr>
+      <w:r>
+        <w:rPr>
+          <w:rFonts w:ascii="Lucida Sans Typewriter" w:hAnsi="Lucida Sans Typewriter"/>
+          <w:sz w:val="20"/>
+        </w:rPr>
+        <w:t>_</w:t>
+      </w:r>
+      <w:proofErr w:type="spellStart"/>
+      <w:r>
+        <w:rPr>
+          <w:rFonts w:ascii="Lucida Sans Typewriter" w:hAnsi="Lucida Sans Typewriter"/>
+          <w:sz w:val="20"/>
+        </w:rPr>
+        <w:t>id</w:t>
+      </w:r>
+      <w:proofErr w:type="spellEnd"/>
+      <w:r>
+        <w:rPr>
+          <w:rFonts w:ascii="Lucida Sans Typewriter" w:hAnsi="Lucida Sans Typewriter"/>
+          <w:sz w:val="20"/>
+        </w:rPr>
+        <w:t>*</w:t>
+      </w:r>
+      <w:r>
+        <w:rPr>
+          <w:rFonts w:ascii="Lucida Sans Typewriter" w:hAnsi="Lucida Sans Typewriter"/>
+          <w:sz w:val="20"/>
+        </w:rPr>
+        <w:t xml:space="preserve"> : {</w:t>
+      </w:r>
+      <w:proofErr w:type="spellStart"/>
+      <w:r>
+        <w:rPr>
+          <w:rFonts w:ascii="Lucida Sans Typewriter" w:hAnsi="Lucida Sans Typewriter"/>
+          <w:sz w:val="20"/>
+        </w:rPr>
+        <w:t>ObjectID</w:t>
+      </w:r>
+      <w:proofErr w:type="spellEnd"/>
+      <w:r>
+        <w:rPr>
+          <w:rFonts w:ascii="Lucida Sans Typewriter" w:hAnsi="Lucida Sans Typewriter"/>
+          <w:sz w:val="20"/>
+        </w:rPr>
+        <w:t>}</w:t>
+      </w:r>
+      <w:r>
+        <w:rPr>
+          <w:rFonts w:ascii="Lucida Sans Typewriter" w:hAnsi="Lucida Sans Typewriter"/>
+          <w:sz w:val="20"/>
+        </w:rPr>
+        <w:tab/>
+      </w:r>
+      <w:r>
+        <w:rPr>
+          <w:rFonts w:ascii="Lucida Sans Typewriter" w:hAnsi="Lucida Sans Typewriter"/>
+          <w:sz w:val="20"/>
+        </w:rPr>
+        <w:tab/>
+      </w:r>
+      <w:r>
+        <w:rPr>
+          <w:rFonts w:ascii="Lucida Sans Typewriter" w:hAnsi="Lucida Sans Typewriter"/>
+          <w:sz w:val="20"/>
+        </w:rPr>
+        <w:tab/>
+      </w:r>
+      <w:r>
+        <w:rPr>
+          <w:rFonts w:ascii="Lucida Sans Typewriter" w:hAnsi="Lucida Sans Typewriter"/>
+          <w:sz w:val="20"/>
+        </w:rPr>
+        <w:tab/>
+      </w:r>
+    </w:p>
+    <w:p>
+      <w:pPr>
+        <w:numPr>
+          <w:ilvl w:val="1"/>
+          <w:numId w:val="16"/>
+        </w:numPr>
+        <w:rPr>
+          <w:rFonts w:ascii="Lucida Sans Typewriter" w:hAnsi="Lucida Sans Typewriter"/>
+          <w:sz w:val="20"/>
+        </w:rPr>
+      </w:pPr>
+      <w:proofErr w:type="spellStart"/>
+      <w:r>
+        <w:rPr>
+          <w:rFonts w:ascii="Lucida Sans Typewriter" w:hAnsi="Lucida Sans Typewriter"/>
+          <w:sz w:val="20"/>
+        </w:rPr>
+        <w:t>userID</w:t>
+      </w:r>
+      <w:proofErr w:type="spellEnd"/>
+      <w:r>
+        <w:rPr>
+          <w:rFonts w:ascii="Lucida Sans Typewriter" w:hAnsi="Lucida Sans Typewriter"/>
+          <w:sz w:val="20"/>
+        </w:rPr>
+        <w:t xml:space="preserve"> : {</w:t>
+      </w:r>
+      <w:proofErr w:type="spellStart"/>
+      <w:r>
+        <w:rPr>
+          <w:rFonts w:ascii="Lucida Sans Typewriter" w:hAnsi="Lucida Sans Typewriter"/>
+          <w:sz w:val="20"/>
+        </w:rPr>
+        <w:t>ObjectID</w:t>
+      </w:r>
+      <w:proofErr w:type="spellEnd"/>
+      <w:r>
+        <w:rPr>
+          <w:rFonts w:ascii="Lucida Sans Typewriter" w:hAnsi="Lucida Sans Typewriter"/>
+          <w:sz w:val="20"/>
+        </w:rPr>
+        <w:t>}</w:t>
+      </w:r>
+    </w:p>
+    <w:p>
+      <w:pPr>
+        <w:numPr>
+          <w:ilvl w:val="1"/>
+          <w:numId w:val="16"/>
+        </w:numPr>
+        <w:rPr>
+          <w:rFonts w:ascii="Lucida Sans Typewriter" w:hAnsi="Lucida Sans Typewriter"/>
+          <w:sz w:val="20"/>
+        </w:rPr>
+      </w:pPr>
+      <w:proofErr w:type="spellStart"/>
+      <w:r>
+        <w:rPr>
+          <w:rFonts w:ascii="Lucida Sans Typewriter" w:hAnsi="Lucida Sans Typewriter"/>
+          <w:sz w:val="20"/>
+        </w:rPr>
+        <w:t>token</w:t>
+      </w:r>
+      <w:proofErr w:type="spellEnd"/>
+      <w:r>
+        <w:rPr>
+          <w:rFonts w:ascii="Lucida Sans Typewriter" w:hAnsi="Lucida Sans Typewriter"/>
+          <w:sz w:val="20"/>
+        </w:rPr>
+        <w:t xml:space="preserve"> : {String}</w:t>
+      </w:r>
+    </w:p>
+    <w:p>
+      <w:pPr>
+        <w:numPr>
+          <w:ilvl w:val="1"/>
+          <w:numId w:val="16"/>
+        </w:numPr>
+        <w:rPr>
+          <w:rFonts w:ascii="Lucida Sans Typewriter" w:hAnsi="Lucida Sans Typewriter"/>
+          <w:sz w:val="20"/>
+        </w:rPr>
+      </w:pPr>
+      <w:proofErr w:type="spellStart"/>
+      <w:r>
+        <w:rPr>
+          <w:rFonts w:ascii="Lucida Sans Typewriter" w:hAnsi="Lucida Sans Typewriter"/>
+          <w:sz w:val="20"/>
+        </w:rPr>
+        <w:t>lastModifiedDate</w:t>
+      </w:r>
+      <w:proofErr w:type="spellEnd"/>
+      <w:r>
+        <w:rPr>
+          <w:rFonts w:ascii="Lucida Sans Typewriter" w:hAnsi="Lucida Sans Typewriter"/>
+          <w:sz w:val="20"/>
+        </w:rPr>
+        <w:t xml:space="preserve"> : {Date}</w:t>
+      </w:r>
+    </w:p>
+    <w:p>
+      <w:pPr>
+        <w:ind w:left="1440"/>
+        <w:rPr>
+          <w:rFonts w:ascii="Lucida Sans Typewriter" w:hAnsi="Lucida Sans Typewriter"/>
+          <w:sz w:val="20"/>
+        </w:rPr>
+      </w:pPr>
+    </w:p>
+    <w:p>
+      <w:pPr>
+        <w:numPr>
+          <w:ilvl w:val="0"/>
+          <w:numId w:val="15"/>
+        </w:numPr>
+        <w:rPr>
+          <w:rFonts w:ascii="Lucida Sans Typewriter" w:hAnsi="Lucida Sans Typewriter"/>
+          <w:sz w:val="20"/>
+        </w:rPr>
+      </w:pPr>
+      <w:proofErr w:type="spellStart"/>
+      <w:r>
+        <w:rPr>
+          <w:rFonts w:ascii="Lucida Sans Typewriter" w:hAnsi="Lucida Sans Typewriter"/>
+          <w:sz w:val="20"/>
+        </w:rPr>
+        <w:t>users</w:t>
+      </w:r>
+      <w:proofErr w:type="spellEnd"/>
+    </w:p>
+    <w:p>
+      <w:pPr>
+        <w:numPr>
+          <w:ilvl w:val="1"/>
+          <w:numId w:val="17"/>
+        </w:numPr>
+        <w:rPr>
+          <w:rFonts w:ascii="Lucida Sans Typewriter" w:hAnsi="Lucida Sans Typewriter"/>
+          <w:sz w:val="20"/>
+        </w:rPr>
+      </w:pPr>
+      <w:r>
+        <w:rPr>
+          <w:rFonts w:ascii="Lucida Sans Typewriter" w:hAnsi="Lucida Sans Typewriter"/>
+          <w:sz w:val="20"/>
+        </w:rPr>
+        <w:t>_</w:t>
+      </w:r>
+      <w:proofErr w:type="spellStart"/>
+      <w:r>
+        <w:rPr>
+          <w:rFonts w:ascii="Lucida Sans Typewriter" w:hAnsi="Lucida Sans Typewriter"/>
+          <w:sz w:val="20"/>
+        </w:rPr>
+        <w:t>id</w:t>
+      </w:r>
+      <w:proofErr w:type="spellEnd"/>
+      <w:r>
+        <w:rPr>
+          <w:rFonts w:ascii="Lucida Sans Typewriter" w:hAnsi="Lucida Sans Typewriter"/>
+          <w:sz w:val="20"/>
+        </w:rPr>
+        <w:t>*</w:t>
+      </w:r>
+      <w:r>
+        <w:rPr>
+          <w:rFonts w:ascii="Lucida Sans Typewriter" w:hAnsi="Lucida Sans Typewriter"/>
+          <w:sz w:val="20"/>
+        </w:rPr>
+        <w:t xml:space="preserve"> : {</w:t>
+      </w:r>
+      <w:proofErr w:type="spellStart"/>
+      <w:r>
+        <w:rPr>
+          <w:rFonts w:ascii="Lucida Sans Typewriter" w:hAnsi="Lucida Sans Typewriter"/>
+          <w:sz w:val="20"/>
+        </w:rPr>
+        <w:t>ObjectID</w:t>
+      </w:r>
+      <w:proofErr w:type="spellEnd"/>
+      <w:r>
+        <w:rPr>
+          <w:rFonts w:ascii="Lucida Sans Typewriter" w:hAnsi="Lucida Sans Typewriter"/>
+          <w:sz w:val="20"/>
+        </w:rPr>
+        <w:t>}</w:t>
+      </w:r>
+      <w:r>
+        <w:rPr>
+          <w:rFonts w:ascii="Lucida Sans Typewriter" w:hAnsi="Lucida Sans Typewriter"/>
+          <w:sz w:val="20"/>
+        </w:rPr>
+        <w:tab/>
+      </w:r>
+      <w:r>
+        <w:rPr>
+          <w:rFonts w:ascii="Lucida Sans Typewriter" w:hAnsi="Lucida Sans Typewriter"/>
+          <w:sz w:val="20"/>
+        </w:rPr>
+        <w:tab/>
+      </w:r>
+      <w:r>
+        <w:rPr>
+          <w:rFonts w:ascii="Lucida Sans Typewriter" w:hAnsi="Lucida Sans Typewriter"/>
+          <w:sz w:val="20"/>
+        </w:rPr>
+        <w:tab/>
+      </w:r>
+      <w:r>
+        <w:rPr>
+          <w:rFonts w:ascii="Lucida Sans Typewriter" w:hAnsi="Lucida Sans Typewriter"/>
+          <w:sz w:val="20"/>
+        </w:rPr>
+        <w:tab/>
+      </w:r>
+    </w:p>
+    <w:p>
+      <w:pPr>
+        <w:numPr>
+          <w:ilvl w:val="1"/>
+          <w:numId w:val="17"/>
+        </w:numPr>
+        <w:rPr>
+          <w:rFonts w:ascii="Lucida Sans Typewriter" w:hAnsi="Lucida Sans Typewriter"/>
+          <w:sz w:val="20"/>
+        </w:rPr>
+      </w:pPr>
+      <w:r>
+        <w:rPr>
+          <w:rFonts w:ascii="Lucida Sans Typewriter" w:hAnsi="Lucida Sans Typewriter"/>
+          <w:sz w:val="20"/>
+        </w:rPr>
+        <w:t>E</w:t>
+      </w:r>
+      <w:r>
+        <w:rPr>
+          <w:rFonts w:ascii="Lucida Sans Typewriter" w:hAnsi="Lucida Sans Typewriter"/>
+          <w:sz w:val="20"/>
+        </w:rPr>
+        <w:t>mail</w:t>
+      </w:r>
+      <w:r>
+        <w:rPr>
+          <w:rFonts w:ascii="Lucida Sans Typewriter" w:hAnsi="Lucida Sans Typewriter"/>
+          <w:sz w:val="20"/>
+        </w:rPr>
+        <w:t>*</w:t>
+      </w:r>
+      <w:r>
+        <w:rPr>
+          <w:rFonts w:ascii="Lucida Sans Typewriter" w:hAnsi="Lucida Sans Typewriter"/>
+          <w:sz w:val="20"/>
+        </w:rPr>
+        <w:t xml:space="preserve"> : {String}</w:t>
+      </w:r>
+      <w:r>
+        <w:rPr>
+          <w:rFonts w:ascii="Lucida Sans Typewriter" w:hAnsi="Lucida Sans Typewriter"/>
+          <w:sz w:val="20"/>
+        </w:rPr>
+        <w:tab/>
+      </w:r>
+      <w:r>
+        <w:rPr>
+          <w:rFonts w:ascii="Lucida Sans Typewriter" w:hAnsi="Lucida Sans Typewriter"/>
+          <w:sz w:val="20"/>
+        </w:rPr>
+        <w:tab/>
+      </w:r>
+      <w:r>
+        <w:rPr>
+          <w:rFonts w:ascii="Lucida Sans Typewriter" w:hAnsi="Lucida Sans Typewriter"/>
+          <w:sz w:val="20"/>
+        </w:rPr>
+        <w:tab/>
+      </w:r>
+      <w:r>
+        <w:rPr>
+          <w:rFonts w:ascii="Lucida Sans Typewriter" w:hAnsi="Lucida Sans Typewriter"/>
+          <w:sz w:val="20"/>
+        </w:rPr>
+        <w:tab/>
+      </w:r>
+    </w:p>
+    <w:p>
+      <w:pPr>
+        <w:numPr>
+          <w:ilvl w:val="1"/>
+          <w:numId w:val="17"/>
+        </w:numPr>
+        <w:rPr>
+          <w:rFonts w:ascii="Lucida Sans Typewriter" w:hAnsi="Lucida Sans Typewriter"/>
+          <w:sz w:val="20"/>
+        </w:rPr>
+      </w:pPr>
+      <w:proofErr w:type="spellStart"/>
+      <w:r>
+        <w:rPr>
+          <w:rFonts w:ascii="Lucida Sans Typewriter" w:hAnsi="Lucida Sans Typewriter"/>
+          <w:sz w:val="20"/>
+        </w:rPr>
+        <w:t>password</w:t>
+      </w:r>
+      <w:proofErr w:type="spellEnd"/>
+      <w:r>
+        <w:rPr>
+          <w:rFonts w:ascii="Lucida Sans Typewriter" w:hAnsi="Lucida Sans Typewriter"/>
+          <w:sz w:val="20"/>
+        </w:rPr>
+        <w:t xml:space="preserve"> : {String}</w:t>
+      </w:r>
+    </w:p>
+    <w:p>
+      <w:pPr>
+        <w:numPr>
+          <w:ilvl w:val="1"/>
+          <w:numId w:val="17"/>
+        </w:numPr>
+        <w:rPr>
+          <w:rFonts w:ascii="Lucida Sans Typewriter" w:hAnsi="Lucida Sans Typewriter"/>
+          <w:sz w:val="20"/>
+        </w:rPr>
+      </w:pPr>
+      <w:proofErr w:type="spellStart"/>
+      <w:r>
+        <w:rPr>
+          <w:rFonts w:ascii="Lucida Sans Typewriter" w:hAnsi="Lucida Sans Typewriter"/>
+          <w:sz w:val="20"/>
+        </w:rPr>
+        <w:t>categ</w:t>
+      </w:r>
+      <w:r>
+        <w:rPr>
+          <w:rFonts w:ascii="Lucida Sans Typewriter" w:hAnsi="Lucida Sans Typewriter"/>
+          <w:sz w:val="20"/>
+        </w:rPr>
+        <w:t>ories</w:t>
+      </w:r>
+      <w:proofErr w:type="spellEnd"/>
+      <w:r>
+        <w:rPr>
+          <w:rFonts w:ascii="Lucida Sans Typewriter" w:hAnsi="Lucida Sans Typewriter"/>
+          <w:sz w:val="20"/>
+        </w:rPr>
+        <w:t xml:space="preserve"> : [ ]</w:t>
+      </w:r>
+    </w:p>
+    <w:p>
+      <w:pPr>
+        <w:numPr>
+          <w:ilvl w:val="2"/>
+          <w:numId w:val="18"/>
+        </w:numPr>
+        <w:rPr>
+          <w:rFonts w:ascii="Lucida Sans Typewriter" w:hAnsi="Lucida Sans Typewriter"/>
+          <w:sz w:val="20"/>
+        </w:rPr>
+      </w:pPr>
+      <w:proofErr w:type="spellStart"/>
+      <w:r>
+        <w:rPr>
+          <w:rFonts w:ascii="Lucida Sans Typewriter" w:hAnsi="Lucida Sans Typewriter"/>
+          <w:sz w:val="20"/>
+        </w:rPr>
+        <w:t>name</w:t>
+      </w:r>
+      <w:proofErr w:type="spellEnd"/>
+      <w:r>
+        <w:rPr>
+          <w:rFonts w:ascii="Lucida Sans Typewriter" w:hAnsi="Lucida Sans Typewriter"/>
+          <w:sz w:val="20"/>
+        </w:rPr>
+        <w:t xml:space="preserve"> : {String}</w:t>
+      </w:r>
+    </w:p>
+    <w:p>
+      <w:pPr>
+        <w:numPr>
+          <w:ilvl w:val="2"/>
+          <w:numId w:val="18"/>
+        </w:numPr>
+        <w:rPr>
+          <w:rFonts w:ascii="Lucida Sans Typewriter" w:hAnsi="Lucida Sans Typewriter"/>
+          <w:sz w:val="20"/>
+        </w:rPr>
+      </w:pPr>
+      <w:proofErr w:type="spellStart"/>
+      <w:r>
+        <w:rPr>
+          <w:rFonts w:ascii="Lucida Sans Typewriter" w:hAnsi="Lucida Sans Typewriter"/>
+          <w:sz w:val="20"/>
+        </w:rPr>
+        <w:t>color</w:t>
+      </w:r>
+      <w:proofErr w:type="spellEnd"/>
+      <w:r>
+        <w:rPr>
+          <w:rFonts w:ascii="Lucida Sans Typewriter" w:hAnsi="Lucida Sans Typewriter"/>
+          <w:sz w:val="20"/>
+        </w:rPr>
+        <w:t xml:space="preserve"> : {String}</w:t>
+      </w:r>
+    </w:p>
+    <w:p>
+      <w:pPr>
+        <w:ind w:left="2160"/>
+        <w:rPr>
+          <w:rFonts w:ascii="Lucida Sans Typewriter" w:hAnsi="Lucida Sans Typewriter"/>
+          <w:sz w:val="20"/>
+        </w:rPr>
+      </w:pPr>
+    </w:p>
+    <w:p>
+      <w:pPr>
+        <w:numPr>
+          <w:ilvl w:val="0"/>
+          <w:numId w:val="15"/>
+        </w:numPr>
+        <w:rPr>
+          <w:rFonts w:ascii="Lucida Sans Typewriter" w:hAnsi="Lucida Sans Typewriter"/>
+          <w:sz w:val="20"/>
+        </w:rPr>
+      </w:pPr>
+      <w:proofErr w:type="spellStart"/>
+      <w:r>
+        <w:rPr>
+          <w:rFonts w:ascii="Lucida Sans Typewriter" w:hAnsi="Lucida Sans Typewriter"/>
+          <w:sz w:val="20"/>
+        </w:rPr>
+        <w:t>notes</w:t>
+      </w:r>
+      <w:proofErr w:type="spellEnd"/>
+    </w:p>
+    <w:p>
+      <w:pPr>
+        <w:numPr>
+          <w:ilvl w:val="1"/>
+          <w:numId w:val="19"/>
+        </w:numPr>
+        <w:rPr>
+          <w:rFonts w:ascii="Lucida Sans Typewriter" w:hAnsi="Lucida Sans Typewriter"/>
+          <w:sz w:val="20"/>
+        </w:rPr>
+      </w:pPr>
+      <w:r>
+        <w:rPr>
+          <w:rFonts w:ascii="Lucida Sans Typewriter" w:hAnsi="Lucida Sans Typewriter"/>
+          <w:sz w:val="20"/>
+        </w:rPr>
+        <w:t>_</w:t>
+      </w:r>
+      <w:proofErr w:type="spellStart"/>
+      <w:r>
+        <w:rPr>
+          <w:rFonts w:ascii="Lucida Sans Typewriter" w:hAnsi="Lucida Sans Typewriter"/>
+          <w:sz w:val="20"/>
+        </w:rPr>
+        <w:t>id</w:t>
+      </w:r>
+      <w:proofErr w:type="spellEnd"/>
+      <w:r>
+        <w:rPr>
+          <w:rFonts w:ascii="Lucida Sans Typewriter" w:hAnsi="Lucida Sans Typewriter"/>
+          <w:sz w:val="20"/>
+        </w:rPr>
+        <w:t>*</w:t>
+      </w:r>
+      <w:r>
+        <w:rPr>
+          <w:rFonts w:ascii="Lucida Sans Typewriter" w:hAnsi="Lucida Sans Typewriter"/>
+          <w:sz w:val="20"/>
+        </w:rPr>
+        <w:t xml:space="preserve"> : {</w:t>
+      </w:r>
+      <w:proofErr w:type="spellStart"/>
+      <w:r>
+        <w:rPr>
+          <w:rFonts w:ascii="Lucida Sans Typewriter" w:hAnsi="Lucida Sans Typewriter"/>
+          <w:sz w:val="20"/>
+        </w:rPr>
+        <w:t>ObjectID</w:t>
+      </w:r>
+      <w:proofErr w:type="spellEnd"/>
+      <w:r>
+        <w:rPr>
+          <w:rFonts w:ascii="Lucida Sans Typewriter" w:hAnsi="Lucida Sans Typewriter"/>
+          <w:sz w:val="20"/>
+        </w:rPr>
+        <w:t>}</w:t>
+      </w:r>
+    </w:p>
+    <w:p>
+      <w:pPr>
+        <w:numPr>
+          <w:ilvl w:val="1"/>
+          <w:numId w:val="19"/>
+        </w:numPr>
+        <w:rPr>
+          <w:rFonts w:ascii="Lucida Sans Typewriter" w:hAnsi="Lucida Sans Typewriter"/>
+          <w:sz w:val="20"/>
+        </w:rPr>
+      </w:pPr>
+      <w:proofErr w:type="spellStart"/>
+      <w:r>
+        <w:rPr>
+          <w:rFonts w:ascii="Lucida Sans Typewriter" w:hAnsi="Lucida Sans Typewriter"/>
+          <w:sz w:val="20"/>
+        </w:rPr>
+        <w:t>user</w:t>
+      </w:r>
+      <w:proofErr w:type="spellEnd"/>
+      <w:r>
+        <w:rPr>
+          <w:rFonts w:ascii="Lucida Sans Typewriter" w:hAnsi="Lucida Sans Typewriter"/>
+          <w:sz w:val="20"/>
+        </w:rPr>
+        <w:t xml:space="preserve"> : {</w:t>
+      </w:r>
+      <w:proofErr w:type="spellStart"/>
+      <w:r>
+        <w:rPr>
+          <w:rFonts w:ascii="Lucida Sans Typewriter" w:hAnsi="Lucida Sans Typewriter"/>
+          <w:sz w:val="20"/>
+        </w:rPr>
+        <w:t>ObjectID</w:t>
+      </w:r>
+      <w:proofErr w:type="spellEnd"/>
+      <w:r>
+        <w:rPr>
+          <w:rFonts w:ascii="Lucida Sans Typewriter" w:hAnsi="Lucida Sans Typewriter"/>
+          <w:sz w:val="20"/>
+        </w:rPr>
+        <w:t>}</w:t>
+      </w:r>
+    </w:p>
+    <w:p>
+      <w:pPr>
+        <w:numPr>
+          <w:ilvl w:val="1"/>
+          <w:numId w:val="19"/>
+        </w:numPr>
+        <w:rPr>
+          <w:rFonts w:ascii="Lucida Sans Typewriter" w:hAnsi="Lucida Sans Typewriter"/>
+          <w:sz w:val="20"/>
+        </w:rPr>
+      </w:pPr>
+      <w:r>
+        <w:rPr>
+          <w:rFonts w:ascii="Lucida Sans Typewriter" w:hAnsi="Lucida Sans Typewriter"/>
+          <w:sz w:val="20"/>
+        </w:rPr>
+        <w:t>title : {String}</w:t>
+      </w:r>
+    </w:p>
+    <w:p>
+      <w:pPr>
+        <w:numPr>
+          <w:ilvl w:val="1"/>
+          <w:numId w:val="19"/>
+        </w:numPr>
+        <w:rPr>
+          <w:rFonts w:ascii="Lucida Sans Typewriter" w:hAnsi="Lucida Sans Typewriter"/>
+          <w:sz w:val="20"/>
+        </w:rPr>
+      </w:pPr>
+      <w:proofErr w:type="spellStart"/>
+      <w:r>
+        <w:rPr>
+          <w:rFonts w:ascii="Lucida Sans Typewriter" w:hAnsi="Lucida Sans Typewriter"/>
+          <w:sz w:val="20"/>
+        </w:rPr>
+        <w:t>content</w:t>
+      </w:r>
+      <w:proofErr w:type="spellEnd"/>
+      <w:r>
+        <w:rPr>
+          <w:rFonts w:ascii="Lucida Sans Typewriter" w:hAnsi="Lucida Sans Typewriter"/>
+          <w:sz w:val="20"/>
+        </w:rPr>
+        <w:t xml:space="preserve"> : {String}</w:t>
+      </w:r>
+    </w:p>
+    <w:p>
+      <w:pPr>
+        <w:numPr>
+          <w:ilvl w:val="1"/>
+          <w:numId w:val="19"/>
+        </w:numPr>
+        <w:rPr>
+          <w:rFonts w:ascii="Lucida Sans Typewriter" w:hAnsi="Lucida Sans Typewriter"/>
+          <w:sz w:val="20"/>
+        </w:rPr>
+      </w:pPr>
+      <w:proofErr w:type="spellStart"/>
+      <w:r>
+        <w:rPr>
+          <w:rFonts w:ascii="Lucida Sans Typewriter" w:hAnsi="Lucida Sans Typewriter"/>
+          <w:sz w:val="20"/>
+        </w:rPr>
+        <w:t>startdate</w:t>
+      </w:r>
+      <w:proofErr w:type="spellEnd"/>
+      <w:r>
+        <w:rPr>
+          <w:rFonts w:ascii="Lucida Sans Typewriter" w:hAnsi="Lucida Sans Typewriter"/>
+          <w:sz w:val="20"/>
+        </w:rPr>
+        <w:t xml:space="preserve"> : {</w:t>
+      </w:r>
+      <w:proofErr w:type="spellStart"/>
+      <w:r>
+        <w:rPr>
+          <w:rFonts w:ascii="Lucida Sans Typewriter" w:hAnsi="Lucida Sans Typewriter"/>
+          <w:sz w:val="20"/>
+        </w:rPr>
+        <w:t>Number</w:t>
+      </w:r>
+      <w:proofErr w:type="spellEnd"/>
+      <w:r>
+        <w:rPr>
+          <w:rFonts w:ascii="Lucida Sans Typewriter" w:hAnsi="Lucida Sans Typewriter"/>
+          <w:sz w:val="20"/>
+        </w:rPr>
+        <w:t>}</w:t>
+      </w:r>
+    </w:p>
+    <w:p>
+      <w:pPr>
+        <w:numPr>
+          <w:ilvl w:val="1"/>
+          <w:numId w:val="19"/>
+        </w:numPr>
+        <w:rPr>
+          <w:rFonts w:ascii="Lucida Sans Typewriter" w:hAnsi="Lucida Sans Typewriter"/>
+          <w:sz w:val="20"/>
+        </w:rPr>
+      </w:pPr>
+      <w:proofErr w:type="spellStart"/>
+      <w:r>
+        <w:rPr>
+          <w:rFonts w:ascii="Lucida Sans Typewriter" w:hAnsi="Lucida Sans Typewriter"/>
+          <w:sz w:val="20"/>
+        </w:rPr>
+        <w:t>enddate</w:t>
+      </w:r>
+      <w:proofErr w:type="spellEnd"/>
+      <w:r>
+        <w:rPr>
+          <w:rFonts w:ascii="Lucida Sans Typewriter" w:hAnsi="Lucida Sans Typewriter"/>
+          <w:sz w:val="20"/>
+        </w:rPr>
+        <w:t xml:space="preserve"> : {</w:t>
+      </w:r>
+      <w:proofErr w:type="spellStart"/>
+      <w:r>
+        <w:rPr>
+          <w:rFonts w:ascii="Lucida Sans Typewriter" w:hAnsi="Lucida Sans Typewriter"/>
+          <w:sz w:val="20"/>
+        </w:rPr>
+        <w:t>Number</w:t>
+      </w:r>
+      <w:proofErr w:type="spellEnd"/>
+      <w:r>
+        <w:rPr>
+          <w:rFonts w:ascii="Lucida Sans Typewriter" w:hAnsi="Lucida Sans Typewriter"/>
+          <w:sz w:val="20"/>
+        </w:rPr>
+        <w:t>}</w:t>
+      </w:r>
+    </w:p>
+    <w:p>
+      <w:pPr>
+        <w:numPr>
+          <w:ilvl w:val="1"/>
+          <w:numId w:val="19"/>
+        </w:numPr>
+        <w:rPr>
+          <w:rFonts w:ascii="Lucida Sans Typewriter" w:hAnsi="Lucida Sans Typewriter"/>
+          <w:sz w:val="20"/>
+        </w:rPr>
+      </w:pPr>
+      <w:proofErr w:type="spellStart"/>
+      <w:r>
+        <w:rPr>
+          <w:rFonts w:ascii="Lucida Sans Typewriter" w:hAnsi="Lucida Sans Typewriter"/>
+          <w:sz w:val="20"/>
+        </w:rPr>
+        <w:t>categ</w:t>
+      </w:r>
+      <w:r>
+        <w:rPr>
+          <w:rFonts w:ascii="Lucida Sans Typewriter" w:hAnsi="Lucida Sans Typewriter"/>
+          <w:sz w:val="20"/>
+        </w:rPr>
+        <w:t>ories</w:t>
+      </w:r>
+      <w:proofErr w:type="spellEnd"/>
+      <w:r>
+        <w:rPr>
+          <w:rFonts w:ascii="Lucida Sans Typewriter" w:hAnsi="Lucida Sans Typewriter"/>
+          <w:sz w:val="20"/>
+        </w:rPr>
+        <w:t xml:space="preserve"> : [ ]</w:t>
+      </w:r>
+    </w:p>
+    <w:p>
+      <w:pPr>
+        <w:numPr>
+          <w:ilvl w:val="2"/>
+          <w:numId w:val="20"/>
+        </w:numPr>
+        <w:rPr>
+          <w:rFonts w:ascii="Lucida Sans Typewriter" w:hAnsi="Lucida Sans Typewriter"/>
+          <w:sz w:val="20"/>
+        </w:rPr>
+      </w:pPr>
+      <w:proofErr w:type="spellStart"/>
+      <w:r>
+        <w:rPr>
+          <w:rFonts w:ascii="Lucida Sans Typewriter" w:hAnsi="Lucida Sans Typewriter"/>
+          <w:sz w:val="20"/>
+        </w:rPr>
+        <w:t>name</w:t>
+      </w:r>
+      <w:proofErr w:type="spellEnd"/>
+      <w:r>
+        <w:rPr>
+          <w:rFonts w:ascii="Lucida Sans Typewriter" w:hAnsi="Lucida Sans Typewriter"/>
+          <w:sz w:val="20"/>
+        </w:rPr>
+        <w:t xml:space="preserve"> : {String}</w:t>
+      </w:r>
+    </w:p>
+    <w:p>
+      <w:pPr>
+        <w:numPr>
+          <w:ilvl w:val="2"/>
+          <w:numId w:val="20"/>
+        </w:numPr>
+        <w:rPr>
+          <w:rFonts w:ascii="Lucida Sans Typewriter" w:hAnsi="Lucida Sans Typewriter"/>
+          <w:sz w:val="20"/>
+        </w:rPr>
+      </w:pPr>
+      <w:proofErr w:type="spellStart"/>
+      <w:r>
+        <w:rPr>
+          <w:rFonts w:ascii="Lucida Sans Typewriter" w:hAnsi="Lucida Sans Typewriter"/>
+          <w:sz w:val="20"/>
+        </w:rPr>
+        <w:t>color</w:t>
+      </w:r>
+      <w:proofErr w:type="spellEnd"/>
+      <w:r>
+        <w:rPr>
+          <w:rFonts w:ascii="Lucida Sans Typewriter" w:hAnsi="Lucida Sans Typewriter"/>
+          <w:sz w:val="20"/>
+        </w:rPr>
+        <w:t xml:space="preserve"> : {String}</w:t>
+      </w:r>
+    </w:p>
+    <w:p>
+      <w:pPr>
+        <w:rPr>
+          <w:rFonts w:ascii="Lucida Sans Typewriter" w:hAnsi="Lucida Sans Typewriter"/>
+        </w:rPr>
+      </w:pPr>
+      <w:r>
+        <w:rPr>
+          <w:rFonts w:ascii="Lucida Sans Typewriter" w:hAnsi="Lucida Sans Typewriter"/>
+        </w:rPr>
+        <w:tab/>
+      </w:r>
+      <w:r>
+        <w:rPr>
+          <w:rFonts w:ascii="Lucida Sans Typewriter" w:hAnsi="Lucida Sans Typewriter"/>
+        </w:rPr>
+        <w:tab/>
+      </w:r>
+    </w:p>
     <w:p>
       <w:pPr>
         <w:pStyle w:val="berschrift1"/>
@@ -3201,7 +4108,7 @@
           <w:sz w:val="36"/>
         </w:rPr>
       </w:pPr>
-      <w:bookmarkStart w:id="9" w:name="_Toc442780483"/>
+      <w:bookmarkStart w:id="10" w:name="_Toc442864614"/>
       <w:r>
         <w:rPr>
           <w:sz w:val="36"/>
@@ -3209,7 +4116,7 @@
         <w:lastRenderedPageBreak/>
         <w:t>Umsetzung</w:t>
       </w:r>
-      <w:bookmarkEnd w:id="9"/>
+      <w:bookmarkEnd w:id="10"/>
     </w:p>
     <w:p/>
     <w:p/>
@@ -3227,7 +4134,7 @@
           <w:noProof/>
         </w:rPr>
         <w:pict>
-          <v:shape id="_x0000_s1039" type="#_x0000_t75" style="position:absolute;margin-left:260.65pt;margin-top:12.5pt;width:196pt;height:182pt;z-index:-251631616;mso-position-horizontal-relative:text;mso-position-vertical-relative:text;mso-width-relative:page;mso-height-relative:page" wrapcoords="-248 -267 -248 21778 21848 21778 21848 -267 -248 -267" stroked="t" strokecolor="#5b9bd5 [3204]" strokeweight="2.25pt">
+          <v:shape id="_x0000_s1039" type="#_x0000_t75" style="position:absolute;margin-left:255.1pt;margin-top:18.5pt;width:196pt;height:182pt;z-index:-251631616;mso-position-horizontal-relative:text;mso-position-vertical-relative:text;mso-width-relative:page;mso-height-relative:page" wrapcoords="-248 -267 -248 21778 21848 21778 21848 -267 -248 -267" stroked="t" strokecolor="#5b9bd5 [3204]" strokeweight="2.25pt">
             <v:imagedata r:id="rId29" o:title="Capture8"/>
             <w10:wrap type="tight"/>
           </v:shape>
@@ -3333,32 +4240,12 @@
           <w:color w:val="FF0000"/>
         </w:rPr>
       </w:pPr>
-    </w:p>
-    <w:p>
-      <w:pPr>
-        <w:rPr>
-          <w:color w:val="FF0000"/>
-        </w:rPr>
-      </w:pPr>
-      <w:r>
-        <w:rPr>
-          <w:color w:val="FF0000"/>
-        </w:rPr>
-        <w:t>CREATE CAT</w:t>
-      </w:r>
-    </w:p>
-    <w:p>
-      <w:pPr>
-        <w:rPr>
-          <w:color w:val="FF0000"/>
-        </w:rPr>
-      </w:pPr>
       <w:r>
         <w:rPr>
           <w:noProof/>
         </w:rPr>
         <w:pict>
-          <v:shape id="_x0000_s1037" type="#_x0000_t75" style="position:absolute;margin-left:280.65pt;margin-top:2.65pt;width:125.5pt;height:123.5pt;z-index:-251635712;mso-position-horizontal-relative:text;mso-position-vertical-relative:text;mso-width-relative:page;mso-height-relative:page" wrapcoords="-307 -313 -307 21809 21907 21809 21907 -313 -307 -313" stroked="t" strokecolor="#5b9bd5 [3204]" strokeweight="2.25pt">
+          <v:shape id="_x0000_s1037" type="#_x0000_t75" style="position:absolute;margin-left:325.6pt;margin-top:3.8pt;width:125.5pt;height:123.5pt;z-index:-251635712;mso-position-horizontal-relative:text;mso-position-vertical-relative:text;mso-width-relative:page;mso-height-relative:page" wrapcoords="-307 -313 -307 21809 21907 21809 21907 -313 -307 -313" stroked="t" strokecolor="#5b9bd5 [3204]" strokeweight="2.25pt">
             <v:imagedata r:id="rId30" o:title="Capture6"/>
             <w10:wrap type="tight"/>
           </v:shape>
@@ -3371,23 +4258,54 @@
           <w:color w:val="FF0000"/>
         </w:rPr>
       </w:pPr>
-    </w:p>
-    <w:p>
-      <w:pPr>
+      <w:r>
         <w:rPr>
           <w:color w:val="FF0000"/>
         </w:rPr>
-      </w:pPr>
-    </w:p>
-    <w:p/>
-    <w:p>
+        <w:t>CREATE CAT</w:t>
+      </w:r>
+    </w:p>
+    <w:p>
+      <w:pPr>
+        <w:rPr>
+          <w:color w:val="FF0000"/>
+        </w:rPr>
+      </w:pPr>
+    </w:p>
+    <w:p>
+      <w:pPr>
+        <w:rPr>
+          <w:color w:val="FF0000"/>
+        </w:rPr>
+      </w:pPr>
+    </w:p>
+    <w:p>
+      <w:pPr>
+        <w:rPr>
+          <w:color w:val="FF0000"/>
+        </w:rPr>
+      </w:pPr>
+    </w:p>
+    <w:p/>
+    <w:p>
+      <w:r>
+        <w:rPr>
+          <w:noProof/>
+        </w:rPr>
+        <w:pict>
+          <v:shape id="_x0000_s1045" type="#_x0000_t75" style="position:absolute;margin-left:279.85pt;margin-top:17.95pt;width:171.25pt;height:171.25pt;z-index:-251627520;mso-position-horizontal-relative:text;mso-position-vertical-relative:text;mso-width-relative:page;mso-height-relative:page" wrapcoords="-284 -284 -284 21789 21884 21789 21884 -284 -284 -284" stroked="t" strokecolor="#5b9bd5 [3204]" strokeweight="2.25pt">
+            <v:imagedata r:id="rId31" o:title="Capture9"/>
+            <w10:wrap type="tight"/>
+          </v:shape>
+        </w:pict>
+      </w:r>
       <w:r>
         <w:rPr>
           <w:noProof/>
         </w:rPr>
         <w:pict>
           <v:shape id="_x0000_s1038" type="#_x0000_t75" style="position:absolute;margin-left:55.3pt;margin-top:6.6pt;width:141.35pt;height:143.55pt;z-index:-251633664;mso-position-horizontal-relative:text;mso-position-vertical-relative:text;mso-width-relative:page;mso-height-relative:page" wrapcoords="-252 -248 -252 21766 21852 21766 21852 -248 -252 -248" stroked="t" strokecolor="#5b9bd5 [3204]" strokeweight="2.25pt">
-            <v:imagedata r:id="rId31" o:title="Capture7"/>
+            <v:imagedata r:id="rId32" o:title="Capture7"/>
             <w10:wrap type="tight"/>
           </v:shape>
         </w:pict>
@@ -3418,7 +4336,7 @@
           <w:sz w:val="36"/>
         </w:rPr>
       </w:pPr>
-      <w:bookmarkStart w:id="10" w:name="_Toc442780484"/>
+      <w:bookmarkStart w:id="11" w:name="_Toc442864615"/>
       <w:r>
         <w:rPr>
           <w:sz w:val="36"/>
@@ -3426,7 +4344,7 @@
         <w:lastRenderedPageBreak/>
         <w:t>Zukünftige Features</w:t>
       </w:r>
-      <w:bookmarkEnd w:id="10"/>
+      <w:bookmarkEnd w:id="11"/>
     </w:p>
     <w:p/>
     <w:p/>
@@ -3683,6 +4601,269 @@
     </w:p>
     <w:p>
       <w:pPr>
+        <w:pStyle w:val="berschrift1"/>
+        <w:numPr>
+          <w:ilvl w:val="0"/>
+          <w:numId w:val="4"/>
+        </w:numPr>
+        <w:rPr>
+          <w:sz w:val="36"/>
+        </w:rPr>
+      </w:pPr>
+      <w:bookmarkStart w:id="12" w:name="_Toc442864616"/>
+      <w:r>
+        <w:rPr>
+          <w:sz w:val="36"/>
+        </w:rPr>
+        <w:lastRenderedPageBreak/>
+        <w:t>Quellen</w:t>
+      </w:r>
+      <w:bookmarkEnd w:id="12"/>
+    </w:p>
+    <w:p/>
+    <w:p/>
+    <w:p>
+      <w:pPr>
+        <w:pStyle w:val="Listenabsatz"/>
+        <w:numPr>
+          <w:ilvl w:val="0"/>
+          <w:numId w:val="13"/>
+        </w:numPr>
+      </w:pPr>
+      <w:r>
+        <w:t>Bildquellen</w:t>
+      </w:r>
+    </w:p>
+    <w:p/>
+    <w:p>
+      <w:pPr>
+        <w:pStyle w:val="Listenabsatz"/>
+        <w:numPr>
+          <w:ilvl w:val="0"/>
+          <w:numId w:val="14"/>
+        </w:numPr>
+      </w:pPr>
+      <w:r>
+        <w:t xml:space="preserve">Alle Screenshots wurden von uns selbst erstellt. </w:t>
+      </w:r>
+    </w:p>
+    <w:p>
+      <w:pPr>
+        <w:pStyle w:val="Listenabsatz"/>
+        <w:rPr>
+          <w:sz w:val="12"/>
+        </w:rPr>
+      </w:pPr>
+      <w:r>
+        <w:rPr>
+          <w:rFonts w:ascii="Segoe Print" w:hAnsi="Segoe Print" w:cs="Segoe Print"/>
+          <w:sz w:val="12"/>
+        </w:rPr>
+        <w:t>Kein Link</w:t>
+      </w:r>
+    </w:p>
+    <w:p>
+      <w:pPr>
+        <w:pStyle w:val="Listenabsatz"/>
+        <w:numPr>
+          <w:ilvl w:val="0"/>
+          <w:numId w:val="14"/>
+        </w:numPr>
+      </w:pPr>
+      <w:r>
+        <w:t>MEAN-Stack Logo:</w:t>
+      </w:r>
+    </w:p>
+    <w:p>
+      <w:pPr>
+        <w:pStyle w:val="Listenabsatz"/>
+        <w:rPr>
+          <w:sz w:val="12"/>
+        </w:rPr>
+      </w:pPr>
+      <w:hyperlink r:id="rId33" w:history="1">
+        <w:r>
+          <w:rPr>
+            <w:rFonts w:ascii="Segoe Print" w:hAnsi="Segoe Print" w:cs="Segoe Print"/>
+            <w:sz w:val="12"/>
+          </w:rPr>
+          <w:t>http://adrianmejia.com/blog/2014/10/03/mean-stack-tutorial-mongodb-expressjs-angularjs-nodejs/</w:t>
+        </w:r>
+      </w:hyperlink>
+    </w:p>
+    <w:p>
+      <w:pPr>
+        <w:pStyle w:val="Listenabsatz"/>
+        <w:numPr>
+          <w:ilvl w:val="0"/>
+          <w:numId w:val="14"/>
+        </w:numPr>
+      </w:pPr>
+      <w:r>
+        <w:t>Atom.io Logo:</w:t>
+      </w:r>
+    </w:p>
+    <w:p>
+      <w:pPr>
+        <w:pStyle w:val="Listenabsatz"/>
+        <w:rPr>
+          <w:sz w:val="12"/>
+        </w:rPr>
+      </w:pPr>
+      <w:hyperlink r:id="rId34" w:history="1">
+        <w:r>
+          <w:rPr>
+            <w:rFonts w:ascii="Segoe Print" w:hAnsi="Segoe Print" w:cs="Segoe Print"/>
+            <w:sz w:val="12"/>
+          </w:rPr>
+          <w:t>https://www.pubnub.com/blog/2015-01-21-building-realtime-chat-plugin-atom-io-text-editor/</w:t>
+        </w:r>
+      </w:hyperlink>
+    </w:p>
+    <w:p>
+      <w:pPr>
+        <w:pStyle w:val="Listenabsatz"/>
+        <w:numPr>
+          <w:ilvl w:val="0"/>
+          <w:numId w:val="14"/>
+        </w:numPr>
+      </w:pPr>
+      <w:proofErr w:type="spellStart"/>
+      <w:r>
+        <w:t>GitHub</w:t>
+      </w:r>
+      <w:proofErr w:type="spellEnd"/>
+      <w:r>
+        <w:t xml:space="preserve"> Logo:</w:t>
+      </w:r>
+    </w:p>
+    <w:p>
+      <w:pPr>
+        <w:pStyle w:val="Listenabsatz"/>
+        <w:rPr>
+          <w:sz w:val="12"/>
+        </w:rPr>
+      </w:pPr>
+      <w:hyperlink r:id="rId35" w:history="1">
+        <w:r>
+          <w:rPr>
+            <w:rFonts w:ascii="Segoe Print" w:hAnsi="Segoe Print" w:cs="Segoe Print"/>
+            <w:sz w:val="12"/>
+          </w:rPr>
+          <w:t>http://orcid.org/sites/default/files/ckfinder/userfiles/images/github-logo.jpg</w:t>
+        </w:r>
+      </w:hyperlink>
+    </w:p>
+    <w:p>
+      <w:pPr>
+        <w:pStyle w:val="Listenabsatz"/>
+        <w:numPr>
+          <w:ilvl w:val="0"/>
+          <w:numId w:val="14"/>
+        </w:numPr>
+      </w:pPr>
+      <w:proofErr w:type="spellStart"/>
+      <w:r>
+        <w:t>Trello</w:t>
+      </w:r>
+      <w:proofErr w:type="spellEnd"/>
+      <w:r>
+        <w:t xml:space="preserve"> Logo:</w:t>
+      </w:r>
+    </w:p>
+    <w:p>
+      <w:pPr>
+        <w:pStyle w:val="Listenabsatz"/>
+        <w:rPr>
+          <w:sz w:val="12"/>
+        </w:rPr>
+      </w:pPr>
+      <w:hyperlink r:id="rId36" w:history="1">
+        <w:r>
+          <w:rPr>
+            <w:rFonts w:ascii="Segoe Print" w:hAnsi="Segoe Print" w:cs="Segoe Print"/>
+            <w:sz w:val="12"/>
+          </w:rPr>
+          <w:t>http://www.thebluecollarmarketer.com/wp-content/uploads/2015/07/Trello-Logo.gif</w:t>
+        </w:r>
+      </w:hyperlink>
+    </w:p>
+    <w:p>
+      <w:pPr>
+        <w:pStyle w:val="Listenabsatz"/>
+        <w:numPr>
+          <w:ilvl w:val="0"/>
+          <w:numId w:val="14"/>
+        </w:numPr>
+      </w:pPr>
+      <w:proofErr w:type="spellStart"/>
+      <w:r>
+        <w:t>Telegram</w:t>
+      </w:r>
+      <w:proofErr w:type="spellEnd"/>
+      <w:r>
+        <w:t xml:space="preserve"> Logo:</w:t>
+      </w:r>
+    </w:p>
+    <w:p>
+      <w:pPr>
+        <w:pStyle w:val="Listenabsatz"/>
+        <w:rPr>
+          <w:rFonts w:ascii="Segoe Print" w:hAnsi="Segoe Print" w:cs="Segoe Print"/>
+          <w:sz w:val="12"/>
+        </w:rPr>
+      </w:pPr>
+      <w:hyperlink r:id="rId37" w:history="1">
+        <w:r>
+          <w:rPr>
+            <w:rFonts w:ascii="Segoe Print" w:hAnsi="Segoe Print" w:cs="Segoe Print"/>
+            <w:sz w:val="12"/>
+          </w:rPr>
+          <w:t>https://telegram.org/img/t_logo.png</w:t>
+        </w:r>
+      </w:hyperlink>
+    </w:p>
+    <w:p>
+      <w:pPr>
+        <w:pStyle w:val="Listenabsatz"/>
+        <w:rPr>
+          <w:rFonts w:ascii="Segoe Print" w:hAnsi="Segoe Print" w:cs="Segoe Print"/>
+          <w:sz w:val="12"/>
+        </w:rPr>
+      </w:pPr>
+    </w:p>
+    <w:p>
+      <w:pPr>
+        <w:pStyle w:val="Listenabsatz"/>
+        <w:rPr>
+          <w:rFonts w:ascii="Segoe Print" w:hAnsi="Segoe Print" w:cs="Segoe Print"/>
+          <w:sz w:val="8"/>
+        </w:rPr>
+      </w:pPr>
+      <w:r>
+        <w:rPr>
+          <w:sz w:val="18"/>
+        </w:rPr>
+        <w:t>Alle Bilder wurden am 09.02.2016 zwischen 09:30 und 12:30 herausgesucht.</w:t>
+      </w:r>
+    </w:p>
+    <w:p>
+      <w:pPr>
+        <w:pStyle w:val="Listenabsatz"/>
+        <w:rPr>
+          <w:sz w:val="12"/>
+        </w:rPr>
+      </w:pPr>
+    </w:p>
+    <w:p>
+      <w:pPr>
+        <w:rPr>
+          <w:sz w:val="12"/>
+        </w:rPr>
+      </w:pPr>
+    </w:p>
+    <w:p>
+      <w:pPr>
         <w:tabs>
           <w:tab w:val="left" w:pos="3150"/>
         </w:tabs>
@@ -3701,12 +4882,10 @@
           <w:tab w:val="left" w:pos="3150"/>
         </w:tabs>
       </w:pPr>
-      <w:bookmarkStart w:id="11" w:name="_GoBack"/>
-      <w:bookmarkEnd w:id="11"/>
     </w:p>
     <w:sectPr>
-      <w:headerReference w:type="default" r:id="rId32"/>
-      <w:footerReference w:type="default" r:id="rId33"/>
+      <w:headerReference w:type="default" r:id="rId38"/>
+      <w:footerReference w:type="default" r:id="rId39"/>
       <w:pgSz w:w="11906" w:h="16838"/>
       <w:pgMar w:top="1417" w:right="1417" w:bottom="1134" w:left="1417" w:header="708" w:footer="708" w:gutter="0"/>
       <w:cols w:space="708"/>
@@ -3751,6 +4930,7 @@
         <w:docPartUnique/>
       </w:docPartObj>
     </w:sdtPr>
+    <w:sdtEndPr/>
     <w:sdtContent>
       <w:p>
         <w:pPr>
@@ -3852,7 +5032,7 @@
           <w:rPr>
             <w:noProof/>
           </w:rPr>
-          <w:t>17</w:t>
+          <w:t>12</w:t>
         </w:r>
         <w:r>
           <w:fldChar w:fldCharType="end"/>
@@ -4280,6 +5460,119 @@
     </w:lvl>
   </w:abstractNum>
   <w:abstractNum w:abstractNumId="4" w15:restartNumberingAfterBreak="0">
+    <w:nsid w:val="22ED2780"/>
+    <w:multiLevelType w:val="hybridMultilevel"/>
+    <w:tmpl w:val="031A7DAA"/>
+    <w:lvl w:ilvl="0" w:tplc="04070001">
+      <w:start w:val="1"/>
+      <w:numFmt w:val="bullet"/>
+      <w:lvlText w:val=""/>
+      <w:lvlJc w:val="left"/>
+      <w:pPr>
+        <w:ind w:left="720" w:hanging="360"/>
+      </w:pPr>
+      <w:rPr>
+        <w:rFonts w:ascii="Symbol" w:hAnsi="Symbol" w:hint="default"/>
+      </w:rPr>
+    </w:lvl>
+    <w:lvl w:ilvl="1" w:tplc="04070003" w:tentative="1">
+      <w:start w:val="1"/>
+      <w:numFmt w:val="bullet"/>
+      <w:lvlText w:val="o"/>
+      <w:lvlJc w:val="left"/>
+      <w:pPr>
+        <w:ind w:left="1440" w:hanging="360"/>
+      </w:pPr>
+      <w:rPr>
+        <w:rFonts w:ascii="Courier New" w:hAnsi="Courier New" w:cs="Courier New" w:hint="default"/>
+      </w:rPr>
+    </w:lvl>
+    <w:lvl w:ilvl="2" w:tplc="04070005" w:tentative="1">
+      <w:start w:val="1"/>
+      <w:numFmt w:val="bullet"/>
+      <w:lvlText w:val=""/>
+      <w:lvlJc w:val="left"/>
+      <w:pPr>
+        <w:ind w:left="2160" w:hanging="360"/>
+      </w:pPr>
+      <w:rPr>
+        <w:rFonts w:ascii="Wingdings" w:hAnsi="Wingdings" w:hint="default"/>
+      </w:rPr>
+    </w:lvl>
+    <w:lvl w:ilvl="3" w:tplc="04070001" w:tentative="1">
+      <w:start w:val="1"/>
+      <w:numFmt w:val="bullet"/>
+      <w:lvlText w:val=""/>
+      <w:lvlJc w:val="left"/>
+      <w:pPr>
+        <w:ind w:left="2880" w:hanging="360"/>
+      </w:pPr>
+      <w:rPr>
+        <w:rFonts w:ascii="Symbol" w:hAnsi="Symbol" w:hint="default"/>
+      </w:rPr>
+    </w:lvl>
+    <w:lvl w:ilvl="4" w:tplc="04070003" w:tentative="1">
+      <w:start w:val="1"/>
+      <w:numFmt w:val="bullet"/>
+      <w:lvlText w:val="o"/>
+      <w:lvlJc w:val="left"/>
+      <w:pPr>
+        <w:ind w:left="3600" w:hanging="360"/>
+      </w:pPr>
+      <w:rPr>
+        <w:rFonts w:ascii="Courier New" w:hAnsi="Courier New" w:cs="Courier New" w:hint="default"/>
+      </w:rPr>
+    </w:lvl>
+    <w:lvl w:ilvl="5" w:tplc="04070005" w:tentative="1">
+      <w:start w:val="1"/>
+      <w:numFmt w:val="bullet"/>
+      <w:lvlText w:val=""/>
+      <w:lvlJc w:val="left"/>
+      <w:pPr>
+        <w:ind w:left="4320" w:hanging="360"/>
+      </w:pPr>
+      <w:rPr>
+        <w:rFonts w:ascii="Wingdings" w:hAnsi="Wingdings" w:hint="default"/>
+      </w:rPr>
+    </w:lvl>
+    <w:lvl w:ilvl="6" w:tplc="04070001" w:tentative="1">
+      <w:start w:val="1"/>
+      <w:numFmt w:val="bullet"/>
+      <w:lvlText w:val=""/>
+      <w:lvlJc w:val="left"/>
+      <w:pPr>
+        <w:ind w:left="5040" w:hanging="360"/>
+      </w:pPr>
+      <w:rPr>
+        <w:rFonts w:ascii="Symbol" w:hAnsi="Symbol" w:hint="default"/>
+      </w:rPr>
+    </w:lvl>
+    <w:lvl w:ilvl="7" w:tplc="04070003" w:tentative="1">
+      <w:start w:val="1"/>
+      <w:numFmt w:val="bullet"/>
+      <w:lvlText w:val="o"/>
+      <w:lvlJc w:val="left"/>
+      <w:pPr>
+        <w:ind w:left="5760" w:hanging="360"/>
+      </w:pPr>
+      <w:rPr>
+        <w:rFonts w:ascii="Courier New" w:hAnsi="Courier New" w:cs="Courier New" w:hint="default"/>
+      </w:rPr>
+    </w:lvl>
+    <w:lvl w:ilvl="8" w:tplc="04070005" w:tentative="1">
+      <w:start w:val="1"/>
+      <w:numFmt w:val="bullet"/>
+      <w:lvlText w:val=""/>
+      <w:lvlJc w:val="left"/>
+      <w:pPr>
+        <w:ind w:left="6480" w:hanging="360"/>
+      </w:pPr>
+      <w:rPr>
+        <w:rFonts w:ascii="Wingdings" w:hAnsi="Wingdings" w:hint="default"/>
+      </w:rPr>
+    </w:lvl>
+  </w:abstractNum>
+  <w:abstractNum w:abstractNumId="5" w15:restartNumberingAfterBreak="0">
     <w:nsid w:val="26F36855"/>
     <w:multiLevelType w:val="hybridMultilevel"/>
     <w:tmpl w:val="94DAF226"/>
@@ -4368,7 +5661,286 @@
       </w:pPr>
     </w:lvl>
   </w:abstractNum>
-  <w:abstractNum w:abstractNumId="5" w15:restartNumberingAfterBreak="0">
+  <w:abstractNum w:abstractNumId="6" w15:restartNumberingAfterBreak="0">
+    <w:nsid w:val="31C1793B"/>
+    <w:multiLevelType w:val="hybridMultilevel"/>
+    <w:tmpl w:val="249E081E"/>
+    <w:lvl w:ilvl="0" w:tplc="49325DD0">
+      <w:start w:val="1"/>
+      <w:numFmt w:val="bullet"/>
+      <w:lvlText w:val="•"/>
+      <w:lvlJc w:val="left"/>
+      <w:pPr>
+        <w:tabs>
+          <w:tab w:val="num" w:pos="720"/>
+        </w:tabs>
+        <w:ind w:left="720" w:hanging="360"/>
+      </w:pPr>
+      <w:rPr>
+        <w:rFonts w:ascii="Times New Roman" w:hAnsi="Times New Roman" w:hint="default"/>
+      </w:rPr>
+    </w:lvl>
+    <w:lvl w:ilvl="1" w:tplc="844E0BE4">
+      <w:numFmt w:val="bullet"/>
+      <w:lvlText w:val=""/>
+      <w:lvlJc w:val="left"/>
+      <w:pPr>
+        <w:tabs>
+          <w:tab w:val="num" w:pos="1440"/>
+        </w:tabs>
+        <w:ind w:left="1440" w:hanging="360"/>
+      </w:pPr>
+      <w:rPr>
+        <w:rFonts w:ascii="Wingdings" w:eastAsiaTheme="minorHAnsi" w:hAnsi="Wingdings" w:cstheme="minorBidi" w:hint="default"/>
+      </w:rPr>
+    </w:lvl>
+    <w:lvl w:ilvl="2" w:tplc="F1D05AE4">
+      <w:start w:val="109"/>
+      <w:numFmt w:val="bullet"/>
+      <w:lvlText w:val="•"/>
+      <w:lvlJc w:val="left"/>
+      <w:pPr>
+        <w:tabs>
+          <w:tab w:val="num" w:pos="2160"/>
+        </w:tabs>
+        <w:ind w:left="2160" w:hanging="360"/>
+      </w:pPr>
+      <w:rPr>
+        <w:rFonts w:ascii="Times New Roman" w:hAnsi="Times New Roman" w:hint="default"/>
+      </w:rPr>
+    </w:lvl>
+    <w:lvl w:ilvl="3" w:tplc="66F06C0A" w:tentative="1">
+      <w:start w:val="1"/>
+      <w:numFmt w:val="bullet"/>
+      <w:lvlText w:val="•"/>
+      <w:lvlJc w:val="left"/>
+      <w:pPr>
+        <w:tabs>
+          <w:tab w:val="num" w:pos="2880"/>
+        </w:tabs>
+        <w:ind w:left="2880" w:hanging="360"/>
+      </w:pPr>
+      <w:rPr>
+        <w:rFonts w:ascii="Times New Roman" w:hAnsi="Times New Roman" w:hint="default"/>
+      </w:rPr>
+    </w:lvl>
+    <w:lvl w:ilvl="4" w:tplc="35E61488" w:tentative="1">
+      <w:start w:val="1"/>
+      <w:numFmt w:val="bullet"/>
+      <w:lvlText w:val="•"/>
+      <w:lvlJc w:val="left"/>
+      <w:pPr>
+        <w:tabs>
+          <w:tab w:val="num" w:pos="3600"/>
+        </w:tabs>
+        <w:ind w:left="3600" w:hanging="360"/>
+      </w:pPr>
+      <w:rPr>
+        <w:rFonts w:ascii="Times New Roman" w:hAnsi="Times New Roman" w:hint="default"/>
+      </w:rPr>
+    </w:lvl>
+    <w:lvl w:ilvl="5" w:tplc="EAFAFCBE" w:tentative="1">
+      <w:start w:val="1"/>
+      <w:numFmt w:val="bullet"/>
+      <w:lvlText w:val="•"/>
+      <w:lvlJc w:val="left"/>
+      <w:pPr>
+        <w:tabs>
+          <w:tab w:val="num" w:pos="4320"/>
+        </w:tabs>
+        <w:ind w:left="4320" w:hanging="360"/>
+      </w:pPr>
+      <w:rPr>
+        <w:rFonts w:ascii="Times New Roman" w:hAnsi="Times New Roman" w:hint="default"/>
+      </w:rPr>
+    </w:lvl>
+    <w:lvl w:ilvl="6" w:tplc="CC3A4338" w:tentative="1">
+      <w:start w:val="1"/>
+      <w:numFmt w:val="bullet"/>
+      <w:lvlText w:val="•"/>
+      <w:lvlJc w:val="left"/>
+      <w:pPr>
+        <w:tabs>
+          <w:tab w:val="num" w:pos="5040"/>
+        </w:tabs>
+        <w:ind w:left="5040" w:hanging="360"/>
+      </w:pPr>
+      <w:rPr>
+        <w:rFonts w:ascii="Times New Roman" w:hAnsi="Times New Roman" w:hint="default"/>
+      </w:rPr>
+    </w:lvl>
+    <w:lvl w:ilvl="7" w:tplc="52342918" w:tentative="1">
+      <w:start w:val="1"/>
+      <w:numFmt w:val="bullet"/>
+      <w:lvlText w:val="•"/>
+      <w:lvlJc w:val="left"/>
+      <w:pPr>
+        <w:tabs>
+          <w:tab w:val="num" w:pos="5760"/>
+        </w:tabs>
+        <w:ind w:left="5760" w:hanging="360"/>
+      </w:pPr>
+      <w:rPr>
+        <w:rFonts w:ascii="Times New Roman" w:hAnsi="Times New Roman" w:hint="default"/>
+      </w:rPr>
+    </w:lvl>
+    <w:lvl w:ilvl="8" w:tplc="C0C8383A" w:tentative="1">
+      <w:start w:val="1"/>
+      <w:numFmt w:val="bullet"/>
+      <w:lvlText w:val="•"/>
+      <w:lvlJc w:val="left"/>
+      <w:pPr>
+        <w:tabs>
+          <w:tab w:val="num" w:pos="6480"/>
+        </w:tabs>
+        <w:ind w:left="6480" w:hanging="360"/>
+      </w:pPr>
+      <w:rPr>
+        <w:rFonts w:ascii="Times New Roman" w:hAnsi="Times New Roman" w:hint="default"/>
+      </w:rPr>
+    </w:lvl>
+  </w:abstractNum>
+  <w:abstractNum w:abstractNumId="7" w15:restartNumberingAfterBreak="0">
+    <w:nsid w:val="37242876"/>
+    <w:multiLevelType w:val="hybridMultilevel"/>
+    <w:tmpl w:val="D6DC6BB4"/>
+    <w:lvl w:ilvl="0" w:tplc="49325DD0">
+      <w:start w:val="1"/>
+      <w:numFmt w:val="bullet"/>
+      <w:lvlText w:val="•"/>
+      <w:lvlJc w:val="left"/>
+      <w:pPr>
+        <w:tabs>
+          <w:tab w:val="num" w:pos="720"/>
+        </w:tabs>
+        <w:ind w:left="720" w:hanging="360"/>
+      </w:pPr>
+      <w:rPr>
+        <w:rFonts w:ascii="Times New Roman" w:hAnsi="Times New Roman" w:hint="default"/>
+      </w:rPr>
+    </w:lvl>
+    <w:lvl w:ilvl="1" w:tplc="5D700C08">
+      <w:start w:val="109"/>
+      <w:numFmt w:val="bullet"/>
+      <w:lvlText w:val="•"/>
+      <w:lvlJc w:val="left"/>
+      <w:pPr>
+        <w:tabs>
+          <w:tab w:val="num" w:pos="1440"/>
+        </w:tabs>
+        <w:ind w:left="1440" w:hanging="360"/>
+      </w:pPr>
+      <w:rPr>
+        <w:rFonts w:ascii="Times New Roman" w:hAnsi="Times New Roman" w:hint="default"/>
+      </w:rPr>
+    </w:lvl>
+    <w:lvl w:ilvl="2" w:tplc="F1D05AE4">
+      <w:start w:val="109"/>
+      <w:numFmt w:val="bullet"/>
+      <w:lvlText w:val="•"/>
+      <w:lvlJc w:val="left"/>
+      <w:pPr>
+        <w:tabs>
+          <w:tab w:val="num" w:pos="2160"/>
+        </w:tabs>
+        <w:ind w:left="2160" w:hanging="360"/>
+      </w:pPr>
+      <w:rPr>
+        <w:rFonts w:ascii="Times New Roman" w:hAnsi="Times New Roman" w:hint="default"/>
+      </w:rPr>
+    </w:lvl>
+    <w:lvl w:ilvl="3" w:tplc="66F06C0A" w:tentative="1">
+      <w:start w:val="1"/>
+      <w:numFmt w:val="bullet"/>
+      <w:lvlText w:val="•"/>
+      <w:lvlJc w:val="left"/>
+      <w:pPr>
+        <w:tabs>
+          <w:tab w:val="num" w:pos="2880"/>
+        </w:tabs>
+        <w:ind w:left="2880" w:hanging="360"/>
+      </w:pPr>
+      <w:rPr>
+        <w:rFonts w:ascii="Times New Roman" w:hAnsi="Times New Roman" w:hint="default"/>
+      </w:rPr>
+    </w:lvl>
+    <w:lvl w:ilvl="4" w:tplc="35E61488" w:tentative="1">
+      <w:start w:val="1"/>
+      <w:numFmt w:val="bullet"/>
+      <w:lvlText w:val="•"/>
+      <w:lvlJc w:val="left"/>
+      <w:pPr>
+        <w:tabs>
+          <w:tab w:val="num" w:pos="3600"/>
+        </w:tabs>
+        <w:ind w:left="3600" w:hanging="360"/>
+      </w:pPr>
+      <w:rPr>
+        <w:rFonts w:ascii="Times New Roman" w:hAnsi="Times New Roman" w:hint="default"/>
+      </w:rPr>
+    </w:lvl>
+    <w:lvl w:ilvl="5" w:tplc="EAFAFCBE" w:tentative="1">
+      <w:start w:val="1"/>
+      <w:numFmt w:val="bullet"/>
+      <w:lvlText w:val="•"/>
+      <w:lvlJc w:val="left"/>
+      <w:pPr>
+        <w:tabs>
+          <w:tab w:val="num" w:pos="4320"/>
+        </w:tabs>
+        <w:ind w:left="4320" w:hanging="360"/>
+      </w:pPr>
+      <w:rPr>
+        <w:rFonts w:ascii="Times New Roman" w:hAnsi="Times New Roman" w:hint="default"/>
+      </w:rPr>
+    </w:lvl>
+    <w:lvl w:ilvl="6" w:tplc="CC3A4338" w:tentative="1">
+      <w:start w:val="1"/>
+      <w:numFmt w:val="bullet"/>
+      <w:lvlText w:val="•"/>
+      <w:lvlJc w:val="left"/>
+      <w:pPr>
+        <w:tabs>
+          <w:tab w:val="num" w:pos="5040"/>
+        </w:tabs>
+        <w:ind w:left="5040" w:hanging="360"/>
+      </w:pPr>
+      <w:rPr>
+        <w:rFonts w:ascii="Times New Roman" w:hAnsi="Times New Roman" w:hint="default"/>
+      </w:rPr>
+    </w:lvl>
+    <w:lvl w:ilvl="7" w:tplc="52342918" w:tentative="1">
+      <w:start w:val="1"/>
+      <w:numFmt w:val="bullet"/>
+      <w:lvlText w:val="•"/>
+      <w:lvlJc w:val="left"/>
+      <w:pPr>
+        <w:tabs>
+          <w:tab w:val="num" w:pos="5760"/>
+        </w:tabs>
+        <w:ind w:left="5760" w:hanging="360"/>
+      </w:pPr>
+      <w:rPr>
+        <w:rFonts w:ascii="Times New Roman" w:hAnsi="Times New Roman" w:hint="default"/>
+      </w:rPr>
+    </w:lvl>
+    <w:lvl w:ilvl="8" w:tplc="C0C8383A" w:tentative="1">
+      <w:start w:val="1"/>
+      <w:numFmt w:val="bullet"/>
+      <w:lvlText w:val="•"/>
+      <w:lvlJc w:val="left"/>
+      <w:pPr>
+        <w:tabs>
+          <w:tab w:val="num" w:pos="6480"/>
+        </w:tabs>
+        <w:ind w:left="6480" w:hanging="360"/>
+      </w:pPr>
+      <w:rPr>
+        <w:rFonts w:ascii="Times New Roman" w:hAnsi="Times New Roman" w:hint="default"/>
+      </w:rPr>
+    </w:lvl>
+  </w:abstractNum>
+  <w:abstractNum w:abstractNumId="8" w15:restartNumberingAfterBreak="0">
     <w:nsid w:val="38BA7BC3"/>
     <w:multiLevelType w:val="hybridMultilevel"/>
     <w:tmpl w:val="54661DDE"/>
@@ -4457,7 +6029,147 @@
       </w:pPr>
     </w:lvl>
   </w:abstractNum>
-  <w:abstractNum w:abstractNumId="6" w15:restartNumberingAfterBreak="0">
+  <w:abstractNum w:abstractNumId="9" w15:restartNumberingAfterBreak="0">
+    <w:nsid w:val="3D7A437A"/>
+    <w:multiLevelType w:val="hybridMultilevel"/>
+    <w:tmpl w:val="BB263022"/>
+    <w:lvl w:ilvl="0" w:tplc="49325DD0">
+      <w:start w:val="1"/>
+      <w:numFmt w:val="bullet"/>
+      <w:lvlText w:val="•"/>
+      <w:lvlJc w:val="left"/>
+      <w:pPr>
+        <w:tabs>
+          <w:tab w:val="num" w:pos="720"/>
+        </w:tabs>
+        <w:ind w:left="720" w:hanging="360"/>
+      </w:pPr>
+      <w:rPr>
+        <w:rFonts w:ascii="Times New Roman" w:hAnsi="Times New Roman" w:hint="default"/>
+      </w:rPr>
+    </w:lvl>
+    <w:lvl w:ilvl="1" w:tplc="5D700C08">
+      <w:start w:val="109"/>
+      <w:numFmt w:val="bullet"/>
+      <w:lvlText w:val="•"/>
+      <w:lvlJc w:val="left"/>
+      <w:pPr>
+        <w:tabs>
+          <w:tab w:val="num" w:pos="1440"/>
+        </w:tabs>
+        <w:ind w:left="1440" w:hanging="360"/>
+      </w:pPr>
+      <w:rPr>
+        <w:rFonts w:ascii="Times New Roman" w:hAnsi="Times New Roman" w:hint="default"/>
+      </w:rPr>
+    </w:lvl>
+    <w:lvl w:ilvl="2" w:tplc="04070009">
+      <w:start w:val="1"/>
+      <w:numFmt w:val="bullet"/>
+      <w:lvlText w:val=""/>
+      <w:lvlJc w:val="left"/>
+      <w:pPr>
+        <w:tabs>
+          <w:tab w:val="num" w:pos="2160"/>
+        </w:tabs>
+        <w:ind w:left="2160" w:hanging="360"/>
+      </w:pPr>
+      <w:rPr>
+        <w:rFonts w:ascii="Wingdings" w:hAnsi="Wingdings" w:hint="default"/>
+      </w:rPr>
+    </w:lvl>
+    <w:lvl w:ilvl="3" w:tplc="66F06C0A" w:tentative="1">
+      <w:start w:val="1"/>
+      <w:numFmt w:val="bullet"/>
+      <w:lvlText w:val="•"/>
+      <w:lvlJc w:val="left"/>
+      <w:pPr>
+        <w:tabs>
+          <w:tab w:val="num" w:pos="2880"/>
+        </w:tabs>
+        <w:ind w:left="2880" w:hanging="360"/>
+      </w:pPr>
+      <w:rPr>
+        <w:rFonts w:ascii="Times New Roman" w:hAnsi="Times New Roman" w:hint="default"/>
+      </w:rPr>
+    </w:lvl>
+    <w:lvl w:ilvl="4" w:tplc="35E61488" w:tentative="1">
+      <w:start w:val="1"/>
+      <w:numFmt w:val="bullet"/>
+      <w:lvlText w:val="•"/>
+      <w:lvlJc w:val="left"/>
+      <w:pPr>
+        <w:tabs>
+          <w:tab w:val="num" w:pos="3600"/>
+        </w:tabs>
+        <w:ind w:left="3600" w:hanging="360"/>
+      </w:pPr>
+      <w:rPr>
+        <w:rFonts w:ascii="Times New Roman" w:hAnsi="Times New Roman" w:hint="default"/>
+      </w:rPr>
+    </w:lvl>
+    <w:lvl w:ilvl="5" w:tplc="EAFAFCBE" w:tentative="1">
+      <w:start w:val="1"/>
+      <w:numFmt w:val="bullet"/>
+      <w:lvlText w:val="•"/>
+      <w:lvlJc w:val="left"/>
+      <w:pPr>
+        <w:tabs>
+          <w:tab w:val="num" w:pos="4320"/>
+        </w:tabs>
+        <w:ind w:left="4320" w:hanging="360"/>
+      </w:pPr>
+      <w:rPr>
+        <w:rFonts w:ascii="Times New Roman" w:hAnsi="Times New Roman" w:hint="default"/>
+      </w:rPr>
+    </w:lvl>
+    <w:lvl w:ilvl="6" w:tplc="CC3A4338" w:tentative="1">
+      <w:start w:val="1"/>
+      <w:numFmt w:val="bullet"/>
+      <w:lvlText w:val="•"/>
+      <w:lvlJc w:val="left"/>
+      <w:pPr>
+        <w:tabs>
+          <w:tab w:val="num" w:pos="5040"/>
+        </w:tabs>
+        <w:ind w:left="5040" w:hanging="360"/>
+      </w:pPr>
+      <w:rPr>
+        <w:rFonts w:ascii="Times New Roman" w:hAnsi="Times New Roman" w:hint="default"/>
+      </w:rPr>
+    </w:lvl>
+    <w:lvl w:ilvl="7" w:tplc="52342918" w:tentative="1">
+      <w:start w:val="1"/>
+      <w:numFmt w:val="bullet"/>
+      <w:lvlText w:val="•"/>
+      <w:lvlJc w:val="left"/>
+      <w:pPr>
+        <w:tabs>
+          <w:tab w:val="num" w:pos="5760"/>
+        </w:tabs>
+        <w:ind w:left="5760" w:hanging="360"/>
+      </w:pPr>
+      <w:rPr>
+        <w:rFonts w:ascii="Times New Roman" w:hAnsi="Times New Roman" w:hint="default"/>
+      </w:rPr>
+    </w:lvl>
+    <w:lvl w:ilvl="8" w:tplc="C0C8383A" w:tentative="1">
+      <w:start w:val="1"/>
+      <w:numFmt w:val="bullet"/>
+      <w:lvlText w:val="•"/>
+      <w:lvlJc w:val="left"/>
+      <w:pPr>
+        <w:tabs>
+          <w:tab w:val="num" w:pos="6480"/>
+        </w:tabs>
+        <w:ind w:left="6480" w:hanging="360"/>
+      </w:pPr>
+      <w:rPr>
+        <w:rFonts w:ascii="Times New Roman" w:hAnsi="Times New Roman" w:hint="default"/>
+      </w:rPr>
+    </w:lvl>
+  </w:abstractNum>
+  <w:abstractNum w:abstractNumId="10" w15:restartNumberingAfterBreak="0">
     <w:nsid w:val="4ECC2CE4"/>
     <w:multiLevelType w:val="hybridMultilevel"/>
     <w:tmpl w:val="4942EF0E"/>
@@ -4546,7 +6258,7 @@
       </w:pPr>
     </w:lvl>
   </w:abstractNum>
-  <w:abstractNum w:abstractNumId="7" w15:restartNumberingAfterBreak="0">
+  <w:abstractNum w:abstractNumId="11" w15:restartNumberingAfterBreak="0">
     <w:nsid w:val="57BA538C"/>
     <w:multiLevelType w:val="hybridMultilevel"/>
     <w:tmpl w:val="1870F6F8"/>
@@ -4635,7 +6347,7 @@
       </w:pPr>
     </w:lvl>
   </w:abstractNum>
-  <w:abstractNum w:abstractNumId="8" w15:restartNumberingAfterBreak="0">
+  <w:abstractNum w:abstractNumId="12" w15:restartNumberingAfterBreak="0">
     <w:nsid w:val="5ED841FC"/>
     <w:multiLevelType w:val="hybridMultilevel"/>
     <w:tmpl w:val="5BE830F0"/>
@@ -4748,7 +6460,236 @@
       </w:rPr>
     </w:lvl>
   </w:abstractNum>
-  <w:abstractNum w:abstractNumId="9" w15:restartNumberingAfterBreak="0">
+  <w:abstractNum w:abstractNumId="13" w15:restartNumberingAfterBreak="0">
+    <w:nsid w:val="69DE4959"/>
+    <w:multiLevelType w:val="hybridMultilevel"/>
+    <w:tmpl w:val="4F9EE302"/>
+    <w:lvl w:ilvl="0" w:tplc="49325DD0">
+      <w:start w:val="1"/>
+      <w:numFmt w:val="bullet"/>
+      <w:lvlText w:val="•"/>
+      <w:lvlJc w:val="left"/>
+      <w:pPr>
+        <w:tabs>
+          <w:tab w:val="num" w:pos="720"/>
+        </w:tabs>
+        <w:ind w:left="720" w:hanging="360"/>
+      </w:pPr>
+      <w:rPr>
+        <w:rFonts w:ascii="Times New Roman" w:hAnsi="Times New Roman" w:hint="default"/>
+      </w:rPr>
+    </w:lvl>
+    <w:lvl w:ilvl="1" w:tplc="5D700C08">
+      <w:start w:val="109"/>
+      <w:numFmt w:val="bullet"/>
+      <w:lvlText w:val="•"/>
+      <w:lvlJc w:val="left"/>
+      <w:pPr>
+        <w:tabs>
+          <w:tab w:val="num" w:pos="1440"/>
+        </w:tabs>
+        <w:ind w:left="1440" w:hanging="360"/>
+      </w:pPr>
+      <w:rPr>
+        <w:rFonts w:ascii="Times New Roman" w:hAnsi="Times New Roman" w:hint="default"/>
+      </w:rPr>
+    </w:lvl>
+    <w:lvl w:ilvl="2" w:tplc="04070009">
+      <w:start w:val="1"/>
+      <w:numFmt w:val="bullet"/>
+      <w:lvlText w:val=""/>
+      <w:lvlJc w:val="left"/>
+      <w:pPr>
+        <w:tabs>
+          <w:tab w:val="num" w:pos="2160"/>
+        </w:tabs>
+        <w:ind w:left="2160" w:hanging="360"/>
+      </w:pPr>
+      <w:rPr>
+        <w:rFonts w:ascii="Wingdings" w:hAnsi="Wingdings" w:hint="default"/>
+      </w:rPr>
+    </w:lvl>
+    <w:lvl w:ilvl="3" w:tplc="66F06C0A" w:tentative="1">
+      <w:start w:val="1"/>
+      <w:numFmt w:val="bullet"/>
+      <w:lvlText w:val="•"/>
+      <w:lvlJc w:val="left"/>
+      <w:pPr>
+        <w:tabs>
+          <w:tab w:val="num" w:pos="2880"/>
+        </w:tabs>
+        <w:ind w:left="2880" w:hanging="360"/>
+      </w:pPr>
+      <w:rPr>
+        <w:rFonts w:ascii="Times New Roman" w:hAnsi="Times New Roman" w:hint="default"/>
+      </w:rPr>
+    </w:lvl>
+    <w:lvl w:ilvl="4" w:tplc="35E61488" w:tentative="1">
+      <w:start w:val="1"/>
+      <w:numFmt w:val="bullet"/>
+      <w:lvlText w:val="•"/>
+      <w:lvlJc w:val="left"/>
+      <w:pPr>
+        <w:tabs>
+          <w:tab w:val="num" w:pos="3600"/>
+        </w:tabs>
+        <w:ind w:left="3600" w:hanging="360"/>
+      </w:pPr>
+      <w:rPr>
+        <w:rFonts w:ascii="Times New Roman" w:hAnsi="Times New Roman" w:hint="default"/>
+      </w:rPr>
+    </w:lvl>
+    <w:lvl w:ilvl="5" w:tplc="EAFAFCBE" w:tentative="1">
+      <w:start w:val="1"/>
+      <w:numFmt w:val="bullet"/>
+      <w:lvlText w:val="•"/>
+      <w:lvlJc w:val="left"/>
+      <w:pPr>
+        <w:tabs>
+          <w:tab w:val="num" w:pos="4320"/>
+        </w:tabs>
+        <w:ind w:left="4320" w:hanging="360"/>
+      </w:pPr>
+      <w:rPr>
+        <w:rFonts w:ascii="Times New Roman" w:hAnsi="Times New Roman" w:hint="default"/>
+      </w:rPr>
+    </w:lvl>
+    <w:lvl w:ilvl="6" w:tplc="CC3A4338" w:tentative="1">
+      <w:start w:val="1"/>
+      <w:numFmt w:val="bullet"/>
+      <w:lvlText w:val="•"/>
+      <w:lvlJc w:val="left"/>
+      <w:pPr>
+        <w:tabs>
+          <w:tab w:val="num" w:pos="5040"/>
+        </w:tabs>
+        <w:ind w:left="5040" w:hanging="360"/>
+      </w:pPr>
+      <w:rPr>
+        <w:rFonts w:ascii="Times New Roman" w:hAnsi="Times New Roman" w:hint="default"/>
+      </w:rPr>
+    </w:lvl>
+    <w:lvl w:ilvl="7" w:tplc="52342918" w:tentative="1">
+      <w:start w:val="1"/>
+      <w:numFmt w:val="bullet"/>
+      <w:lvlText w:val="•"/>
+      <w:lvlJc w:val="left"/>
+      <w:pPr>
+        <w:tabs>
+          <w:tab w:val="num" w:pos="5760"/>
+        </w:tabs>
+        <w:ind w:left="5760" w:hanging="360"/>
+      </w:pPr>
+      <w:rPr>
+        <w:rFonts w:ascii="Times New Roman" w:hAnsi="Times New Roman" w:hint="default"/>
+      </w:rPr>
+    </w:lvl>
+    <w:lvl w:ilvl="8" w:tplc="C0C8383A" w:tentative="1">
+      <w:start w:val="1"/>
+      <w:numFmt w:val="bullet"/>
+      <w:lvlText w:val="•"/>
+      <w:lvlJc w:val="left"/>
+      <w:pPr>
+        <w:tabs>
+          <w:tab w:val="num" w:pos="6480"/>
+        </w:tabs>
+        <w:ind w:left="6480" w:hanging="360"/>
+      </w:pPr>
+      <w:rPr>
+        <w:rFonts w:ascii="Times New Roman" w:hAnsi="Times New Roman" w:hint="default"/>
+      </w:rPr>
+    </w:lvl>
+  </w:abstractNum>
+  <w:abstractNum w:abstractNumId="14" w15:restartNumberingAfterBreak="0">
+    <w:nsid w:val="69E01716"/>
+    <w:multiLevelType w:val="hybridMultilevel"/>
+    <w:tmpl w:val="6B84096C"/>
+    <w:lvl w:ilvl="0" w:tplc="F940A3D4">
+      <w:start w:val="1"/>
+      <w:numFmt w:val="upperRoman"/>
+      <w:lvlText w:val="%1."/>
+      <w:lvlJc w:val="left"/>
+      <w:pPr>
+        <w:ind w:left="1080" w:hanging="720"/>
+      </w:pPr>
+      <w:rPr>
+        <w:rFonts w:hint="default"/>
+      </w:rPr>
+    </w:lvl>
+    <w:lvl w:ilvl="1" w:tplc="04070019" w:tentative="1">
+      <w:start w:val="1"/>
+      <w:numFmt w:val="lowerLetter"/>
+      <w:lvlText w:val="%2."/>
+      <w:lvlJc w:val="left"/>
+      <w:pPr>
+        <w:ind w:left="1440" w:hanging="360"/>
+      </w:pPr>
+    </w:lvl>
+    <w:lvl w:ilvl="2" w:tplc="0407001B" w:tentative="1">
+      <w:start w:val="1"/>
+      <w:numFmt w:val="lowerRoman"/>
+      <w:lvlText w:val="%3."/>
+      <w:lvlJc w:val="right"/>
+      <w:pPr>
+        <w:ind w:left="2160" w:hanging="180"/>
+      </w:pPr>
+    </w:lvl>
+    <w:lvl w:ilvl="3" w:tplc="0407000F" w:tentative="1">
+      <w:start w:val="1"/>
+      <w:numFmt w:val="decimal"/>
+      <w:lvlText w:val="%4."/>
+      <w:lvlJc w:val="left"/>
+      <w:pPr>
+        <w:ind w:left="2880" w:hanging="360"/>
+      </w:pPr>
+    </w:lvl>
+    <w:lvl w:ilvl="4" w:tplc="04070019" w:tentative="1">
+      <w:start w:val="1"/>
+      <w:numFmt w:val="lowerLetter"/>
+      <w:lvlText w:val="%5."/>
+      <w:lvlJc w:val="left"/>
+      <w:pPr>
+        <w:ind w:left="3600" w:hanging="360"/>
+      </w:pPr>
+    </w:lvl>
+    <w:lvl w:ilvl="5" w:tplc="0407001B" w:tentative="1">
+      <w:start w:val="1"/>
+      <w:numFmt w:val="lowerRoman"/>
+      <w:lvlText w:val="%6."/>
+      <w:lvlJc w:val="right"/>
+      <w:pPr>
+        <w:ind w:left="4320" w:hanging="180"/>
+      </w:pPr>
+    </w:lvl>
+    <w:lvl w:ilvl="6" w:tplc="0407000F" w:tentative="1">
+      <w:start w:val="1"/>
+      <w:numFmt w:val="decimal"/>
+      <w:lvlText w:val="%7."/>
+      <w:lvlJc w:val="left"/>
+      <w:pPr>
+        <w:ind w:left="5040" w:hanging="360"/>
+      </w:pPr>
+    </w:lvl>
+    <w:lvl w:ilvl="7" w:tplc="04070019" w:tentative="1">
+      <w:start w:val="1"/>
+      <w:numFmt w:val="lowerLetter"/>
+      <w:lvlText w:val="%8."/>
+      <w:lvlJc w:val="left"/>
+      <w:pPr>
+        <w:ind w:left="5760" w:hanging="360"/>
+      </w:pPr>
+    </w:lvl>
+    <w:lvl w:ilvl="8" w:tplc="0407001B" w:tentative="1">
+      <w:start w:val="1"/>
+      <w:numFmt w:val="lowerRoman"/>
+      <w:lvlText w:val="%9."/>
+      <w:lvlJc w:val="right"/>
+      <w:pPr>
+        <w:ind w:left="6480" w:hanging="180"/>
+      </w:pPr>
+    </w:lvl>
+  </w:abstractNum>
+  <w:abstractNum w:abstractNumId="15" w15:restartNumberingAfterBreak="0">
     <w:nsid w:val="74746109"/>
     <w:multiLevelType w:val="hybridMultilevel"/>
     <w:tmpl w:val="CDBE813C"/>
@@ -4834,7 +6775,374 @@
       </w:pPr>
     </w:lvl>
   </w:abstractNum>
-  <w:abstractNum w:abstractNumId="10" w15:restartNumberingAfterBreak="0">
+  <w:abstractNum w:abstractNumId="16" w15:restartNumberingAfterBreak="0">
+    <w:nsid w:val="78065956"/>
+    <w:multiLevelType w:val="hybridMultilevel"/>
+    <w:tmpl w:val="1434688A"/>
+    <w:lvl w:ilvl="0" w:tplc="49325DD0">
+      <w:start w:val="1"/>
+      <w:numFmt w:val="bullet"/>
+      <w:lvlText w:val="•"/>
+      <w:lvlJc w:val="left"/>
+      <w:pPr>
+        <w:tabs>
+          <w:tab w:val="num" w:pos="720"/>
+        </w:tabs>
+        <w:ind w:left="720" w:hanging="360"/>
+      </w:pPr>
+      <w:rPr>
+        <w:rFonts w:ascii="Times New Roman" w:hAnsi="Times New Roman" w:hint="default"/>
+      </w:rPr>
+    </w:lvl>
+    <w:lvl w:ilvl="1" w:tplc="844E0BE4">
+      <w:numFmt w:val="bullet"/>
+      <w:lvlText w:val=""/>
+      <w:lvlJc w:val="left"/>
+      <w:pPr>
+        <w:tabs>
+          <w:tab w:val="num" w:pos="1440"/>
+        </w:tabs>
+        <w:ind w:left="1440" w:hanging="360"/>
+      </w:pPr>
+      <w:rPr>
+        <w:rFonts w:ascii="Wingdings" w:eastAsiaTheme="minorHAnsi" w:hAnsi="Wingdings" w:cstheme="minorBidi" w:hint="default"/>
+      </w:rPr>
+    </w:lvl>
+    <w:lvl w:ilvl="2" w:tplc="F1D05AE4">
+      <w:start w:val="109"/>
+      <w:numFmt w:val="bullet"/>
+      <w:lvlText w:val="•"/>
+      <w:lvlJc w:val="left"/>
+      <w:pPr>
+        <w:tabs>
+          <w:tab w:val="num" w:pos="2160"/>
+        </w:tabs>
+        <w:ind w:left="2160" w:hanging="360"/>
+      </w:pPr>
+      <w:rPr>
+        <w:rFonts w:ascii="Times New Roman" w:hAnsi="Times New Roman" w:hint="default"/>
+      </w:rPr>
+    </w:lvl>
+    <w:lvl w:ilvl="3" w:tplc="66F06C0A" w:tentative="1">
+      <w:start w:val="1"/>
+      <w:numFmt w:val="bullet"/>
+      <w:lvlText w:val="•"/>
+      <w:lvlJc w:val="left"/>
+      <w:pPr>
+        <w:tabs>
+          <w:tab w:val="num" w:pos="2880"/>
+        </w:tabs>
+        <w:ind w:left="2880" w:hanging="360"/>
+      </w:pPr>
+      <w:rPr>
+        <w:rFonts w:ascii="Times New Roman" w:hAnsi="Times New Roman" w:hint="default"/>
+      </w:rPr>
+    </w:lvl>
+    <w:lvl w:ilvl="4" w:tplc="35E61488" w:tentative="1">
+      <w:start w:val="1"/>
+      <w:numFmt w:val="bullet"/>
+      <w:lvlText w:val="•"/>
+      <w:lvlJc w:val="left"/>
+      <w:pPr>
+        <w:tabs>
+          <w:tab w:val="num" w:pos="3600"/>
+        </w:tabs>
+        <w:ind w:left="3600" w:hanging="360"/>
+      </w:pPr>
+      <w:rPr>
+        <w:rFonts w:ascii="Times New Roman" w:hAnsi="Times New Roman" w:hint="default"/>
+      </w:rPr>
+    </w:lvl>
+    <w:lvl w:ilvl="5" w:tplc="EAFAFCBE" w:tentative="1">
+      <w:start w:val="1"/>
+      <w:numFmt w:val="bullet"/>
+      <w:lvlText w:val="•"/>
+      <w:lvlJc w:val="left"/>
+      <w:pPr>
+        <w:tabs>
+          <w:tab w:val="num" w:pos="4320"/>
+        </w:tabs>
+        <w:ind w:left="4320" w:hanging="360"/>
+      </w:pPr>
+      <w:rPr>
+        <w:rFonts w:ascii="Times New Roman" w:hAnsi="Times New Roman" w:hint="default"/>
+      </w:rPr>
+    </w:lvl>
+    <w:lvl w:ilvl="6" w:tplc="CC3A4338" w:tentative="1">
+      <w:start w:val="1"/>
+      <w:numFmt w:val="bullet"/>
+      <w:lvlText w:val="•"/>
+      <w:lvlJc w:val="left"/>
+      <w:pPr>
+        <w:tabs>
+          <w:tab w:val="num" w:pos="5040"/>
+        </w:tabs>
+        <w:ind w:left="5040" w:hanging="360"/>
+      </w:pPr>
+      <w:rPr>
+        <w:rFonts w:ascii="Times New Roman" w:hAnsi="Times New Roman" w:hint="default"/>
+      </w:rPr>
+    </w:lvl>
+    <w:lvl w:ilvl="7" w:tplc="52342918" w:tentative="1">
+      <w:start w:val="1"/>
+      <w:numFmt w:val="bullet"/>
+      <w:lvlText w:val="•"/>
+      <w:lvlJc w:val="left"/>
+      <w:pPr>
+        <w:tabs>
+          <w:tab w:val="num" w:pos="5760"/>
+        </w:tabs>
+        <w:ind w:left="5760" w:hanging="360"/>
+      </w:pPr>
+      <w:rPr>
+        <w:rFonts w:ascii="Times New Roman" w:hAnsi="Times New Roman" w:hint="default"/>
+      </w:rPr>
+    </w:lvl>
+    <w:lvl w:ilvl="8" w:tplc="C0C8383A" w:tentative="1">
+      <w:start w:val="1"/>
+      <w:numFmt w:val="bullet"/>
+      <w:lvlText w:val="•"/>
+      <w:lvlJc w:val="left"/>
+      <w:pPr>
+        <w:tabs>
+          <w:tab w:val="num" w:pos="6480"/>
+        </w:tabs>
+        <w:ind w:left="6480" w:hanging="360"/>
+      </w:pPr>
+      <w:rPr>
+        <w:rFonts w:ascii="Times New Roman" w:hAnsi="Times New Roman" w:hint="default"/>
+      </w:rPr>
+    </w:lvl>
+  </w:abstractNum>
+  <w:abstractNum w:abstractNumId="17" w15:restartNumberingAfterBreak="0">
+    <w:nsid w:val="7C517E95"/>
+    <w:multiLevelType w:val="hybridMultilevel"/>
+    <w:tmpl w:val="4942EF0E"/>
+    <w:lvl w:ilvl="0" w:tplc="0407000F">
+      <w:start w:val="1"/>
+      <w:numFmt w:val="decimal"/>
+      <w:lvlText w:val="%1."/>
+      <w:lvlJc w:val="left"/>
+      <w:pPr>
+        <w:ind w:left="720" w:hanging="360"/>
+      </w:pPr>
+      <w:rPr>
+        <w:rFonts w:hint="default"/>
+      </w:rPr>
+    </w:lvl>
+    <w:lvl w:ilvl="1" w:tplc="04070019" w:tentative="1">
+      <w:start w:val="1"/>
+      <w:numFmt w:val="lowerLetter"/>
+      <w:lvlText w:val="%2."/>
+      <w:lvlJc w:val="left"/>
+      <w:pPr>
+        <w:ind w:left="1440" w:hanging="360"/>
+      </w:pPr>
+    </w:lvl>
+    <w:lvl w:ilvl="2" w:tplc="0407001B" w:tentative="1">
+      <w:start w:val="1"/>
+      <w:numFmt w:val="lowerRoman"/>
+      <w:lvlText w:val="%3."/>
+      <w:lvlJc w:val="right"/>
+      <w:pPr>
+        <w:ind w:left="2160" w:hanging="180"/>
+      </w:pPr>
+    </w:lvl>
+    <w:lvl w:ilvl="3" w:tplc="0407000F" w:tentative="1">
+      <w:start w:val="1"/>
+      <w:numFmt w:val="decimal"/>
+      <w:lvlText w:val="%4."/>
+      <w:lvlJc w:val="left"/>
+      <w:pPr>
+        <w:ind w:left="2880" w:hanging="360"/>
+      </w:pPr>
+    </w:lvl>
+    <w:lvl w:ilvl="4" w:tplc="04070019" w:tentative="1">
+      <w:start w:val="1"/>
+      <w:numFmt w:val="lowerLetter"/>
+      <w:lvlText w:val="%5."/>
+      <w:lvlJc w:val="left"/>
+      <w:pPr>
+        <w:ind w:left="3600" w:hanging="360"/>
+      </w:pPr>
+    </w:lvl>
+    <w:lvl w:ilvl="5" w:tplc="0407001B" w:tentative="1">
+      <w:start w:val="1"/>
+      <w:numFmt w:val="lowerRoman"/>
+      <w:lvlText w:val="%6."/>
+      <w:lvlJc w:val="right"/>
+      <w:pPr>
+        <w:ind w:left="4320" w:hanging="180"/>
+      </w:pPr>
+    </w:lvl>
+    <w:lvl w:ilvl="6" w:tplc="0407000F" w:tentative="1">
+      <w:start w:val="1"/>
+      <w:numFmt w:val="decimal"/>
+      <w:lvlText w:val="%7."/>
+      <w:lvlJc w:val="left"/>
+      <w:pPr>
+        <w:ind w:left="5040" w:hanging="360"/>
+      </w:pPr>
+    </w:lvl>
+    <w:lvl w:ilvl="7" w:tplc="04070019" w:tentative="1">
+      <w:start w:val="1"/>
+      <w:numFmt w:val="lowerLetter"/>
+      <w:lvlText w:val="%8."/>
+      <w:lvlJc w:val="left"/>
+      <w:pPr>
+        <w:ind w:left="5760" w:hanging="360"/>
+      </w:pPr>
+    </w:lvl>
+    <w:lvl w:ilvl="8" w:tplc="0407001B" w:tentative="1">
+      <w:start w:val="1"/>
+      <w:numFmt w:val="lowerRoman"/>
+      <w:lvlText w:val="%9."/>
+      <w:lvlJc w:val="right"/>
+      <w:pPr>
+        <w:ind w:left="6480" w:hanging="180"/>
+      </w:pPr>
+    </w:lvl>
+  </w:abstractNum>
+  <w:abstractNum w:abstractNumId="18" w15:restartNumberingAfterBreak="0">
+    <w:nsid w:val="7D283641"/>
+    <w:multiLevelType w:val="hybridMultilevel"/>
+    <w:tmpl w:val="5142E8CA"/>
+    <w:lvl w:ilvl="0" w:tplc="49325DD0">
+      <w:start w:val="1"/>
+      <w:numFmt w:val="bullet"/>
+      <w:lvlText w:val="•"/>
+      <w:lvlJc w:val="left"/>
+      <w:pPr>
+        <w:tabs>
+          <w:tab w:val="num" w:pos="720"/>
+        </w:tabs>
+        <w:ind w:left="720" w:hanging="360"/>
+      </w:pPr>
+      <w:rPr>
+        <w:rFonts w:ascii="Times New Roman" w:hAnsi="Times New Roman" w:hint="default"/>
+      </w:rPr>
+    </w:lvl>
+    <w:lvl w:ilvl="1" w:tplc="844E0BE4">
+      <w:numFmt w:val="bullet"/>
+      <w:lvlText w:val=""/>
+      <w:lvlJc w:val="left"/>
+      <w:pPr>
+        <w:tabs>
+          <w:tab w:val="num" w:pos="1440"/>
+        </w:tabs>
+        <w:ind w:left="1440" w:hanging="360"/>
+      </w:pPr>
+      <w:rPr>
+        <w:rFonts w:ascii="Wingdings" w:eastAsiaTheme="minorHAnsi" w:hAnsi="Wingdings" w:cstheme="minorBidi" w:hint="default"/>
+      </w:rPr>
+    </w:lvl>
+    <w:lvl w:ilvl="2" w:tplc="F1D05AE4">
+      <w:start w:val="109"/>
+      <w:numFmt w:val="bullet"/>
+      <w:lvlText w:val="•"/>
+      <w:lvlJc w:val="left"/>
+      <w:pPr>
+        <w:tabs>
+          <w:tab w:val="num" w:pos="2160"/>
+        </w:tabs>
+        <w:ind w:left="2160" w:hanging="360"/>
+      </w:pPr>
+      <w:rPr>
+        <w:rFonts w:ascii="Times New Roman" w:hAnsi="Times New Roman" w:hint="default"/>
+      </w:rPr>
+    </w:lvl>
+    <w:lvl w:ilvl="3" w:tplc="66F06C0A" w:tentative="1">
+      <w:start w:val="1"/>
+      <w:numFmt w:val="bullet"/>
+      <w:lvlText w:val="•"/>
+      <w:lvlJc w:val="left"/>
+      <w:pPr>
+        <w:tabs>
+          <w:tab w:val="num" w:pos="2880"/>
+        </w:tabs>
+        <w:ind w:left="2880" w:hanging="360"/>
+      </w:pPr>
+      <w:rPr>
+        <w:rFonts w:ascii="Times New Roman" w:hAnsi="Times New Roman" w:hint="default"/>
+      </w:rPr>
+    </w:lvl>
+    <w:lvl w:ilvl="4" w:tplc="35E61488" w:tentative="1">
+      <w:start w:val="1"/>
+      <w:numFmt w:val="bullet"/>
+      <w:lvlText w:val="•"/>
+      <w:lvlJc w:val="left"/>
+      <w:pPr>
+        <w:tabs>
+          <w:tab w:val="num" w:pos="3600"/>
+        </w:tabs>
+        <w:ind w:left="3600" w:hanging="360"/>
+      </w:pPr>
+      <w:rPr>
+        <w:rFonts w:ascii="Times New Roman" w:hAnsi="Times New Roman" w:hint="default"/>
+      </w:rPr>
+    </w:lvl>
+    <w:lvl w:ilvl="5" w:tplc="EAFAFCBE" w:tentative="1">
+      <w:start w:val="1"/>
+      <w:numFmt w:val="bullet"/>
+      <w:lvlText w:val="•"/>
+      <w:lvlJc w:val="left"/>
+      <w:pPr>
+        <w:tabs>
+          <w:tab w:val="num" w:pos="4320"/>
+        </w:tabs>
+        <w:ind w:left="4320" w:hanging="360"/>
+      </w:pPr>
+      <w:rPr>
+        <w:rFonts w:ascii="Times New Roman" w:hAnsi="Times New Roman" w:hint="default"/>
+      </w:rPr>
+    </w:lvl>
+    <w:lvl w:ilvl="6" w:tplc="CC3A4338" w:tentative="1">
+      <w:start w:val="1"/>
+      <w:numFmt w:val="bullet"/>
+      <w:lvlText w:val="•"/>
+      <w:lvlJc w:val="left"/>
+      <w:pPr>
+        <w:tabs>
+          <w:tab w:val="num" w:pos="5040"/>
+        </w:tabs>
+        <w:ind w:left="5040" w:hanging="360"/>
+      </w:pPr>
+      <w:rPr>
+        <w:rFonts w:ascii="Times New Roman" w:hAnsi="Times New Roman" w:hint="default"/>
+      </w:rPr>
+    </w:lvl>
+    <w:lvl w:ilvl="7" w:tplc="52342918" w:tentative="1">
+      <w:start w:val="1"/>
+      <w:numFmt w:val="bullet"/>
+      <w:lvlText w:val="•"/>
+      <w:lvlJc w:val="left"/>
+      <w:pPr>
+        <w:tabs>
+          <w:tab w:val="num" w:pos="5760"/>
+        </w:tabs>
+        <w:ind w:left="5760" w:hanging="360"/>
+      </w:pPr>
+      <w:rPr>
+        <w:rFonts w:ascii="Times New Roman" w:hAnsi="Times New Roman" w:hint="default"/>
+      </w:rPr>
+    </w:lvl>
+    <w:lvl w:ilvl="8" w:tplc="C0C8383A" w:tentative="1">
+      <w:start w:val="1"/>
+      <w:numFmt w:val="bullet"/>
+      <w:lvlText w:val="•"/>
+      <w:lvlJc w:val="left"/>
+      <w:pPr>
+        <w:tabs>
+          <w:tab w:val="num" w:pos="6480"/>
+        </w:tabs>
+        <w:ind w:left="6480" w:hanging="360"/>
+      </w:pPr>
+      <w:rPr>
+        <w:rFonts w:ascii="Times New Roman" w:hAnsi="Times New Roman" w:hint="default"/>
+      </w:rPr>
+    </w:lvl>
+  </w:abstractNum>
+  <w:abstractNum w:abstractNumId="19" w15:restartNumberingAfterBreak="0">
     <w:nsid w:val="7F0E09DD"/>
     <w:multiLevelType w:val="hybridMultilevel"/>
     <w:tmpl w:val="4942EF0E"/>
@@ -4924,16 +7232,16 @@
     </w:lvl>
   </w:abstractNum>
   <w:num w:numId="1">
-    <w:abstractNumId w:val="4"/>
+    <w:abstractNumId w:val="5"/>
   </w:num>
   <w:num w:numId="2">
-    <w:abstractNumId w:val="5"/>
+    <w:abstractNumId w:val="8"/>
   </w:num>
   <w:num w:numId="3">
     <w:abstractNumId w:val="1"/>
   </w:num>
   <w:num w:numId="4">
-    <w:abstractNumId w:val="10"/>
+    <w:abstractNumId w:val="19"/>
   </w:num>
   <w:num w:numId="5">
     <w:abstractNumId w:val="2"/>
@@ -4942,19 +7250,46 @@
     <w:abstractNumId w:val="0"/>
   </w:num>
   <w:num w:numId="7">
-    <w:abstractNumId w:val="8"/>
+    <w:abstractNumId w:val="12"/>
   </w:num>
   <w:num w:numId="8">
-    <w:abstractNumId w:val="6"/>
+    <w:abstractNumId w:val="10"/>
   </w:num>
   <w:num w:numId="9">
-    <w:abstractNumId w:val="9"/>
+    <w:abstractNumId w:val="15"/>
   </w:num>
   <w:num w:numId="10">
     <w:abstractNumId w:val="3"/>
   </w:num>
   <w:num w:numId="11">
+    <w:abstractNumId w:val="11"/>
+  </w:num>
+  <w:num w:numId="12">
+    <w:abstractNumId w:val="17"/>
+  </w:num>
+  <w:num w:numId="13">
+    <w:abstractNumId w:val="14"/>
+  </w:num>
+  <w:num w:numId="14">
+    <w:abstractNumId w:val="4"/>
+  </w:num>
+  <w:num w:numId="15">
     <w:abstractNumId w:val="7"/>
+  </w:num>
+  <w:num w:numId="16">
+    <w:abstractNumId w:val="18"/>
+  </w:num>
+  <w:num w:numId="17">
+    <w:abstractNumId w:val="6"/>
+  </w:num>
+  <w:num w:numId="18">
+    <w:abstractNumId w:val="13"/>
+  </w:num>
+  <w:num w:numId="19">
+    <w:abstractNumId w:val="16"/>
+  </w:num>
+  <w:num w:numId="20">
+    <w:abstractNumId w:val="9"/>
   </w:num>
 </w:numbering>
 </file>
@@ -5377,7 +7712,6 @@
   <w:style w:type="character" w:default="1" w:styleId="Absatz-Standardschriftart">
     <w:name w:val="Default Paragraph Font"/>
     <w:uiPriority w:val="1"/>
-    <w:semiHidden/>
     <w:unhideWhenUsed/>
   </w:style>
   <w:style w:type="table" w:default="1" w:styleId="NormaleTabelle">
@@ -5599,532 +7933,6 @@
     </w:pPr>
   </w:style>
 </w:styles>
-</file>
-
-<file path=word/glossary/document.xml><?xml version="1.0" encoding="utf-8"?>
-<w:glossaryDocument xmlns:wpc="http://schemas.microsoft.com/office/word/2010/wordprocessingCanvas" xmlns:mc="http://schemas.openxmlformats.org/markup-compatibility/2006" xmlns:o="urn:schemas-microsoft-com:office:office" xmlns:r="http://schemas.openxmlformats.org/officeDocument/2006/relationships" xmlns:m="http://schemas.openxmlformats.org/officeDocument/2006/math" xmlns:v="urn:schemas-microsoft-com:vml" xmlns:wp14="http://schemas.microsoft.com/office/word/2010/wordprocessingDrawing" xmlns:wp="http://schemas.openxmlformats.org/drawingml/2006/wordprocessingDrawing" xmlns:w10="urn:schemas-microsoft-com:office:word" xmlns:w="http://schemas.openxmlformats.org/wordprocessingml/2006/main" xmlns:w14="http://schemas.microsoft.com/office/word/2010/wordml" xmlns:w15="http://schemas.microsoft.com/office/word/2012/wordml" xmlns:wpg="http://schemas.microsoft.com/office/word/2010/wordprocessingGroup" xmlns:wpi="http://schemas.microsoft.com/office/word/2010/wordprocessingInk" xmlns:wne="http://schemas.microsoft.com/office/word/2006/wordml" xmlns:wps="http://schemas.microsoft.com/office/word/2010/wordprocessingShape" mc:Ignorable="w14 w15 wp14"/>
-</file>
-
-<file path=word/glossary/fontTable.xml><?xml version="1.0" encoding="utf-8"?>
-<w:fonts xmlns:mc="http://schemas.openxmlformats.org/markup-compatibility/2006" xmlns:r="http://schemas.openxmlformats.org/officeDocument/2006/relationships" xmlns:w="http://schemas.openxmlformats.org/wordprocessingml/2006/main" xmlns:w14="http://schemas.microsoft.com/office/word/2010/wordml" xmlns:w15="http://schemas.microsoft.com/office/word/2012/wordml" mc:Ignorable="w14 w15">
-  <w:font w:name="Times New Roman">
-    <w:panose1 w:val="02020603050405020304"/>
-    <w:charset w:val="00"/>
-    <w:family w:val="roman"/>
-    <w:pitch w:val="variable"/>
-    <w:sig w:usb0="E0002EFF" w:usb1="C0007843" w:usb2="00000009" w:usb3="00000000" w:csb0="000001FF" w:csb1="00000000"/>
-  </w:font>
-  <w:font w:name="Symbol">
-    <w:panose1 w:val="05050102010706020507"/>
-    <w:charset w:val="02"/>
-    <w:family w:val="roman"/>
-    <w:pitch w:val="variable"/>
-    <w:sig w:usb0="00000000" w:usb1="10000000" w:usb2="00000000" w:usb3="00000000" w:csb0="80000000" w:csb1="00000000"/>
-  </w:font>
-  <w:font w:name="Courier New">
-    <w:panose1 w:val="02070309020205020404"/>
-    <w:charset w:val="00"/>
-    <w:family w:val="modern"/>
-    <w:pitch w:val="fixed"/>
-    <w:sig w:usb0="E0002EFF" w:usb1="C0007843" w:usb2="00000009" w:usb3="00000000" w:csb0="000001FF" w:csb1="00000000"/>
-  </w:font>
-  <w:font w:name="Wingdings">
-    <w:panose1 w:val="05000000000000000000"/>
-    <w:charset w:val="02"/>
-    <w:family w:val="auto"/>
-    <w:pitch w:val="variable"/>
-    <w:sig w:usb0="00000000" w:usb1="10000000" w:usb2="00000000" w:usb3="00000000" w:csb0="80000000" w:csb1="00000000"/>
-  </w:font>
-  <w:font w:name="Calibri">
-    <w:panose1 w:val="020F0502020204030204"/>
-    <w:charset w:val="00"/>
-    <w:family w:val="swiss"/>
-    <w:pitch w:val="variable"/>
-    <w:sig w:usb0="E00002FF" w:usb1="4000ACFF" w:usb2="00000001" w:usb3="00000000" w:csb0="0000019F" w:csb1="00000000"/>
-  </w:font>
-  <w:font w:name="Calibri Light">
-    <w:panose1 w:val="020F0302020204030204"/>
-    <w:charset w:val="00"/>
-    <w:family w:val="swiss"/>
-    <w:pitch w:val="variable"/>
-    <w:sig w:usb0="A00002EF" w:usb1="4000207B" w:usb2="00000000" w:usb3="00000000" w:csb0="0000019F" w:csb1="00000000"/>
-  </w:font>
-</w:fonts>
-</file>
-
-<file path=word/glossary/settings.xml><?xml version="1.0" encoding="utf-8"?>
-<w:settings xmlns:mc="http://schemas.openxmlformats.org/markup-compatibility/2006" xmlns:o="urn:schemas-microsoft-com:office:office" xmlns:r="http://schemas.openxmlformats.org/officeDocument/2006/relationships" xmlns:m="http://schemas.openxmlformats.org/officeDocument/2006/math" xmlns:v="urn:schemas-microsoft-com:vml" xmlns:w10="urn:schemas-microsoft-com:office:word" xmlns:w="http://schemas.openxmlformats.org/wordprocessingml/2006/main" xmlns:w14="http://schemas.microsoft.com/office/word/2010/wordml" xmlns:w15="http://schemas.microsoft.com/office/word/2012/wordml" xmlns:sl="http://schemas.openxmlformats.org/schemaLibrary/2006/main" mc:Ignorable="w14 w15">
-  <w:view w:val="normal"/>
-  <w:defaultTabStop w:val="708"/>
-  <w:hyphenationZone w:val="425"/>
-  <w:characterSpacingControl w:val="doNotCompress"/>
-  <w:compat>
-    <w:useFELayout/>
-    <w:compatSetting w:name="compatibilityMode" w:uri="http://schemas.microsoft.com/office/word" w:val="15"/>
-    <w:compatSetting w:name="overrideTableStyleFontSizeAndJustification" w:uri="http://schemas.microsoft.com/office/word" w:val="1"/>
-    <w:compatSetting w:name="enableOpenTypeFeatures" w:uri="http://schemas.microsoft.com/office/word" w:val="1"/>
-    <w:compatSetting w:name="doNotFlipMirrorIndents" w:uri="http://schemas.microsoft.com/office/word" w:val="1"/>
-    <w:compatSetting w:name="differentiateMultirowTableHeaders" w:uri="http://schemas.microsoft.com/office/word" w:val="1"/>
-  </w:compat>
-  <w:rsids>
-    <w:rsidRoot w:val="00525EED"/>
-    <w:rsid w:val="00525EED"/>
-    <w:rsid w:val="00F5196B"/>
-  </w:rsids>
-  <m:mathPr>
-    <m:mathFont m:val="Cambria Math"/>
-    <m:brkBin m:val="before"/>
-    <m:brkBinSub m:val="--"/>
-    <m:smallFrac m:val="0"/>
-    <m:dispDef/>
-    <m:lMargin m:val="0"/>
-    <m:rMargin m:val="0"/>
-    <m:defJc m:val="centerGroup"/>
-    <m:wrapIndent m:val="1440"/>
-    <m:intLim m:val="subSup"/>
-    <m:naryLim m:val="undOvr"/>
-  </m:mathPr>
-  <w:themeFontLang w:val="de-DE"/>
-  <w:clrSchemeMapping w:bg1="light1" w:t1="dark1" w:bg2="light2" w:t2="dark2" w:accent1="accent1" w:accent2="accent2" w:accent3="accent3" w:accent4="accent4" w:accent5="accent5" w:accent6="accent6" w:hyperlink="hyperlink" w:followedHyperlink="followedHyperlink"/>
-  <w:decimalSymbol w:val=","/>
-  <w:listSeparator w:val=";"/>
-  <w15:chartTrackingRefBased/>
-</w:settings>
-</file>
-
-<file path=word/glossary/styles.xml><?xml version="1.0" encoding="utf-8"?>
-<w:styles xmlns:mc="http://schemas.openxmlformats.org/markup-compatibility/2006" xmlns:r="http://schemas.openxmlformats.org/officeDocument/2006/relationships" xmlns:w="http://schemas.openxmlformats.org/wordprocessingml/2006/main" xmlns:w14="http://schemas.microsoft.com/office/word/2010/wordml" xmlns:w15="http://schemas.microsoft.com/office/word/2012/wordml" mc:Ignorable="w14 w15">
-  <w:docDefaults>
-    <w:rPrDefault>
-      <w:rPr>
-        <w:rFonts w:asciiTheme="minorHAnsi" w:eastAsiaTheme="minorEastAsia" w:hAnsiTheme="minorHAnsi" w:cstheme="minorBidi"/>
-        <w:sz w:val="22"/>
-        <w:szCs w:val="22"/>
-        <w:lang w:val="de-DE" w:eastAsia="de-DE" w:bidi="ar-SA"/>
-      </w:rPr>
-    </w:rPrDefault>
-    <w:pPrDefault>
-      <w:pPr>
-        <w:spacing w:after="160" w:line="259" w:lineRule="auto"/>
-      </w:pPr>
-    </w:pPrDefault>
-  </w:docDefaults>
-  <w:latentStyles w:defLockedState="0" w:defUIPriority="99" w:defSemiHidden="0" w:defUnhideWhenUsed="0" w:defQFormat="0" w:count="371">
-    <w:lsdException w:name="Normal" w:uiPriority="0" w:qFormat="1"/>
-    <w:lsdException w:name="heading 1" w:uiPriority="9" w:qFormat="1"/>
-    <w:lsdException w:name="heading 2" w:semiHidden="1" w:uiPriority="9" w:unhideWhenUsed="1" w:qFormat="1"/>
-    <w:lsdException w:name="heading 3" w:semiHidden="1" w:uiPriority="9" w:unhideWhenUsed="1" w:qFormat="1"/>
-    <w:lsdException w:name="heading 4" w:semiHidden="1" w:uiPriority="9" w:unhideWhenUsed="1" w:qFormat="1"/>
-    <w:lsdException w:name="heading 5" w:semiHidden="1" w:uiPriority="9" w:unhideWhenUsed="1" w:qFormat="1"/>
-    <w:lsdException w:name="heading 6" w:semiHidden="1" w:uiPriority="9" w:unhideWhenUsed="1" w:qFormat="1"/>
-    <w:lsdException w:name="heading 7" w:semiHidden="1" w:uiPriority="9" w:unhideWhenUsed="1" w:qFormat="1"/>
-    <w:lsdException w:name="heading 8" w:semiHidden="1" w:uiPriority="9" w:unhideWhenUsed="1" w:qFormat="1"/>
-    <w:lsdException w:name="heading 9" w:semiHidden="1" w:uiPriority="9" w:unhideWhenUsed="1" w:qFormat="1"/>
-    <w:lsdException w:name="index 1" w:semiHidden="1" w:unhideWhenUsed="1"/>
-    <w:lsdException w:name="index 2" w:semiHidden="1" w:unhideWhenUsed="1"/>
-    <w:lsdException w:name="index 3" w:semiHidden="1" w:unhideWhenUsed="1"/>
-    <w:lsdException w:name="index 4" w:semiHidden="1" w:unhideWhenUsed="1"/>
-    <w:lsdException w:name="index 5" w:semiHidden="1" w:unhideWhenUsed="1"/>
-    <w:lsdException w:name="index 6" w:semiHidden="1" w:unhideWhenUsed="1"/>
-    <w:lsdException w:name="index 7" w:semiHidden="1" w:unhideWhenUsed="1"/>
-    <w:lsdException w:name="index 8" w:semiHidden="1" w:unhideWhenUsed="1"/>
-    <w:lsdException w:name="index 9" w:semiHidden="1" w:unhideWhenUsed="1"/>
-    <w:lsdException w:name="toc 1" w:semiHidden="1" w:uiPriority="39" w:unhideWhenUsed="1"/>
-    <w:lsdException w:name="toc 2" w:semiHidden="1" w:uiPriority="39" w:unhideWhenUsed="1"/>
-    <w:lsdException w:name="toc 3" w:semiHidden="1" w:uiPriority="39" w:unhideWhenUsed="1"/>
-    <w:lsdException w:name="toc 4" w:semiHidden="1" w:uiPriority="39" w:unhideWhenUsed="1"/>
-    <w:lsdException w:name="toc 5" w:semiHidden="1" w:uiPriority="39" w:unhideWhenUsed="1"/>
-    <w:lsdException w:name="toc 6" w:semiHidden="1" w:uiPriority="39" w:unhideWhenUsed="1"/>
-    <w:lsdException w:name="toc 7" w:semiHidden="1" w:uiPriority="39" w:unhideWhenUsed="1"/>
-    <w:lsdException w:name="toc 8" w:semiHidden="1" w:uiPriority="39" w:unhideWhenUsed="1"/>
-    <w:lsdException w:name="toc 9" w:semiHidden="1" w:uiPriority="39" w:unhideWhenUsed="1"/>
-    <w:lsdException w:name="Normal Indent" w:semiHidden="1" w:unhideWhenUsed="1"/>
-    <w:lsdException w:name="footnote text" w:semiHidden="1" w:unhideWhenUsed="1"/>
-    <w:lsdException w:name="annotation text" w:semiHidden="1" w:unhideWhenUsed="1"/>
-    <w:lsdException w:name="header" w:semiHidden="1" w:unhideWhenUsed="1"/>
-    <w:lsdException w:name="footer" w:semiHidden="1" w:unhideWhenUsed="1"/>
-    <w:lsdException w:name="index heading" w:semiHidden="1" w:unhideWhenUsed="1"/>
-    <w:lsdException w:name="caption" w:semiHidden="1" w:uiPriority="35" w:unhideWhenUsed="1" w:qFormat="1"/>
-    <w:lsdException w:name="table of figures" w:semiHidden="1" w:unhideWhenUsed="1"/>
-    <w:lsdException w:name="envelope address" w:semiHidden="1" w:unhideWhenUsed="1"/>
-    <w:lsdException w:name="envelope return" w:semiHidden="1" w:unhideWhenUsed="1"/>
-    <w:lsdException w:name="footnote reference" w:semiHidden="1" w:unhideWhenUsed="1"/>
-    <w:lsdException w:name="annotation reference" w:semiHidden="1" w:unhideWhenUsed="1"/>
-    <w:lsdException w:name="line number" w:semiHidden="1" w:unhideWhenUsed="1"/>
-    <w:lsdException w:name="page number" w:semiHidden="1" w:unhideWhenUsed="1"/>
-    <w:lsdException w:name="endnote reference" w:semiHidden="1" w:unhideWhenUsed="1"/>
-    <w:lsdException w:name="endnote text" w:semiHidden="1" w:unhideWhenUsed="1"/>
-    <w:lsdException w:name="table of authorities" w:semiHidden="1" w:unhideWhenUsed="1"/>
-    <w:lsdException w:name="macro" w:semiHidden="1" w:unhideWhenUsed="1"/>
-    <w:lsdException w:name="toa heading" w:semiHidden="1" w:unhideWhenUsed="1"/>
-    <w:lsdException w:name="List" w:semiHidden="1" w:unhideWhenUsed="1"/>
-    <w:lsdException w:name="List Bullet" w:semiHidden="1" w:unhideWhenUsed="1"/>
-    <w:lsdException w:name="List Number" w:semiHidden="1" w:unhideWhenUsed="1"/>
-    <w:lsdException w:name="List 2" w:semiHidden="1" w:unhideWhenUsed="1"/>
-    <w:lsdException w:name="List 3" w:semiHidden="1" w:unhideWhenUsed="1"/>
-    <w:lsdException w:name="List 4" w:semiHidden="1" w:unhideWhenUsed="1"/>
-    <w:lsdException w:name="List 5" w:semiHidden="1" w:unhideWhenUsed="1"/>
-    <w:lsdException w:name="List Bullet 2" w:semiHidden="1" w:unhideWhenUsed="1"/>
-    <w:lsdException w:name="List Bullet 3" w:semiHidden="1" w:unhideWhenUsed="1"/>
-    <w:lsdException w:name="List Bullet 4" w:semiHidden="1" w:unhideWhenUsed="1"/>
-    <w:lsdException w:name="List Bullet 5" w:semiHidden="1" w:unhideWhenUsed="1"/>
-    <w:lsdException w:name="List Number 2" w:semiHidden="1" w:unhideWhenUsed="1"/>
-    <w:lsdException w:name="List Number 3" w:semiHidden="1" w:unhideWhenUsed="1"/>
-    <w:lsdException w:name="List Number 4" w:semiHidden="1" w:unhideWhenUsed="1"/>
-    <w:lsdException w:name="List Number 5" w:semiHidden="1" w:unhideWhenUsed="1"/>
-    <w:lsdException w:name="Title" w:uiPriority="10" w:qFormat="1"/>
-    <w:lsdException w:name="Closing" w:semiHidden="1" w:unhideWhenUsed="1"/>
-    <w:lsdException w:name="Signature" w:semiHidden="1" w:unhideWhenUsed="1"/>
-    <w:lsdException w:name="Default Paragraph Font" w:semiHidden="1" w:uiPriority="1" w:unhideWhenUsed="1"/>
-    <w:lsdException w:name="Body Text" w:semiHidden="1" w:unhideWhenUsed="1"/>
-    <w:lsdException w:name="Body Text Indent" w:semiHidden="1" w:unhideWhenUsed="1"/>
-    <w:lsdException w:name="List Continue" w:semiHidden="1" w:unhideWhenUsed="1"/>
-    <w:lsdException w:name="List Continue 2" w:semiHidden="1" w:unhideWhenUsed="1"/>
-    <w:lsdException w:name="List Continue 3" w:semiHidden="1" w:unhideWhenUsed="1"/>
-    <w:lsdException w:name="List Continue 4" w:semiHidden="1" w:unhideWhenUsed="1"/>
-    <w:lsdException w:name="List Continue 5" w:semiHidden="1" w:unhideWhenUsed="1"/>
-    <w:lsdException w:name="Message Header" w:semiHidden="1" w:unhideWhenUsed="1"/>
-    <w:lsdException w:name="Subtitle" w:uiPriority="11" w:qFormat="1"/>
-    <w:lsdException w:name="Salutation" w:semiHidden="1" w:unhideWhenUsed="1"/>
-    <w:lsdException w:name="Date" w:semiHidden="1" w:unhideWhenUsed="1"/>
-    <w:lsdException w:name="Body Text First Indent" w:semiHidden="1" w:unhideWhenUsed="1"/>
-    <w:lsdException w:name="Body Text First Indent 2" w:semiHidden="1" w:unhideWhenUsed="1"/>
-    <w:lsdException w:name="Note Heading" w:semiHidden="1" w:unhideWhenUsed="1"/>
-    <w:lsdException w:name="Body Text 2" w:semiHidden="1" w:unhideWhenUsed="1"/>
-    <w:lsdException w:name="Body Text 3" w:semiHidden="1" w:unhideWhenUsed="1"/>
-    <w:lsdException w:name="Body Text Indent 2" w:semiHidden="1" w:unhideWhenUsed="1"/>
-    <w:lsdException w:name="Body Text Indent 3" w:semiHidden="1" w:unhideWhenUsed="1"/>
-    <w:lsdException w:name="Block Text" w:semiHidden="1" w:unhideWhenUsed="1"/>
-    <w:lsdException w:name="Hyperlink" w:semiHidden="1" w:unhideWhenUsed="1"/>
-    <w:lsdException w:name="FollowedHyperlink" w:semiHidden="1" w:unhideWhenUsed="1"/>
-    <w:lsdException w:name="Strong" w:uiPriority="22" w:qFormat="1"/>
-    <w:lsdException w:name="Emphasis" w:uiPriority="20" w:qFormat="1"/>
-    <w:lsdException w:name="Document Map" w:semiHidden="1" w:unhideWhenUsed="1"/>
-    <w:lsdException w:name="Plain Text" w:semiHidden="1" w:unhideWhenUsed="1"/>
-    <w:lsdException w:name="E-mail Signature" w:semiHidden="1" w:unhideWhenUsed="1"/>
-    <w:lsdException w:name="HTML Top of Form" w:semiHidden="1" w:unhideWhenUsed="1"/>
-    <w:lsdException w:name="HTML Bottom of Form" w:semiHidden="1" w:unhideWhenUsed="1"/>
-    <w:lsdException w:name="Normal (Web)" w:semiHidden="1" w:unhideWhenUsed="1"/>
-    <w:lsdException w:name="HTML Acronym" w:semiHidden="1" w:unhideWhenUsed="1"/>
-    <w:lsdException w:name="HTML Address" w:semiHidden="1" w:unhideWhenUsed="1"/>
-    <w:lsdException w:name="HTML Cite" w:semiHidden="1" w:unhideWhenUsed="1"/>
-    <w:lsdException w:name="HTML Code" w:semiHidden="1" w:unhideWhenUsed="1"/>
-    <w:lsdException w:name="HTML Definition" w:semiHidden="1" w:unhideWhenUsed="1"/>
-    <w:lsdException w:name="HTML Keyboard" w:semiHidden="1" w:unhideWhenUsed="1"/>
-    <w:lsdException w:name="HTML Preformatted" w:semiHidden="1" w:unhideWhenUsed="1"/>
-    <w:lsdException w:name="HTML Sample" w:semiHidden="1" w:unhideWhenUsed="1"/>
-    <w:lsdException w:name="HTML Typewriter" w:semiHidden="1" w:unhideWhenUsed="1"/>
-    <w:lsdException w:name="HTML Variable" w:semiHidden="1" w:unhideWhenUsed="1"/>
-    <w:lsdException w:name="Normal Table" w:semiHidden="1" w:unhideWhenUsed="1"/>
-    <w:lsdException w:name="annotation subject" w:semiHidden="1" w:unhideWhenUsed="1"/>
-    <w:lsdException w:name="No List" w:semiHidden="1" w:unhideWhenUsed="1"/>
-    <w:lsdException w:name="Outline List 1" w:semiHidden="1" w:unhideWhenUsed="1"/>
-    <w:lsdException w:name="Outline List 2" w:semiHidden="1" w:unhideWhenUsed="1"/>
-    <w:lsdException w:name="Outline List 3" w:semiHidden="1" w:unhideWhenUsed="1"/>
-    <w:lsdException w:name="Table Simple 1" w:semiHidden="1" w:unhideWhenUsed="1"/>
-    <w:lsdException w:name="Table Simple 2" w:semiHidden="1" w:unhideWhenUsed="1"/>
-    <w:lsdException w:name="Table Simple 3" w:semiHidden="1" w:unhideWhenUsed="1"/>
-    <w:lsdException w:name="Table Classic 1" w:semiHidden="1" w:unhideWhenUsed="1"/>
-    <w:lsdException w:name="Table Classic 2" w:semiHidden="1" w:unhideWhenUsed="1"/>
-    <w:lsdException w:name="Table Classic 3" w:semiHidden="1" w:unhideWhenUsed="1"/>
-    <w:lsdException w:name="Table Classic 4" w:semiHidden="1" w:unhideWhenUsed="1"/>
-    <w:lsdException w:name="Table Colorful 1" w:semiHidden="1" w:unhideWhenUsed="1"/>
-    <w:lsdException w:name="Table Colorful 2" w:semiHidden="1" w:unhideWhenUsed="1"/>
-    <w:lsdException w:name="Table Colorful 3" w:semiHidden="1" w:unhideWhenUsed="1"/>
-    <w:lsdException w:name="Table Columns 1" w:semiHidden="1" w:unhideWhenUsed="1"/>
-    <w:lsdException w:name="Table Columns 2" w:semiHidden="1" w:unhideWhenUsed="1"/>
-    <w:lsdException w:name="Table Columns 3" w:semiHidden="1" w:unhideWhenUsed="1"/>
-    <w:lsdException w:name="Table Columns 4" w:semiHidden="1" w:unhideWhenUsed="1"/>
-    <w:lsdException w:name="Table Columns 5" w:semiHidden="1" w:unhideWhenUsed="1"/>
-    <w:lsdException w:name="Table Grid 1" w:semiHidden="1" w:unhideWhenUsed="1"/>
-    <w:lsdException w:name="Table Grid 2" w:semiHidden="1" w:unhideWhenUsed="1"/>
-    <w:lsdException w:name="Table Grid 3" w:semiHidden="1" w:unhideWhenUsed="1"/>
-    <w:lsdException w:name="Table Grid 4" w:semiHidden="1" w:unhideWhenUsed="1"/>
-    <w:lsdException w:name="Table Grid 5" w:semiHidden="1" w:unhideWhenUsed="1"/>
-    <w:lsdException w:name="Table Grid 6" w:semiHidden="1" w:unhideWhenUsed="1"/>
-    <w:lsdException w:name="Table Grid 7" w:semiHidden="1" w:unhideWhenUsed="1"/>
-    <w:lsdException w:name="Table Grid 8" w:semiHidden="1" w:unhideWhenUsed="1"/>
-    <w:lsdException w:name="Table List 1" w:semiHidden="1" w:unhideWhenUsed="1"/>
-    <w:lsdException w:name="Table List 2" w:semiHidden="1" w:unhideWhenUsed="1"/>
-    <w:lsdException w:name="Table List 3" w:semiHidden="1" w:unhideWhenUsed="1"/>
-    <w:lsdException w:name="Table List 4" w:semiHidden="1" w:unhideWhenUsed="1"/>
-    <w:lsdException w:name="Table List 5" w:semiHidden="1" w:unhideWhenUsed="1"/>
-    <w:lsdException w:name="Table List 6" w:semiHidden="1" w:unhideWhenUsed="1"/>
-    <w:lsdException w:name="Table List 7" w:semiHidden="1" w:unhideWhenUsed="1"/>
-    <w:lsdException w:name="Table List 8" w:semiHidden="1" w:unhideWhenUsed="1"/>
-    <w:lsdException w:name="Table 3D effects 1" w:semiHidden="1" w:unhideWhenUsed="1"/>
-    <w:lsdException w:name="Table 3D effects 2" w:semiHidden="1" w:unhideWhenUsed="1"/>
-    <w:lsdException w:name="Table 3D effects 3" w:semiHidden="1" w:unhideWhenUsed="1"/>
-    <w:lsdException w:name="Table Contemporary" w:semiHidden="1" w:unhideWhenUsed="1"/>
-    <w:lsdException w:name="Table Elegant" w:semiHidden="1" w:unhideWhenUsed="1"/>
-    <w:lsdException w:name="Table Professional" w:semiHidden="1" w:unhideWhenUsed="1"/>
-    <w:lsdException w:name="Table Subtle 1" w:semiHidden="1" w:unhideWhenUsed="1"/>
-    <w:lsdException w:name="Table Subtle 2" w:semiHidden="1" w:unhideWhenUsed="1"/>
-    <w:lsdException w:name="Table Web 1" w:semiHidden="1" w:unhideWhenUsed="1"/>
-    <w:lsdException w:name="Table Web 2" w:semiHidden="1" w:unhideWhenUsed="1"/>
-    <w:lsdException w:name="Table Web 3" w:semiHidden="1" w:unhideWhenUsed="1"/>
-    <w:lsdException w:name="Balloon Text" w:semiHidden="1" w:unhideWhenUsed="1"/>
-    <w:lsdException w:name="Table Grid" w:uiPriority="39"/>
-    <w:lsdException w:name="Table Theme" w:semiHidden="1" w:unhideWhenUsed="1"/>
-    <w:lsdException w:name="Placeholder Text" w:semiHidden="1"/>
-    <w:lsdException w:name="No Spacing" w:uiPriority="1" w:qFormat="1"/>
-    <w:lsdException w:name="Light Shading" w:uiPriority="60"/>
-    <w:lsdException w:name="Light List" w:uiPriority="61"/>
-    <w:lsdException w:name="Light Grid" w:uiPriority="62"/>
-    <w:lsdException w:name="Medium Shading 1" w:uiPriority="63"/>
-    <w:lsdException w:name="Medium Shading 2" w:uiPriority="64"/>
-    <w:lsdException w:name="Medium List 1" w:uiPriority="65"/>
-    <w:lsdException w:name="Medium List 2" w:uiPriority="66"/>
-    <w:lsdException w:name="Medium Grid 1" w:uiPriority="67"/>
-    <w:lsdException w:name="Medium Grid 2" w:uiPriority="68"/>
-    <w:lsdException w:name="Medium Grid 3" w:uiPriority="69"/>
-    <w:lsdException w:name="Dark List" w:uiPriority="70"/>
-    <w:lsdException w:name="Colorful Shading" w:uiPriority="71"/>
-    <w:lsdException w:name="Colorful List" w:uiPriority="72"/>
-    <w:lsdException w:name="Colorful Grid" w:uiPriority="73"/>
-    <w:lsdException w:name="Light Shading Accent 1" w:uiPriority="60"/>
-    <w:lsdException w:name="Light List Accent 1" w:uiPriority="61"/>
-    <w:lsdException w:name="Light Grid Accent 1" w:uiPriority="62"/>
-    <w:lsdException w:name="Medium Shading 1 Accent 1" w:uiPriority="63"/>
-    <w:lsdException w:name="Medium Shading 2 Accent 1" w:uiPriority="64"/>
-    <w:lsdException w:name="Medium List 1 Accent 1" w:uiPriority="65"/>
-    <w:lsdException w:name="Revision" w:semiHidden="1"/>
-    <w:lsdException w:name="List Paragraph" w:uiPriority="34" w:qFormat="1"/>
-    <w:lsdException w:name="Quote" w:uiPriority="29" w:qFormat="1"/>
-    <w:lsdException w:name="Intense Quote" w:uiPriority="30" w:qFormat="1"/>
-    <w:lsdException w:name="Medium List 2 Accent 1" w:uiPriority="66"/>
-    <w:lsdException w:name="Medium Grid 1 Accent 1" w:uiPriority="67"/>
-    <w:lsdException w:name="Medium Grid 2 Accent 1" w:uiPriority="68"/>
-    <w:lsdException w:name="Medium Grid 3 Accent 1" w:uiPriority="69"/>
-    <w:lsdException w:name="Dark List Accent 1" w:uiPriority="70"/>
-    <w:lsdException w:name="Colorful Shading Accent 1" w:uiPriority="71"/>
-    <w:lsdException w:name="Colorful List Accent 1" w:uiPriority="72"/>
-    <w:lsdException w:name="Colorful Grid Accent 1" w:uiPriority="73"/>
-    <w:lsdException w:name="Light Shading Accent 2" w:uiPriority="60"/>
-    <w:lsdException w:name="Light List Accent 2" w:uiPriority="61"/>
-    <w:lsdException w:name="Light Grid Accent 2" w:uiPriority="62"/>
-    <w:lsdException w:name="Medium Shading 1 Accent 2" w:uiPriority="63"/>
-    <w:lsdException w:name="Medium Shading 2 Accent 2" w:uiPriority="64"/>
-    <w:lsdException w:name="Medium List 1 Accent 2" w:uiPriority="65"/>
-    <w:lsdException w:name="Medium List 2 Accent 2" w:uiPriority="66"/>
-    <w:lsdException w:name="Medium Grid 1 Accent 2" w:uiPriority="67"/>
-    <w:lsdException w:name="Medium Grid 2 Accent 2" w:uiPriority="68"/>
-    <w:lsdException w:name="Medium Grid 3 Accent 2" w:uiPriority="69"/>
-    <w:lsdException w:name="Dark List Accent 2" w:uiPriority="70"/>
-    <w:lsdException w:name="Colorful Shading Accent 2" w:uiPriority="71"/>
-    <w:lsdException w:name="Colorful List Accent 2" w:uiPriority="72"/>
-    <w:lsdException w:name="Colorful Grid Accent 2" w:uiPriority="73"/>
-    <w:lsdException w:name="Light Shading Accent 3" w:uiPriority="60"/>
-    <w:lsdException w:name="Light List Accent 3" w:uiPriority="61"/>
-    <w:lsdException w:name="Light Grid Accent 3" w:uiPriority="62"/>
-    <w:lsdException w:name="Medium Shading 1 Accent 3" w:uiPriority="63"/>
-    <w:lsdException w:name="Medium Shading 2 Accent 3" w:uiPriority="64"/>
-    <w:lsdException w:name="Medium List 1 Accent 3" w:uiPriority="65"/>
-    <w:lsdException w:name="Medium List 2 Accent 3" w:uiPriority="66"/>
-    <w:lsdException w:name="Medium Grid 1 Accent 3" w:uiPriority="67"/>
-    <w:lsdException w:name="Medium Grid 2 Accent 3" w:uiPriority="68"/>
-    <w:lsdException w:name="Medium Grid 3 Accent 3" w:uiPriority="69"/>
-    <w:lsdException w:name="Dark List Accent 3" w:uiPriority="70"/>
-    <w:lsdException w:name="Colorful Shading Accent 3" w:uiPriority="71"/>
-    <w:lsdException w:name="Colorful List Accent 3" w:uiPriority="72"/>
-    <w:lsdException w:name="Colorful Grid Accent 3" w:uiPriority="73"/>
-    <w:lsdException w:name="Light Shading Accent 4" w:uiPriority="60"/>
-    <w:lsdException w:name="Light List Accent 4" w:uiPriority="61"/>
-    <w:lsdException w:name="Light Grid Accent 4" w:uiPriority="62"/>
-    <w:lsdException w:name="Medium Shading 1 Accent 4" w:uiPriority="63"/>
-    <w:lsdException w:name="Medium Shading 2 Accent 4" w:uiPriority="64"/>
-    <w:lsdException w:name="Medium List 1 Accent 4" w:uiPriority="65"/>
-    <w:lsdException w:name="Medium List 2 Accent 4" w:uiPriority="66"/>
-    <w:lsdException w:name="Medium Grid 1 Accent 4" w:uiPriority="67"/>
-    <w:lsdException w:name="Medium Grid 2 Accent 4" w:uiPriority="68"/>
-    <w:lsdException w:name="Medium Grid 3 Accent 4" w:uiPriority="69"/>
-    <w:lsdException w:name="Dark List Accent 4" w:uiPriority="70"/>
-    <w:lsdException w:name="Colorful Shading Accent 4" w:uiPriority="71"/>
-    <w:lsdException w:name="Colorful List Accent 4" w:uiPriority="72"/>
-    <w:lsdException w:name="Colorful Grid Accent 4" w:uiPriority="73"/>
-    <w:lsdException w:name="Light Shading Accent 5" w:uiPriority="60"/>
-    <w:lsdException w:name="Light List Accent 5" w:uiPriority="61"/>
-    <w:lsdException w:name="Light Grid Accent 5" w:uiPriority="62"/>
-    <w:lsdException w:name="Medium Shading 1 Accent 5" w:uiPriority="63"/>
-    <w:lsdException w:name="Medium Shading 2 Accent 5" w:uiPriority="64"/>
-    <w:lsdException w:name="Medium List 1 Accent 5" w:uiPriority="65"/>
-    <w:lsdException w:name="Medium List 2 Accent 5" w:uiPriority="66"/>
-    <w:lsdException w:name="Medium Grid 1 Accent 5" w:uiPriority="67"/>
-    <w:lsdException w:name="Medium Grid 2 Accent 5" w:uiPriority="68"/>
-    <w:lsdException w:name="Medium Grid 3 Accent 5" w:uiPriority="69"/>
-    <w:lsdException w:name="Dark List Accent 5" w:uiPriority="70"/>
-    <w:lsdException w:name="Colorful Shading Accent 5" w:uiPriority="71"/>
-    <w:lsdException w:name="Colorful List Accent 5" w:uiPriority="72"/>
-    <w:lsdException w:name="Colorful Grid Accent 5" w:uiPriority="73"/>
-    <w:lsdException w:name="Light Shading Accent 6" w:uiPriority="60"/>
-    <w:lsdException w:name="Light List Accent 6" w:uiPriority="61"/>
-    <w:lsdException w:name="Light Grid Accent 6" w:uiPriority="62"/>
-    <w:lsdException w:name="Medium Shading 1 Accent 6" w:uiPriority="63"/>
-    <w:lsdException w:name="Medium Shading 2 Accent 6" w:uiPriority="64"/>
-    <w:lsdException w:name="Medium List 1 Accent 6" w:uiPriority="65"/>
-    <w:lsdException w:name="Medium List 2 Accent 6" w:uiPriority="66"/>
-    <w:lsdException w:name="Medium Grid 1 Accent 6" w:uiPriority="67"/>
-    <w:lsdException w:name="Medium Grid 2 Accent 6" w:uiPriority="68"/>
-    <w:lsdException w:name="Medium Grid 3 Accent 6" w:uiPriority="69"/>
-    <w:lsdException w:name="Dark List Accent 6" w:uiPriority="70"/>
-    <w:lsdException w:name="Colorful Shading Accent 6" w:uiPriority="71"/>
-    <w:lsdException w:name="Colorful List Accent 6" w:uiPriority="72"/>
-    <w:lsdException w:name="Colorful Grid Accent 6" w:uiPriority="73"/>
-    <w:lsdException w:name="Subtle Emphasis" w:uiPriority="19" w:qFormat="1"/>
-    <w:lsdException w:name="Intense Emphasis" w:uiPriority="21" w:qFormat="1"/>
-    <w:lsdException w:name="Subtle Reference" w:uiPriority="31" w:qFormat="1"/>
-    <w:lsdException w:name="Intense Reference" w:uiPriority="32" w:qFormat="1"/>
-    <w:lsdException w:name="Book Title" w:uiPriority="33" w:qFormat="1"/>
-    <w:lsdException w:name="Bibliography" w:semiHidden="1" w:uiPriority="37" w:unhideWhenUsed="1"/>
-    <w:lsdException w:name="TOC Heading" w:semiHidden="1" w:uiPriority="39" w:unhideWhenUsed="1" w:qFormat="1"/>
-    <w:lsdException w:name="Plain Table 1" w:uiPriority="41"/>
-    <w:lsdException w:name="Plain Table 2" w:uiPriority="42"/>
-    <w:lsdException w:name="Plain Table 3" w:uiPriority="43"/>
-    <w:lsdException w:name="Plain Table 4" w:uiPriority="44"/>
-    <w:lsdException w:name="Plain Table 5" w:uiPriority="45"/>
-    <w:lsdException w:name="Grid Table Light" w:uiPriority="40"/>
-    <w:lsdException w:name="Grid Table 1 Light" w:uiPriority="46"/>
-    <w:lsdException w:name="Grid Table 2" w:uiPriority="47"/>
-    <w:lsdException w:name="Grid Table 3" w:uiPriority="48"/>
-    <w:lsdException w:name="Grid Table 4" w:uiPriority="49"/>
-    <w:lsdException w:name="Grid Table 5 Dark" w:uiPriority="50"/>
-    <w:lsdException w:name="Grid Table 6 Colorful" w:uiPriority="51"/>
-    <w:lsdException w:name="Grid Table 7 Colorful" w:uiPriority="52"/>
-    <w:lsdException w:name="Grid Table 1 Light Accent 1" w:uiPriority="46"/>
-    <w:lsdException w:name="Grid Table 2 Accent 1" w:uiPriority="47"/>
-    <w:lsdException w:name="Grid Table 3 Accent 1" w:uiPriority="48"/>
-    <w:lsdException w:name="Grid Table 4 Accent 1" w:uiPriority="49"/>
-    <w:lsdException w:name="Grid Table 5 Dark Accent 1" w:uiPriority="50"/>
-    <w:lsdException w:name="Grid Table 6 Colorful Accent 1" w:uiPriority="51"/>
-    <w:lsdException w:name="Grid Table 7 Colorful Accent 1" w:uiPriority="52"/>
-    <w:lsdException w:name="Grid Table 1 Light Accent 2" w:uiPriority="46"/>
-    <w:lsdException w:name="Grid Table 2 Accent 2" w:uiPriority="47"/>
-    <w:lsdException w:name="Grid Table 3 Accent 2" w:uiPriority="48"/>
-    <w:lsdException w:name="Grid Table 4 Accent 2" w:uiPriority="49"/>
-    <w:lsdException w:name="Grid Table 5 Dark Accent 2" w:uiPriority="50"/>
-    <w:lsdException w:name="Grid Table 6 Colorful Accent 2" w:uiPriority="51"/>
-    <w:lsdException w:name="Grid Table 7 Colorful Accent 2" w:uiPriority="52"/>
-    <w:lsdException w:name="Grid Table 1 Light Accent 3" w:uiPriority="46"/>
-    <w:lsdException w:name="Grid Table 2 Accent 3" w:uiPriority="47"/>
-    <w:lsdException w:name="Grid Table 3 Accent 3" w:uiPriority="48"/>
-    <w:lsdException w:name="Grid Table 4 Accent 3" w:uiPriority="49"/>
-    <w:lsdException w:name="Grid Table 5 Dark Accent 3" w:uiPriority="50"/>
-    <w:lsdException w:name="Grid Table 6 Colorful Accent 3" w:uiPriority="51"/>
-    <w:lsdException w:name="Grid Table 7 Colorful Accent 3" w:uiPriority="52"/>
-    <w:lsdException w:name="Grid Table 1 Light Accent 4" w:uiPriority="46"/>
-    <w:lsdException w:name="Grid Table 2 Accent 4" w:uiPriority="47"/>
-    <w:lsdException w:name="Grid Table 3 Accent 4" w:uiPriority="48"/>
-    <w:lsdException w:name="Grid Table 4 Accent 4" w:uiPriority="49"/>
-    <w:lsdException w:name="Grid Table 5 Dark Accent 4" w:uiPriority="50"/>
-    <w:lsdException w:name="Grid Table 6 Colorful Accent 4" w:uiPriority="51"/>
-    <w:lsdException w:name="Grid Table 7 Colorful Accent 4" w:uiPriority="52"/>
-    <w:lsdException w:name="Grid Table 1 Light Accent 5" w:uiPriority="46"/>
-    <w:lsdException w:name="Grid Table 2 Accent 5" w:uiPriority="47"/>
-    <w:lsdException w:name="Grid Table 3 Accent 5" w:uiPriority="48"/>
-    <w:lsdException w:name="Grid Table 4 Accent 5" w:uiPriority="49"/>
-    <w:lsdException w:name="Grid Table 5 Dark Accent 5" w:uiPriority="50"/>
-    <w:lsdException w:name="Grid Table 6 Colorful Accent 5" w:uiPriority="51"/>
-    <w:lsdException w:name="Grid Table 7 Colorful Accent 5" w:uiPriority="52"/>
-    <w:lsdException w:name="Grid Table 1 Light Accent 6" w:uiPriority="46"/>
-    <w:lsdException w:name="Grid Table 2 Accent 6" w:uiPriority="47"/>
-    <w:lsdException w:name="Grid Table 3 Accent 6" w:uiPriority="48"/>
-    <w:lsdException w:name="Grid Table 4 Accent 6" w:uiPriority="49"/>
-    <w:lsdException w:name="Grid Table 5 Dark Accent 6" w:uiPriority="50"/>
-    <w:lsdException w:name="Grid Table 6 Colorful Accent 6" w:uiPriority="51"/>
-    <w:lsdException w:name="Grid Table 7 Colorful Accent 6" w:uiPriority="52"/>
-    <w:lsdException w:name="List Table 1 Light" w:uiPriority="46"/>
-    <w:lsdException w:name="List Table 2" w:uiPriority="47"/>
-    <w:lsdException w:name="List Table 3" w:uiPriority="48"/>
-    <w:lsdException w:name="List Table 4" w:uiPriority="49"/>
-    <w:lsdException w:name="List Table 5 Dark" w:uiPriority="50"/>
-    <w:lsdException w:name="List Table 6 Colorful" w:uiPriority="51"/>
-    <w:lsdException w:name="List Table 7 Colorful" w:uiPriority="52"/>
-    <w:lsdException w:name="List Table 1 Light Accent 1" w:uiPriority="46"/>
-    <w:lsdException w:name="List Table 2 Accent 1" w:uiPriority="47"/>
-    <w:lsdException w:name="List Table 3 Accent 1" w:uiPriority="48"/>
-    <w:lsdException w:name="List Table 4 Accent 1" w:uiPriority="49"/>
-    <w:lsdException w:name="List Table 5 Dark Accent 1" w:uiPriority="50"/>
-    <w:lsdException w:name="List Table 6 Colorful Accent 1" w:uiPriority="51"/>
-    <w:lsdException w:name="List Table 7 Colorful Accent 1" w:uiPriority="52"/>
-    <w:lsdException w:name="List Table 1 Light Accent 2" w:uiPriority="46"/>
-    <w:lsdException w:name="List Table 2 Accent 2" w:uiPriority="47"/>
-    <w:lsdException w:name="List Table 3 Accent 2" w:uiPriority="48"/>
-    <w:lsdException w:name="List Table 4 Accent 2" w:uiPriority="49"/>
-    <w:lsdException w:name="List Table 5 Dark Accent 2" w:uiPriority="50"/>
-    <w:lsdException w:name="List Table 6 Colorful Accent 2" w:uiPriority="51"/>
-    <w:lsdException w:name="List Table 7 Colorful Accent 2" w:uiPriority="52"/>
-    <w:lsdException w:name="List Table 1 Light Accent 3" w:uiPriority="46"/>
-    <w:lsdException w:name="List Table 2 Accent 3" w:uiPriority="47"/>
-    <w:lsdException w:name="List Table 3 Accent 3" w:uiPriority="48"/>
-    <w:lsdException w:name="List Table 4 Accent 3" w:uiPriority="49"/>
-    <w:lsdException w:name="List Table 5 Dark Accent 3" w:uiPriority="50"/>
-    <w:lsdException w:name="List Table 6 Colorful Accent 3" w:uiPriority="51"/>
-    <w:lsdException w:name="List Table 7 Colorful Accent 3" w:uiPriority="52"/>
-    <w:lsdException w:name="List Table 1 Light Accent 4" w:uiPriority="46"/>
-    <w:lsdException w:name="List Table 2 Accent 4" w:uiPriority="47"/>
-    <w:lsdException w:name="List Table 3 Accent 4" w:uiPriority="48"/>
-    <w:lsdException w:name="List Table 4 Accent 4" w:uiPriority="49"/>
-    <w:lsdException w:name="List Table 5 Dark Accent 4" w:uiPriority="50"/>
-    <w:lsdException w:name="List Table 6 Colorful Accent 4" w:uiPriority="51"/>
-    <w:lsdException w:name="List Table 7 Colorful Accent 4" w:uiPriority="52"/>
-    <w:lsdException w:name="List Table 1 Light Accent 5" w:uiPriority="46"/>
-    <w:lsdException w:name="List Table 2 Accent 5" w:uiPriority="47"/>
-    <w:lsdException w:name="List Table 3 Accent 5" w:uiPriority="48"/>
-    <w:lsdException w:name="List Table 4 Accent 5" w:uiPriority="49"/>
-    <w:lsdException w:name="List Table 5 Dark Accent 5" w:uiPriority="50"/>
-    <w:lsdException w:name="List Table 6 Colorful Accent 5" w:uiPriority="51"/>
-    <w:lsdException w:name="List Table 7 Colorful Accent 5" w:uiPriority="52"/>
-    <w:lsdException w:name="List Table 1 Light Accent 6" w:uiPriority="46"/>
-    <w:lsdException w:name="List Table 2 Accent 6" w:uiPriority="47"/>
-    <w:lsdException w:name="List Table 3 Accent 6" w:uiPriority="48"/>
-    <w:lsdException w:name="List Table 4 Accent 6" w:uiPriority="49"/>
-    <w:lsdException w:name="List Table 5 Dark Accent 6" w:uiPriority="50"/>
-    <w:lsdException w:name="List Table 6 Colorful Accent 6" w:uiPriority="51"/>
-    <w:lsdException w:name="List Table 7 Colorful Accent 6" w:uiPriority="52"/>
-  </w:latentStyles>
-  <w:style w:type="paragraph" w:default="1" w:styleId="Standard">
-    <w:name w:val="Normal"/>
-    <w:qFormat/>
-  </w:style>
-  <w:style w:type="character" w:default="1" w:styleId="Absatz-Standardschriftart">
-    <w:name w:val="Default Paragraph Font"/>
-    <w:uiPriority w:val="1"/>
-    <w:semiHidden/>
-    <w:unhideWhenUsed/>
-  </w:style>
-  <w:style w:type="table" w:default="1" w:styleId="NormaleTabelle">
-    <w:name w:val="Normal Table"/>
-    <w:uiPriority w:val="99"/>
-    <w:semiHidden/>
-    <w:unhideWhenUsed/>
-    <w:tblPr>
-      <w:tblInd w:w="0" w:type="dxa"/>
-      <w:tblCellMar>
-        <w:top w:w="0" w:type="dxa"/>
-        <w:left w:w="108" w:type="dxa"/>
-        <w:bottom w:w="0" w:type="dxa"/>
-        <w:right w:w="108" w:type="dxa"/>
-      </w:tblCellMar>
-    </w:tblPr>
-  </w:style>
-  <w:style w:type="numbering" w:default="1" w:styleId="KeineListe">
-    <w:name w:val="No List"/>
-    <w:uiPriority w:val="99"/>
-    <w:semiHidden/>
-    <w:unhideWhenUsed/>
-  </w:style>
-  <w:style w:type="paragraph" w:customStyle="1" w:styleId="B8BDC07D491D45C792AB4DC9DBD24CC4">
-    <w:name w:val="B8BDC07D491D45C792AB4DC9DBD24CC4"/>
-    <w:rsid w:val="00525EED"/>
-  </w:style>
-</w:styles>
-</file>
-
-<file path=word/glossary/webSettings.xml><?xml version="1.0" encoding="utf-8"?>
-<w:webSettings xmlns:mc="http://schemas.openxmlformats.org/markup-compatibility/2006" xmlns:r="http://schemas.openxmlformats.org/officeDocument/2006/relationships" xmlns:w="http://schemas.openxmlformats.org/wordprocessingml/2006/main" xmlns:w14="http://schemas.microsoft.com/office/word/2010/wordml" xmlns:w15="http://schemas.microsoft.com/office/word/2012/wordml" mc:Ignorable="w14 w15">
-  <w:optimizeForBrowser/>
-  <w:allowPNG/>
-</w:webSettings>
 </file>
 
 <file path=word/theme/theme1.xml><?xml version="1.0" encoding="utf-8"?>
@@ -6393,7 +8201,7 @@
 </file>
 
 <file path=customXml/itemProps1.xml><?xml version="1.0" encoding="utf-8"?>
-<ds:datastoreItem xmlns:ds="http://schemas.openxmlformats.org/officeDocument/2006/customXml" ds:itemID="{D5BBA9B6-9A96-4702-8BF8-3ADD8C0F2207}">
+<ds:datastoreItem xmlns:ds="http://schemas.openxmlformats.org/officeDocument/2006/customXml" ds:itemID="{AB41873B-0B00-488C-961E-C21E0600E6EF}">
   <ds:schemaRefs>
     <ds:schemaRef ds:uri="http://schemas.openxmlformats.org/officeDocument/2006/bibliography"/>
   </ds:schemaRefs>

</xml_diff>

<commit_message>
Last Edits in DOC
</commit_message>
<xml_diff>
--- a/doc/Dokumentation/Dokumentation - MEAN Notes.docx
+++ b/doc/Dokumentation/Dokumentation - MEAN Notes.docx
@@ -1623,7 +1623,7 @@
                 <w:noProof/>
                 <w:webHidden/>
               </w:rPr>
-              <w:t>14</w:t>
+              <w:t>15</w:t>
             </w:r>
             <w:r>
               <w:rPr>
@@ -1709,7 +1709,7 @@
                 <w:noProof/>
                 <w:webHidden/>
               </w:rPr>
-              <w:t>16</w:t>
+              <w:t>17</w:t>
             </w:r>
             <w:r>
               <w:rPr>
@@ -1795,7 +1795,7 @@
                 <w:noProof/>
                 <w:webHidden/>
               </w:rPr>
-              <w:t>17</w:t>
+              <w:t>19</w:t>
             </w:r>
             <w:r>
               <w:rPr>
@@ -1842,9 +1842,9 @@
           <w:sz w:val="36"/>
         </w:rPr>
       </w:pPr>
-      <w:bookmarkStart w:id="0" w:name="OLE_LINK7"/>
-      <w:bookmarkStart w:id="1" w:name="OLE_LINK8"/>
-      <w:bookmarkStart w:id="2" w:name="_Toc442900813"/>
+      <w:bookmarkStart w:id="0" w:name="_Toc442900813"/>
+      <w:bookmarkStart w:id="1" w:name="OLE_LINK7"/>
+      <w:bookmarkStart w:id="2" w:name="OLE_LINK8"/>
       <w:r>
         <w:rPr>
           <w:sz w:val="36"/>
@@ -1852,10 +1852,10 @@
         <w:lastRenderedPageBreak/>
         <w:t>Aufgabenstellung und Grundidee</w:t>
       </w:r>
-      <w:bookmarkEnd w:id="2"/>
-    </w:p>
-    <w:bookmarkEnd w:id="0"/>
+      <w:bookmarkEnd w:id="0"/>
+    </w:p>
     <w:bookmarkEnd w:id="1"/>
+    <w:bookmarkEnd w:id="2"/>
     <w:p/>
     <w:p>
       <w:pPr>
@@ -5321,9 +5321,61 @@
       </w:r>
     </w:p>
     <w:p/>
-    <w:p/>
-    <w:p/>
-    <w:p/>
+    <w:p>
+      <w:r>
+        <w:t xml:space="preserve">Bei allen Befehlen außer </w:t>
+      </w:r>
+      <w:r>
+        <w:t>„Sitzung erzeugen“</w:t>
+      </w:r>
+      <w:r>
+        <w:t xml:space="preserve"> und </w:t>
+      </w:r>
+      <w:r>
+        <w:t>„Sitzung validieren“</w:t>
+      </w:r>
+      <w:r>
+        <w:t xml:space="preserve"> muss ein Header mit </w:t>
+      </w:r>
+      <w:r>
+        <w:t>dem Feld „</w:t>
+      </w:r>
+      <w:proofErr w:type="spellStart"/>
+      <w:r>
+        <w:t>Auth</w:t>
+      </w:r>
+      <w:proofErr w:type="spellEnd"/>
+      <w:r>
+        <w:t xml:space="preserve">-Token“ und dem Wert Session-Token </w:t>
+      </w:r>
+      <w:r>
+        <w:t>hinzugefügt werden</w:t>
+      </w:r>
+      <w:r>
+        <w:t xml:space="preserve">. </w:t>
+      </w:r>
+    </w:p>
+    <w:p>
+      <w:r>
+        <w:t xml:space="preserve">Bei allen POST und PUT Befehlen muss als Content-Type </w:t>
+      </w:r>
+      <w:proofErr w:type="spellStart"/>
+      <w:r>
+        <w:t>application</w:t>
+      </w:r>
+      <w:proofErr w:type="spellEnd"/>
+      <w:r>
+        <w:t>/</w:t>
+      </w:r>
+      <w:proofErr w:type="spellStart"/>
+      <w:r>
+        <w:t>json</w:t>
+      </w:r>
+      <w:proofErr w:type="spellEnd"/>
+      <w:r>
+        <w:t xml:space="preserve"> im Header angegeben werden.</w:t>
+      </w:r>
+    </w:p>
     <w:p/>
     <w:p/>
     <w:p/>
@@ -5378,8 +5430,6 @@
           <w:sz w:val="28"/>
         </w:rPr>
       </w:pPr>
-      <w:bookmarkStart w:id="13" w:name="_GoBack"/>
-      <w:bookmarkEnd w:id="13"/>
       <w:r>
         <w:rPr>
           <w:sz w:val="28"/>
@@ -5655,15 +5705,253 @@
           <w:sz w:val="36"/>
         </w:rPr>
       </w:pPr>
-      <w:bookmarkStart w:id="14" w:name="_Toc442900824"/>
       <w:r>
         <w:rPr>
           <w:sz w:val="36"/>
         </w:rPr>
         <w:lastRenderedPageBreak/>
-        <w:t>Quellen</w:t>
-      </w:r>
+        <w:t>Fazit</w:t>
+      </w:r>
+    </w:p>
+    <w:p/>
+    <w:p>
+      <w:r>
+        <w:t xml:space="preserve">Zusammenfassend lässt sich sagen, dass unser Projekt viel Spaß gemacht hat und wir einiges gelernt haben. Die Teamarbeit war interessant, mit </w:t>
+      </w:r>
+      <w:proofErr w:type="spellStart"/>
+      <w:r>
+        <w:t>GitHub</w:t>
+      </w:r>
+      <w:proofErr w:type="spellEnd"/>
+      <w:r>
+        <w:t xml:space="preserve"> und </w:t>
+      </w:r>
+      <w:proofErr w:type="spellStart"/>
+      <w:r>
+        <w:t>Trello</w:t>
+      </w:r>
+      <w:proofErr w:type="spellEnd"/>
+      <w:r>
+        <w:t xml:space="preserve"> lässt sich eine ordentliche Kommunikation umsetzen. </w:t>
+      </w:r>
+    </w:p>
+    <w:p>
+      <w:r>
+        <w:t>Die einzelnen Erfahrungen gingen stark auseinander, vor allem durch die verschiedenen Wissensstände. Für Jovan war das Projekt im Verhältnis zu den anderen beiden eher einfach</w:t>
+      </w:r>
+      <w:r>
+        <w:t>er</w:t>
+      </w:r>
+      <w:r>
+        <w:t xml:space="preserve">, Phillip hat sich stark mit </w:t>
+      </w:r>
+      <w:proofErr w:type="spellStart"/>
+      <w:r>
+        <w:t>Node</w:t>
+      </w:r>
+      <w:proofErr w:type="spellEnd"/>
+      <w:r>
+        <w:t xml:space="preserve"> und der REST-API beschäftigt und Lloyd </w:t>
+      </w:r>
+      <w:r>
+        <w:t xml:space="preserve">war eher mit den Grundlagen und der Einarbeitung in </w:t>
+      </w:r>
+      <w:proofErr w:type="spellStart"/>
+      <w:r>
+        <w:t>Javascript</w:t>
+      </w:r>
+      <w:proofErr w:type="spellEnd"/>
+      <w:r>
+        <w:t xml:space="preserve"> und Angular beschäftigt. </w:t>
+      </w:r>
+    </w:p>
+    <w:p>
+      <w:r>
+        <w:t>Probleme innerhalb des Teams gab es keine, jeder Teilnehmer hat immer in annehmbarer Zeit geantwortet und daraufhin gab es keine Differenzen.</w:t>
+      </w:r>
+    </w:p>
+    <w:p>
+      <w:pPr>
+        <w:tabs>
+          <w:tab w:val="left" w:pos="3150"/>
+        </w:tabs>
+      </w:pPr>
+    </w:p>
+    <w:p>
+      <w:pPr>
+        <w:tabs>
+          <w:tab w:val="left" w:pos="3150"/>
+        </w:tabs>
+      </w:pPr>
+    </w:p>
+    <w:p>
+      <w:pPr>
+        <w:tabs>
+          <w:tab w:val="left" w:pos="3150"/>
+        </w:tabs>
+      </w:pPr>
+    </w:p>
+    <w:p>
+      <w:pPr>
+        <w:tabs>
+          <w:tab w:val="left" w:pos="3150"/>
+        </w:tabs>
+      </w:pPr>
+    </w:p>
+    <w:p>
+      <w:pPr>
+        <w:tabs>
+          <w:tab w:val="left" w:pos="3150"/>
+        </w:tabs>
+      </w:pPr>
+    </w:p>
+    <w:p>
+      <w:pPr>
+        <w:tabs>
+          <w:tab w:val="left" w:pos="3150"/>
+        </w:tabs>
+      </w:pPr>
+    </w:p>
+    <w:p>
+      <w:pPr>
+        <w:tabs>
+          <w:tab w:val="left" w:pos="3150"/>
+        </w:tabs>
+      </w:pPr>
+    </w:p>
+    <w:p>
+      <w:pPr>
+        <w:tabs>
+          <w:tab w:val="left" w:pos="3150"/>
+        </w:tabs>
+      </w:pPr>
+    </w:p>
+    <w:p>
+      <w:pPr>
+        <w:tabs>
+          <w:tab w:val="left" w:pos="3150"/>
+        </w:tabs>
+      </w:pPr>
+    </w:p>
+    <w:p>
+      <w:pPr>
+        <w:tabs>
+          <w:tab w:val="left" w:pos="3150"/>
+        </w:tabs>
+      </w:pPr>
+    </w:p>
+    <w:p>
+      <w:pPr>
+        <w:tabs>
+          <w:tab w:val="left" w:pos="3150"/>
+        </w:tabs>
+      </w:pPr>
+    </w:p>
+    <w:p>
+      <w:pPr>
+        <w:tabs>
+          <w:tab w:val="left" w:pos="3150"/>
+        </w:tabs>
+      </w:pPr>
+    </w:p>
+    <w:p>
+      <w:pPr>
+        <w:tabs>
+          <w:tab w:val="left" w:pos="3150"/>
+        </w:tabs>
+      </w:pPr>
+    </w:p>
+    <w:p>
+      <w:pPr>
+        <w:tabs>
+          <w:tab w:val="left" w:pos="3150"/>
+        </w:tabs>
+      </w:pPr>
+    </w:p>
+    <w:p>
+      <w:pPr>
+        <w:tabs>
+          <w:tab w:val="left" w:pos="3150"/>
+        </w:tabs>
+      </w:pPr>
+    </w:p>
+    <w:p>
+      <w:pPr>
+        <w:tabs>
+          <w:tab w:val="left" w:pos="3150"/>
+        </w:tabs>
+      </w:pPr>
+    </w:p>
+    <w:p>
+      <w:pPr>
+        <w:tabs>
+          <w:tab w:val="left" w:pos="3150"/>
+        </w:tabs>
+      </w:pPr>
+    </w:p>
+    <w:p>
+      <w:pPr>
+        <w:tabs>
+          <w:tab w:val="left" w:pos="3150"/>
+        </w:tabs>
+      </w:pPr>
+    </w:p>
+    <w:p>
+      <w:pPr>
+        <w:tabs>
+          <w:tab w:val="left" w:pos="3150"/>
+        </w:tabs>
+      </w:pPr>
+    </w:p>
+    <w:p>
+      <w:pPr>
+        <w:tabs>
+          <w:tab w:val="left" w:pos="3150"/>
+        </w:tabs>
+      </w:pPr>
+    </w:p>
+    <w:p>
+      <w:pPr>
+        <w:tabs>
+          <w:tab w:val="left" w:pos="3150"/>
+        </w:tabs>
+      </w:pPr>
+    </w:p>
+    <w:p>
+      <w:pPr>
+        <w:tabs>
+          <w:tab w:val="left" w:pos="3150"/>
+        </w:tabs>
+      </w:pPr>
+    </w:p>
+    <w:p>
+      <w:pPr>
+        <w:pStyle w:val="berschrift1"/>
+        <w:numPr>
+          <w:ilvl w:val="0"/>
+          <w:numId w:val="4"/>
+        </w:numPr>
+        <w:rPr>
+          <w:sz w:val="36"/>
+        </w:rPr>
+      </w:pPr>
+      <w:bookmarkStart w:id="13" w:name="_Toc442900824"/>
+      <w:r>
+        <w:rPr>
+          <w:sz w:val="36"/>
+        </w:rPr>
+        <w:lastRenderedPageBreak/>
+        <w:t>Q</w:t>
+      </w:r>
+      <w:bookmarkStart w:id="14" w:name="_GoBack"/>
       <w:bookmarkEnd w:id="14"/>
+      <w:r>
+        <w:rPr>
+          <w:sz w:val="36"/>
+        </w:rPr>
+        <w:t>uellen</w:t>
+      </w:r>
+      <w:bookmarkEnd w:id="13"/>
     </w:p>
     <w:p/>
     <w:p/>
@@ -6077,7 +6365,7 @@
           <w:rPr>
             <w:noProof/>
           </w:rPr>
-          <w:t>18</w:t>
+          <w:t>19</w:t>
         </w:r>
         <w:r>
           <w:fldChar w:fldCharType="end"/>
@@ -7304,6 +7592,95 @@
     </w:lvl>
   </w:abstractNum>
   <w:abstractNum w:abstractNumId="11" w15:restartNumberingAfterBreak="0">
+    <w:nsid w:val="4C715165"/>
+    <w:multiLevelType w:val="hybridMultilevel"/>
+    <w:tmpl w:val="4942EF0E"/>
+    <w:lvl w:ilvl="0" w:tplc="0407000F">
+      <w:start w:val="1"/>
+      <w:numFmt w:val="decimal"/>
+      <w:lvlText w:val="%1."/>
+      <w:lvlJc w:val="left"/>
+      <w:pPr>
+        <w:ind w:left="720" w:hanging="360"/>
+      </w:pPr>
+      <w:rPr>
+        <w:rFonts w:hint="default"/>
+      </w:rPr>
+    </w:lvl>
+    <w:lvl w:ilvl="1" w:tplc="04070019" w:tentative="1">
+      <w:start w:val="1"/>
+      <w:numFmt w:val="lowerLetter"/>
+      <w:lvlText w:val="%2."/>
+      <w:lvlJc w:val="left"/>
+      <w:pPr>
+        <w:ind w:left="1440" w:hanging="360"/>
+      </w:pPr>
+    </w:lvl>
+    <w:lvl w:ilvl="2" w:tplc="0407001B" w:tentative="1">
+      <w:start w:val="1"/>
+      <w:numFmt w:val="lowerRoman"/>
+      <w:lvlText w:val="%3."/>
+      <w:lvlJc w:val="right"/>
+      <w:pPr>
+        <w:ind w:left="2160" w:hanging="180"/>
+      </w:pPr>
+    </w:lvl>
+    <w:lvl w:ilvl="3" w:tplc="0407000F" w:tentative="1">
+      <w:start w:val="1"/>
+      <w:numFmt w:val="decimal"/>
+      <w:lvlText w:val="%4."/>
+      <w:lvlJc w:val="left"/>
+      <w:pPr>
+        <w:ind w:left="2880" w:hanging="360"/>
+      </w:pPr>
+    </w:lvl>
+    <w:lvl w:ilvl="4" w:tplc="04070019" w:tentative="1">
+      <w:start w:val="1"/>
+      <w:numFmt w:val="lowerLetter"/>
+      <w:lvlText w:val="%5."/>
+      <w:lvlJc w:val="left"/>
+      <w:pPr>
+        <w:ind w:left="3600" w:hanging="360"/>
+      </w:pPr>
+    </w:lvl>
+    <w:lvl w:ilvl="5" w:tplc="0407001B" w:tentative="1">
+      <w:start w:val="1"/>
+      <w:numFmt w:val="lowerRoman"/>
+      <w:lvlText w:val="%6."/>
+      <w:lvlJc w:val="right"/>
+      <w:pPr>
+        <w:ind w:left="4320" w:hanging="180"/>
+      </w:pPr>
+    </w:lvl>
+    <w:lvl w:ilvl="6" w:tplc="0407000F" w:tentative="1">
+      <w:start w:val="1"/>
+      <w:numFmt w:val="decimal"/>
+      <w:lvlText w:val="%7."/>
+      <w:lvlJc w:val="left"/>
+      <w:pPr>
+        <w:ind w:left="5040" w:hanging="360"/>
+      </w:pPr>
+    </w:lvl>
+    <w:lvl w:ilvl="7" w:tplc="04070019" w:tentative="1">
+      <w:start w:val="1"/>
+      <w:numFmt w:val="lowerLetter"/>
+      <w:lvlText w:val="%8."/>
+      <w:lvlJc w:val="left"/>
+      <w:pPr>
+        <w:ind w:left="5760" w:hanging="360"/>
+      </w:pPr>
+    </w:lvl>
+    <w:lvl w:ilvl="8" w:tplc="0407001B" w:tentative="1">
+      <w:start w:val="1"/>
+      <w:numFmt w:val="lowerRoman"/>
+      <w:lvlText w:val="%9."/>
+      <w:lvlJc w:val="right"/>
+      <w:pPr>
+        <w:ind w:left="6480" w:hanging="180"/>
+      </w:pPr>
+    </w:lvl>
+  </w:abstractNum>
+  <w:abstractNum w:abstractNumId="12" w15:restartNumberingAfterBreak="0">
     <w:nsid w:val="4ECC2CE4"/>
     <w:multiLevelType w:val="hybridMultilevel"/>
     <w:tmpl w:val="4942EF0E"/>
@@ -7392,7 +7769,7 @@
       </w:pPr>
     </w:lvl>
   </w:abstractNum>
-  <w:abstractNum w:abstractNumId="12" w15:restartNumberingAfterBreak="0">
+  <w:abstractNum w:abstractNumId="13" w15:restartNumberingAfterBreak="0">
     <w:nsid w:val="57BA538C"/>
     <w:multiLevelType w:val="hybridMultilevel"/>
     <w:tmpl w:val="1870F6F8"/>
@@ -7481,7 +7858,7 @@
       </w:pPr>
     </w:lvl>
   </w:abstractNum>
-  <w:abstractNum w:abstractNumId="13" w15:restartNumberingAfterBreak="0">
+  <w:abstractNum w:abstractNumId="14" w15:restartNumberingAfterBreak="0">
     <w:nsid w:val="5ED841FC"/>
     <w:multiLevelType w:val="hybridMultilevel"/>
     <w:tmpl w:val="5BE830F0"/>
@@ -7594,7 +7971,7 @@
       </w:rPr>
     </w:lvl>
   </w:abstractNum>
-  <w:abstractNum w:abstractNumId="14" w15:restartNumberingAfterBreak="0">
+  <w:abstractNum w:abstractNumId="15" w15:restartNumberingAfterBreak="0">
     <w:nsid w:val="69DE4959"/>
     <w:multiLevelType w:val="hybridMultilevel"/>
     <w:tmpl w:val="4F9EE302"/>
@@ -7734,7 +8111,7 @@
       </w:rPr>
     </w:lvl>
   </w:abstractNum>
-  <w:abstractNum w:abstractNumId="15" w15:restartNumberingAfterBreak="0">
+  <w:abstractNum w:abstractNumId="16" w15:restartNumberingAfterBreak="0">
     <w:nsid w:val="69E01716"/>
     <w:multiLevelType w:val="hybridMultilevel"/>
     <w:tmpl w:val="6B84096C"/>
@@ -7823,7 +8200,7 @@
       </w:pPr>
     </w:lvl>
   </w:abstractNum>
-  <w:abstractNum w:abstractNumId="16" w15:restartNumberingAfterBreak="0">
+  <w:abstractNum w:abstractNumId="17" w15:restartNumberingAfterBreak="0">
     <w:nsid w:val="74746109"/>
     <w:multiLevelType w:val="hybridMultilevel"/>
     <w:tmpl w:val="CDBE813C"/>
@@ -7909,7 +8286,7 @@
       </w:pPr>
     </w:lvl>
   </w:abstractNum>
-  <w:abstractNum w:abstractNumId="17" w15:restartNumberingAfterBreak="0">
+  <w:abstractNum w:abstractNumId="18" w15:restartNumberingAfterBreak="0">
     <w:nsid w:val="78065956"/>
     <w:multiLevelType w:val="hybridMultilevel"/>
     <w:tmpl w:val="1434688A"/>
@@ -8048,7 +8425,7 @@
       </w:rPr>
     </w:lvl>
   </w:abstractNum>
-  <w:abstractNum w:abstractNumId="18" w15:restartNumberingAfterBreak="0">
+  <w:abstractNum w:abstractNumId="19" w15:restartNumberingAfterBreak="0">
     <w:nsid w:val="7C517E95"/>
     <w:multiLevelType w:val="hybridMultilevel"/>
     <w:tmpl w:val="4942EF0E"/>
@@ -8137,7 +8514,7 @@
       </w:pPr>
     </w:lvl>
   </w:abstractNum>
-  <w:abstractNum w:abstractNumId="19" w15:restartNumberingAfterBreak="0">
+  <w:abstractNum w:abstractNumId="20" w15:restartNumberingAfterBreak="0">
     <w:nsid w:val="7D283641"/>
     <w:multiLevelType w:val="hybridMultilevel"/>
     <w:tmpl w:val="5142E8CA"/>
@@ -8276,7 +8653,7 @@
       </w:rPr>
     </w:lvl>
   </w:abstractNum>
-  <w:abstractNum w:abstractNumId="20" w15:restartNumberingAfterBreak="0">
+  <w:abstractNum w:abstractNumId="21" w15:restartNumberingAfterBreak="0">
     <w:nsid w:val="7F0E09DD"/>
     <w:multiLevelType w:val="hybridMultilevel"/>
     <w:tmpl w:val="4942EF0E"/>
@@ -8375,7 +8752,7 @@
     <w:abstractNumId w:val="1"/>
   </w:num>
   <w:num w:numId="4">
-    <w:abstractNumId w:val="20"/>
+    <w:abstractNumId w:val="21"/>
   </w:num>
   <w:num w:numId="5">
     <w:abstractNumId w:val="2"/>
@@ -8384,25 +8761,25 @@
     <w:abstractNumId w:val="0"/>
   </w:num>
   <w:num w:numId="7">
-    <w:abstractNumId w:val="13"/>
+    <w:abstractNumId w:val="14"/>
   </w:num>
   <w:num w:numId="8">
-    <w:abstractNumId w:val="11"/>
+    <w:abstractNumId w:val="12"/>
   </w:num>
   <w:num w:numId="9">
-    <w:abstractNumId w:val="16"/>
+    <w:abstractNumId w:val="17"/>
   </w:num>
   <w:num w:numId="10">
     <w:abstractNumId w:val="3"/>
   </w:num>
   <w:num w:numId="11">
-    <w:abstractNumId w:val="12"/>
+    <w:abstractNumId w:val="13"/>
   </w:num>
   <w:num w:numId="12">
-    <w:abstractNumId w:val="18"/>
+    <w:abstractNumId w:val="19"/>
   </w:num>
   <w:num w:numId="13">
-    <w:abstractNumId w:val="15"/>
+    <w:abstractNumId w:val="16"/>
   </w:num>
   <w:num w:numId="14">
     <w:abstractNumId w:val="4"/>
@@ -8411,22 +8788,25 @@
     <w:abstractNumId w:val="7"/>
   </w:num>
   <w:num w:numId="16">
-    <w:abstractNumId w:val="19"/>
+    <w:abstractNumId w:val="20"/>
   </w:num>
   <w:num w:numId="17">
     <w:abstractNumId w:val="6"/>
   </w:num>
   <w:num w:numId="18">
-    <w:abstractNumId w:val="14"/>
+    <w:abstractNumId w:val="15"/>
   </w:num>
   <w:num w:numId="19">
-    <w:abstractNumId w:val="17"/>
+    <w:abstractNumId w:val="18"/>
   </w:num>
   <w:num w:numId="20">
     <w:abstractNumId w:val="10"/>
   </w:num>
   <w:num w:numId="21">
     <w:abstractNumId w:val="9"/>
+  </w:num>
+  <w:num w:numId="22">
+    <w:abstractNumId w:val="11"/>
   </w:num>
 </w:numbering>
 </file>
@@ -8849,6 +9229,7 @@
   <w:style w:type="character" w:default="1" w:styleId="Absatz-Standardschriftart">
     <w:name w:val="Default Paragraph Font"/>
     <w:uiPriority w:val="1"/>
+    <w:semiHidden/>
     <w:unhideWhenUsed/>
   </w:style>
   <w:style w:type="table" w:default="1" w:styleId="NormaleTabelle">
@@ -9338,7 +9719,7 @@
 </file>
 
 <file path=customXml/itemProps1.xml><?xml version="1.0" encoding="utf-8"?>
-<ds:datastoreItem xmlns:ds="http://schemas.openxmlformats.org/officeDocument/2006/customXml" ds:itemID="{5A7F25A6-1D99-4663-9D4E-8036D8B597D8}">
+<ds:datastoreItem xmlns:ds="http://schemas.openxmlformats.org/officeDocument/2006/customXml" ds:itemID="{E910D912-10CC-429E-AF4D-BBD0C031EC20}">
   <ds:schemaRefs>
     <ds:schemaRef ds:uri="http://schemas.openxmlformats.org/officeDocument/2006/bibliography"/>
   </ds:schemaRefs>

</xml_diff>